<commit_message>
Subpackage structure refactored to fit the architecture sketch
</commit_message>
<xml_diff>
--- a/documentation/MandelbrotSketches.docx
+++ b/documentation/MandelbrotSketches.docx
@@ -1103,13 +1103,8 @@
                             <w:pPr>
                               <w:jc w:val="center"/>
                             </w:pPr>
-                            <w:proofErr w:type="spellStart"/>
                             <w:r>
-                              <w:t>Calculation</w:t>
-                            </w:r>
-                            <w:proofErr w:type="spellEnd"/>
-                            <w:r>
-                              <w:t xml:space="preserve"> </w:t>
+                              <w:t xml:space="preserve">Calculation </w:t>
                             </w:r>
                             <w:proofErr w:type="spellStart"/>
                             <w:r>
@@ -1146,13 +1141,8 @@
                       <w:pPr>
                         <w:jc w:val="center"/>
                       </w:pPr>
-                      <w:proofErr w:type="spellStart"/>
                       <w:r>
-                        <w:t>Calculation</w:t>
-                      </w:r>
-                      <w:proofErr w:type="spellEnd"/>
-                      <w:r>
-                        <w:t xml:space="preserve"> </w:t>
+                        <w:t xml:space="preserve">Calculation </w:t>
                       </w:r>
                       <w:proofErr w:type="spellStart"/>
                       <w:r>
@@ -1293,7 +1283,7 @@
         <mc:AlternateContent>
           <mc:Choice Requires="wps">
             <w:drawing>
-              <wp:anchor distT="0" distB="0" distL="114300" distR="114300" simplePos="0" relativeHeight="251656189" behindDoc="0" locked="0" layoutInCell="1" allowOverlap="1" wp14:anchorId="70C433D4" wp14:editId="09ECBF08">
+              <wp:anchor distT="0" distB="0" distL="114300" distR="114300" simplePos="0" relativeHeight="251654139" behindDoc="0" locked="0" layoutInCell="1" allowOverlap="1" wp14:anchorId="70C433D4" wp14:editId="0540F997">
                 <wp:simplePos x="0" y="0"/>
                 <wp:positionH relativeFrom="column">
                   <wp:posOffset>540141</wp:posOffset>
@@ -1353,7 +1343,7 @@
           </mc:Choice>
           <mc:Fallback>
             <w:pict>
-              <v:rect w14:anchorId="539A7188" id="Rechteck 20" o:spid="_x0000_s1026" style="position:absolute;margin-left:42.55pt;margin-top:22.35pt;width:541.4pt;height:174.9pt;z-index:251656189;visibility:visible;mso-wrap-style:square;mso-width-percent:0;mso-height-percent:0;mso-wrap-distance-left:9pt;mso-wrap-distance-top:0;mso-wrap-distance-right:9pt;mso-wrap-distance-bottom:0;mso-position-horizontal:absolute;mso-position-horizontal-relative:text;mso-position-vertical:absolute;mso-position-vertical-relative:text;mso-width-percent:0;mso-height-percent:0;mso-width-relative:margin;mso-height-relative:margin;v-text-anchor:middle" o:gfxdata="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" fillcolor="#82a0d7 [2164]" strokecolor="#4472c4 [3204]" strokeweight=".5pt">
+              <v:rect w14:anchorId="247B7430" id="Rechteck 20" o:spid="_x0000_s1026" style="position:absolute;margin-left:42.55pt;margin-top:22.35pt;width:541.4pt;height:174.9pt;z-index:251654139;visibility:visible;mso-wrap-style:square;mso-width-percent:0;mso-height-percent:0;mso-wrap-distance-left:9pt;mso-wrap-distance-top:0;mso-wrap-distance-right:9pt;mso-wrap-distance-bottom:0;mso-position-horizontal:absolute;mso-position-horizontal-relative:text;mso-position-vertical:absolute;mso-position-vertical-relative:text;mso-width-percent:0;mso-height-percent:0;mso-width-relative:margin;mso-height-relative:margin;v-text-anchor:middle" o:gfxdata="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" fillcolor="#82a0d7 [2164]" strokecolor="#4472c4 [3204]" strokeweight=".5pt">
                 <v:fill color2="#678ccf [2612]" rotate="t" colors="0 #a8b7df;.5 #9aabd9;1 #879ed7" focus="100%" type="gradient">
                   <o:fill v:ext="view" type="gradientUnscaled"/>
                 </v:fill>
@@ -1376,16 +1366,104 @@
         <mc:AlternateContent>
           <mc:Choice Requires="wps">
             <w:drawing>
-              <wp:anchor distT="0" distB="0" distL="114300" distR="114300" simplePos="0" relativeHeight="251657214" behindDoc="0" locked="0" layoutInCell="1" allowOverlap="1" wp14:anchorId="769A1E11" wp14:editId="2620E9C5">
+              <wp:anchor distT="0" distB="0" distL="114300" distR="114300" simplePos="0" relativeHeight="251655164" behindDoc="0" locked="0" layoutInCell="1" allowOverlap="1" wp14:anchorId="66AEDC39" wp14:editId="22BA5D44">
                 <wp:simplePos x="0" y="0"/>
                 <wp:positionH relativeFrom="column">
-                  <wp:posOffset>2837864</wp:posOffset>
+                  <wp:posOffset>2724150</wp:posOffset>
+                </wp:positionH>
+                <wp:positionV relativeFrom="paragraph">
+                  <wp:posOffset>187960</wp:posOffset>
+                </wp:positionV>
+                <wp:extent cx="2194560" cy="1607820"/>
+                <wp:effectExtent l="0" t="0" r="15240" b="11430"/>
+                <wp:wrapNone/>
+                <wp:docPr id="41" name="Rechteck 41"/>
+                <wp:cNvGraphicFramePr/>
+                <a:graphic xmlns:a="http://schemas.openxmlformats.org/drawingml/2006/main">
+                  <a:graphicData uri="http://schemas.microsoft.com/office/word/2010/wordprocessingShape">
+                    <wps:wsp>
+                      <wps:cNvSpPr/>
+                      <wps:spPr>
+                        <a:xfrm>
+                          <a:off x="0" y="0"/>
+                          <a:ext cx="2194560" cy="1607820"/>
+                        </a:xfrm>
+                        <a:prstGeom prst="rect">
+                          <a:avLst/>
+                        </a:prstGeom>
+                      </wps:spPr>
+                      <wps:style>
+                        <a:lnRef idx="2">
+                          <a:schemeClr val="accent1"/>
+                        </a:lnRef>
+                        <a:fillRef idx="1">
+                          <a:schemeClr val="lt1"/>
+                        </a:fillRef>
+                        <a:effectRef idx="0">
+                          <a:schemeClr val="accent1"/>
+                        </a:effectRef>
+                        <a:fontRef idx="minor">
+                          <a:schemeClr val="dk1"/>
+                        </a:fontRef>
+                      </wps:style>
+                      <wps:txbx>
+                        <w:txbxContent>
+                          <w:p>
+                            <w:r>
+                              <w:t>API</w:t>
+                            </w:r>
+                          </w:p>
+                        </w:txbxContent>
+                      </wps:txbx>
+                      <wps:bodyPr rot="0" spcFirstLastPara="0" vertOverflow="overflow" horzOverflow="overflow" vert="horz" wrap="square" lIns="91440" tIns="45720" rIns="91440" bIns="45720" numCol="1" spcCol="0" rtlCol="0" fromWordArt="0" anchor="t" anchorCtr="0" forceAA="0" compatLnSpc="1">
+                        <a:prstTxWarp prst="textNoShape">
+                          <a:avLst/>
+                        </a:prstTxWarp>
+                        <a:noAutofit/>
+                      </wps:bodyPr>
+                    </wps:wsp>
+                  </a:graphicData>
+                </a:graphic>
+                <wp14:sizeRelH relativeFrom="margin">
+                  <wp14:pctWidth>0</wp14:pctWidth>
+                </wp14:sizeRelH>
+              </wp:anchor>
+            </w:drawing>
+          </mc:Choice>
+          <mc:Fallback>
+            <w:pict>
+              <v:rect w14:anchorId="66AEDC39" id="Rechteck 41" o:spid="_x0000_s1035" style="position:absolute;margin-left:214.5pt;margin-top:14.8pt;width:172.8pt;height:126.6pt;z-index:251655164;visibility:visible;mso-wrap-style:square;mso-width-percent:0;mso-wrap-distance-left:9pt;mso-wrap-distance-top:0;mso-wrap-distance-right:9pt;mso-wrap-distance-bottom:0;mso-position-horizontal:absolute;mso-position-horizontal-relative:text;mso-position-vertical:absolute;mso-position-vertical-relative:text;mso-width-percent:0;mso-width-relative:margin;v-text-anchor:top" o:gfxdata="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" fillcolor="white [3201]" strokecolor="#4472c4 [3204]" strokeweight="1pt">
+                <v:textbox>
+                  <w:txbxContent>
+                    <w:p>
+                      <w:r>
+                        <w:t>API</w:t>
+                      </w:r>
+                    </w:p>
+                  </w:txbxContent>
+                </v:textbox>
+              </v:rect>
+            </w:pict>
+          </mc:Fallback>
+        </mc:AlternateContent>
+      </w:r>
+      <w:r>
+        <w:rPr>
+          <w:noProof/>
+        </w:rPr>
+        <mc:AlternateContent>
+          <mc:Choice Requires="wps">
+            <w:drawing>
+              <wp:anchor distT="0" distB="0" distL="114300" distR="114300" simplePos="0" relativeHeight="251657214" behindDoc="0" locked="0" layoutInCell="1" allowOverlap="1" wp14:anchorId="769A1E11" wp14:editId="2CA39490">
+                <wp:simplePos x="0" y="0"/>
+                <wp:positionH relativeFrom="column">
+                  <wp:posOffset>5063490</wp:posOffset>
                 </wp:positionH>
                 <wp:positionV relativeFrom="paragraph">
                   <wp:posOffset>210820</wp:posOffset>
                 </wp:positionV>
-                <wp:extent cx="4419600" cy="1607820"/>
-                <wp:effectExtent l="0" t="0" r="19050" b="11430"/>
+                <wp:extent cx="2194560" cy="1607820"/>
+                <wp:effectExtent l="0" t="0" r="15240" b="11430"/>
                 <wp:wrapNone/>
                 <wp:docPr id="33" name="Rechteck 33"/>
                 <wp:cNvGraphicFramePr/>
@@ -1396,7 +1474,7 @@
                       <wps:spPr>
                         <a:xfrm>
                           <a:off x="0" y="0"/>
-                          <a:ext cx="4419600" cy="1607820"/>
+                          <a:ext cx="2194560" cy="1607820"/>
                         </a:xfrm>
                         <a:prstGeom prst="rect">
                           <a:avLst/>
@@ -1442,7 +1520,7 @@
           </mc:Choice>
           <mc:Fallback>
             <w:pict>
-              <v:rect w14:anchorId="769A1E11" id="Rechteck 33" o:spid="_x0000_s1035" style="position:absolute;margin-left:223.45pt;margin-top:16.6pt;width:348pt;height:126.6pt;z-index:251657214;visibility:visible;mso-wrap-style:square;mso-width-percent:0;mso-wrap-distance-left:9pt;mso-wrap-distance-top:0;mso-wrap-distance-right:9pt;mso-wrap-distance-bottom:0;mso-position-horizontal:absolute;mso-position-horizontal-relative:text;mso-position-vertical:absolute;mso-position-vertical-relative:text;mso-width-percent:0;mso-width-relative:margin;v-text-anchor:top" o:gfxdata="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" fillcolor="white [3201]" strokecolor="#4472c4 [3204]" strokeweight="1pt">
+              <v:rect w14:anchorId="769A1E11" id="Rechteck 33" o:spid="_x0000_s1036" style="position:absolute;margin-left:398.7pt;margin-top:16.6pt;width:172.8pt;height:126.6pt;z-index:251657214;visibility:visible;mso-wrap-style:square;mso-width-percent:0;mso-wrap-distance-left:9pt;mso-wrap-distance-top:0;mso-wrap-distance-right:9pt;mso-wrap-distance-bottom:0;mso-position-horizontal:absolute;mso-position-horizontal-relative:text;mso-position-vertical:absolute;mso-position-vertical-relative:text;mso-width-percent:0;mso-width-relative:margin;v-text-anchor:top" o:gfxdata="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" fillcolor="white [3201]" strokecolor="#4472c4 [3204]" strokeweight="1pt">
                 <v:textbox>
                   <w:txbxContent>
                     <w:p>
@@ -1507,13 +1585,8 @@
                       <wps:txbx>
                         <w:txbxContent>
                           <w:p>
-                            <w:proofErr w:type="spellStart"/>
                             <w:r>
-                              <w:t>Calculation</w:t>
-                            </w:r>
-                            <w:proofErr w:type="spellEnd"/>
-                            <w:r>
-                              <w:t xml:space="preserve"> Unit (CU)</w:t>
+                              <w:t>Calculation Unit (CU)</w:t>
                             </w:r>
                           </w:p>
                         </w:txbxContent>
@@ -1535,17 +1608,12 @@
           </mc:Choice>
           <mc:Fallback>
             <w:pict>
-              <v:rect w14:anchorId="5DB4ABB9" id="Rechteck 14" o:spid="_x0000_s1036" style="position:absolute;margin-left:52.15pt;margin-top:16pt;width:153.6pt;height:126.6pt;z-index:251671552;visibility:visible;mso-wrap-style:square;mso-width-percent:0;mso-wrap-distance-left:9pt;mso-wrap-distance-top:0;mso-wrap-distance-right:9pt;mso-wrap-distance-bottom:0;mso-position-horizontal:absolute;mso-position-horizontal-relative:text;mso-position-vertical:absolute;mso-position-vertical-relative:text;mso-width-percent:0;mso-width-relative:margin;v-text-anchor:top" o:gfxdata="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" fillcolor="white [3201]" strokecolor="#4472c4 [3204]" strokeweight="1pt">
+              <v:rect w14:anchorId="5DB4ABB9" id="Rechteck 14" o:spid="_x0000_s1037" style="position:absolute;margin-left:52.15pt;margin-top:16pt;width:153.6pt;height:126.6pt;z-index:251671552;visibility:visible;mso-wrap-style:square;mso-width-percent:0;mso-wrap-distance-left:9pt;mso-wrap-distance-top:0;mso-wrap-distance-right:9pt;mso-wrap-distance-bottom:0;mso-position-horizontal:absolute;mso-position-horizontal-relative:text;mso-position-vertical:absolute;mso-position-vertical-relative:text;mso-width-percent:0;mso-width-relative:margin;v-text-anchor:top" o:gfxdata="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" fillcolor="white [3201]" strokecolor="#4472c4 [3204]" strokeweight="1pt">
                 <v:textbox>
                   <w:txbxContent>
                     <w:p>
-                      <w:proofErr w:type="spellStart"/>
                       <w:r>
-                        <w:t>Calculation</w:t>
-                      </w:r>
-                      <w:proofErr w:type="spellEnd"/>
-                      <w:r>
-                        <w:t xml:space="preserve"> Unit (CU)</w:t>
+                        <w:t>Calculation Unit (CU)</w:t>
                       </w:r>
                     </w:p>
                   </w:txbxContent>
@@ -1572,16 +1640,16 @@
         <mc:AlternateContent>
           <mc:Choice Requires="wps">
             <w:drawing>
-              <wp:anchor distT="0" distB="0" distL="114300" distR="114300" simplePos="0" relativeHeight="251700224" behindDoc="0" locked="0" layoutInCell="1" allowOverlap="1" wp14:anchorId="7F1B1594" wp14:editId="1C3FD501">
+              <wp:anchor distT="0" distB="0" distL="114300" distR="114300" simplePos="0" relativeHeight="251700224" behindDoc="0" locked="0" layoutInCell="1" allowOverlap="1" wp14:anchorId="7F1B1594" wp14:editId="49C2107C">
                 <wp:simplePos x="0" y="0"/>
                 <wp:positionH relativeFrom="column">
-                  <wp:posOffset>3810830</wp:posOffset>
+                  <wp:posOffset>5878195</wp:posOffset>
                 </wp:positionH>
                 <wp:positionV relativeFrom="paragraph">
-                  <wp:posOffset>30529</wp:posOffset>
+                  <wp:posOffset>116205</wp:posOffset>
                 </wp:positionV>
-                <wp:extent cx="3024554" cy="257908"/>
-                <wp:effectExtent l="19050" t="19050" r="23495" b="46990"/>
+                <wp:extent cx="1317625" cy="257908"/>
+                <wp:effectExtent l="19050" t="19050" r="15875" b="46990"/>
                 <wp:wrapNone/>
                 <wp:docPr id="37" name="Pfeil: nach rechts 37"/>
                 <wp:cNvGraphicFramePr/>
@@ -1592,7 +1660,7 @@
                       <wps:spPr>
                         <a:xfrm rot="10800000">
                           <a:off x="0" y="0"/>
-                          <a:ext cx="3024554" cy="257908"/>
+                          <a:ext cx="1317625" cy="257908"/>
                         </a:xfrm>
                         <a:prstGeom prst="rightArrow">
                           <a:avLst/>
@@ -1623,12 +1691,15 @@
                     </wps:wsp>
                   </a:graphicData>
                 </a:graphic>
+                <wp14:sizeRelH relativeFrom="margin">
+                  <wp14:pctWidth>0</wp14:pctWidth>
+                </wp14:sizeRelH>
               </wp:anchor>
             </w:drawing>
           </mc:Choice>
           <mc:Fallback>
             <w:pict>
-              <v:shapetype w14:anchorId="3E3515FD" id="_x0000_t13" coordsize="21600,21600" o:spt="13" adj="16200,5400" path="m@0,l@0@1,0@1,0@2@0@2@0,21600,21600,10800xe">
+              <v:shapetype w14:anchorId="3A53DE27" id="_x0000_t13" coordsize="21600,21600" o:spt="13" adj="16200,5400" path="m@0,l@0@1,0@1,0@2@0@2@0,21600,21600,10800xe">
                 <v:stroke joinstyle="miter"/>
                 <v:formulas>
                   <v:f eqn="val #0"/>
@@ -1644,7 +1715,7 @@
                   <v:h position="#0,#1" xrange="0,21600" yrange="0,10800"/>
                 </v:handles>
               </v:shapetype>
-              <v:shape id="Pfeil: nach rechts 37" o:spid="_x0000_s1026" type="#_x0000_t13" style="position:absolute;margin-left:300.05pt;margin-top:2.4pt;width:238.15pt;height:20.3pt;rotation:180;z-index:251700224;visibility:visible;mso-wrap-style:square;mso-wrap-distance-left:9pt;mso-wrap-distance-top:0;mso-wrap-distance-right:9pt;mso-wrap-distance-bottom:0;mso-position-horizontal:absolute;mso-position-horizontal-relative:text;mso-position-vertical:absolute;mso-position-vertical-relative:text;v-text-anchor:middle" o:gfxdata="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" adj="20679" fillcolor="#4472c4 [3204]" strokecolor="#1f3763 [1604]" strokeweight="1pt"/>
+              <v:shape id="Pfeil: nach rechts 37" o:spid="_x0000_s1026" type="#_x0000_t13" style="position:absolute;margin-left:462.85pt;margin-top:9.15pt;width:103.75pt;height:20.3pt;rotation:180;z-index:251700224;visibility:visible;mso-wrap-style:square;mso-width-percent:0;mso-wrap-distance-left:9pt;mso-wrap-distance-top:0;mso-wrap-distance-right:9pt;mso-wrap-distance-bottom:0;mso-position-horizontal:absolute;mso-position-horizontal-relative:text;mso-position-vertical:absolute;mso-position-vertical-relative:text;mso-width-percent:0;mso-width-relative:margin;v-text-anchor:middle" o:gfxdata="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" adj="19486" fillcolor="#4472c4 [3204]" strokecolor="#1f3763 [1604]" strokeweight="1pt"/>
             </w:pict>
           </mc:Fallback>
         </mc:AlternateContent>
@@ -1665,219 +1736,10 @@
         <mc:AlternateContent>
           <mc:Choice Requires="wps">
             <w:drawing>
-              <wp:anchor distT="0" distB="0" distL="114300" distR="114300" simplePos="0" relativeHeight="251695104" behindDoc="0" locked="0" layoutInCell="1" allowOverlap="1" wp14:anchorId="461FCF8A" wp14:editId="5691125D">
+              <wp:anchor distT="0" distB="0" distL="114300" distR="114300" simplePos="0" relativeHeight="251705344" behindDoc="0" locked="0" layoutInCell="1" allowOverlap="1" wp14:anchorId="0EBE46DD" wp14:editId="33583E91">
                 <wp:simplePos x="0" y="0"/>
                 <wp:positionH relativeFrom="column">
-                  <wp:posOffset>5328529</wp:posOffset>
-                </wp:positionH>
-                <wp:positionV relativeFrom="paragraph">
-                  <wp:posOffset>119722</wp:posOffset>
-                </wp:positionV>
-                <wp:extent cx="784860" cy="1018540"/>
-                <wp:effectExtent l="0" t="0" r="15240" b="10160"/>
-                <wp:wrapNone/>
-                <wp:docPr id="34" name="Rechteck 34"/>
-                <wp:cNvGraphicFramePr/>
-                <a:graphic xmlns:a="http://schemas.openxmlformats.org/drawingml/2006/main">
-                  <a:graphicData uri="http://schemas.microsoft.com/office/word/2010/wordprocessingShape">
-                    <wps:wsp>
-                      <wps:cNvSpPr/>
-                      <wps:spPr>
-                        <a:xfrm>
-                          <a:off x="0" y="0"/>
-                          <a:ext cx="784860" cy="1018540"/>
-                        </a:xfrm>
-                        <a:prstGeom prst="rect">
-                          <a:avLst/>
-                        </a:prstGeom>
-                      </wps:spPr>
-                      <wps:style>
-                        <a:lnRef idx="1">
-                          <a:schemeClr val="accent2"/>
-                        </a:lnRef>
-                        <a:fillRef idx="2">
-                          <a:schemeClr val="accent2"/>
-                        </a:fillRef>
-                        <a:effectRef idx="1">
-                          <a:schemeClr val="accent2"/>
-                        </a:effectRef>
-                        <a:fontRef idx="minor">
-                          <a:schemeClr val="dk1"/>
-                        </a:fontRef>
-                      </wps:style>
-                      <wps:txbx>
-                        <w:txbxContent>
-                          <w:p>
-                            <w:pPr>
-                              <w:jc w:val="center"/>
-                            </w:pPr>
-                            <w:r>
-                              <w:t>Mapper</w:t>
-                            </w:r>
-                          </w:p>
-                        </w:txbxContent>
-                      </wps:txbx>
-                      <wps:bodyPr rot="0" spcFirstLastPara="0" vertOverflow="overflow" horzOverflow="overflow" vert="horz" wrap="square" lIns="91440" tIns="45720" rIns="91440" bIns="45720" numCol="1" spcCol="0" rtlCol="0" fromWordArt="0" anchor="ctr" anchorCtr="0" forceAA="0" compatLnSpc="1">
-                        <a:prstTxWarp prst="textNoShape">
-                          <a:avLst/>
-                        </a:prstTxWarp>
-                        <a:noAutofit/>
-                      </wps:bodyPr>
-                    </wps:wsp>
-                  </a:graphicData>
-                </a:graphic>
-                <wp14:sizeRelH relativeFrom="margin">
-                  <wp14:pctWidth>0</wp14:pctWidth>
-                </wp14:sizeRelH>
-                <wp14:sizeRelV relativeFrom="margin">
-                  <wp14:pctHeight>0</wp14:pctHeight>
-                </wp14:sizeRelV>
-              </wp:anchor>
-            </w:drawing>
-          </mc:Choice>
-          <mc:Fallback>
-            <w:pict>
-              <v:rect w14:anchorId="461FCF8A" id="Rechteck 34" o:spid="_x0000_s1037" style="position:absolute;margin-left:419.55pt;margin-top:9.45pt;width:61.8pt;height:80.2pt;z-index:251695104;visibility:visible;mso-wrap-style:square;mso-width-percent:0;mso-height-percent:0;mso-wrap-distance-left:9pt;mso-wrap-distance-top:0;mso-wrap-distance-right:9pt;mso-wrap-distance-bottom:0;mso-position-horizontal:absolute;mso-position-horizontal-relative:text;mso-position-vertical:absolute;mso-position-vertical-relative:text;mso-width-percent:0;mso-height-percent:0;mso-width-relative:margin;mso-height-relative:margin;v-text-anchor:middle" o:gfxdata="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" fillcolor="#f3a875 [2165]" strokecolor="#ed7d31 [3205]" strokeweight=".5pt">
-                <v:fill color2="#f09558 [2613]" rotate="t" colors="0 #f7bda4;.5 #f5b195;1 #f8a581" focus="100%" type="gradient">
-                  <o:fill v:ext="view" type="gradientUnscaled"/>
-                </v:fill>
-                <v:textbox>
-                  <w:txbxContent>
-                    <w:p>
-                      <w:pPr>
-                        <w:jc w:val="center"/>
-                      </w:pPr>
-                      <w:r>
-                        <w:t>Mapper</w:t>
-                      </w:r>
-                    </w:p>
-                  </w:txbxContent>
-                </v:textbox>
-              </v:rect>
-            </w:pict>
-          </mc:Fallback>
-        </mc:AlternateContent>
-      </w:r>
-      <w:r>
-        <w:rPr>
-          <w:noProof/>
-          <w:u w:val="single"/>
-        </w:rPr>
-        <mc:AlternateContent>
-          <mc:Choice Requires="wps">
-            <w:drawing>
-              <wp:anchor distT="0" distB="0" distL="114300" distR="114300" simplePos="0" relativeHeight="251693056" behindDoc="0" locked="0" layoutInCell="1" allowOverlap="1" wp14:anchorId="49E63B46" wp14:editId="6EED2C19">
-                <wp:simplePos x="0" y="0"/>
-                <wp:positionH relativeFrom="column">
-                  <wp:posOffset>6381750</wp:posOffset>
-                </wp:positionH>
-                <wp:positionV relativeFrom="paragraph">
-                  <wp:posOffset>115570</wp:posOffset>
-                </wp:positionV>
-                <wp:extent cx="784860" cy="1036320"/>
-                <wp:effectExtent l="0" t="0" r="15240" b="11430"/>
-                <wp:wrapNone/>
-                <wp:docPr id="32" name="Rechteck 32"/>
-                <wp:cNvGraphicFramePr/>
-                <a:graphic xmlns:a="http://schemas.openxmlformats.org/drawingml/2006/main">
-                  <a:graphicData uri="http://schemas.microsoft.com/office/word/2010/wordprocessingShape">
-                    <wps:wsp>
-                      <wps:cNvSpPr/>
-                      <wps:spPr>
-                        <a:xfrm>
-                          <a:off x="0" y="0"/>
-                          <a:ext cx="784860" cy="1036320"/>
-                        </a:xfrm>
-                        <a:prstGeom prst="rect">
-                          <a:avLst/>
-                        </a:prstGeom>
-                      </wps:spPr>
-                      <wps:style>
-                        <a:lnRef idx="1">
-                          <a:schemeClr val="accent4"/>
-                        </a:lnRef>
-                        <a:fillRef idx="2">
-                          <a:schemeClr val="accent4"/>
-                        </a:fillRef>
-                        <a:effectRef idx="1">
-                          <a:schemeClr val="accent4"/>
-                        </a:effectRef>
-                        <a:fontRef idx="minor">
-                          <a:schemeClr val="dk1"/>
-                        </a:fontRef>
-                      </wps:style>
-                      <wps:txbx>
-                        <w:txbxContent>
-                          <w:p>
-                            <w:pPr>
-                              <w:jc w:val="center"/>
-                            </w:pPr>
-                            <w:proofErr w:type="spellStart"/>
-                            <w:r>
-                              <w:t>Properties</w:t>
-                            </w:r>
-                            <w:r>
-                              <w:t>DTO</w:t>
-                            </w:r>
-                            <w:proofErr w:type="spellEnd"/>
-                          </w:p>
-                        </w:txbxContent>
-                      </wps:txbx>
-                      <wps:bodyPr rot="0" spcFirstLastPara="0" vertOverflow="overflow" horzOverflow="overflow" vert="horz" wrap="square" lIns="91440" tIns="45720" rIns="91440" bIns="45720" numCol="1" spcCol="0" rtlCol="0" fromWordArt="0" anchor="ctr" anchorCtr="0" forceAA="0" compatLnSpc="1">
-                        <a:prstTxWarp prst="textNoShape">
-                          <a:avLst/>
-                        </a:prstTxWarp>
-                        <a:noAutofit/>
-                      </wps:bodyPr>
-                    </wps:wsp>
-                  </a:graphicData>
-                </a:graphic>
-                <wp14:sizeRelH relativeFrom="margin">
-                  <wp14:pctWidth>0</wp14:pctWidth>
-                </wp14:sizeRelH>
-              </wp:anchor>
-            </w:drawing>
-          </mc:Choice>
-          <mc:Fallback>
-            <w:pict>
-              <v:rect w14:anchorId="49E63B46" id="Rechteck 32" o:spid="_x0000_s1038" style="position:absolute;margin-left:502.5pt;margin-top:9.1pt;width:61.8pt;height:81.6pt;z-index:251693056;visibility:visible;mso-wrap-style:square;mso-width-percent:0;mso-wrap-distance-left:9pt;mso-wrap-distance-top:0;mso-wrap-distance-right:9pt;mso-wrap-distance-bottom:0;mso-position-horizontal:absolute;mso-position-horizontal-relative:text;mso-position-vertical:absolute;mso-position-vertical-relative:text;mso-width-percent:0;mso-width-relative:margin;v-text-anchor:middle" o:gfxdata="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" fillcolor="#ffd555 [2167]" strokecolor="#ffc000 [3207]" strokeweight=".5pt">
-                <v:fill color2="#ffcc31 [2615]" rotate="t" colors="0 #ffdd9c;.5 #ffd78e;1 #ffd479" focus="100%" type="gradient">
-                  <o:fill v:ext="view" type="gradientUnscaled"/>
-                </v:fill>
-                <v:textbox>
-                  <w:txbxContent>
-                    <w:p>
-                      <w:pPr>
-                        <w:jc w:val="center"/>
-                      </w:pPr>
-                      <w:proofErr w:type="spellStart"/>
-                      <w:r>
-                        <w:t>Properties</w:t>
-                      </w:r>
-                      <w:r>
-                        <w:t>DTO</w:t>
-                      </w:r>
-                      <w:proofErr w:type="spellEnd"/>
-                    </w:p>
-                  </w:txbxContent>
-                </v:textbox>
-              </v:rect>
-            </w:pict>
-          </mc:Fallback>
-        </mc:AlternateContent>
-      </w:r>
-      <w:r>
-        <w:rPr>
-          <w:noProof/>
-          <w:u w:val="single"/>
-        </w:rPr>
-        <mc:AlternateContent>
-          <mc:Choice Requires="wps">
-            <w:drawing>
-              <wp:anchor distT="0" distB="0" distL="114300" distR="114300" simplePos="0" relativeHeight="251688960" behindDoc="0" locked="0" layoutInCell="1" allowOverlap="1" wp14:anchorId="0EBE46DD" wp14:editId="1D17F135">
-                <wp:simplePos x="0" y="0"/>
-                <wp:positionH relativeFrom="column">
-                  <wp:posOffset>4331970</wp:posOffset>
+                  <wp:posOffset>4011930</wp:posOffset>
                 </wp:positionH>
                 <wp:positionV relativeFrom="paragraph">
                   <wp:posOffset>100330</wp:posOffset>
@@ -1943,7 +1805,7 @@
           </mc:Choice>
           <mc:Fallback>
             <w:pict>
-              <v:rect w14:anchorId="0EBE46DD" id="Rechteck 29" o:spid="_x0000_s1039" style="position:absolute;margin-left:341.1pt;margin-top:7.9pt;width:61.8pt;height:81.6pt;z-index:251688960;visibility:visible;mso-wrap-style:square;mso-width-percent:0;mso-wrap-distance-left:9pt;mso-wrap-distance-top:0;mso-wrap-distance-right:9pt;mso-wrap-distance-bottom:0;mso-position-horizontal:absolute;mso-position-horizontal-relative:text;mso-position-vertical:absolute;mso-position-vertical-relative:text;mso-width-percent:0;mso-width-relative:margin;v-text-anchor:middle" o:gfxdata="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" fillcolor="#9ecb81 [2169]" strokecolor="#70ad47 [3209]" strokeweight=".5pt">
+              <v:rect w14:anchorId="0EBE46DD" id="Rechteck 29" o:spid="_x0000_s1038" style="position:absolute;margin-left:315.9pt;margin-top:7.9pt;width:61.8pt;height:81.6pt;z-index:251705344;visibility:visible;mso-wrap-style:square;mso-width-percent:0;mso-wrap-distance-left:9pt;mso-wrap-distance-top:0;mso-wrap-distance-right:9pt;mso-wrap-distance-bottom:0;mso-position-horizontal:absolute;mso-position-horizontal-relative:text;mso-position-vertical:absolute;mso-position-vertical-relative:text;mso-width-percent:0;mso-width-relative:margin;v-text-anchor:middle" o:gfxdata="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" fillcolor="#9ecb81 [2169]" strokecolor="#70ad47 [3209]" strokeweight=".5pt">
                 <v:fill color2="#8ac066 [2617]" rotate="t" colors="0 #b5d5a7;.5 #aace99;1 #9cca86" focus="100%" type="gradient">
                   <o:fill v:ext="view" type="gradientUnscaled"/>
                 </v:fill>
@@ -1972,62 +1834,63 @@
         <mc:AlternateContent>
           <mc:Choice Requires="wps">
             <w:drawing>
-              <wp:anchor distT="0" distB="0" distL="114300" distR="114300" simplePos="0" relativeHeight="251677696" behindDoc="0" locked="0" layoutInCell="1" allowOverlap="1" wp14:anchorId="0DFDC43D" wp14:editId="40FA44CC">
+              <wp:anchor distT="0" distB="0" distL="114300" distR="114300" simplePos="0" relativeHeight="251684864" behindDoc="0" locked="0" layoutInCell="1" allowOverlap="1" wp14:anchorId="44AF95E0" wp14:editId="035D7F36">
                 <wp:simplePos x="0" y="0"/>
-                <wp:positionH relativeFrom="margin">
-                  <wp:posOffset>2449830</wp:posOffset>
+                <wp:positionH relativeFrom="column">
+                  <wp:posOffset>2895600</wp:posOffset>
                 </wp:positionH>
                 <wp:positionV relativeFrom="paragraph">
-                  <wp:posOffset>46990</wp:posOffset>
+                  <wp:posOffset>1721485</wp:posOffset>
                 </wp:positionV>
-                <wp:extent cx="640080" cy="251460"/>
-                <wp:effectExtent l="0" t="0" r="26670" b="15240"/>
+                <wp:extent cx="1043940" cy="822960"/>
+                <wp:effectExtent l="0" t="0" r="22860" b="15240"/>
                 <wp:wrapNone/>
-                <wp:docPr id="21" name="Textfeld 21"/>
+                <wp:docPr id="26" name="Zylinder 26"/>
                 <wp:cNvGraphicFramePr/>
                 <a:graphic xmlns:a="http://schemas.openxmlformats.org/drawingml/2006/main">
                   <a:graphicData uri="http://schemas.microsoft.com/office/word/2010/wordprocessingShape">
                     <wps:wsp>
-                      <wps:cNvSpPr txBox="1"/>
+                      <wps:cNvSpPr/>
                       <wps:spPr>
                         <a:xfrm>
                           <a:off x="0" y="0"/>
-                          <a:ext cx="640080" cy="251460"/>
+                          <a:ext cx="1043940" cy="822960"/>
                         </a:xfrm>
-                        <a:prstGeom prst="rect">
+                        <a:prstGeom prst="can">
                           <a:avLst/>
                         </a:prstGeom>
                         <a:solidFill>
-                          <a:schemeClr val="lt1"/>
+                          <a:srgbClr val="A5A5A5"/>
                         </a:solidFill>
-                        <a:ln w="6350">
+                        <a:ln w="12700" cap="flat" cmpd="sng" algn="ctr">
                           <a:solidFill>
-                            <a:prstClr val="black"/>
+                            <a:srgbClr val="A5A5A5">
+                              <a:shade val="50000"/>
+                            </a:srgbClr>
                           </a:solidFill>
+                          <a:prstDash val="solid"/>
+                          <a:miter lim="800000"/>
                         </a:ln>
+                        <a:effectLst/>
                       </wps:spPr>
                       <wps:txbx>
                         <w:txbxContent>
                           <w:p>
                             <w:pPr>
-                              <w:rPr>
-                                <w:sz w:val="18"/>
-                                <w:szCs w:val="18"/>
-                              </w:rPr>
+                              <w:jc w:val="center"/>
                             </w:pPr>
+                            <w:r>
+                              <w:t xml:space="preserve">File </w:t>
+                            </w:r>
                             <w:proofErr w:type="spellStart"/>
                             <w:r>
-                              <w:rPr>
-                                <w:sz w:val="18"/>
-                                <w:szCs w:val="18"/>
-                              </w:rPr>
-                              <w:t>configure</w:t>
+                              <w:t>system</w:t>
                             </w:r>
                             <w:proofErr w:type="spellEnd"/>
                           </w:p>
                         </w:txbxContent>
                       </wps:txbx>
-                      <wps:bodyPr rot="0" spcFirstLastPara="0" vertOverflow="overflow" horzOverflow="overflow" vert="horz" wrap="square" lIns="91440" tIns="45720" rIns="91440" bIns="45720" numCol="1" spcCol="0" rtlCol="0" fromWordArt="0" anchor="t" anchorCtr="0" forceAA="0" compatLnSpc="1">
+                      <wps:bodyPr rot="0" spcFirstLastPara="0" vertOverflow="overflow" horzOverflow="overflow" vert="horz" wrap="square" lIns="91440" tIns="45720" rIns="91440" bIns="45720" numCol="1" spcCol="0" rtlCol="0" fromWordArt="0" anchor="ctr" anchorCtr="0" forceAA="0" compatLnSpc="1">
                         <a:prstTxWarp prst="textNoShape">
                           <a:avLst/>
                         </a:prstTxWarp>
@@ -2047,111 +1910,8 @@
           </mc:Choice>
           <mc:Fallback>
             <w:pict>
-              <v:shape w14:anchorId="0DFDC43D" id="Textfeld 21" o:spid="_x0000_s1040" type="#_x0000_t202" style="position:absolute;margin-left:192.9pt;margin-top:3.7pt;width:50.4pt;height:19.8pt;z-index:251677696;visibility:visible;mso-wrap-style:square;mso-width-percent:0;mso-height-percent:0;mso-wrap-distance-left:9pt;mso-wrap-distance-top:0;mso-wrap-distance-right:9pt;mso-wrap-distance-bottom:0;mso-position-horizontal:absolute;mso-position-horizontal-relative:margin;mso-position-vertical:absolute;mso-position-vertical-relative:text;mso-width-percent:0;mso-height-percent:0;mso-width-relative:margin;mso-height-relative:margin;v-text-anchor:top" o:gfxdata="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" fillcolor="white [3201]" strokeweight=".5pt">
-                <v:textbox>
-                  <w:txbxContent>
-                    <w:p>
-                      <w:pPr>
-                        <w:rPr>
-                          <w:sz w:val="18"/>
-                          <w:szCs w:val="18"/>
-                        </w:rPr>
-                      </w:pPr>
-                      <w:proofErr w:type="spellStart"/>
-                      <w:r>
-                        <w:rPr>
-                          <w:sz w:val="18"/>
-                          <w:szCs w:val="18"/>
-                        </w:rPr>
-                        <w:t>configure</w:t>
-                      </w:r>
-                      <w:proofErr w:type="spellEnd"/>
-                    </w:p>
-                  </w:txbxContent>
-                </v:textbox>
-                <w10:wrap anchorx="margin"/>
-              </v:shape>
-            </w:pict>
-          </mc:Fallback>
-        </mc:AlternateContent>
-      </w:r>
-      <w:r>
-        <w:rPr>
-          <w:noProof/>
-          <w:u w:val="single"/>
-        </w:rPr>
-        <mc:AlternateContent>
-          <mc:Choice Requires="wps">
-            <w:drawing>
-              <wp:anchor distT="0" distB="0" distL="114300" distR="114300" simplePos="0" relativeHeight="251674624" behindDoc="0" locked="0" layoutInCell="1" allowOverlap="1" wp14:anchorId="5CD4149E" wp14:editId="66829894">
-                <wp:simplePos x="0" y="0"/>
-                <wp:positionH relativeFrom="column">
-                  <wp:posOffset>3306445</wp:posOffset>
-                </wp:positionH>
-                <wp:positionV relativeFrom="paragraph">
-                  <wp:posOffset>89535</wp:posOffset>
-                </wp:positionV>
-                <wp:extent cx="769620" cy="1043940"/>
-                <wp:effectExtent l="0" t="0" r="11430" b="22860"/>
-                <wp:wrapNone/>
-                <wp:docPr id="17" name="Rechteck 17"/>
-                <wp:cNvGraphicFramePr/>
-                <a:graphic xmlns:a="http://schemas.openxmlformats.org/drawingml/2006/main">
-                  <a:graphicData uri="http://schemas.microsoft.com/office/word/2010/wordprocessingShape">
-                    <wps:wsp>
-                      <wps:cNvSpPr/>
-                      <wps:spPr>
-                        <a:xfrm>
-                          <a:off x="0" y="0"/>
-                          <a:ext cx="769620" cy="1043940"/>
-                        </a:xfrm>
-                        <a:prstGeom prst="rect">
-                          <a:avLst/>
-                        </a:prstGeom>
-                      </wps:spPr>
-                      <wps:style>
-                        <a:lnRef idx="2">
-                          <a:schemeClr val="accent6">
-                            <a:shade val="50000"/>
-                          </a:schemeClr>
-                        </a:lnRef>
-                        <a:fillRef idx="1">
-                          <a:schemeClr val="accent6"/>
-                        </a:fillRef>
-                        <a:effectRef idx="0">
-                          <a:schemeClr val="accent6"/>
-                        </a:effectRef>
-                        <a:fontRef idx="minor">
-                          <a:schemeClr val="lt1"/>
-                        </a:fontRef>
-                      </wps:style>
-                      <wps:txbx>
-                        <w:txbxContent>
-                          <w:p>
-                            <w:pPr>
-                              <w:jc w:val="center"/>
-                            </w:pPr>
-                            <w:r>
-                              <w:t>Runner</w:t>
-                            </w:r>
-                          </w:p>
-                        </w:txbxContent>
-                      </wps:txbx>
-                      <wps:bodyPr rot="0" spcFirstLastPara="0" vertOverflow="overflow" horzOverflow="overflow" vert="horz" wrap="square" lIns="91440" tIns="45720" rIns="91440" bIns="45720" numCol="1" spcCol="0" rtlCol="0" fromWordArt="0" anchor="ctr" anchorCtr="0" forceAA="0" compatLnSpc="1">
-                        <a:prstTxWarp prst="textNoShape">
-                          <a:avLst/>
-                        </a:prstTxWarp>
-                        <a:noAutofit/>
-                      </wps:bodyPr>
-                    </wps:wsp>
-                  </a:graphicData>
-                </a:graphic>
-              </wp:anchor>
-            </w:drawing>
-          </mc:Choice>
-          <mc:Fallback>
-            <w:pict>
-              <v:rect w14:anchorId="5CD4149E" id="Rechteck 17" o:spid="_x0000_s1041" style="position:absolute;margin-left:260.35pt;margin-top:7.05pt;width:60.6pt;height:82.2pt;z-index:251674624;visibility:visible;mso-wrap-style:square;mso-wrap-distance-left:9pt;mso-wrap-distance-top:0;mso-wrap-distance-right:9pt;mso-wrap-distance-bottom:0;mso-position-horizontal:absolute;mso-position-horizontal-relative:text;mso-position-vertical:absolute;mso-position-vertical-relative:text;v-text-anchor:middle" o:gfxdata="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" fillcolor="#70ad47 [3209]" strokecolor="#375623 [1609]" strokeweight="1pt">
+              <v:shape w14:anchorId="44AF95E0" id="Zylinder 26" o:spid="_x0000_s1039" type="#_x0000_t22" style="position:absolute;margin-left:228pt;margin-top:135.55pt;width:82.2pt;height:64.8pt;z-index:251684864;visibility:visible;mso-wrap-style:square;mso-width-percent:0;mso-height-percent:0;mso-wrap-distance-left:9pt;mso-wrap-distance-top:0;mso-wrap-distance-right:9pt;mso-wrap-distance-bottom:0;mso-position-horizontal:absolute;mso-position-horizontal-relative:text;mso-position-vertical:absolute;mso-position-vertical-relative:text;mso-width-percent:0;mso-height-percent:0;mso-width-relative:margin;mso-height-relative:margin;v-text-anchor:middle" o:gfxdata="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" fillcolor="#a5a5a5" strokecolor="#787878" strokeweight="1pt">
+                <v:stroke joinstyle="miter"/>
                 <v:textbox>
                   <w:txbxContent>
                     <w:p>
@@ -2159,909 +1919,13 @@
                         <w:jc w:val="center"/>
                       </w:pPr>
                       <w:r>
-                        <w:t>Runner</w:t>
+                        <w:t xml:space="preserve">File </w:t>
                       </w:r>
-                    </w:p>
-                  </w:txbxContent>
-                </v:textbox>
-              </v:rect>
-            </w:pict>
-          </mc:Fallback>
-        </mc:AlternateContent>
-      </w:r>
-      <w:r>
-        <w:rPr>
-          <w:noProof/>
-          <w:u w:val="single"/>
-        </w:rPr>
-        <mc:AlternateContent>
-          <mc:Choice Requires="wps">
-            <w:drawing>
-              <wp:anchor distT="0" distB="0" distL="114300" distR="114300" simplePos="0" relativeHeight="251673600" behindDoc="0" locked="0" layoutInCell="1" allowOverlap="1" wp14:anchorId="102EBEC6" wp14:editId="4F18DD1F">
-                <wp:simplePos x="0" y="0"/>
-                <wp:positionH relativeFrom="column">
-                  <wp:posOffset>1698625</wp:posOffset>
-                </wp:positionH>
-                <wp:positionV relativeFrom="paragraph">
-                  <wp:posOffset>104775</wp:posOffset>
-                </wp:positionV>
-                <wp:extent cx="731520" cy="1005840"/>
-                <wp:effectExtent l="0" t="0" r="11430" b="22860"/>
-                <wp:wrapNone/>
-                <wp:docPr id="16" name="Rechteck 16"/>
-                <wp:cNvGraphicFramePr/>
-                <a:graphic xmlns:a="http://schemas.openxmlformats.org/drawingml/2006/main">
-                  <a:graphicData uri="http://schemas.microsoft.com/office/word/2010/wordprocessingShape">
-                    <wps:wsp>
-                      <wps:cNvSpPr/>
-                      <wps:spPr>
-                        <a:xfrm>
-                          <a:off x="0" y="0"/>
-                          <a:ext cx="731520" cy="1005840"/>
-                        </a:xfrm>
-                        <a:prstGeom prst="rect">
-                          <a:avLst/>
-                        </a:prstGeom>
-                      </wps:spPr>
-                      <wps:style>
-                        <a:lnRef idx="2">
-                          <a:schemeClr val="accent1">
-                            <a:shade val="50000"/>
-                          </a:schemeClr>
-                        </a:lnRef>
-                        <a:fillRef idx="1">
-                          <a:schemeClr val="accent1"/>
-                        </a:fillRef>
-                        <a:effectRef idx="0">
-                          <a:schemeClr val="accent1"/>
-                        </a:effectRef>
-                        <a:fontRef idx="minor">
-                          <a:schemeClr val="lt1"/>
-                        </a:fontRef>
-                      </wps:style>
-                      <wps:txbx>
-                        <w:txbxContent>
-                          <w:p>
-                            <w:pPr>
-                              <w:jc w:val="center"/>
-                            </w:pPr>
-                            <w:r>
-                              <w:t>Iterator</w:t>
-                            </w:r>
-                          </w:p>
-                        </w:txbxContent>
-                      </wps:txbx>
-                      <wps:bodyPr rot="0" spcFirstLastPara="0" vertOverflow="overflow" horzOverflow="overflow" vert="horz" wrap="square" lIns="91440" tIns="45720" rIns="91440" bIns="45720" numCol="1" spcCol="0" rtlCol="0" fromWordArt="0" anchor="ctr" anchorCtr="0" forceAA="0" compatLnSpc="1">
-                        <a:prstTxWarp prst="textNoShape">
-                          <a:avLst/>
-                        </a:prstTxWarp>
-                        <a:noAutofit/>
-                      </wps:bodyPr>
-                    </wps:wsp>
-                  </a:graphicData>
-                </a:graphic>
-                <wp14:sizeRelH relativeFrom="margin">
-                  <wp14:pctWidth>0</wp14:pctWidth>
-                </wp14:sizeRelH>
-                <wp14:sizeRelV relativeFrom="margin">
-                  <wp14:pctHeight>0</wp14:pctHeight>
-                </wp14:sizeRelV>
-              </wp:anchor>
-            </w:drawing>
-          </mc:Choice>
-          <mc:Fallback>
-            <w:pict>
-              <v:rect w14:anchorId="102EBEC6" id="Rechteck 16" o:spid="_x0000_s1042" style="position:absolute;margin-left:133.75pt;margin-top:8.25pt;width:57.6pt;height:79.2pt;z-index:251673600;visibility:visible;mso-wrap-style:square;mso-width-percent:0;mso-height-percent:0;mso-wrap-distance-left:9pt;mso-wrap-distance-top:0;mso-wrap-distance-right:9pt;mso-wrap-distance-bottom:0;mso-position-horizontal:absolute;mso-position-horizontal-relative:text;mso-position-vertical:absolute;mso-position-vertical-relative:text;mso-width-percent:0;mso-height-percent:0;mso-width-relative:margin;mso-height-relative:margin;v-text-anchor:middle" o:gfxdata="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" fillcolor="#4472c4 [3204]" strokecolor="#1f3763 [1604]" strokeweight="1pt">
-                <v:textbox>
-                  <w:txbxContent>
-                    <w:p>
-                      <w:pPr>
-                        <w:jc w:val="center"/>
-                      </w:pPr>
-                      <w:r>
-                        <w:t>Iterator</w:t>
-                      </w:r>
-                    </w:p>
-                  </w:txbxContent>
-                </v:textbox>
-              </v:rect>
-            </w:pict>
-          </mc:Fallback>
-        </mc:AlternateContent>
-      </w:r>
-      <w:r>
-        <w:rPr>
-          <w:noProof/>
-          <w:u w:val="single"/>
-        </w:rPr>
-        <mc:AlternateContent>
-          <mc:Choice Requires="wps">
-            <w:drawing>
-              <wp:anchor distT="0" distB="0" distL="114300" distR="114300" simplePos="0" relativeHeight="251672576" behindDoc="0" locked="0" layoutInCell="1" allowOverlap="1" wp14:anchorId="58E27CBB" wp14:editId="07E7C2A2">
-                <wp:simplePos x="0" y="0"/>
-                <wp:positionH relativeFrom="column">
-                  <wp:posOffset>837565</wp:posOffset>
-                </wp:positionH>
-                <wp:positionV relativeFrom="paragraph">
-                  <wp:posOffset>99695</wp:posOffset>
-                </wp:positionV>
-                <wp:extent cx="762000" cy="1005840"/>
-                <wp:effectExtent l="0" t="0" r="19050" b="22860"/>
-                <wp:wrapNone/>
-                <wp:docPr id="15" name="Rechteck 15"/>
-                <wp:cNvGraphicFramePr/>
-                <a:graphic xmlns:a="http://schemas.openxmlformats.org/drawingml/2006/main">
-                  <a:graphicData uri="http://schemas.microsoft.com/office/word/2010/wordprocessingShape">
-                    <wps:wsp>
-                      <wps:cNvSpPr/>
-                      <wps:spPr>
-                        <a:xfrm>
-                          <a:off x="0" y="0"/>
-                          <a:ext cx="762000" cy="1005840"/>
-                        </a:xfrm>
-                        <a:prstGeom prst="rect">
-                          <a:avLst/>
-                        </a:prstGeom>
-                      </wps:spPr>
-                      <wps:style>
-                        <a:lnRef idx="2">
-                          <a:schemeClr val="accent1">
-                            <a:shade val="50000"/>
-                          </a:schemeClr>
-                        </a:lnRef>
-                        <a:fillRef idx="1">
-                          <a:schemeClr val="accent1"/>
-                        </a:fillRef>
-                        <a:effectRef idx="0">
-                          <a:schemeClr val="accent1"/>
-                        </a:effectRef>
-                        <a:fontRef idx="minor">
-                          <a:schemeClr val="lt1"/>
-                        </a:fontRef>
-                      </wps:style>
-                      <wps:txbx>
-                        <w:txbxContent>
-                          <w:p>
-                            <w:pPr>
-                              <w:jc w:val="center"/>
-                            </w:pPr>
-                            <w:r>
-                              <w:t>Formula</w:t>
-                            </w:r>
-                          </w:p>
-                        </w:txbxContent>
-                      </wps:txbx>
-                      <wps:bodyPr rot="0" spcFirstLastPara="0" vertOverflow="overflow" horzOverflow="overflow" vert="horz" wrap="square" lIns="91440" tIns="45720" rIns="91440" bIns="45720" numCol="1" spcCol="0" rtlCol="0" fromWordArt="0" anchor="ctr" anchorCtr="0" forceAA="0" compatLnSpc="1">
-                        <a:prstTxWarp prst="textNoShape">
-                          <a:avLst/>
-                        </a:prstTxWarp>
-                        <a:noAutofit/>
-                      </wps:bodyPr>
-                    </wps:wsp>
-                  </a:graphicData>
-                </a:graphic>
-                <wp14:sizeRelH relativeFrom="margin">
-                  <wp14:pctWidth>0</wp14:pctWidth>
-                </wp14:sizeRelH>
-              </wp:anchor>
-            </w:drawing>
-          </mc:Choice>
-          <mc:Fallback>
-            <w:pict>
-              <v:rect w14:anchorId="58E27CBB" id="Rechteck 15" o:spid="_x0000_s1043" style="position:absolute;margin-left:65.95pt;margin-top:7.85pt;width:60pt;height:79.2pt;z-index:251672576;visibility:visible;mso-wrap-style:square;mso-width-percent:0;mso-wrap-distance-left:9pt;mso-wrap-distance-top:0;mso-wrap-distance-right:9pt;mso-wrap-distance-bottom:0;mso-position-horizontal:absolute;mso-position-horizontal-relative:text;mso-position-vertical:absolute;mso-position-vertical-relative:text;mso-width-percent:0;mso-width-relative:margin;v-text-anchor:middle" o:gfxdata="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" fillcolor="#4472c4 [3204]" strokecolor="#1f3763 [1604]" strokeweight="1pt">
-                <v:textbox>
-                  <w:txbxContent>
-                    <w:p>
-                      <w:pPr>
-                        <w:jc w:val="center"/>
-                      </w:pPr>
-                      <w:r>
-                        <w:t>Formula</w:t>
-                      </w:r>
-                    </w:p>
-                  </w:txbxContent>
-                </v:textbox>
-              </v:rect>
-            </w:pict>
-          </mc:Fallback>
-        </mc:AlternateContent>
-      </w:r>
-    </w:p>
-    <w:p>
-      <w:pPr>
-        <w:rPr>
-          <w:u w:val="single"/>
-          <w:lang w:val="da-DK"/>
-        </w:rPr>
-      </w:pPr>
-      <w:r>
-        <w:rPr>
-          <w:noProof/>
-          <w:u w:val="single"/>
-        </w:rPr>
-        <mc:AlternateContent>
-          <mc:Choice Requires="wps">
-            <w:drawing>
-              <wp:anchor distT="0" distB="0" distL="114300" distR="114300" simplePos="0" relativeHeight="251680768" behindDoc="0" locked="0" layoutInCell="1" allowOverlap="1" wp14:anchorId="2CB02711" wp14:editId="528CD2C5">
-                <wp:simplePos x="0" y="0"/>
-                <wp:positionH relativeFrom="column">
-                  <wp:posOffset>2414905</wp:posOffset>
-                </wp:positionH>
-                <wp:positionV relativeFrom="paragraph">
-                  <wp:posOffset>93345</wp:posOffset>
-                </wp:positionV>
-                <wp:extent cx="883920" cy="7620"/>
-                <wp:effectExtent l="38100" t="76200" r="0" b="87630"/>
-                <wp:wrapNone/>
-                <wp:docPr id="24" name="Gerade Verbindung mit Pfeil 24"/>
-                <wp:cNvGraphicFramePr/>
-                <a:graphic xmlns:a="http://schemas.openxmlformats.org/drawingml/2006/main">
-                  <a:graphicData uri="http://schemas.microsoft.com/office/word/2010/wordprocessingShape">
-                    <wps:wsp>
-                      <wps:cNvCnPr/>
-                      <wps:spPr>
-                        <a:xfrm flipH="1" flipV="1">
-                          <a:off x="0" y="0"/>
-                          <a:ext cx="883920" cy="7620"/>
-                        </a:xfrm>
-                        <a:prstGeom prst="straightConnector1">
-                          <a:avLst/>
-                        </a:prstGeom>
-                        <a:ln>
-                          <a:tailEnd type="triangle"/>
-                        </a:ln>
-                      </wps:spPr>
-                      <wps:style>
-                        <a:lnRef idx="1">
-                          <a:schemeClr val="accent1"/>
-                        </a:lnRef>
-                        <a:fillRef idx="0">
-                          <a:schemeClr val="accent1"/>
-                        </a:fillRef>
-                        <a:effectRef idx="0">
-                          <a:schemeClr val="accent1"/>
-                        </a:effectRef>
-                        <a:fontRef idx="minor">
-                          <a:schemeClr val="tx1"/>
-                        </a:fontRef>
-                      </wps:style>
-                      <wps:bodyPr/>
-                    </wps:wsp>
-                  </a:graphicData>
-                </a:graphic>
-              </wp:anchor>
-            </w:drawing>
-          </mc:Choice>
-          <mc:Fallback>
-            <w:pict>
-              <v:shapetype w14:anchorId="1816F05E" id="_x0000_t32" coordsize="21600,21600" o:spt="32" o:oned="t" path="m,l21600,21600e" filled="f">
-                <v:path arrowok="t" fillok="f" o:connecttype="none"/>
-                <o:lock v:ext="edit" shapetype="t"/>
-              </v:shapetype>
-              <v:shape id="Gerade Verbindung mit Pfeil 24" o:spid="_x0000_s1026" type="#_x0000_t32" style="position:absolute;margin-left:190.15pt;margin-top:7.35pt;width:69.6pt;height:.6pt;flip:x y;z-index:251680768;visibility:visible;mso-wrap-style:square;mso-wrap-distance-left:9pt;mso-wrap-distance-top:0;mso-wrap-distance-right:9pt;mso-wrap-distance-bottom:0;mso-position-horizontal:absolute;mso-position-horizontal-relative:text;mso-position-vertical:absolute;mso-position-vertical-relative:text" o:gfxdata="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" strokecolor="#4472c4 [3204]" strokeweight=".5pt">
-                <v:stroke endarrow="block" joinstyle="miter"/>
-              </v:shape>
-            </w:pict>
-          </mc:Fallback>
-        </mc:AlternateContent>
-      </w:r>
-    </w:p>
-    <w:p>
-      <w:pPr>
-        <w:rPr>
-          <w:u w:val="single"/>
-          <w:lang w:val="da-DK"/>
-        </w:rPr>
-      </w:pPr>
-      <w:r>
-        <w:rPr>
-          <w:noProof/>
-          <w:u w:val="single"/>
-        </w:rPr>
-        <mc:AlternateContent>
-          <mc:Choice Requires="wps">
-            <w:drawing>
-              <wp:anchor distT="0" distB="0" distL="114300" distR="114300" simplePos="0" relativeHeight="251699200" behindDoc="0" locked="0" layoutInCell="1" allowOverlap="1" wp14:anchorId="4363259B" wp14:editId="703785E9">
-                <wp:simplePos x="0" y="0"/>
-                <wp:positionH relativeFrom="column">
-                  <wp:posOffset>5082833</wp:posOffset>
-                </wp:positionH>
-                <wp:positionV relativeFrom="paragraph">
-                  <wp:posOffset>34143</wp:posOffset>
-                </wp:positionV>
-                <wp:extent cx="263769" cy="0"/>
-                <wp:effectExtent l="38100" t="76200" r="0" b="95250"/>
-                <wp:wrapNone/>
-                <wp:docPr id="22" name="Gerade Verbindung mit Pfeil 22"/>
-                <wp:cNvGraphicFramePr/>
-                <a:graphic xmlns:a="http://schemas.openxmlformats.org/drawingml/2006/main">
-                  <a:graphicData uri="http://schemas.microsoft.com/office/word/2010/wordprocessingShape">
-                    <wps:wsp>
-                      <wps:cNvCnPr/>
-                      <wps:spPr>
-                        <a:xfrm flipH="1">
-                          <a:off x="0" y="0"/>
-                          <a:ext cx="263769" cy="0"/>
-                        </a:xfrm>
-                        <a:prstGeom prst="straightConnector1">
-                          <a:avLst/>
-                        </a:prstGeom>
-                        <a:ln>
-                          <a:tailEnd type="triangle"/>
-                        </a:ln>
-                      </wps:spPr>
-                      <wps:style>
-                        <a:lnRef idx="1">
-                          <a:schemeClr val="accent1"/>
-                        </a:lnRef>
-                        <a:fillRef idx="0">
-                          <a:schemeClr val="accent1"/>
-                        </a:fillRef>
-                        <a:effectRef idx="0">
-                          <a:schemeClr val="accent1"/>
-                        </a:effectRef>
-                        <a:fontRef idx="minor">
-                          <a:schemeClr val="tx1"/>
-                        </a:fontRef>
-                      </wps:style>
-                      <wps:bodyPr/>
-                    </wps:wsp>
-                  </a:graphicData>
-                </a:graphic>
-              </wp:anchor>
-            </w:drawing>
-          </mc:Choice>
-          <mc:Fallback>
-            <w:pict>
-              <v:shape w14:anchorId="7B20B73C" id="Gerade Verbindung mit Pfeil 22" o:spid="_x0000_s1026" type="#_x0000_t32" style="position:absolute;margin-left:400.2pt;margin-top:2.7pt;width:20.75pt;height:0;flip:x;z-index:251699200;visibility:visible;mso-wrap-style:square;mso-wrap-distance-left:9pt;mso-wrap-distance-top:0;mso-wrap-distance-right:9pt;mso-wrap-distance-bottom:0;mso-position-horizontal:absolute;mso-position-horizontal-relative:text;mso-position-vertical:absolute;mso-position-vertical-relative:text" o:gfxdata="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" strokecolor="#4472c4 [3204]" strokeweight=".5pt">
-                <v:stroke endarrow="block" joinstyle="miter"/>
-              </v:shape>
-            </w:pict>
-          </mc:Fallback>
-        </mc:AlternateContent>
-      </w:r>
-      <w:r>
-        <w:rPr>
-          <w:noProof/>
-          <w:u w:val="single"/>
-        </w:rPr>
-        <mc:AlternateContent>
-          <mc:Choice Requires="wps">
-            <w:drawing>
-              <wp:anchor distT="0" distB="0" distL="114300" distR="114300" simplePos="0" relativeHeight="251698176" behindDoc="0" locked="0" layoutInCell="1" allowOverlap="1" wp14:anchorId="7869B464" wp14:editId="104B091C">
-                <wp:simplePos x="0" y="0"/>
-                <wp:positionH relativeFrom="column">
-                  <wp:posOffset>6108424</wp:posOffset>
-                </wp:positionH>
-                <wp:positionV relativeFrom="paragraph">
-                  <wp:posOffset>14522</wp:posOffset>
-                </wp:positionV>
-                <wp:extent cx="277964" cy="3313"/>
-                <wp:effectExtent l="38100" t="76200" r="0" b="92075"/>
-                <wp:wrapNone/>
-                <wp:docPr id="18" name="Gerade Verbindung mit Pfeil 18"/>
-                <wp:cNvGraphicFramePr/>
-                <a:graphic xmlns:a="http://schemas.openxmlformats.org/drawingml/2006/main">
-                  <a:graphicData uri="http://schemas.microsoft.com/office/word/2010/wordprocessingShape">
-                    <wps:wsp>
-                      <wps:cNvCnPr/>
-                      <wps:spPr>
-                        <a:xfrm flipH="1" flipV="1">
-                          <a:off x="0" y="0"/>
-                          <a:ext cx="277964" cy="3313"/>
-                        </a:xfrm>
-                        <a:prstGeom prst="straightConnector1">
-                          <a:avLst/>
-                        </a:prstGeom>
-                        <a:ln>
-                          <a:tailEnd type="triangle"/>
-                        </a:ln>
-                      </wps:spPr>
-                      <wps:style>
-                        <a:lnRef idx="1">
-                          <a:schemeClr val="accent1"/>
-                        </a:lnRef>
-                        <a:fillRef idx="0">
-                          <a:schemeClr val="accent1"/>
-                        </a:fillRef>
-                        <a:effectRef idx="0">
-                          <a:schemeClr val="accent1"/>
-                        </a:effectRef>
-                        <a:fontRef idx="minor">
-                          <a:schemeClr val="tx1"/>
-                        </a:fontRef>
-                      </wps:style>
-                      <wps:bodyPr/>
-                    </wps:wsp>
-                  </a:graphicData>
-                </a:graphic>
-              </wp:anchor>
-            </w:drawing>
-          </mc:Choice>
-          <mc:Fallback>
-            <w:pict>
-              <v:shape w14:anchorId="1D0F3EE3" id="Gerade Verbindung mit Pfeil 18" o:spid="_x0000_s1026" type="#_x0000_t32" style="position:absolute;margin-left:481pt;margin-top:1.15pt;width:21.9pt;height:.25pt;flip:x y;z-index:251698176;visibility:visible;mso-wrap-style:square;mso-wrap-distance-left:9pt;mso-wrap-distance-top:0;mso-wrap-distance-right:9pt;mso-wrap-distance-bottom:0;mso-position-horizontal:absolute;mso-position-horizontal-relative:text;mso-position-vertical:absolute;mso-position-vertical-relative:text" o:gfxdata="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" strokecolor="#4472c4 [3204]" strokeweight=".5pt">
-                <v:stroke endarrow="block" joinstyle="miter"/>
-              </v:shape>
-            </w:pict>
-          </mc:Fallback>
-        </mc:AlternateContent>
-      </w:r>
-      <w:r>
-        <w:rPr>
-          <w:noProof/>
-          <w:u w:val="single"/>
-        </w:rPr>
-        <mc:AlternateContent>
-          <mc:Choice Requires="wps">
-            <w:drawing>
-              <wp:anchor distT="0" distB="0" distL="114300" distR="114300" simplePos="0" relativeHeight="251689984" behindDoc="0" locked="0" layoutInCell="1" allowOverlap="1" wp14:anchorId="28078B5A" wp14:editId="490BD05C">
-                <wp:simplePos x="0" y="0"/>
-                <wp:positionH relativeFrom="column">
-                  <wp:posOffset>4042410</wp:posOffset>
-                </wp:positionH>
-                <wp:positionV relativeFrom="paragraph">
-                  <wp:posOffset>54610</wp:posOffset>
-                </wp:positionV>
-                <wp:extent cx="281940" cy="0"/>
-                <wp:effectExtent l="38100" t="76200" r="0" b="95250"/>
-                <wp:wrapNone/>
-                <wp:docPr id="30" name="Gerade Verbindung mit Pfeil 30"/>
-                <wp:cNvGraphicFramePr/>
-                <a:graphic xmlns:a="http://schemas.openxmlformats.org/drawingml/2006/main">
-                  <a:graphicData uri="http://schemas.microsoft.com/office/word/2010/wordprocessingShape">
-                    <wps:wsp>
-                      <wps:cNvCnPr/>
-                      <wps:spPr>
-                        <a:xfrm flipH="1">
-                          <a:off x="0" y="0"/>
-                          <a:ext cx="281940" cy="0"/>
-                        </a:xfrm>
-                        <a:prstGeom prst="straightConnector1">
-                          <a:avLst/>
-                        </a:prstGeom>
-                        <a:ln>
-                          <a:tailEnd type="triangle"/>
-                        </a:ln>
-                      </wps:spPr>
-                      <wps:style>
-                        <a:lnRef idx="1">
-                          <a:schemeClr val="accent1"/>
-                        </a:lnRef>
-                        <a:fillRef idx="0">
-                          <a:schemeClr val="accent1"/>
-                        </a:fillRef>
-                        <a:effectRef idx="0">
-                          <a:schemeClr val="accent1"/>
-                        </a:effectRef>
-                        <a:fontRef idx="minor">
-                          <a:schemeClr val="tx1"/>
-                        </a:fontRef>
-                      </wps:style>
-                      <wps:bodyPr/>
-                    </wps:wsp>
-                  </a:graphicData>
-                </a:graphic>
-              </wp:anchor>
-            </w:drawing>
-          </mc:Choice>
-          <mc:Fallback>
-            <w:pict>
-              <v:shape w14:anchorId="53563807" id="Gerade Verbindung mit Pfeil 30" o:spid="_x0000_s1026" type="#_x0000_t32" style="position:absolute;margin-left:318.3pt;margin-top:4.3pt;width:22.2pt;height:0;flip:x;z-index:251689984;visibility:visible;mso-wrap-style:square;mso-wrap-distance-left:9pt;mso-wrap-distance-top:0;mso-wrap-distance-right:9pt;mso-wrap-distance-bottom:0;mso-position-horizontal:absolute;mso-position-horizontal-relative:text;mso-position-vertical:absolute;mso-position-vertical-relative:text" o:gfxdata="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" strokecolor="#4472c4 [3204]" strokeweight=".5pt">
-                <v:stroke endarrow="block" joinstyle="miter"/>
-              </v:shape>
-            </w:pict>
-          </mc:Fallback>
-        </mc:AlternateContent>
-      </w:r>
-      <w:r>
-        <w:rPr>
-          <w:noProof/>
-          <w:u w:val="single"/>
-        </w:rPr>
-        <mc:AlternateContent>
-          <mc:Choice Requires="wps">
-            <w:drawing>
-              <wp:anchor distT="0" distB="0" distL="114300" distR="114300" simplePos="0" relativeHeight="251682816" behindDoc="0" locked="0" layoutInCell="1" allowOverlap="1" wp14:anchorId="10373D01" wp14:editId="46B3954E">
-                <wp:simplePos x="0" y="0"/>
-                <wp:positionH relativeFrom="margin">
-                  <wp:posOffset>2487930</wp:posOffset>
-                </wp:positionH>
-                <wp:positionV relativeFrom="paragraph">
-                  <wp:posOffset>92710</wp:posOffset>
-                </wp:positionV>
-                <wp:extent cx="640080" cy="220980"/>
-                <wp:effectExtent l="0" t="0" r="26670" b="26670"/>
-                <wp:wrapNone/>
-                <wp:docPr id="25" name="Textfeld 25"/>
-                <wp:cNvGraphicFramePr/>
-                <a:graphic xmlns:a="http://schemas.openxmlformats.org/drawingml/2006/main">
-                  <a:graphicData uri="http://schemas.microsoft.com/office/word/2010/wordprocessingShape">
-                    <wps:wsp>
-                      <wps:cNvSpPr txBox="1"/>
-                      <wps:spPr>
-                        <a:xfrm>
-                          <a:off x="0" y="0"/>
-                          <a:ext cx="640080" cy="220980"/>
-                        </a:xfrm>
-                        <a:prstGeom prst="rect">
-                          <a:avLst/>
-                        </a:prstGeom>
-                        <a:solidFill>
-                          <a:schemeClr val="lt1"/>
-                        </a:solidFill>
-                        <a:ln w="6350">
-                          <a:solidFill>
-                            <a:prstClr val="black"/>
-                          </a:solidFill>
-                        </a:ln>
-                      </wps:spPr>
-                      <wps:txbx>
-                        <w:txbxContent>
-                          <w:p>
-                            <w:pPr>
-                              <w:rPr>
-                                <w:sz w:val="18"/>
-                                <w:szCs w:val="18"/>
-                              </w:rPr>
-                            </w:pPr>
-                            <w:proofErr w:type="spellStart"/>
-                            <w:r>
-                              <w:rPr>
-                                <w:sz w:val="18"/>
-                                <w:szCs w:val="18"/>
-                              </w:rPr>
-                              <w:t>run</w:t>
-                            </w:r>
-                            <w:proofErr w:type="spellEnd"/>
-                          </w:p>
-                        </w:txbxContent>
-                      </wps:txbx>
-                      <wps:bodyPr rot="0" spcFirstLastPara="0" vertOverflow="overflow" horzOverflow="overflow" vert="horz" wrap="square" lIns="91440" tIns="45720" rIns="91440" bIns="45720" numCol="1" spcCol="0" rtlCol="0" fromWordArt="0" anchor="t" anchorCtr="0" forceAA="0" compatLnSpc="1">
-                        <a:prstTxWarp prst="textNoShape">
-                          <a:avLst/>
-                        </a:prstTxWarp>
-                        <a:noAutofit/>
-                      </wps:bodyPr>
-                    </wps:wsp>
-                  </a:graphicData>
-                </a:graphic>
-                <wp14:sizeRelH relativeFrom="margin">
-                  <wp14:pctWidth>0</wp14:pctWidth>
-                </wp14:sizeRelH>
-                <wp14:sizeRelV relativeFrom="margin">
-                  <wp14:pctHeight>0</wp14:pctHeight>
-                </wp14:sizeRelV>
-              </wp:anchor>
-            </w:drawing>
-          </mc:Choice>
-          <mc:Fallback>
-            <w:pict>
-              <v:shape w14:anchorId="10373D01" id="Textfeld 25" o:spid="_x0000_s1044" type="#_x0000_t202" style="position:absolute;margin-left:195.9pt;margin-top:7.3pt;width:50.4pt;height:17.4pt;z-index:251682816;visibility:visible;mso-wrap-style:square;mso-width-percent:0;mso-height-percent:0;mso-wrap-distance-left:9pt;mso-wrap-distance-top:0;mso-wrap-distance-right:9pt;mso-wrap-distance-bottom:0;mso-position-horizontal:absolute;mso-position-horizontal-relative:margin;mso-position-vertical:absolute;mso-position-vertical-relative:text;mso-width-percent:0;mso-height-percent:0;mso-width-relative:margin;mso-height-relative:margin;v-text-anchor:top" o:gfxdata="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" fillcolor="white [3201]" strokeweight=".5pt">
-                <v:textbox>
-                  <w:txbxContent>
-                    <w:p>
-                      <w:pPr>
-                        <w:rPr>
-                          <w:sz w:val="18"/>
-                          <w:szCs w:val="18"/>
-                        </w:rPr>
-                      </w:pPr>
                       <w:proofErr w:type="spellStart"/>
                       <w:r>
-                        <w:rPr>
-                          <w:sz w:val="18"/>
-                          <w:szCs w:val="18"/>
-                        </w:rPr>
-                        <w:t>run</w:t>
+                        <w:t>system</w:t>
                       </w:r>
                       <w:proofErr w:type="spellEnd"/>
-                    </w:p>
-                  </w:txbxContent>
-                </v:textbox>
-                <w10:wrap anchorx="margin"/>
-              </v:shape>
-            </w:pict>
-          </mc:Fallback>
-        </mc:AlternateContent>
-      </w:r>
-    </w:p>
-    <w:p>
-      <w:pPr>
-        <w:rPr>
-          <w:u w:val="single"/>
-          <w:lang w:val="da-DK"/>
-        </w:rPr>
-      </w:pPr>
-      <w:r>
-        <w:rPr>
-          <w:noProof/>
-          <w:u w:val="single"/>
-        </w:rPr>
-        <mc:AlternateContent>
-          <mc:Choice Requires="wps">
-            <w:drawing>
-              <wp:anchor distT="0" distB="0" distL="114300" distR="114300" simplePos="0" relativeHeight="251685888" behindDoc="0" locked="0" layoutInCell="1" allowOverlap="1" wp14:anchorId="0BD25E79" wp14:editId="7273B7FC">
-                <wp:simplePos x="0" y="0"/>
-                <wp:positionH relativeFrom="column">
-                  <wp:posOffset>3676650</wp:posOffset>
-                </wp:positionH>
-                <wp:positionV relativeFrom="paragraph">
-                  <wp:posOffset>279400</wp:posOffset>
-                </wp:positionV>
-                <wp:extent cx="7620" cy="693420"/>
-                <wp:effectExtent l="76200" t="0" r="68580" b="49530"/>
-                <wp:wrapNone/>
-                <wp:docPr id="27" name="Gerade Verbindung mit Pfeil 27"/>
-                <wp:cNvGraphicFramePr/>
-                <a:graphic xmlns:a="http://schemas.openxmlformats.org/drawingml/2006/main">
-                  <a:graphicData uri="http://schemas.microsoft.com/office/word/2010/wordprocessingShape">
-                    <wps:wsp>
-                      <wps:cNvCnPr/>
-                      <wps:spPr>
-                        <a:xfrm flipH="1">
-                          <a:off x="0" y="0"/>
-                          <a:ext cx="7620" cy="693420"/>
-                        </a:xfrm>
-                        <a:prstGeom prst="straightConnector1">
-                          <a:avLst/>
-                        </a:prstGeom>
-                        <a:ln>
-                          <a:tailEnd type="triangle"/>
-                        </a:ln>
-                      </wps:spPr>
-                      <wps:style>
-                        <a:lnRef idx="1">
-                          <a:schemeClr val="accent1"/>
-                        </a:lnRef>
-                        <a:fillRef idx="0">
-                          <a:schemeClr val="accent1"/>
-                        </a:fillRef>
-                        <a:effectRef idx="0">
-                          <a:schemeClr val="accent1"/>
-                        </a:effectRef>
-                        <a:fontRef idx="minor">
-                          <a:schemeClr val="tx1"/>
-                        </a:fontRef>
-                      </wps:style>
-                      <wps:bodyPr/>
-                    </wps:wsp>
-                  </a:graphicData>
-                </a:graphic>
-              </wp:anchor>
-            </w:drawing>
-          </mc:Choice>
-          <mc:Fallback>
-            <w:pict>
-              <v:shape w14:anchorId="236A9BA2" id="Gerade Verbindung mit Pfeil 27" o:spid="_x0000_s1026" type="#_x0000_t32" style="position:absolute;margin-left:289.5pt;margin-top:22pt;width:.6pt;height:54.6pt;flip:x;z-index:251685888;visibility:visible;mso-wrap-style:square;mso-wrap-distance-left:9pt;mso-wrap-distance-top:0;mso-wrap-distance-right:9pt;mso-wrap-distance-bottom:0;mso-position-horizontal:absolute;mso-position-horizontal-relative:text;mso-position-vertical:absolute;mso-position-vertical-relative:text" o:gfxdata="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" strokecolor="#4472c4 [3204]" strokeweight=".5pt">
-                <v:stroke endarrow="block" joinstyle="miter"/>
-              </v:shape>
-            </w:pict>
-          </mc:Fallback>
-        </mc:AlternateContent>
-      </w:r>
-      <w:r>
-        <w:rPr>
-          <w:noProof/>
-          <w:u w:val="single"/>
-        </w:rPr>
-        <mc:AlternateContent>
-          <mc:Choice Requires="wps">
-            <w:drawing>
-              <wp:anchor distT="0" distB="0" distL="114300" distR="114300" simplePos="0" relativeHeight="251679744" behindDoc="0" locked="0" layoutInCell="1" allowOverlap="1" wp14:anchorId="32588BA7" wp14:editId="5C6638E7">
-                <wp:simplePos x="0" y="0"/>
-                <wp:positionH relativeFrom="column">
-                  <wp:posOffset>2392045</wp:posOffset>
-                </wp:positionH>
-                <wp:positionV relativeFrom="paragraph">
-                  <wp:posOffset>55245</wp:posOffset>
-                </wp:positionV>
-                <wp:extent cx="914400" cy="0"/>
-                <wp:effectExtent l="38100" t="76200" r="0" b="95250"/>
-                <wp:wrapNone/>
-                <wp:docPr id="23" name="Gerade Verbindung mit Pfeil 23"/>
-                <wp:cNvGraphicFramePr/>
-                <a:graphic xmlns:a="http://schemas.openxmlformats.org/drawingml/2006/main">
-                  <a:graphicData uri="http://schemas.microsoft.com/office/word/2010/wordprocessingShape">
-                    <wps:wsp>
-                      <wps:cNvCnPr/>
-                      <wps:spPr>
-                        <a:xfrm flipH="1">
-                          <a:off x="0" y="0"/>
-                          <a:ext cx="914400" cy="0"/>
-                        </a:xfrm>
-                        <a:prstGeom prst="straightConnector1">
-                          <a:avLst/>
-                        </a:prstGeom>
-                        <a:ln>
-                          <a:tailEnd type="triangle"/>
-                        </a:ln>
-                      </wps:spPr>
-                      <wps:style>
-                        <a:lnRef idx="1">
-                          <a:schemeClr val="accent1"/>
-                        </a:lnRef>
-                        <a:fillRef idx="0">
-                          <a:schemeClr val="accent1"/>
-                        </a:fillRef>
-                        <a:effectRef idx="0">
-                          <a:schemeClr val="accent1"/>
-                        </a:effectRef>
-                        <a:fontRef idx="minor">
-                          <a:schemeClr val="tx1"/>
-                        </a:fontRef>
-                      </wps:style>
-                      <wps:bodyPr/>
-                    </wps:wsp>
-                  </a:graphicData>
-                </a:graphic>
-              </wp:anchor>
-            </w:drawing>
-          </mc:Choice>
-          <mc:Fallback>
-            <w:pict>
-              <v:shape w14:anchorId="2B2BBB52" id="Gerade Verbindung mit Pfeil 23" o:spid="_x0000_s1026" type="#_x0000_t32" style="position:absolute;margin-left:188.35pt;margin-top:4.35pt;width:1in;height:0;flip:x;z-index:251679744;visibility:visible;mso-wrap-style:square;mso-wrap-distance-left:9pt;mso-wrap-distance-top:0;mso-wrap-distance-right:9pt;mso-wrap-distance-bottom:0;mso-position-horizontal:absolute;mso-position-horizontal-relative:text;mso-position-vertical:absolute;mso-position-vertical-relative:text" o:gfxdata="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" strokecolor="#4472c4 [3204]" strokeweight=".5pt">
-                <v:stroke endarrow="block" joinstyle="miter"/>
-              </v:shape>
-            </w:pict>
-          </mc:Fallback>
-        </mc:AlternateContent>
-      </w:r>
-    </w:p>
-    <w:p>
-      <w:pPr>
-        <w:rPr>
-          <w:u w:val="single"/>
-          <w:lang w:val="da-DK"/>
-        </w:rPr>
-      </w:pPr>
-      <w:r>
-        <w:rPr>
-          <w:noProof/>
-          <w:u w:val="single"/>
-          <w:lang w:val="da-DK"/>
-        </w:rPr>
-        <mc:AlternateContent>
-          <mc:Choice Requires="wps">
-            <w:drawing>
-              <wp:anchor distT="0" distB="0" distL="114300" distR="114300" simplePos="0" relativeHeight="251702272" behindDoc="0" locked="0" layoutInCell="1" allowOverlap="1" wp14:anchorId="5A7AF262" wp14:editId="16BD5D24">
-                <wp:simplePos x="0" y="0"/>
-                <wp:positionH relativeFrom="column">
-                  <wp:posOffset>5815525</wp:posOffset>
-                </wp:positionH>
-                <wp:positionV relativeFrom="paragraph">
-                  <wp:posOffset>98913</wp:posOffset>
-                </wp:positionV>
-                <wp:extent cx="0" cy="578534"/>
-                <wp:effectExtent l="76200" t="38100" r="57150" b="12065"/>
-                <wp:wrapNone/>
-                <wp:docPr id="39" name="Gerade Verbindung mit Pfeil 39"/>
-                <wp:cNvGraphicFramePr/>
-                <a:graphic xmlns:a="http://schemas.openxmlformats.org/drawingml/2006/main">
-                  <a:graphicData uri="http://schemas.microsoft.com/office/word/2010/wordprocessingShape">
-                    <wps:wsp>
-                      <wps:cNvCnPr/>
-                      <wps:spPr>
-                        <a:xfrm flipV="1">
-                          <a:off x="0" y="0"/>
-                          <a:ext cx="0" cy="578534"/>
-                        </a:xfrm>
-                        <a:prstGeom prst="straightConnector1">
-                          <a:avLst/>
-                        </a:prstGeom>
-                        <a:ln>
-                          <a:tailEnd type="triangle"/>
-                        </a:ln>
-                      </wps:spPr>
-                      <wps:style>
-                        <a:lnRef idx="1">
-                          <a:schemeClr val="accent1"/>
-                        </a:lnRef>
-                        <a:fillRef idx="0">
-                          <a:schemeClr val="accent1"/>
-                        </a:fillRef>
-                        <a:effectRef idx="0">
-                          <a:schemeClr val="accent1"/>
-                        </a:effectRef>
-                        <a:fontRef idx="minor">
-                          <a:schemeClr val="tx1"/>
-                        </a:fontRef>
-                      </wps:style>
-                      <wps:bodyPr/>
-                    </wps:wsp>
-                  </a:graphicData>
-                </a:graphic>
-              </wp:anchor>
-            </w:drawing>
-          </mc:Choice>
-          <mc:Fallback>
-            <w:pict>
-              <v:shape w14:anchorId="4E50C2A5" id="Gerade Verbindung mit Pfeil 39" o:spid="_x0000_s1026" type="#_x0000_t32" style="position:absolute;margin-left:457.9pt;margin-top:7.8pt;width:0;height:45.55pt;flip:y;z-index:251702272;visibility:visible;mso-wrap-style:square;mso-wrap-distance-left:9pt;mso-wrap-distance-top:0;mso-wrap-distance-right:9pt;mso-wrap-distance-bottom:0;mso-position-horizontal:absolute;mso-position-horizontal-relative:text;mso-position-vertical:absolute;mso-position-vertical-relative:text" o:gfxdata="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" strokecolor="#4472c4 [3204]" strokeweight=".5pt">
-                <v:stroke endarrow="block" joinstyle="miter"/>
-              </v:shape>
-            </w:pict>
-          </mc:Fallback>
-        </mc:AlternateContent>
-      </w:r>
-      <w:r>
-        <w:rPr>
-          <w:noProof/>
-          <w:u w:val="single"/>
-          <w:lang w:val="da-DK"/>
-        </w:rPr>
-        <mc:AlternateContent>
-          <mc:Choice Requires="wps">
-            <w:drawing>
-              <wp:anchor distT="0" distB="0" distL="114300" distR="114300" simplePos="0" relativeHeight="251697152" behindDoc="0" locked="0" layoutInCell="1" allowOverlap="1" wp14:anchorId="02D5D620" wp14:editId="1DBC711B">
-                <wp:simplePos x="0" y="0"/>
-                <wp:positionH relativeFrom="column">
-                  <wp:posOffset>6892290</wp:posOffset>
-                </wp:positionH>
-                <wp:positionV relativeFrom="paragraph">
-                  <wp:posOffset>9525</wp:posOffset>
-                </wp:positionV>
-                <wp:extent cx="396240" cy="243840"/>
-                <wp:effectExtent l="0" t="0" r="22860" b="22860"/>
-                <wp:wrapNone/>
-                <wp:docPr id="36" name="Textfeld 36"/>
-                <wp:cNvGraphicFramePr/>
-                <a:graphic xmlns:a="http://schemas.openxmlformats.org/drawingml/2006/main">
-                  <a:graphicData uri="http://schemas.microsoft.com/office/word/2010/wordprocessingShape">
-                    <wps:wsp>
-                      <wps:cNvSpPr txBox="1"/>
-                      <wps:spPr>
-                        <a:xfrm>
-                          <a:off x="0" y="0"/>
-                          <a:ext cx="396240" cy="243840"/>
-                        </a:xfrm>
-                        <a:prstGeom prst="rect">
-                          <a:avLst/>
-                        </a:prstGeom>
-                        <a:solidFill>
-                          <a:schemeClr val="lt1"/>
-                        </a:solidFill>
-                        <a:ln w="6350">
-                          <a:solidFill>
-                            <a:prstClr val="black"/>
-                          </a:solidFill>
-                        </a:ln>
-                      </wps:spPr>
-                      <wps:txbx>
-                        <w:txbxContent>
-                          <w:p>
-                            <w:r>
-                              <w:t>1:1</w:t>
-                            </w:r>
-                          </w:p>
-                        </w:txbxContent>
-                      </wps:txbx>
-                      <wps:bodyPr rot="0" spcFirstLastPara="0" vertOverflow="overflow" horzOverflow="overflow" vert="horz" wrap="square" lIns="91440" tIns="45720" rIns="91440" bIns="45720" numCol="1" spcCol="0" rtlCol="0" fromWordArt="0" anchor="t" anchorCtr="0" forceAA="0" compatLnSpc="1">
-                        <a:prstTxWarp prst="textNoShape">
-                          <a:avLst/>
-                        </a:prstTxWarp>
-                        <a:noAutofit/>
-                      </wps:bodyPr>
-                    </wps:wsp>
-                  </a:graphicData>
-                </a:graphic>
-                <wp14:sizeRelH relativeFrom="margin">
-                  <wp14:pctWidth>0</wp14:pctWidth>
-                </wp14:sizeRelH>
-                <wp14:sizeRelV relativeFrom="margin">
-                  <wp14:pctHeight>0</wp14:pctHeight>
-                </wp14:sizeRelV>
-              </wp:anchor>
-            </w:drawing>
-          </mc:Choice>
-          <mc:Fallback>
-            <w:pict>
-              <v:shape w14:anchorId="02D5D620" id="Textfeld 36" o:spid="_x0000_s1045" type="#_x0000_t202" style="position:absolute;margin-left:542.7pt;margin-top:.75pt;width:31.2pt;height:19.2pt;z-index:251697152;visibility:visible;mso-wrap-style:square;mso-width-percent:0;mso-height-percent:0;mso-wrap-distance-left:9pt;mso-wrap-distance-top:0;mso-wrap-distance-right:9pt;mso-wrap-distance-bottom:0;mso-position-horizontal:absolute;mso-position-horizontal-relative:text;mso-position-vertical:absolute;mso-position-vertical-relative:text;mso-width-percent:0;mso-height-percent:0;mso-width-relative:margin;mso-height-relative:margin;v-text-anchor:top" o:gfxdata="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" fillcolor="white [3201]" strokeweight=".5pt">
-                <v:textbox>
-                  <w:txbxContent>
-                    <w:p>
-                      <w:r>
-                        <w:t>1:1</w:t>
-                      </w:r>
                     </w:p>
                   </w:txbxContent>
                 </v:textbox>
@@ -3078,80 +1942,13 @@
         <mc:AlternateContent>
           <mc:Choice Requires="wps">
             <w:drawing>
-              <wp:anchor distT="0" distB="0" distL="114300" distR="114300" simplePos="0" relativeHeight="251696128" behindDoc="0" locked="0" layoutInCell="1" allowOverlap="1" wp14:anchorId="2EF19125" wp14:editId="5BE811B7">
+              <wp:anchor distT="0" distB="0" distL="114300" distR="114300" simplePos="0" relativeHeight="251687936" behindDoc="0" locked="0" layoutInCell="1" allowOverlap="1" wp14:anchorId="3162BEF6" wp14:editId="49CE1DE4">
                 <wp:simplePos x="0" y="0"/>
-                <wp:positionH relativeFrom="column">
-                  <wp:posOffset>6816090</wp:posOffset>
+                <wp:positionH relativeFrom="margin">
+                  <wp:posOffset>3036570</wp:posOffset>
                 </wp:positionH>
                 <wp:positionV relativeFrom="paragraph">
-                  <wp:posOffset>17145</wp:posOffset>
-                </wp:positionV>
-                <wp:extent cx="0" cy="609600"/>
-                <wp:effectExtent l="76200" t="38100" r="57150" b="19050"/>
-                <wp:wrapNone/>
-                <wp:docPr id="35" name="Gerade Verbindung mit Pfeil 35"/>
-                <wp:cNvGraphicFramePr/>
-                <a:graphic xmlns:a="http://schemas.openxmlformats.org/drawingml/2006/main">
-                  <a:graphicData uri="http://schemas.microsoft.com/office/word/2010/wordprocessingShape">
-                    <wps:wsp>
-                      <wps:cNvCnPr/>
-                      <wps:spPr>
-                        <a:xfrm flipV="1">
-                          <a:off x="0" y="0"/>
-                          <a:ext cx="0" cy="609600"/>
-                        </a:xfrm>
-                        <a:prstGeom prst="straightConnector1">
-                          <a:avLst/>
-                        </a:prstGeom>
-                        <a:ln>
-                          <a:tailEnd type="triangle"/>
-                        </a:ln>
-                      </wps:spPr>
-                      <wps:style>
-                        <a:lnRef idx="1">
-                          <a:schemeClr val="accent1"/>
-                        </a:lnRef>
-                        <a:fillRef idx="0">
-                          <a:schemeClr val="accent1"/>
-                        </a:fillRef>
-                        <a:effectRef idx="0">
-                          <a:schemeClr val="accent1"/>
-                        </a:effectRef>
-                        <a:fontRef idx="minor">
-                          <a:schemeClr val="tx1"/>
-                        </a:fontRef>
-                      </wps:style>
-                      <wps:bodyPr/>
-                    </wps:wsp>
-                  </a:graphicData>
-                </a:graphic>
-              </wp:anchor>
-            </w:drawing>
-          </mc:Choice>
-          <mc:Fallback>
-            <w:pict>
-              <v:shape w14:anchorId="6A597B24" id="Gerade Verbindung mit Pfeil 35" o:spid="_x0000_s1026" type="#_x0000_t32" style="position:absolute;margin-left:536.7pt;margin-top:1.35pt;width:0;height:48pt;flip:y;z-index:251696128;visibility:visible;mso-wrap-style:square;mso-wrap-distance-left:9pt;mso-wrap-distance-top:0;mso-wrap-distance-right:9pt;mso-wrap-distance-bottom:0;mso-position-horizontal:absolute;mso-position-horizontal-relative:text;mso-position-vertical:absolute;mso-position-vertical-relative:text" o:gfxdata="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" strokecolor="#4472c4 [3204]" strokeweight=".5pt">
-                <v:stroke endarrow="block" joinstyle="miter"/>
-              </v:shape>
-            </w:pict>
-          </mc:Fallback>
-        </mc:AlternateContent>
-      </w:r>
-      <w:r>
-        <w:rPr>
-          <w:noProof/>
-          <w:u w:val="single"/>
-        </w:rPr>
-        <mc:AlternateContent>
-          <mc:Choice Requires="wps">
-            <w:drawing>
-              <wp:anchor distT="0" distB="0" distL="114300" distR="114300" simplePos="0" relativeHeight="251687936" behindDoc="0" locked="0" layoutInCell="1" allowOverlap="1" wp14:anchorId="3162BEF6" wp14:editId="58A1E795">
-                <wp:simplePos x="0" y="0"/>
-                <wp:positionH relativeFrom="margin">
-                  <wp:posOffset>3288030</wp:posOffset>
-                </wp:positionH>
-                <wp:positionV relativeFrom="paragraph">
-                  <wp:posOffset>192405</wp:posOffset>
+                  <wp:posOffset>1334770</wp:posOffset>
                 </wp:positionV>
                 <wp:extent cx="792480" cy="228600"/>
                 <wp:effectExtent l="0" t="0" r="26670" b="19050"/>
@@ -3250,7 +2047,7 @@
           </mc:Choice>
           <mc:Fallback>
             <w:pict>
-              <v:shape w14:anchorId="3162BEF6" id="Textfeld 28" o:spid="_x0000_s1046" type="#_x0000_t202" style="position:absolute;margin-left:258.9pt;margin-top:15.15pt;width:62.4pt;height:18pt;z-index:251687936;visibility:visible;mso-wrap-style:square;mso-width-percent:0;mso-height-percent:0;mso-wrap-distance-left:9pt;mso-wrap-distance-top:0;mso-wrap-distance-right:9pt;mso-wrap-distance-bottom:0;mso-position-horizontal:absolute;mso-position-horizontal-relative:margin;mso-position-vertical:absolute;mso-position-vertical-relative:text;mso-width-percent:0;mso-height-percent:0;mso-width-relative:margin;mso-height-relative:margin;v-text-anchor:top" o:gfxdata="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" fillcolor="white [3201]" strokeweight=".5pt">
+              <v:shape w14:anchorId="3162BEF6" id="Textfeld 28" o:spid="_x0000_s1040" type="#_x0000_t202" style="position:absolute;margin-left:239.1pt;margin-top:105.1pt;width:62.4pt;height:18pt;z-index:251687936;visibility:visible;mso-wrap-style:square;mso-width-percent:0;mso-height-percent:0;mso-wrap-distance-left:9pt;mso-wrap-distance-top:0;mso-wrap-distance-right:9pt;mso-wrap-distance-bottom:0;mso-position-horizontal:absolute;mso-position-horizontal-relative:margin;mso-position-vertical:absolute;mso-position-vertical-relative:text;mso-width-percent:0;mso-height-percent:0;mso-width-relative:margin;mso-height-relative:margin;v-text-anchor:top" o:gfxdata="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" fillcolor="white [3201]" strokeweight=".5pt">
                 <v:textbox>
                   <w:txbxContent>
                     <w:p>
@@ -3308,6 +2105,1389 @@
           </mc:Fallback>
         </mc:AlternateContent>
       </w:r>
+      <w:r>
+        <w:rPr>
+          <w:noProof/>
+          <w:u w:val="single"/>
+        </w:rPr>
+        <mc:AlternateContent>
+          <mc:Choice Requires="wps">
+            <w:drawing>
+              <wp:anchor distT="0" distB="0" distL="114300" distR="114300" simplePos="0" relativeHeight="251689984" behindDoc="0" locked="0" layoutInCell="1" allowOverlap="1" wp14:anchorId="28078B5A" wp14:editId="4C798001">
+                <wp:simplePos x="0" y="0"/>
+                <wp:positionH relativeFrom="column">
+                  <wp:posOffset>3790950</wp:posOffset>
+                </wp:positionH>
+                <wp:positionV relativeFrom="paragraph">
+                  <wp:posOffset>622300</wp:posOffset>
+                </wp:positionV>
+                <wp:extent cx="281940" cy="0"/>
+                <wp:effectExtent l="0" t="114300" r="0" b="133350"/>
+                <wp:wrapNone/>
+                <wp:docPr id="30" name="Gerade Verbindung mit Pfeil 30"/>
+                <wp:cNvGraphicFramePr/>
+                <a:graphic xmlns:a="http://schemas.openxmlformats.org/drawingml/2006/main">
+                  <a:graphicData uri="http://schemas.microsoft.com/office/word/2010/wordprocessingShape">
+                    <wps:wsp>
+                      <wps:cNvCnPr/>
+                      <wps:spPr>
+                        <a:xfrm flipH="1">
+                          <a:off x="0" y="0"/>
+                          <a:ext cx="281940" cy="0"/>
+                        </a:xfrm>
+                        <a:prstGeom prst="straightConnector1">
+                          <a:avLst/>
+                        </a:prstGeom>
+                        <a:ln w="63500">
+                          <a:tailEnd type="triangle"/>
+                        </a:ln>
+                      </wps:spPr>
+                      <wps:style>
+                        <a:lnRef idx="1">
+                          <a:schemeClr val="accent1"/>
+                        </a:lnRef>
+                        <a:fillRef idx="0">
+                          <a:schemeClr val="accent1"/>
+                        </a:fillRef>
+                        <a:effectRef idx="0">
+                          <a:schemeClr val="accent1"/>
+                        </a:effectRef>
+                        <a:fontRef idx="minor">
+                          <a:schemeClr val="tx1"/>
+                        </a:fontRef>
+                      </wps:style>
+                      <wps:bodyPr/>
+                    </wps:wsp>
+                  </a:graphicData>
+                </a:graphic>
+              </wp:anchor>
+            </w:drawing>
+          </mc:Choice>
+          <mc:Fallback>
+            <w:pict>
+              <v:shapetype w14:anchorId="61AFFE76" id="_x0000_t32" coordsize="21600,21600" o:spt="32" o:oned="t" path="m,l21600,21600e" filled="f">
+                <v:path arrowok="t" fillok="f" o:connecttype="none"/>
+                <o:lock v:ext="edit" shapetype="t"/>
+              </v:shapetype>
+              <v:shape id="Gerade Verbindung mit Pfeil 30" o:spid="_x0000_s1026" type="#_x0000_t32" style="position:absolute;margin-left:298.5pt;margin-top:49pt;width:22.2pt;height:0;flip:x;z-index:251689984;visibility:visible;mso-wrap-style:square;mso-wrap-distance-left:9pt;mso-wrap-distance-top:0;mso-wrap-distance-right:9pt;mso-wrap-distance-bottom:0;mso-position-horizontal:absolute;mso-position-horizontal-relative:text;mso-position-vertical:absolute;mso-position-vertical-relative:text" o:gfxdata="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" strokecolor="#4472c4 [3204]" strokeweight="5pt">
+                <v:stroke endarrow="block" joinstyle="miter"/>
+              </v:shape>
+            </w:pict>
+          </mc:Fallback>
+        </mc:AlternateContent>
+      </w:r>
+      <w:r>
+        <w:rPr>
+          <w:noProof/>
+          <w:u w:val="single"/>
+        </w:rPr>
+        <mc:AlternateContent>
+          <mc:Choice Requires="wps">
+            <w:drawing>
+              <wp:anchor distT="0" distB="0" distL="114300" distR="114300" simplePos="0" relativeHeight="251674624" behindDoc="0" locked="0" layoutInCell="1" allowOverlap="1" wp14:anchorId="5CD4149E" wp14:editId="6714E8E9">
+                <wp:simplePos x="0" y="0"/>
+                <wp:positionH relativeFrom="column">
+                  <wp:posOffset>3054985</wp:posOffset>
+                </wp:positionH>
+                <wp:positionV relativeFrom="paragraph">
+                  <wp:posOffset>89535</wp:posOffset>
+                </wp:positionV>
+                <wp:extent cx="769620" cy="1043940"/>
+                <wp:effectExtent l="0" t="0" r="11430" b="22860"/>
+                <wp:wrapNone/>
+                <wp:docPr id="17" name="Rechteck 17"/>
+                <wp:cNvGraphicFramePr/>
+                <a:graphic xmlns:a="http://schemas.openxmlformats.org/drawingml/2006/main">
+                  <a:graphicData uri="http://schemas.microsoft.com/office/word/2010/wordprocessingShape">
+                    <wps:wsp>
+                      <wps:cNvSpPr/>
+                      <wps:spPr>
+                        <a:xfrm>
+                          <a:off x="0" y="0"/>
+                          <a:ext cx="769620" cy="1043940"/>
+                        </a:xfrm>
+                        <a:prstGeom prst="rect">
+                          <a:avLst/>
+                        </a:prstGeom>
+                      </wps:spPr>
+                      <wps:style>
+                        <a:lnRef idx="2">
+                          <a:schemeClr val="accent6">
+                            <a:shade val="50000"/>
+                          </a:schemeClr>
+                        </a:lnRef>
+                        <a:fillRef idx="1">
+                          <a:schemeClr val="accent6"/>
+                        </a:fillRef>
+                        <a:effectRef idx="0">
+                          <a:schemeClr val="accent6"/>
+                        </a:effectRef>
+                        <a:fontRef idx="minor">
+                          <a:schemeClr val="lt1"/>
+                        </a:fontRef>
+                      </wps:style>
+                      <wps:txbx>
+                        <w:txbxContent>
+                          <w:p>
+                            <w:pPr>
+                              <w:jc w:val="center"/>
+                            </w:pPr>
+                            <w:r>
+                              <w:t>Runner</w:t>
+                            </w:r>
+                          </w:p>
+                        </w:txbxContent>
+                      </wps:txbx>
+                      <wps:bodyPr rot="0" spcFirstLastPara="0" vertOverflow="overflow" horzOverflow="overflow" vert="horz" wrap="square" lIns="91440" tIns="45720" rIns="91440" bIns="45720" numCol="1" spcCol="0" rtlCol="0" fromWordArt="0" anchor="ctr" anchorCtr="0" forceAA="0" compatLnSpc="1">
+                        <a:prstTxWarp prst="textNoShape">
+                          <a:avLst/>
+                        </a:prstTxWarp>
+                        <a:noAutofit/>
+                      </wps:bodyPr>
+                    </wps:wsp>
+                  </a:graphicData>
+                </a:graphic>
+              </wp:anchor>
+            </w:drawing>
+          </mc:Choice>
+          <mc:Fallback>
+            <w:pict>
+              <v:rect w14:anchorId="5CD4149E" id="Rechteck 17" o:spid="_x0000_s1041" style="position:absolute;margin-left:240.55pt;margin-top:7.05pt;width:60.6pt;height:82.2pt;z-index:251674624;visibility:visible;mso-wrap-style:square;mso-wrap-distance-left:9pt;mso-wrap-distance-top:0;mso-wrap-distance-right:9pt;mso-wrap-distance-bottom:0;mso-position-horizontal:absolute;mso-position-horizontal-relative:text;mso-position-vertical:absolute;mso-position-vertical-relative:text;v-text-anchor:middle" o:gfxdata="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" fillcolor="#70ad47 [3209]" strokecolor="#375623 [1609]" strokeweight="1pt">
+                <v:textbox>
+                  <w:txbxContent>
+                    <w:p>
+                      <w:pPr>
+                        <w:jc w:val="center"/>
+                      </w:pPr>
+                      <w:r>
+                        <w:t>Runner</w:t>
+                      </w:r>
+                    </w:p>
+                  </w:txbxContent>
+                </v:textbox>
+              </v:rect>
+            </w:pict>
+          </mc:Fallback>
+        </mc:AlternateContent>
+      </w:r>
+      <w:r>
+        <w:rPr>
+          <w:noProof/>
+          <w:u w:val="single"/>
+        </w:rPr>
+        <mc:AlternateContent>
+          <mc:Choice Requires="wps">
+            <w:drawing>
+              <wp:anchor distT="0" distB="0" distL="114300" distR="114300" simplePos="0" relativeHeight="251695104" behindDoc="0" locked="0" layoutInCell="1" allowOverlap="1" wp14:anchorId="461FCF8A" wp14:editId="5E5313B1">
+                <wp:simplePos x="0" y="0"/>
+                <wp:positionH relativeFrom="column">
+                  <wp:posOffset>5328529</wp:posOffset>
+                </wp:positionH>
+                <wp:positionV relativeFrom="paragraph">
+                  <wp:posOffset>119722</wp:posOffset>
+                </wp:positionV>
+                <wp:extent cx="784860" cy="1018540"/>
+                <wp:effectExtent l="0" t="0" r="15240" b="10160"/>
+                <wp:wrapNone/>
+                <wp:docPr id="34" name="Rechteck 34"/>
+                <wp:cNvGraphicFramePr/>
+                <a:graphic xmlns:a="http://schemas.openxmlformats.org/drawingml/2006/main">
+                  <a:graphicData uri="http://schemas.microsoft.com/office/word/2010/wordprocessingShape">
+                    <wps:wsp>
+                      <wps:cNvSpPr/>
+                      <wps:spPr>
+                        <a:xfrm>
+                          <a:off x="0" y="0"/>
+                          <a:ext cx="784860" cy="1018540"/>
+                        </a:xfrm>
+                        <a:prstGeom prst="rect">
+                          <a:avLst/>
+                        </a:prstGeom>
+                      </wps:spPr>
+                      <wps:style>
+                        <a:lnRef idx="1">
+                          <a:schemeClr val="accent2"/>
+                        </a:lnRef>
+                        <a:fillRef idx="2">
+                          <a:schemeClr val="accent2"/>
+                        </a:fillRef>
+                        <a:effectRef idx="1">
+                          <a:schemeClr val="accent2"/>
+                        </a:effectRef>
+                        <a:fontRef idx="minor">
+                          <a:schemeClr val="dk1"/>
+                        </a:fontRef>
+                      </wps:style>
+                      <wps:txbx>
+                        <w:txbxContent>
+                          <w:p>
+                            <w:pPr>
+                              <w:jc w:val="center"/>
+                            </w:pPr>
+                            <w:r>
+                              <w:t>Mapper</w:t>
+                            </w:r>
+                          </w:p>
+                        </w:txbxContent>
+                      </wps:txbx>
+                      <wps:bodyPr rot="0" spcFirstLastPara="0" vertOverflow="overflow" horzOverflow="overflow" vert="horz" wrap="square" lIns="91440" tIns="45720" rIns="91440" bIns="45720" numCol="1" spcCol="0" rtlCol="0" fromWordArt="0" anchor="ctr" anchorCtr="0" forceAA="0" compatLnSpc="1">
+                        <a:prstTxWarp prst="textNoShape">
+                          <a:avLst/>
+                        </a:prstTxWarp>
+                        <a:noAutofit/>
+                      </wps:bodyPr>
+                    </wps:wsp>
+                  </a:graphicData>
+                </a:graphic>
+                <wp14:sizeRelH relativeFrom="margin">
+                  <wp14:pctWidth>0</wp14:pctWidth>
+                </wp14:sizeRelH>
+                <wp14:sizeRelV relativeFrom="margin">
+                  <wp14:pctHeight>0</wp14:pctHeight>
+                </wp14:sizeRelV>
+              </wp:anchor>
+            </w:drawing>
+          </mc:Choice>
+          <mc:Fallback>
+            <w:pict>
+              <v:rect w14:anchorId="461FCF8A" id="Rechteck 34" o:spid="_x0000_s1042" style="position:absolute;margin-left:419.55pt;margin-top:9.45pt;width:61.8pt;height:80.2pt;z-index:251695104;visibility:visible;mso-wrap-style:square;mso-width-percent:0;mso-height-percent:0;mso-wrap-distance-left:9pt;mso-wrap-distance-top:0;mso-wrap-distance-right:9pt;mso-wrap-distance-bottom:0;mso-position-horizontal:absolute;mso-position-horizontal-relative:text;mso-position-vertical:absolute;mso-position-vertical-relative:text;mso-width-percent:0;mso-height-percent:0;mso-width-relative:margin;mso-height-relative:margin;v-text-anchor:middle" o:gfxdata="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" fillcolor="#f3a875 [2165]" strokecolor="#ed7d31 [3205]" strokeweight=".5pt">
+                <v:fill color2="#f09558 [2613]" rotate="t" colors="0 #f7bda4;.5 #f5b195;1 #f8a581" focus="100%" type="gradient">
+                  <o:fill v:ext="view" type="gradientUnscaled"/>
+                </v:fill>
+                <v:textbox>
+                  <w:txbxContent>
+                    <w:p>
+                      <w:pPr>
+                        <w:jc w:val="center"/>
+                      </w:pPr>
+                      <w:r>
+                        <w:t>Mapper</w:t>
+                      </w:r>
+                    </w:p>
+                  </w:txbxContent>
+                </v:textbox>
+              </v:rect>
+            </w:pict>
+          </mc:Fallback>
+        </mc:AlternateContent>
+      </w:r>
+      <w:r>
+        <w:rPr>
+          <w:noProof/>
+          <w:u w:val="single"/>
+        </w:rPr>
+        <mc:AlternateContent>
+          <mc:Choice Requires="wps">
+            <w:drawing>
+              <wp:anchor distT="0" distB="0" distL="114300" distR="114300" simplePos="0" relativeHeight="251693056" behindDoc="0" locked="0" layoutInCell="1" allowOverlap="1" wp14:anchorId="49E63B46" wp14:editId="342744D1">
+                <wp:simplePos x="0" y="0"/>
+                <wp:positionH relativeFrom="column">
+                  <wp:posOffset>6381750</wp:posOffset>
+                </wp:positionH>
+                <wp:positionV relativeFrom="paragraph">
+                  <wp:posOffset>115570</wp:posOffset>
+                </wp:positionV>
+                <wp:extent cx="784860" cy="1036320"/>
+                <wp:effectExtent l="0" t="0" r="15240" b="11430"/>
+                <wp:wrapNone/>
+                <wp:docPr id="32" name="Rechteck 32"/>
+                <wp:cNvGraphicFramePr/>
+                <a:graphic xmlns:a="http://schemas.openxmlformats.org/drawingml/2006/main">
+                  <a:graphicData uri="http://schemas.microsoft.com/office/word/2010/wordprocessingShape">
+                    <wps:wsp>
+                      <wps:cNvSpPr/>
+                      <wps:spPr>
+                        <a:xfrm>
+                          <a:off x="0" y="0"/>
+                          <a:ext cx="784860" cy="1036320"/>
+                        </a:xfrm>
+                        <a:prstGeom prst="rect">
+                          <a:avLst/>
+                        </a:prstGeom>
+                      </wps:spPr>
+                      <wps:style>
+                        <a:lnRef idx="1">
+                          <a:schemeClr val="accent4"/>
+                        </a:lnRef>
+                        <a:fillRef idx="2">
+                          <a:schemeClr val="accent4"/>
+                        </a:fillRef>
+                        <a:effectRef idx="1">
+                          <a:schemeClr val="accent4"/>
+                        </a:effectRef>
+                        <a:fontRef idx="minor">
+                          <a:schemeClr val="dk1"/>
+                        </a:fontRef>
+                      </wps:style>
+                      <wps:txbx>
+                        <w:txbxContent>
+                          <w:p>
+                            <w:pPr>
+                              <w:jc w:val="center"/>
+                            </w:pPr>
+                            <w:proofErr w:type="spellStart"/>
+                            <w:r>
+                              <w:t>Properties</w:t>
+                            </w:r>
+                            <w:r>
+                              <w:t>DTO</w:t>
+                            </w:r>
+                            <w:proofErr w:type="spellEnd"/>
+                          </w:p>
+                        </w:txbxContent>
+                      </wps:txbx>
+                      <wps:bodyPr rot="0" spcFirstLastPara="0" vertOverflow="overflow" horzOverflow="overflow" vert="horz" wrap="square" lIns="91440" tIns="45720" rIns="91440" bIns="45720" numCol="1" spcCol="0" rtlCol="0" fromWordArt="0" anchor="ctr" anchorCtr="0" forceAA="0" compatLnSpc="1">
+                        <a:prstTxWarp prst="textNoShape">
+                          <a:avLst/>
+                        </a:prstTxWarp>
+                        <a:noAutofit/>
+                      </wps:bodyPr>
+                    </wps:wsp>
+                  </a:graphicData>
+                </a:graphic>
+                <wp14:sizeRelH relativeFrom="margin">
+                  <wp14:pctWidth>0</wp14:pctWidth>
+                </wp14:sizeRelH>
+              </wp:anchor>
+            </w:drawing>
+          </mc:Choice>
+          <mc:Fallback>
+            <w:pict>
+              <v:rect w14:anchorId="49E63B46" id="Rechteck 32" o:spid="_x0000_s1043" style="position:absolute;margin-left:502.5pt;margin-top:9.1pt;width:61.8pt;height:81.6pt;z-index:251693056;visibility:visible;mso-wrap-style:square;mso-width-percent:0;mso-wrap-distance-left:9pt;mso-wrap-distance-top:0;mso-wrap-distance-right:9pt;mso-wrap-distance-bottom:0;mso-position-horizontal:absolute;mso-position-horizontal-relative:text;mso-position-vertical:absolute;mso-position-vertical-relative:text;mso-width-percent:0;mso-width-relative:margin;v-text-anchor:middle" o:gfxdata="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" fillcolor="#ffd555 [2167]" strokecolor="#ffc000 [3207]" strokeweight=".5pt">
+                <v:fill color2="#ffcc31 [2615]" rotate="t" colors="0 #ffdd9c;.5 #ffd78e;1 #ffd479" focus="100%" type="gradient">
+                  <o:fill v:ext="view" type="gradientUnscaled"/>
+                </v:fill>
+                <v:textbox>
+                  <w:txbxContent>
+                    <w:p>
+                      <w:pPr>
+                        <w:jc w:val="center"/>
+                      </w:pPr>
+                      <w:proofErr w:type="spellStart"/>
+                      <w:r>
+                        <w:t>Properties</w:t>
+                      </w:r>
+                      <w:r>
+                        <w:t>DTO</w:t>
+                      </w:r>
+                      <w:proofErr w:type="spellEnd"/>
+                    </w:p>
+                  </w:txbxContent>
+                </v:textbox>
+              </v:rect>
+            </w:pict>
+          </mc:Fallback>
+        </mc:AlternateContent>
+      </w:r>
+      <w:r>
+        <w:rPr>
+          <w:noProof/>
+          <w:u w:val="single"/>
+        </w:rPr>
+        <mc:AlternateContent>
+          <mc:Choice Requires="wps">
+            <w:drawing>
+              <wp:anchor distT="0" distB="0" distL="114300" distR="114300" simplePos="0" relativeHeight="251677696" behindDoc="0" locked="0" layoutInCell="1" allowOverlap="1" wp14:anchorId="0DFDC43D" wp14:editId="6187E5C2">
+                <wp:simplePos x="0" y="0"/>
+                <wp:positionH relativeFrom="margin">
+                  <wp:posOffset>2449830</wp:posOffset>
+                </wp:positionH>
+                <wp:positionV relativeFrom="paragraph">
+                  <wp:posOffset>46990</wp:posOffset>
+                </wp:positionV>
+                <wp:extent cx="640080" cy="251460"/>
+                <wp:effectExtent l="0" t="0" r="26670" b="15240"/>
+                <wp:wrapNone/>
+                <wp:docPr id="21" name="Textfeld 21"/>
+                <wp:cNvGraphicFramePr/>
+                <a:graphic xmlns:a="http://schemas.openxmlformats.org/drawingml/2006/main">
+                  <a:graphicData uri="http://schemas.microsoft.com/office/word/2010/wordprocessingShape">
+                    <wps:wsp>
+                      <wps:cNvSpPr txBox="1"/>
+                      <wps:spPr>
+                        <a:xfrm>
+                          <a:off x="0" y="0"/>
+                          <a:ext cx="640080" cy="251460"/>
+                        </a:xfrm>
+                        <a:prstGeom prst="rect">
+                          <a:avLst/>
+                        </a:prstGeom>
+                        <a:solidFill>
+                          <a:schemeClr val="lt1"/>
+                        </a:solidFill>
+                        <a:ln w="6350">
+                          <a:solidFill>
+                            <a:prstClr val="black"/>
+                          </a:solidFill>
+                        </a:ln>
+                      </wps:spPr>
+                      <wps:txbx>
+                        <w:txbxContent>
+                          <w:p>
+                            <w:pPr>
+                              <w:rPr>
+                                <w:sz w:val="18"/>
+                                <w:szCs w:val="18"/>
+                              </w:rPr>
+                            </w:pPr>
+                            <w:proofErr w:type="spellStart"/>
+                            <w:r>
+                              <w:rPr>
+                                <w:sz w:val="18"/>
+                                <w:szCs w:val="18"/>
+                              </w:rPr>
+                              <w:t>configure</w:t>
+                            </w:r>
+                            <w:proofErr w:type="spellEnd"/>
+                          </w:p>
+                        </w:txbxContent>
+                      </wps:txbx>
+                      <wps:bodyPr rot="0" spcFirstLastPara="0" vertOverflow="overflow" horzOverflow="overflow" vert="horz" wrap="square" lIns="91440" tIns="45720" rIns="91440" bIns="45720" numCol="1" spcCol="0" rtlCol="0" fromWordArt="0" anchor="t" anchorCtr="0" forceAA="0" compatLnSpc="1">
+                        <a:prstTxWarp prst="textNoShape">
+                          <a:avLst/>
+                        </a:prstTxWarp>
+                        <a:noAutofit/>
+                      </wps:bodyPr>
+                    </wps:wsp>
+                  </a:graphicData>
+                </a:graphic>
+                <wp14:sizeRelH relativeFrom="margin">
+                  <wp14:pctWidth>0</wp14:pctWidth>
+                </wp14:sizeRelH>
+                <wp14:sizeRelV relativeFrom="margin">
+                  <wp14:pctHeight>0</wp14:pctHeight>
+                </wp14:sizeRelV>
+              </wp:anchor>
+            </w:drawing>
+          </mc:Choice>
+          <mc:Fallback>
+            <w:pict>
+              <v:shape w14:anchorId="0DFDC43D" id="Textfeld 21" o:spid="_x0000_s1044" type="#_x0000_t202" style="position:absolute;margin-left:192.9pt;margin-top:3.7pt;width:50.4pt;height:19.8pt;z-index:251677696;visibility:visible;mso-wrap-style:square;mso-width-percent:0;mso-height-percent:0;mso-wrap-distance-left:9pt;mso-wrap-distance-top:0;mso-wrap-distance-right:9pt;mso-wrap-distance-bottom:0;mso-position-horizontal:absolute;mso-position-horizontal-relative:margin;mso-position-vertical:absolute;mso-position-vertical-relative:text;mso-width-percent:0;mso-height-percent:0;mso-width-relative:margin;mso-height-relative:margin;v-text-anchor:top" o:gfxdata="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" fillcolor="white [3201]" strokeweight=".5pt">
+                <v:textbox>
+                  <w:txbxContent>
+                    <w:p>
+                      <w:pPr>
+                        <w:rPr>
+                          <w:sz w:val="18"/>
+                          <w:szCs w:val="18"/>
+                        </w:rPr>
+                      </w:pPr>
+                      <w:proofErr w:type="spellStart"/>
+                      <w:r>
+                        <w:rPr>
+                          <w:sz w:val="18"/>
+                          <w:szCs w:val="18"/>
+                        </w:rPr>
+                        <w:t>configure</w:t>
+                      </w:r>
+                      <w:proofErr w:type="spellEnd"/>
+                    </w:p>
+                  </w:txbxContent>
+                </v:textbox>
+                <w10:wrap anchorx="margin"/>
+              </v:shape>
+            </w:pict>
+          </mc:Fallback>
+        </mc:AlternateContent>
+      </w:r>
+      <w:r>
+        <w:rPr>
+          <w:noProof/>
+          <w:u w:val="single"/>
+        </w:rPr>
+        <mc:AlternateContent>
+          <mc:Choice Requires="wps">
+            <w:drawing>
+              <wp:anchor distT="0" distB="0" distL="114300" distR="114300" simplePos="0" relativeHeight="251673600" behindDoc="0" locked="0" layoutInCell="1" allowOverlap="1" wp14:anchorId="102EBEC6" wp14:editId="35862988">
+                <wp:simplePos x="0" y="0"/>
+                <wp:positionH relativeFrom="column">
+                  <wp:posOffset>1698625</wp:posOffset>
+                </wp:positionH>
+                <wp:positionV relativeFrom="paragraph">
+                  <wp:posOffset>104775</wp:posOffset>
+                </wp:positionV>
+                <wp:extent cx="731520" cy="1005840"/>
+                <wp:effectExtent l="0" t="0" r="11430" b="22860"/>
+                <wp:wrapNone/>
+                <wp:docPr id="16" name="Rechteck 16"/>
+                <wp:cNvGraphicFramePr/>
+                <a:graphic xmlns:a="http://schemas.openxmlformats.org/drawingml/2006/main">
+                  <a:graphicData uri="http://schemas.microsoft.com/office/word/2010/wordprocessingShape">
+                    <wps:wsp>
+                      <wps:cNvSpPr/>
+                      <wps:spPr>
+                        <a:xfrm>
+                          <a:off x="0" y="0"/>
+                          <a:ext cx="731520" cy="1005840"/>
+                        </a:xfrm>
+                        <a:prstGeom prst="rect">
+                          <a:avLst/>
+                        </a:prstGeom>
+                      </wps:spPr>
+                      <wps:style>
+                        <a:lnRef idx="2">
+                          <a:schemeClr val="accent1">
+                            <a:shade val="50000"/>
+                          </a:schemeClr>
+                        </a:lnRef>
+                        <a:fillRef idx="1">
+                          <a:schemeClr val="accent1"/>
+                        </a:fillRef>
+                        <a:effectRef idx="0">
+                          <a:schemeClr val="accent1"/>
+                        </a:effectRef>
+                        <a:fontRef idx="minor">
+                          <a:schemeClr val="lt1"/>
+                        </a:fontRef>
+                      </wps:style>
+                      <wps:txbx>
+                        <w:txbxContent>
+                          <w:p>
+                            <w:pPr>
+                              <w:jc w:val="center"/>
+                            </w:pPr>
+                            <w:r>
+                              <w:t>Iterator</w:t>
+                            </w:r>
+                          </w:p>
+                        </w:txbxContent>
+                      </wps:txbx>
+                      <wps:bodyPr rot="0" spcFirstLastPara="0" vertOverflow="overflow" horzOverflow="overflow" vert="horz" wrap="square" lIns="91440" tIns="45720" rIns="91440" bIns="45720" numCol="1" spcCol="0" rtlCol="0" fromWordArt="0" anchor="ctr" anchorCtr="0" forceAA="0" compatLnSpc="1">
+                        <a:prstTxWarp prst="textNoShape">
+                          <a:avLst/>
+                        </a:prstTxWarp>
+                        <a:noAutofit/>
+                      </wps:bodyPr>
+                    </wps:wsp>
+                  </a:graphicData>
+                </a:graphic>
+                <wp14:sizeRelH relativeFrom="margin">
+                  <wp14:pctWidth>0</wp14:pctWidth>
+                </wp14:sizeRelH>
+                <wp14:sizeRelV relativeFrom="margin">
+                  <wp14:pctHeight>0</wp14:pctHeight>
+                </wp14:sizeRelV>
+              </wp:anchor>
+            </w:drawing>
+          </mc:Choice>
+          <mc:Fallback>
+            <w:pict>
+              <v:rect w14:anchorId="102EBEC6" id="Rechteck 16" o:spid="_x0000_s1045" style="position:absolute;margin-left:133.75pt;margin-top:8.25pt;width:57.6pt;height:79.2pt;z-index:251673600;visibility:visible;mso-wrap-style:square;mso-width-percent:0;mso-height-percent:0;mso-wrap-distance-left:9pt;mso-wrap-distance-top:0;mso-wrap-distance-right:9pt;mso-wrap-distance-bottom:0;mso-position-horizontal:absolute;mso-position-horizontal-relative:text;mso-position-vertical:absolute;mso-position-vertical-relative:text;mso-width-percent:0;mso-height-percent:0;mso-width-relative:margin;mso-height-relative:margin;v-text-anchor:middle" o:gfxdata="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" fillcolor="#4472c4 [3204]" strokecolor="#1f3763 [1604]" strokeweight="1pt">
+                <v:textbox>
+                  <w:txbxContent>
+                    <w:p>
+                      <w:pPr>
+                        <w:jc w:val="center"/>
+                      </w:pPr>
+                      <w:r>
+                        <w:t>Iterator</w:t>
+                      </w:r>
+                    </w:p>
+                  </w:txbxContent>
+                </v:textbox>
+              </v:rect>
+            </w:pict>
+          </mc:Fallback>
+        </mc:AlternateContent>
+      </w:r>
+      <w:r>
+        <w:rPr>
+          <w:noProof/>
+          <w:u w:val="single"/>
+        </w:rPr>
+        <mc:AlternateContent>
+          <mc:Choice Requires="wps">
+            <w:drawing>
+              <wp:anchor distT="0" distB="0" distL="114300" distR="114300" simplePos="0" relativeHeight="251672576" behindDoc="0" locked="0" layoutInCell="1" allowOverlap="1" wp14:anchorId="58E27CBB" wp14:editId="76F40904">
+                <wp:simplePos x="0" y="0"/>
+                <wp:positionH relativeFrom="column">
+                  <wp:posOffset>837565</wp:posOffset>
+                </wp:positionH>
+                <wp:positionV relativeFrom="paragraph">
+                  <wp:posOffset>99695</wp:posOffset>
+                </wp:positionV>
+                <wp:extent cx="762000" cy="1005840"/>
+                <wp:effectExtent l="0" t="0" r="19050" b="22860"/>
+                <wp:wrapNone/>
+                <wp:docPr id="15" name="Rechteck 15"/>
+                <wp:cNvGraphicFramePr/>
+                <a:graphic xmlns:a="http://schemas.openxmlformats.org/drawingml/2006/main">
+                  <a:graphicData uri="http://schemas.microsoft.com/office/word/2010/wordprocessingShape">
+                    <wps:wsp>
+                      <wps:cNvSpPr/>
+                      <wps:spPr>
+                        <a:xfrm>
+                          <a:off x="0" y="0"/>
+                          <a:ext cx="762000" cy="1005840"/>
+                        </a:xfrm>
+                        <a:prstGeom prst="rect">
+                          <a:avLst/>
+                        </a:prstGeom>
+                      </wps:spPr>
+                      <wps:style>
+                        <a:lnRef idx="2">
+                          <a:schemeClr val="accent1">
+                            <a:shade val="50000"/>
+                          </a:schemeClr>
+                        </a:lnRef>
+                        <a:fillRef idx="1">
+                          <a:schemeClr val="accent1"/>
+                        </a:fillRef>
+                        <a:effectRef idx="0">
+                          <a:schemeClr val="accent1"/>
+                        </a:effectRef>
+                        <a:fontRef idx="minor">
+                          <a:schemeClr val="lt1"/>
+                        </a:fontRef>
+                      </wps:style>
+                      <wps:txbx>
+                        <w:txbxContent>
+                          <w:p>
+                            <w:pPr>
+                              <w:jc w:val="center"/>
+                            </w:pPr>
+                            <w:r>
+                              <w:t>Formula</w:t>
+                            </w:r>
+                          </w:p>
+                        </w:txbxContent>
+                      </wps:txbx>
+                      <wps:bodyPr rot="0" spcFirstLastPara="0" vertOverflow="overflow" horzOverflow="overflow" vert="horz" wrap="square" lIns="91440" tIns="45720" rIns="91440" bIns="45720" numCol="1" spcCol="0" rtlCol="0" fromWordArt="0" anchor="ctr" anchorCtr="0" forceAA="0" compatLnSpc="1">
+                        <a:prstTxWarp prst="textNoShape">
+                          <a:avLst/>
+                        </a:prstTxWarp>
+                        <a:noAutofit/>
+                      </wps:bodyPr>
+                    </wps:wsp>
+                  </a:graphicData>
+                </a:graphic>
+                <wp14:sizeRelH relativeFrom="margin">
+                  <wp14:pctWidth>0</wp14:pctWidth>
+                </wp14:sizeRelH>
+              </wp:anchor>
+            </w:drawing>
+          </mc:Choice>
+          <mc:Fallback>
+            <w:pict>
+              <v:rect w14:anchorId="58E27CBB" id="Rechteck 15" o:spid="_x0000_s1046" style="position:absolute;margin-left:65.95pt;margin-top:7.85pt;width:60pt;height:79.2pt;z-index:251672576;visibility:visible;mso-wrap-style:square;mso-width-percent:0;mso-wrap-distance-left:9pt;mso-wrap-distance-top:0;mso-wrap-distance-right:9pt;mso-wrap-distance-bottom:0;mso-position-horizontal:absolute;mso-position-horizontal-relative:text;mso-position-vertical:absolute;mso-position-vertical-relative:text;mso-width-percent:0;mso-width-relative:margin;v-text-anchor:middle" o:gfxdata="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" fillcolor="#4472c4 [3204]" strokecolor="#1f3763 [1604]" strokeweight="1pt">
+                <v:textbox>
+                  <w:txbxContent>
+                    <w:p>
+                      <w:pPr>
+                        <w:jc w:val="center"/>
+                      </w:pPr>
+                      <w:r>
+                        <w:t>Formula</w:t>
+                      </w:r>
+                    </w:p>
+                  </w:txbxContent>
+                </v:textbox>
+              </v:rect>
+            </w:pict>
+          </mc:Fallback>
+        </mc:AlternateContent>
+      </w:r>
+    </w:p>
+    <w:p>
+      <w:pPr>
+        <w:rPr>
+          <w:u w:val="single"/>
+          <w:lang w:val="da-DK"/>
+        </w:rPr>
+      </w:pPr>
+      <w:r>
+        <w:rPr>
+          <w:noProof/>
+          <w:u w:val="single"/>
+          <w:lang w:val="da-DK"/>
+        </w:rPr>
+        <mc:AlternateContent>
+          <mc:Choice Requires="wps">
+            <w:drawing>
+              <wp:anchor distT="0" distB="0" distL="114300" distR="114300" simplePos="0" relativeHeight="251703296" behindDoc="0" locked="0" layoutInCell="1" allowOverlap="1" wp14:anchorId="5C1AC01F" wp14:editId="268E46F7">
+                <wp:simplePos x="0" y="0"/>
+                <wp:positionH relativeFrom="column">
+                  <wp:posOffset>2411730</wp:posOffset>
+                </wp:positionH>
+                <wp:positionV relativeFrom="paragraph">
+                  <wp:posOffset>93345</wp:posOffset>
+                </wp:positionV>
+                <wp:extent cx="647700" cy="7620"/>
+                <wp:effectExtent l="19050" t="114300" r="0" b="144780"/>
+                <wp:wrapNone/>
+                <wp:docPr id="19" name="Gerade Verbindung mit Pfeil 19"/>
+                <wp:cNvGraphicFramePr/>
+                <a:graphic xmlns:a="http://schemas.openxmlformats.org/drawingml/2006/main">
+                  <a:graphicData uri="http://schemas.microsoft.com/office/word/2010/wordprocessingShape">
+                    <wps:wsp>
+                      <wps:cNvCnPr/>
+                      <wps:spPr>
+                        <a:xfrm flipH="1">
+                          <a:off x="0" y="0"/>
+                          <a:ext cx="647700" cy="7620"/>
+                        </a:xfrm>
+                        <a:prstGeom prst="straightConnector1">
+                          <a:avLst/>
+                        </a:prstGeom>
+                        <a:ln w="63500">
+                          <a:tailEnd type="triangle"/>
+                        </a:ln>
+                      </wps:spPr>
+                      <wps:style>
+                        <a:lnRef idx="1">
+                          <a:schemeClr val="accent1"/>
+                        </a:lnRef>
+                        <a:fillRef idx="0">
+                          <a:schemeClr val="accent1"/>
+                        </a:fillRef>
+                        <a:effectRef idx="0">
+                          <a:schemeClr val="accent1"/>
+                        </a:effectRef>
+                        <a:fontRef idx="minor">
+                          <a:schemeClr val="tx1"/>
+                        </a:fontRef>
+                      </wps:style>
+                      <wps:bodyPr/>
+                    </wps:wsp>
+                  </a:graphicData>
+                </a:graphic>
+              </wp:anchor>
+            </w:drawing>
+          </mc:Choice>
+          <mc:Fallback>
+            <w:pict>
+              <v:shape w14:anchorId="715472BE" id="Gerade Verbindung mit Pfeil 19" o:spid="_x0000_s1026" type="#_x0000_t32" style="position:absolute;margin-left:189.9pt;margin-top:7.35pt;width:51pt;height:.6pt;flip:x;z-index:251703296;visibility:visible;mso-wrap-style:square;mso-wrap-distance-left:9pt;mso-wrap-distance-top:0;mso-wrap-distance-right:9pt;mso-wrap-distance-bottom:0;mso-position-horizontal:absolute;mso-position-horizontal-relative:text;mso-position-vertical:absolute;mso-position-vertical-relative:text" o:gfxdata="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" strokecolor="#4472c4 [3204]" strokeweight="5pt">
+                <v:stroke endarrow="block" joinstyle="miter"/>
+              </v:shape>
+            </w:pict>
+          </mc:Fallback>
+        </mc:AlternateContent>
+      </w:r>
+    </w:p>
+    <w:p>
+      <w:pPr>
+        <w:rPr>
+          <w:u w:val="single"/>
+          <w:lang w:val="da-DK"/>
+        </w:rPr>
+      </w:pPr>
+      <w:r>
+        <w:rPr>
+          <w:noProof/>
+          <w:u w:val="single"/>
+        </w:rPr>
+        <mc:AlternateContent>
+          <mc:Choice Requires="wps">
+            <w:drawing>
+              <wp:anchor distT="0" distB="0" distL="114300" distR="114300" simplePos="0" relativeHeight="251706368" behindDoc="0" locked="0" layoutInCell="1" allowOverlap="1" wp14:anchorId="47804074" wp14:editId="1D3032CE">
+                <wp:simplePos x="0" y="0"/>
+                <wp:positionH relativeFrom="column">
+                  <wp:posOffset>4789170</wp:posOffset>
+                </wp:positionH>
+                <wp:positionV relativeFrom="paragraph">
+                  <wp:posOffset>36195</wp:posOffset>
+                </wp:positionV>
+                <wp:extent cx="548640" cy="0"/>
+                <wp:effectExtent l="0" t="114300" r="0" b="133350"/>
+                <wp:wrapNone/>
+                <wp:docPr id="42" name="Gerade Verbindung mit Pfeil 42"/>
+                <wp:cNvGraphicFramePr/>
+                <a:graphic xmlns:a="http://schemas.openxmlformats.org/drawingml/2006/main">
+                  <a:graphicData uri="http://schemas.microsoft.com/office/word/2010/wordprocessingShape">
+                    <wps:wsp>
+                      <wps:cNvCnPr/>
+                      <wps:spPr>
+                        <a:xfrm flipH="1">
+                          <a:off x="0" y="0"/>
+                          <a:ext cx="548640" cy="0"/>
+                        </a:xfrm>
+                        <a:prstGeom prst="straightConnector1">
+                          <a:avLst/>
+                        </a:prstGeom>
+                        <a:ln w="63500">
+                          <a:tailEnd type="triangle"/>
+                        </a:ln>
+                      </wps:spPr>
+                      <wps:style>
+                        <a:lnRef idx="1">
+                          <a:schemeClr val="accent1"/>
+                        </a:lnRef>
+                        <a:fillRef idx="0">
+                          <a:schemeClr val="accent1"/>
+                        </a:fillRef>
+                        <a:effectRef idx="0">
+                          <a:schemeClr val="accent1"/>
+                        </a:effectRef>
+                        <a:fontRef idx="minor">
+                          <a:schemeClr val="tx1"/>
+                        </a:fontRef>
+                      </wps:style>
+                      <wps:bodyPr/>
+                    </wps:wsp>
+                  </a:graphicData>
+                </a:graphic>
+              </wp:anchor>
+            </w:drawing>
+          </mc:Choice>
+          <mc:Fallback>
+            <w:pict>
+              <v:shape w14:anchorId="5870954E" id="Gerade Verbindung mit Pfeil 42" o:spid="_x0000_s1026" type="#_x0000_t32" style="position:absolute;margin-left:377.1pt;margin-top:2.85pt;width:43.2pt;height:0;flip:x;z-index:251706368;visibility:visible;mso-wrap-style:square;mso-wrap-distance-left:9pt;mso-wrap-distance-top:0;mso-wrap-distance-right:9pt;mso-wrap-distance-bottom:0;mso-position-horizontal:absolute;mso-position-horizontal-relative:text;mso-position-vertical:absolute;mso-position-vertical-relative:text" o:gfxdata="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" strokecolor="#4472c4 [3204]" strokeweight="5pt">
+                <v:stroke endarrow="block" joinstyle="miter"/>
+              </v:shape>
+            </w:pict>
+          </mc:Fallback>
+        </mc:AlternateContent>
+      </w:r>
+      <w:r>
+        <w:rPr>
+          <w:noProof/>
+          <w:u w:val="single"/>
+        </w:rPr>
+        <mc:AlternateContent>
+          <mc:Choice Requires="wps">
+            <w:drawing>
+              <wp:anchor distT="0" distB="0" distL="114300" distR="114300" simplePos="0" relativeHeight="251682816" behindDoc="0" locked="0" layoutInCell="1" allowOverlap="1" wp14:anchorId="10373D01" wp14:editId="77FB32AD">
+                <wp:simplePos x="0" y="0"/>
+                <wp:positionH relativeFrom="margin">
+                  <wp:posOffset>2487930</wp:posOffset>
+                </wp:positionH>
+                <wp:positionV relativeFrom="paragraph">
+                  <wp:posOffset>69850</wp:posOffset>
+                </wp:positionV>
+                <wp:extent cx="640080" cy="220980"/>
+                <wp:effectExtent l="0" t="0" r="26670" b="26670"/>
+                <wp:wrapNone/>
+                <wp:docPr id="25" name="Textfeld 25"/>
+                <wp:cNvGraphicFramePr/>
+                <a:graphic xmlns:a="http://schemas.openxmlformats.org/drawingml/2006/main">
+                  <a:graphicData uri="http://schemas.microsoft.com/office/word/2010/wordprocessingShape">
+                    <wps:wsp>
+                      <wps:cNvSpPr txBox="1"/>
+                      <wps:spPr>
+                        <a:xfrm>
+                          <a:off x="0" y="0"/>
+                          <a:ext cx="640080" cy="220980"/>
+                        </a:xfrm>
+                        <a:prstGeom prst="rect">
+                          <a:avLst/>
+                        </a:prstGeom>
+                        <a:solidFill>
+                          <a:schemeClr val="lt1"/>
+                        </a:solidFill>
+                        <a:ln w="6350">
+                          <a:solidFill>
+                            <a:prstClr val="black"/>
+                          </a:solidFill>
+                        </a:ln>
+                      </wps:spPr>
+                      <wps:txbx>
+                        <w:txbxContent>
+                          <w:p>
+                            <w:pPr>
+                              <w:rPr>
+                                <w:sz w:val="18"/>
+                                <w:szCs w:val="18"/>
+                              </w:rPr>
+                            </w:pPr>
+                            <w:proofErr w:type="spellStart"/>
+                            <w:r>
+                              <w:rPr>
+                                <w:sz w:val="18"/>
+                                <w:szCs w:val="18"/>
+                              </w:rPr>
+                              <w:t>run</w:t>
+                            </w:r>
+                            <w:proofErr w:type="spellEnd"/>
+                          </w:p>
+                        </w:txbxContent>
+                      </wps:txbx>
+                      <wps:bodyPr rot="0" spcFirstLastPara="0" vertOverflow="overflow" horzOverflow="overflow" vert="horz" wrap="square" lIns="91440" tIns="45720" rIns="91440" bIns="45720" numCol="1" spcCol="0" rtlCol="0" fromWordArt="0" anchor="t" anchorCtr="0" forceAA="0" compatLnSpc="1">
+                        <a:prstTxWarp prst="textNoShape">
+                          <a:avLst/>
+                        </a:prstTxWarp>
+                        <a:noAutofit/>
+                      </wps:bodyPr>
+                    </wps:wsp>
+                  </a:graphicData>
+                </a:graphic>
+                <wp14:sizeRelH relativeFrom="margin">
+                  <wp14:pctWidth>0</wp14:pctWidth>
+                </wp14:sizeRelH>
+                <wp14:sizeRelV relativeFrom="margin">
+                  <wp14:pctHeight>0</wp14:pctHeight>
+                </wp14:sizeRelV>
+              </wp:anchor>
+            </w:drawing>
+          </mc:Choice>
+          <mc:Fallback>
+            <w:pict>
+              <v:shape w14:anchorId="10373D01" id="Textfeld 25" o:spid="_x0000_s1047" type="#_x0000_t202" style="position:absolute;margin-left:195.9pt;margin-top:5.5pt;width:50.4pt;height:17.4pt;z-index:251682816;visibility:visible;mso-wrap-style:square;mso-width-percent:0;mso-height-percent:0;mso-wrap-distance-left:9pt;mso-wrap-distance-top:0;mso-wrap-distance-right:9pt;mso-wrap-distance-bottom:0;mso-position-horizontal:absolute;mso-position-horizontal-relative:margin;mso-position-vertical:absolute;mso-position-vertical-relative:text;mso-width-percent:0;mso-height-percent:0;mso-width-relative:margin;mso-height-relative:margin;v-text-anchor:top" o:gfxdata="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" fillcolor="white [3201]" strokeweight=".5pt">
+                <v:textbox>
+                  <w:txbxContent>
+                    <w:p>
+                      <w:pPr>
+                        <w:rPr>
+                          <w:sz w:val="18"/>
+                          <w:szCs w:val="18"/>
+                        </w:rPr>
+                      </w:pPr>
+                      <w:proofErr w:type="spellStart"/>
+                      <w:r>
+                        <w:rPr>
+                          <w:sz w:val="18"/>
+                          <w:szCs w:val="18"/>
+                        </w:rPr>
+                        <w:t>run</w:t>
+                      </w:r>
+                      <w:proofErr w:type="spellEnd"/>
+                    </w:p>
+                  </w:txbxContent>
+                </v:textbox>
+                <w10:wrap anchorx="margin"/>
+              </v:shape>
+            </w:pict>
+          </mc:Fallback>
+        </mc:AlternateContent>
+      </w:r>
+      <w:r>
+        <w:rPr>
+          <w:noProof/>
+          <w:u w:val="single"/>
+        </w:rPr>
+        <mc:AlternateContent>
+          <mc:Choice Requires="wps">
+            <w:drawing>
+              <wp:anchor distT="0" distB="0" distL="114300" distR="114300" simplePos="0" relativeHeight="251698176" behindDoc="0" locked="0" layoutInCell="1" allowOverlap="1" wp14:anchorId="7869B464" wp14:editId="772BAFD4">
+                <wp:simplePos x="0" y="0"/>
+                <wp:positionH relativeFrom="column">
+                  <wp:posOffset>6107430</wp:posOffset>
+                </wp:positionH>
+                <wp:positionV relativeFrom="paragraph">
+                  <wp:posOffset>13335</wp:posOffset>
+                </wp:positionV>
+                <wp:extent cx="277495" cy="3175"/>
+                <wp:effectExtent l="19050" t="114300" r="0" b="149225"/>
+                <wp:wrapNone/>
+                <wp:docPr id="18" name="Gerade Verbindung mit Pfeil 18"/>
+                <wp:cNvGraphicFramePr/>
+                <a:graphic xmlns:a="http://schemas.openxmlformats.org/drawingml/2006/main">
+                  <a:graphicData uri="http://schemas.microsoft.com/office/word/2010/wordprocessingShape">
+                    <wps:wsp>
+                      <wps:cNvCnPr/>
+                      <wps:spPr>
+                        <a:xfrm flipH="1" flipV="1">
+                          <a:off x="0" y="0"/>
+                          <a:ext cx="277495" cy="3175"/>
+                        </a:xfrm>
+                        <a:prstGeom prst="straightConnector1">
+                          <a:avLst/>
+                        </a:prstGeom>
+                        <a:ln w="63500">
+                          <a:tailEnd type="triangle"/>
+                        </a:ln>
+                      </wps:spPr>
+                      <wps:style>
+                        <a:lnRef idx="1">
+                          <a:schemeClr val="accent1"/>
+                        </a:lnRef>
+                        <a:fillRef idx="0">
+                          <a:schemeClr val="accent1"/>
+                        </a:fillRef>
+                        <a:effectRef idx="0">
+                          <a:schemeClr val="accent1"/>
+                        </a:effectRef>
+                        <a:fontRef idx="minor">
+                          <a:schemeClr val="tx1"/>
+                        </a:fontRef>
+                      </wps:style>
+                      <wps:bodyPr/>
+                    </wps:wsp>
+                  </a:graphicData>
+                </a:graphic>
+              </wp:anchor>
+            </w:drawing>
+          </mc:Choice>
+          <mc:Fallback>
+            <w:pict>
+              <v:shape w14:anchorId="1A9ADAC6" id="Gerade Verbindung mit Pfeil 18" o:spid="_x0000_s1026" type="#_x0000_t32" style="position:absolute;margin-left:480.9pt;margin-top:1.05pt;width:21.85pt;height:.25pt;flip:x y;z-index:251698176;visibility:visible;mso-wrap-style:square;mso-wrap-distance-left:9pt;mso-wrap-distance-top:0;mso-wrap-distance-right:9pt;mso-wrap-distance-bottom:0;mso-position-horizontal:absolute;mso-position-horizontal-relative:text;mso-position-vertical:absolute;mso-position-vertical-relative:text" o:gfxdata="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" strokecolor="#4472c4 [3204]" strokeweight="5pt">
+                <v:stroke endarrow="block" joinstyle="miter"/>
+              </v:shape>
+            </w:pict>
+          </mc:Fallback>
+        </mc:AlternateContent>
+      </w:r>
+    </w:p>
+    <w:p>
+      <w:pPr>
+        <w:rPr>
+          <w:u w:val="single"/>
+          <w:lang w:val="da-DK"/>
+        </w:rPr>
+      </w:pPr>
+      <w:r>
+        <w:rPr>
+          <w:noProof/>
+          <w:u w:val="single"/>
+        </w:rPr>
+        <mc:AlternateContent>
+          <mc:Choice Requires="wps">
+            <w:drawing>
+              <wp:anchor distT="0" distB="0" distL="114300" distR="114300" simplePos="0" relativeHeight="251704320" behindDoc="0" locked="0" layoutInCell="1" allowOverlap="1" wp14:anchorId="3852AB88" wp14:editId="0730FC1E">
+                <wp:simplePos x="0" y="0"/>
+                <wp:positionH relativeFrom="column">
+                  <wp:posOffset>2396490</wp:posOffset>
+                </wp:positionH>
+                <wp:positionV relativeFrom="paragraph">
+                  <wp:posOffset>123825</wp:posOffset>
+                </wp:positionV>
+                <wp:extent cx="659130" cy="0"/>
+                <wp:effectExtent l="0" t="114300" r="0" b="133350"/>
+                <wp:wrapNone/>
+                <wp:docPr id="40" name="Gerade Verbindung mit Pfeil 40"/>
+                <wp:cNvGraphicFramePr/>
+                <a:graphic xmlns:a="http://schemas.openxmlformats.org/drawingml/2006/main">
+                  <a:graphicData uri="http://schemas.microsoft.com/office/word/2010/wordprocessingShape">
+                    <wps:wsp>
+                      <wps:cNvCnPr/>
+                      <wps:spPr>
+                        <a:xfrm flipH="1">
+                          <a:off x="0" y="0"/>
+                          <a:ext cx="659130" cy="0"/>
+                        </a:xfrm>
+                        <a:prstGeom prst="straightConnector1">
+                          <a:avLst/>
+                        </a:prstGeom>
+                        <a:ln w="63500">
+                          <a:tailEnd type="triangle"/>
+                        </a:ln>
+                      </wps:spPr>
+                      <wps:style>
+                        <a:lnRef idx="1">
+                          <a:schemeClr val="accent1"/>
+                        </a:lnRef>
+                        <a:fillRef idx="0">
+                          <a:schemeClr val="accent1"/>
+                        </a:fillRef>
+                        <a:effectRef idx="0">
+                          <a:schemeClr val="accent1"/>
+                        </a:effectRef>
+                        <a:fontRef idx="minor">
+                          <a:schemeClr val="tx1"/>
+                        </a:fontRef>
+                      </wps:style>
+                      <wps:bodyPr/>
+                    </wps:wsp>
+                  </a:graphicData>
+                </a:graphic>
+              </wp:anchor>
+            </w:drawing>
+          </mc:Choice>
+          <mc:Fallback>
+            <w:pict>
+              <v:shape w14:anchorId="01F33328" id="Gerade Verbindung mit Pfeil 40" o:spid="_x0000_s1026" type="#_x0000_t32" style="position:absolute;margin-left:188.7pt;margin-top:9.75pt;width:51.9pt;height:0;flip:x;z-index:251704320;visibility:visible;mso-wrap-style:square;mso-wrap-distance-left:9pt;mso-wrap-distance-top:0;mso-wrap-distance-right:9pt;mso-wrap-distance-bottom:0;mso-position-horizontal:absolute;mso-position-horizontal-relative:text;mso-position-vertical:absolute;mso-position-vertical-relative:text" o:gfxdata="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" strokecolor="#4472c4 [3204]" strokeweight="5pt">
+                <v:stroke endarrow="block" joinstyle="miter"/>
+              </v:shape>
+            </w:pict>
+          </mc:Fallback>
+        </mc:AlternateContent>
+      </w:r>
+      <w:r>
+        <w:rPr>
+          <w:noProof/>
+          <w:u w:val="single"/>
+        </w:rPr>
+        <mc:AlternateContent>
+          <mc:Choice Requires="wps">
+            <w:drawing>
+              <wp:anchor distT="0" distB="0" distL="114300" distR="114300" simplePos="0" relativeHeight="251685888" behindDoc="0" locked="0" layoutInCell="1" allowOverlap="1" wp14:anchorId="0BD25E79" wp14:editId="0D8A3FCE">
+                <wp:simplePos x="0" y="0"/>
+                <wp:positionH relativeFrom="column">
+                  <wp:posOffset>3676650</wp:posOffset>
+                </wp:positionH>
+                <wp:positionV relativeFrom="paragraph">
+                  <wp:posOffset>276225</wp:posOffset>
+                </wp:positionV>
+                <wp:extent cx="7620" cy="693420"/>
+                <wp:effectExtent l="114300" t="0" r="106680" b="49530"/>
+                <wp:wrapNone/>
+                <wp:docPr id="27" name="Gerade Verbindung mit Pfeil 27"/>
+                <wp:cNvGraphicFramePr/>
+                <a:graphic xmlns:a="http://schemas.openxmlformats.org/drawingml/2006/main">
+                  <a:graphicData uri="http://schemas.microsoft.com/office/word/2010/wordprocessingShape">
+                    <wps:wsp>
+                      <wps:cNvCnPr/>
+                      <wps:spPr>
+                        <a:xfrm flipH="1">
+                          <a:off x="0" y="0"/>
+                          <a:ext cx="7620" cy="693420"/>
+                        </a:xfrm>
+                        <a:prstGeom prst="straightConnector1">
+                          <a:avLst/>
+                        </a:prstGeom>
+                        <a:ln w="63500">
+                          <a:tailEnd type="triangle"/>
+                        </a:ln>
+                      </wps:spPr>
+                      <wps:style>
+                        <a:lnRef idx="1">
+                          <a:schemeClr val="accent1"/>
+                        </a:lnRef>
+                        <a:fillRef idx="0">
+                          <a:schemeClr val="accent1"/>
+                        </a:fillRef>
+                        <a:effectRef idx="0">
+                          <a:schemeClr val="accent1"/>
+                        </a:effectRef>
+                        <a:fontRef idx="minor">
+                          <a:schemeClr val="tx1"/>
+                        </a:fontRef>
+                      </wps:style>
+                      <wps:bodyPr/>
+                    </wps:wsp>
+                  </a:graphicData>
+                </a:graphic>
+              </wp:anchor>
+            </w:drawing>
+          </mc:Choice>
+          <mc:Fallback>
+            <w:pict>
+              <v:shape w14:anchorId="73253061" id="Gerade Verbindung mit Pfeil 27" o:spid="_x0000_s1026" type="#_x0000_t32" style="position:absolute;margin-left:289.5pt;margin-top:21.75pt;width:.6pt;height:54.6pt;flip:x;z-index:251685888;visibility:visible;mso-wrap-style:square;mso-wrap-distance-left:9pt;mso-wrap-distance-top:0;mso-wrap-distance-right:9pt;mso-wrap-distance-bottom:0;mso-position-horizontal:absolute;mso-position-horizontal-relative:text;mso-position-vertical:absolute;mso-position-vertical-relative:text" o:gfxdata="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" strokecolor="#4472c4 [3204]" strokeweight="5pt">
+                <v:stroke endarrow="block" joinstyle="miter"/>
+              </v:shape>
+            </w:pict>
+          </mc:Fallback>
+        </mc:AlternateContent>
+      </w:r>
+    </w:p>
+    <w:p>
+      <w:pPr>
+        <w:rPr>
+          <w:u w:val="single"/>
+          <w:lang w:val="da-DK"/>
+        </w:rPr>
+      </w:pPr>
+      <w:r>
+        <w:rPr>
+          <w:noProof/>
+          <w:u w:val="single"/>
+          <w:lang w:val="da-DK"/>
+        </w:rPr>
+        <mc:AlternateContent>
+          <mc:Choice Requires="wps">
+            <w:drawing>
+              <wp:anchor distT="0" distB="0" distL="114300" distR="114300" simplePos="0" relativeHeight="251702272" behindDoc="0" locked="0" layoutInCell="1" allowOverlap="1" wp14:anchorId="5A7AF262" wp14:editId="31B8272D">
+                <wp:simplePos x="0" y="0"/>
+                <wp:positionH relativeFrom="column">
+                  <wp:posOffset>5815525</wp:posOffset>
+                </wp:positionH>
+                <wp:positionV relativeFrom="paragraph">
+                  <wp:posOffset>98913</wp:posOffset>
+                </wp:positionV>
+                <wp:extent cx="0" cy="578534"/>
+                <wp:effectExtent l="76200" t="38100" r="57150" b="12065"/>
+                <wp:wrapNone/>
+                <wp:docPr id="39" name="Gerade Verbindung mit Pfeil 39"/>
+                <wp:cNvGraphicFramePr/>
+                <a:graphic xmlns:a="http://schemas.openxmlformats.org/drawingml/2006/main">
+                  <a:graphicData uri="http://schemas.microsoft.com/office/word/2010/wordprocessingShape">
+                    <wps:wsp>
+                      <wps:cNvCnPr/>
+                      <wps:spPr>
+                        <a:xfrm flipV="1">
+                          <a:off x="0" y="0"/>
+                          <a:ext cx="0" cy="578534"/>
+                        </a:xfrm>
+                        <a:prstGeom prst="straightConnector1">
+                          <a:avLst/>
+                        </a:prstGeom>
+                        <a:ln>
+                          <a:tailEnd type="triangle"/>
+                        </a:ln>
+                      </wps:spPr>
+                      <wps:style>
+                        <a:lnRef idx="1">
+                          <a:schemeClr val="accent1"/>
+                        </a:lnRef>
+                        <a:fillRef idx="0">
+                          <a:schemeClr val="accent1"/>
+                        </a:fillRef>
+                        <a:effectRef idx="0">
+                          <a:schemeClr val="accent1"/>
+                        </a:effectRef>
+                        <a:fontRef idx="minor">
+                          <a:schemeClr val="tx1"/>
+                        </a:fontRef>
+                      </wps:style>
+                      <wps:bodyPr/>
+                    </wps:wsp>
+                  </a:graphicData>
+                </a:graphic>
+              </wp:anchor>
+            </w:drawing>
+          </mc:Choice>
+          <mc:Fallback>
+            <w:pict>
+              <v:shape w14:anchorId="36220140" id="Gerade Verbindung mit Pfeil 39" o:spid="_x0000_s1026" type="#_x0000_t32" style="position:absolute;margin-left:457.9pt;margin-top:7.8pt;width:0;height:45.55pt;flip:y;z-index:251702272;visibility:visible;mso-wrap-style:square;mso-wrap-distance-left:9pt;mso-wrap-distance-top:0;mso-wrap-distance-right:9pt;mso-wrap-distance-bottom:0;mso-position-horizontal:absolute;mso-position-horizontal-relative:text;mso-position-vertical:absolute;mso-position-vertical-relative:text" o:gfxdata="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" strokecolor="#4472c4 [3204]" strokeweight=".5pt">
+                <v:stroke endarrow="block" joinstyle="miter"/>
+              </v:shape>
+            </w:pict>
+          </mc:Fallback>
+        </mc:AlternateContent>
+      </w:r>
+      <w:r>
+        <w:rPr>
+          <w:noProof/>
+          <w:u w:val="single"/>
+          <w:lang w:val="da-DK"/>
+        </w:rPr>
+        <mc:AlternateContent>
+          <mc:Choice Requires="wps">
+            <w:drawing>
+              <wp:anchor distT="0" distB="0" distL="114300" distR="114300" simplePos="0" relativeHeight="251697152" behindDoc="0" locked="0" layoutInCell="1" allowOverlap="1" wp14:anchorId="02D5D620" wp14:editId="00C3BFD2">
+                <wp:simplePos x="0" y="0"/>
+                <wp:positionH relativeFrom="column">
+                  <wp:posOffset>6892290</wp:posOffset>
+                </wp:positionH>
+                <wp:positionV relativeFrom="paragraph">
+                  <wp:posOffset>9525</wp:posOffset>
+                </wp:positionV>
+                <wp:extent cx="396240" cy="243840"/>
+                <wp:effectExtent l="0" t="0" r="22860" b="22860"/>
+                <wp:wrapNone/>
+                <wp:docPr id="36" name="Textfeld 36"/>
+                <wp:cNvGraphicFramePr/>
+                <a:graphic xmlns:a="http://schemas.openxmlformats.org/drawingml/2006/main">
+                  <a:graphicData uri="http://schemas.microsoft.com/office/word/2010/wordprocessingShape">
+                    <wps:wsp>
+                      <wps:cNvSpPr txBox="1"/>
+                      <wps:spPr>
+                        <a:xfrm>
+                          <a:off x="0" y="0"/>
+                          <a:ext cx="396240" cy="243840"/>
+                        </a:xfrm>
+                        <a:prstGeom prst="rect">
+                          <a:avLst/>
+                        </a:prstGeom>
+                        <a:solidFill>
+                          <a:schemeClr val="lt1"/>
+                        </a:solidFill>
+                        <a:ln w="6350">
+                          <a:solidFill>
+                            <a:prstClr val="black"/>
+                          </a:solidFill>
+                        </a:ln>
+                      </wps:spPr>
+                      <wps:txbx>
+                        <w:txbxContent>
+                          <w:p>
+                            <w:r>
+                              <w:t>1:1</w:t>
+                            </w:r>
+                          </w:p>
+                        </w:txbxContent>
+                      </wps:txbx>
+                      <wps:bodyPr rot="0" spcFirstLastPara="0" vertOverflow="overflow" horzOverflow="overflow" vert="horz" wrap="square" lIns="91440" tIns="45720" rIns="91440" bIns="45720" numCol="1" spcCol="0" rtlCol="0" fromWordArt="0" anchor="t" anchorCtr="0" forceAA="0" compatLnSpc="1">
+                        <a:prstTxWarp prst="textNoShape">
+                          <a:avLst/>
+                        </a:prstTxWarp>
+                        <a:noAutofit/>
+                      </wps:bodyPr>
+                    </wps:wsp>
+                  </a:graphicData>
+                </a:graphic>
+                <wp14:sizeRelH relativeFrom="margin">
+                  <wp14:pctWidth>0</wp14:pctWidth>
+                </wp14:sizeRelH>
+                <wp14:sizeRelV relativeFrom="margin">
+                  <wp14:pctHeight>0</wp14:pctHeight>
+                </wp14:sizeRelV>
+              </wp:anchor>
+            </w:drawing>
+          </mc:Choice>
+          <mc:Fallback>
+            <w:pict>
+              <v:shape w14:anchorId="02D5D620" id="Textfeld 36" o:spid="_x0000_s1048" type="#_x0000_t202" style="position:absolute;margin-left:542.7pt;margin-top:.75pt;width:31.2pt;height:19.2pt;z-index:251697152;visibility:visible;mso-wrap-style:square;mso-width-percent:0;mso-height-percent:0;mso-wrap-distance-left:9pt;mso-wrap-distance-top:0;mso-wrap-distance-right:9pt;mso-wrap-distance-bottom:0;mso-position-horizontal:absolute;mso-position-horizontal-relative:text;mso-position-vertical:absolute;mso-position-vertical-relative:text;mso-width-percent:0;mso-height-percent:0;mso-width-relative:margin;mso-height-relative:margin;v-text-anchor:top" o:gfxdata="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" fillcolor="white [3201]" strokeweight=".5pt">
+                <v:textbox>
+                  <w:txbxContent>
+                    <w:p>
+                      <w:r>
+                        <w:t>1:1</w:t>
+                      </w:r>
+                    </w:p>
+                  </w:txbxContent>
+                </v:textbox>
+              </v:shape>
+            </w:pict>
+          </mc:Fallback>
+        </mc:AlternateContent>
+      </w:r>
+      <w:r>
+        <w:rPr>
+          <w:noProof/>
+          <w:u w:val="single"/>
+        </w:rPr>
+        <mc:AlternateContent>
+          <mc:Choice Requires="wps">
+            <w:drawing>
+              <wp:anchor distT="0" distB="0" distL="114300" distR="114300" simplePos="0" relativeHeight="251696128" behindDoc="0" locked="0" layoutInCell="1" allowOverlap="1" wp14:anchorId="2EF19125" wp14:editId="70A27FED">
+                <wp:simplePos x="0" y="0"/>
+                <wp:positionH relativeFrom="column">
+                  <wp:posOffset>6816090</wp:posOffset>
+                </wp:positionH>
+                <wp:positionV relativeFrom="paragraph">
+                  <wp:posOffset>17145</wp:posOffset>
+                </wp:positionV>
+                <wp:extent cx="0" cy="609600"/>
+                <wp:effectExtent l="76200" t="38100" r="57150" b="19050"/>
+                <wp:wrapNone/>
+                <wp:docPr id="35" name="Gerade Verbindung mit Pfeil 35"/>
+                <wp:cNvGraphicFramePr/>
+                <a:graphic xmlns:a="http://schemas.openxmlformats.org/drawingml/2006/main">
+                  <a:graphicData uri="http://schemas.microsoft.com/office/word/2010/wordprocessingShape">
+                    <wps:wsp>
+                      <wps:cNvCnPr/>
+                      <wps:spPr>
+                        <a:xfrm flipV="1">
+                          <a:off x="0" y="0"/>
+                          <a:ext cx="0" cy="609600"/>
+                        </a:xfrm>
+                        <a:prstGeom prst="straightConnector1">
+                          <a:avLst/>
+                        </a:prstGeom>
+                        <a:ln>
+                          <a:tailEnd type="triangle"/>
+                        </a:ln>
+                      </wps:spPr>
+                      <wps:style>
+                        <a:lnRef idx="1">
+                          <a:schemeClr val="accent1"/>
+                        </a:lnRef>
+                        <a:fillRef idx="0">
+                          <a:schemeClr val="accent1"/>
+                        </a:fillRef>
+                        <a:effectRef idx="0">
+                          <a:schemeClr val="accent1"/>
+                        </a:effectRef>
+                        <a:fontRef idx="minor">
+                          <a:schemeClr val="tx1"/>
+                        </a:fontRef>
+                      </wps:style>
+                      <wps:bodyPr/>
+                    </wps:wsp>
+                  </a:graphicData>
+                </a:graphic>
+              </wp:anchor>
+            </w:drawing>
+          </mc:Choice>
+          <mc:Fallback>
+            <w:pict>
+              <v:shape w14:anchorId="25DF781E" id="Gerade Verbindung mit Pfeil 35" o:spid="_x0000_s1026" type="#_x0000_t32" style="position:absolute;margin-left:536.7pt;margin-top:1.35pt;width:0;height:48pt;flip:y;z-index:251696128;visibility:visible;mso-wrap-style:square;mso-wrap-distance-left:9pt;mso-wrap-distance-top:0;mso-wrap-distance-right:9pt;mso-wrap-distance-bottom:0;mso-position-horizontal:absolute;mso-position-horizontal-relative:text;mso-position-vertical:absolute;mso-position-vertical-relative:text" o:gfxdata="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" strokecolor="#4472c4 [3204]" strokeweight=".5pt">
+                <v:stroke endarrow="block" joinstyle="miter"/>
+              </v:shape>
+            </w:pict>
+          </mc:Fallback>
+        </mc:AlternateContent>
+      </w:r>
     </w:p>
     <w:p>
       <w:pPr>
@@ -3333,7 +3513,7 @@
         <mc:AlternateContent>
           <mc:Choice Requires="wps">
             <w:drawing>
-              <wp:anchor distT="0" distB="0" distL="114300" distR="114300" simplePos="0" relativeHeight="251701248" behindDoc="0" locked="0" layoutInCell="1" allowOverlap="1" wp14:anchorId="0D0125A7" wp14:editId="775995EB">
+              <wp:anchor distT="0" distB="0" distL="114300" distR="114300" simplePos="0" relativeHeight="251701248" behindDoc="0" locked="0" layoutInCell="1" allowOverlap="1" wp14:anchorId="0D0125A7" wp14:editId="2512A07C">
                 <wp:simplePos x="0" y="0"/>
                 <wp:positionH relativeFrom="column">
                   <wp:posOffset>5035941</wp:posOffset>
@@ -3402,7 +3582,7 @@
           </mc:Choice>
           <mc:Fallback>
             <w:pict>
-              <v:rect w14:anchorId="0D0125A7" id="Rechteck 38" o:spid="_x0000_s1047" style="position:absolute;margin-left:396.55pt;margin-top:8.8pt;width:97.4pt;height:34.15pt;z-index:251701248;visibility:visible;mso-wrap-style:square;mso-height-percent:0;mso-wrap-distance-left:9pt;mso-wrap-distance-top:0;mso-wrap-distance-right:9pt;mso-wrap-distance-bottom:0;mso-position-horizontal:absolute;mso-position-horizontal-relative:text;mso-position-vertical:absolute;mso-position-vertical-relative:text;mso-height-percent:0;mso-height-relative:margin;v-text-anchor:middle" o:gfxdata="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" fillcolor="#ee853d [3029]" strokecolor="#ed7d31 [3205]" strokeweight=".5pt">
+              <v:rect w14:anchorId="0D0125A7" id="Rechteck 38" o:spid="_x0000_s1049" style="position:absolute;margin-left:396.55pt;margin-top:8.8pt;width:97.4pt;height:34.15pt;z-index:251701248;visibility:visible;mso-wrap-style:square;mso-height-percent:0;mso-wrap-distance-left:9pt;mso-wrap-distance-top:0;mso-wrap-distance-right:9pt;mso-wrap-distance-bottom:0;mso-position-horizontal:absolute;mso-position-horizontal-relative:text;mso-position-vertical:absolute;mso-position-vertical-relative:text;mso-height-percent:0;mso-height-relative:margin;v-text-anchor:middle" o:gfxdata="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" fillcolor="#ee853d [3029]" strokecolor="#ed7d31 [3205]" strokeweight=".5pt">
                 <v:fill color2="#ec7a2d [3173]" rotate="t" colors="0 #f18c55;.5 #f67b28;1 #e56b17" focus="100%" type="gradient">
                   <o:fill v:ext="view" type="gradientUnscaled"/>
                 </v:fill>
@@ -3432,7 +3612,7 @@
         <mc:AlternateContent>
           <mc:Choice Requires="wps">
             <w:drawing>
-              <wp:anchor distT="0" distB="0" distL="114300" distR="114300" simplePos="0" relativeHeight="251691008" behindDoc="0" locked="0" layoutInCell="1" allowOverlap="1" wp14:anchorId="2BDEDA7A" wp14:editId="269EDFDB">
+              <wp:anchor distT="0" distB="0" distL="114300" distR="114300" simplePos="0" relativeHeight="251691008" behindDoc="0" locked="0" layoutInCell="1" allowOverlap="1" wp14:anchorId="2BDEDA7A" wp14:editId="56A37DF3">
                 <wp:simplePos x="0" y="0"/>
                 <wp:positionH relativeFrom="column">
                   <wp:posOffset>6488430</wp:posOffset>
@@ -3527,7 +3707,7 @@
                 </v:handles>
                 <o:complex v:ext="view"/>
               </v:shapetype>
-              <v:shape id="Rechteck: gefaltete Ecke 31" o:spid="_x0000_s1048" type="#_x0000_t65" style="position:absolute;margin-left:510.9pt;margin-top:4.95pt;width:52.8pt;height:1in;z-index:251691008;visibility:visible;mso-wrap-style:square;mso-width-percent:0;mso-height-percent:0;mso-wrap-distance-left:9pt;mso-wrap-distance-top:0;mso-wrap-distance-right:9pt;mso-wrap-distance-bottom:0;mso-position-horizontal:absolute;mso-position-horizontal-relative:text;mso-position-vertical:absolute;mso-position-vertical-relative:text;mso-width-percent:0;mso-height-percent:0;mso-width-relative:margin;mso-height-relative:margin;v-text-anchor:middle" o:gfxdata="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" adj="18000" fillcolor="white [3201]" strokecolor="black [3200]" strokeweight="1pt">
+              <v:shape id="Rechteck: gefaltete Ecke 31" o:spid="_x0000_s1050" type="#_x0000_t65" style="position:absolute;margin-left:510.9pt;margin-top:4.95pt;width:52.8pt;height:1in;z-index:251691008;visibility:visible;mso-wrap-style:square;mso-width-percent:0;mso-height-percent:0;mso-wrap-distance-left:9pt;mso-wrap-distance-top:0;mso-wrap-distance-right:9pt;mso-wrap-distance-bottom:0;mso-position-horizontal:absolute;mso-position-horizontal-relative:text;mso-position-vertical:absolute;mso-position-vertical-relative:text;mso-width-percent:0;mso-height-percent:0;mso-width-relative:margin;mso-height-relative:margin;v-text-anchor:middle" o:gfxdata="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" adj="18000" fillcolor="white [3201]" strokecolor="black [3200]" strokeweight="1pt">
                 <v:stroke joinstyle="miter"/>
                 <v:textbox>
                   <w:txbxContent>
@@ -3538,114 +3718,6 @@
                       <w:r>
                         <w:t>YAML</w:t>
                       </w:r>
-                    </w:p>
-                  </w:txbxContent>
-                </v:textbox>
-              </v:shape>
-            </w:pict>
-          </mc:Fallback>
-        </mc:AlternateContent>
-      </w:r>
-      <w:r>
-        <w:rPr>
-          <w:noProof/>
-          <w:u w:val="single"/>
-        </w:rPr>
-        <mc:AlternateContent>
-          <mc:Choice Requires="wps">
-            <w:drawing>
-              <wp:anchor distT="0" distB="0" distL="114300" distR="114300" simplePos="0" relativeHeight="251684864" behindDoc="0" locked="0" layoutInCell="1" allowOverlap="1" wp14:anchorId="44AF95E0" wp14:editId="30533F9F">
-                <wp:simplePos x="0" y="0"/>
-                <wp:positionH relativeFrom="column">
-                  <wp:posOffset>3147060</wp:posOffset>
-                </wp:positionH>
-                <wp:positionV relativeFrom="paragraph">
-                  <wp:posOffset>7620</wp:posOffset>
-                </wp:positionV>
-                <wp:extent cx="1043940" cy="822960"/>
-                <wp:effectExtent l="0" t="0" r="22860" b="15240"/>
-                <wp:wrapNone/>
-                <wp:docPr id="26" name="Zylinder 26"/>
-                <wp:cNvGraphicFramePr/>
-                <a:graphic xmlns:a="http://schemas.openxmlformats.org/drawingml/2006/main">
-                  <a:graphicData uri="http://schemas.microsoft.com/office/word/2010/wordprocessingShape">
-                    <wps:wsp>
-                      <wps:cNvSpPr/>
-                      <wps:spPr>
-                        <a:xfrm>
-                          <a:off x="0" y="0"/>
-                          <a:ext cx="1043940" cy="822960"/>
-                        </a:xfrm>
-                        <a:prstGeom prst="can">
-                          <a:avLst/>
-                        </a:prstGeom>
-                        <a:solidFill>
-                          <a:srgbClr val="A5A5A5"/>
-                        </a:solidFill>
-                        <a:ln w="12700" cap="flat" cmpd="sng" algn="ctr">
-                          <a:solidFill>
-                            <a:srgbClr val="A5A5A5">
-                              <a:shade val="50000"/>
-                            </a:srgbClr>
-                          </a:solidFill>
-                          <a:prstDash val="solid"/>
-                          <a:miter lim="800000"/>
-                        </a:ln>
-                        <a:effectLst/>
-                      </wps:spPr>
-                      <wps:txbx>
-                        <w:txbxContent>
-                          <w:p>
-                            <w:pPr>
-                              <w:jc w:val="center"/>
-                            </w:pPr>
-                            <w:r>
-                              <w:t xml:space="preserve">File </w:t>
-                            </w:r>
-                            <w:proofErr w:type="spellStart"/>
-                            <w:r>
-                              <w:t>system</w:t>
-                            </w:r>
-                            <w:proofErr w:type="spellEnd"/>
-                          </w:p>
-                        </w:txbxContent>
-                      </wps:txbx>
-                      <wps:bodyPr rot="0" spcFirstLastPara="0" vertOverflow="overflow" horzOverflow="overflow" vert="horz" wrap="square" lIns="91440" tIns="45720" rIns="91440" bIns="45720" numCol="1" spcCol="0" rtlCol="0" fromWordArt="0" anchor="ctr" anchorCtr="0" forceAA="0" compatLnSpc="1">
-                        <a:prstTxWarp prst="textNoShape">
-                          <a:avLst/>
-                        </a:prstTxWarp>
-                        <a:noAutofit/>
-                      </wps:bodyPr>
-                    </wps:wsp>
-                  </a:graphicData>
-                </a:graphic>
-                <wp14:sizeRelH relativeFrom="margin">
-                  <wp14:pctWidth>0</wp14:pctWidth>
-                </wp14:sizeRelH>
-                <wp14:sizeRelV relativeFrom="margin">
-                  <wp14:pctHeight>0</wp14:pctHeight>
-                </wp14:sizeRelV>
-              </wp:anchor>
-            </w:drawing>
-          </mc:Choice>
-          <mc:Fallback>
-            <w:pict>
-              <v:shape w14:anchorId="44AF95E0" id="Zylinder 26" o:spid="_x0000_s1049" type="#_x0000_t22" style="position:absolute;margin-left:247.8pt;margin-top:.6pt;width:82.2pt;height:64.8pt;z-index:251684864;visibility:visible;mso-wrap-style:square;mso-width-percent:0;mso-height-percent:0;mso-wrap-distance-left:9pt;mso-wrap-distance-top:0;mso-wrap-distance-right:9pt;mso-wrap-distance-bottom:0;mso-position-horizontal:absolute;mso-position-horizontal-relative:text;mso-position-vertical:absolute;mso-position-vertical-relative:text;mso-width-percent:0;mso-height-percent:0;mso-width-relative:margin;mso-height-relative:margin;v-text-anchor:middle" o:gfxdata="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" fillcolor="#a5a5a5" strokecolor="#787878" strokeweight="1pt">
-                <v:stroke joinstyle="miter"/>
-                <v:textbox>
-                  <w:txbxContent>
-                    <w:p>
-                      <w:pPr>
-                        <w:jc w:val="center"/>
-                      </w:pPr>
-                      <w:r>
-                        <w:t xml:space="preserve">File </w:t>
-                      </w:r>
-                      <w:proofErr w:type="spellStart"/>
-                      <w:r>
-                        <w:t>system</w:t>
-                      </w:r>
-                      <w:proofErr w:type="spellEnd"/>
                     </w:p>
                   </w:txbxContent>
                 </v:textbox>

</xml_diff>

<commit_message>
Added sketches for transition.
</commit_message>
<xml_diff>
--- a/documentation/MandelbrotSketches.docx
+++ b/documentation/MandelbrotSketches.docx
@@ -3513,15 +3513,15 @@
         <mc:AlternateContent>
           <mc:Choice Requires="wps">
             <w:drawing>
-              <wp:anchor distT="0" distB="0" distL="114300" distR="114300" simplePos="0" relativeHeight="251701248" behindDoc="0" locked="0" layoutInCell="1" allowOverlap="1" wp14:anchorId="0D0125A7" wp14:editId="2512A07C">
+              <wp:anchor distT="0" distB="0" distL="114300" distR="114300" simplePos="0" relativeHeight="251701248" behindDoc="0" locked="0" layoutInCell="1" allowOverlap="1" wp14:anchorId="0D0125A7" wp14:editId="6B86E397">
                 <wp:simplePos x="0" y="0"/>
                 <wp:positionH relativeFrom="column">
-                  <wp:posOffset>5035941</wp:posOffset>
+                  <wp:posOffset>5027930</wp:posOffset>
                 </wp:positionH>
                 <wp:positionV relativeFrom="paragraph">
-                  <wp:posOffset>111809</wp:posOffset>
+                  <wp:posOffset>125730</wp:posOffset>
                 </wp:positionV>
-                <wp:extent cx="1236784" cy="433754"/>
+                <wp:extent cx="1236345" cy="433705"/>
                 <wp:effectExtent l="0" t="0" r="20955" b="23495"/>
                 <wp:wrapNone/>
                 <wp:docPr id="38" name="Rechteck 38"/>
@@ -3533,7 +3533,7 @@
                       <wps:spPr>
                         <a:xfrm>
                           <a:off x="0" y="0"/>
-                          <a:ext cx="1236784" cy="433754"/>
+                          <a:ext cx="1236345" cy="433705"/>
                         </a:xfrm>
                         <a:prstGeom prst="rect">
                           <a:avLst/>
@@ -3582,7 +3582,7 @@
           </mc:Choice>
           <mc:Fallback>
             <w:pict>
-              <v:rect w14:anchorId="0D0125A7" id="Rechteck 38" o:spid="_x0000_s1049" style="position:absolute;margin-left:396.55pt;margin-top:8.8pt;width:97.4pt;height:34.15pt;z-index:251701248;visibility:visible;mso-wrap-style:square;mso-height-percent:0;mso-wrap-distance-left:9pt;mso-wrap-distance-top:0;mso-wrap-distance-right:9pt;mso-wrap-distance-bottom:0;mso-position-horizontal:absolute;mso-position-horizontal-relative:text;mso-position-vertical:absolute;mso-position-vertical-relative:text;mso-height-percent:0;mso-height-relative:margin;v-text-anchor:middle" o:gfxdata="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" fillcolor="#ee853d [3029]" strokecolor="#ed7d31 [3205]" strokeweight=".5pt">
+              <v:rect w14:anchorId="0D0125A7" id="Rechteck 38" o:spid="_x0000_s1049" style="position:absolute;margin-left:395.9pt;margin-top:9.9pt;width:97.35pt;height:34.15pt;z-index:251701248;visibility:visible;mso-wrap-style:square;mso-height-percent:0;mso-wrap-distance-left:9pt;mso-wrap-distance-top:0;mso-wrap-distance-right:9pt;mso-wrap-distance-bottom:0;mso-position-horizontal:absolute;mso-position-horizontal-relative:text;mso-position-vertical:absolute;mso-position-vertical-relative:text;mso-height-percent:0;mso-height-relative:margin;v-text-anchor:middle" o:gfxdata="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" fillcolor="#ee853d [3029]" strokecolor="#ed7d31 [3205]" strokeweight=".5pt">
                 <v:fill color2="#ec7a2d [3173]" rotate="t" colors="0 #f18c55;.5 #f67b28;1 #e56b17" focus="100%" type="gradient">
                   <o:fill v:ext="view" type="gradientUnscaled"/>
                 </v:fill>
@@ -3612,13 +3612,13 @@
         <mc:AlternateContent>
           <mc:Choice Requires="wps">
             <w:drawing>
-              <wp:anchor distT="0" distB="0" distL="114300" distR="114300" simplePos="0" relativeHeight="251691008" behindDoc="0" locked="0" layoutInCell="1" allowOverlap="1" wp14:anchorId="2BDEDA7A" wp14:editId="56A37DF3">
+              <wp:anchor distT="0" distB="0" distL="114300" distR="114300" simplePos="0" relativeHeight="251691008" behindDoc="0" locked="0" layoutInCell="1" allowOverlap="1" wp14:anchorId="2BDEDA7A" wp14:editId="0D28A677">
                 <wp:simplePos x="0" y="0"/>
                 <wp:positionH relativeFrom="column">
-                  <wp:posOffset>6488430</wp:posOffset>
+                  <wp:posOffset>6480810</wp:posOffset>
                 </wp:positionH>
                 <wp:positionV relativeFrom="paragraph">
-                  <wp:posOffset>62865</wp:posOffset>
+                  <wp:posOffset>76835</wp:posOffset>
                 </wp:positionV>
                 <wp:extent cx="670560" cy="914400"/>
                 <wp:effectExtent l="0" t="0" r="53340" b="19050"/>
@@ -3707,7 +3707,7 @@
                 </v:handles>
                 <o:complex v:ext="view"/>
               </v:shapetype>
-              <v:shape id="Rechteck: gefaltete Ecke 31" o:spid="_x0000_s1050" type="#_x0000_t65" style="position:absolute;margin-left:510.9pt;margin-top:4.95pt;width:52.8pt;height:1in;z-index:251691008;visibility:visible;mso-wrap-style:square;mso-width-percent:0;mso-height-percent:0;mso-wrap-distance-left:9pt;mso-wrap-distance-top:0;mso-wrap-distance-right:9pt;mso-wrap-distance-bottom:0;mso-position-horizontal:absolute;mso-position-horizontal-relative:text;mso-position-vertical:absolute;mso-position-vertical-relative:text;mso-width-percent:0;mso-height-percent:0;mso-width-relative:margin;mso-height-relative:margin;v-text-anchor:middle" o:gfxdata="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" adj="18000" fillcolor="white [3201]" strokecolor="black [3200]" strokeweight="1pt">
+              <v:shape id="Rechteck: gefaltete Ecke 31" o:spid="_x0000_s1050" type="#_x0000_t65" style="position:absolute;margin-left:510.3pt;margin-top:6.05pt;width:52.8pt;height:1in;z-index:251691008;visibility:visible;mso-wrap-style:square;mso-width-percent:0;mso-height-percent:0;mso-wrap-distance-left:9pt;mso-wrap-distance-top:0;mso-wrap-distance-right:9pt;mso-wrap-distance-bottom:0;mso-position-horizontal:absolute;mso-position-horizontal-relative:text;mso-position-vertical:absolute;mso-position-vertical-relative:text;mso-width-percent:0;mso-height-percent:0;mso-width-relative:margin;mso-height-relative:margin;v-text-anchor:middle" o:gfxdata="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" adj="18000" fillcolor="white [3201]" strokecolor="black [3200]" strokeweight="1pt">
                 <v:stroke joinstyle="miter"/>
                 <v:textbox>
                   <w:txbxContent>
@@ -3725,6 +3725,3078 @@
             </w:pict>
           </mc:Fallback>
         </mc:AlternateContent>
+      </w:r>
+    </w:p>
+    <w:p>
+      <w:pPr>
+        <w:rPr>
+          <w:u w:val="single"/>
+          <w:lang w:val="da-DK"/>
+        </w:rPr>
+      </w:pPr>
+    </w:p>
+    <w:p>
+      <w:pPr>
+        <w:rPr>
+          <w:u w:val="single"/>
+          <w:lang w:val="da-DK"/>
+        </w:rPr>
+      </w:pPr>
+    </w:p>
+    <w:p>
+      <w:pPr>
+        <w:rPr>
+          <w:u w:val="single"/>
+          <w:lang w:val="da-DK"/>
+        </w:rPr>
+      </w:pPr>
+    </w:p>
+    <w:p>
+      <w:pPr>
+        <w:rPr>
+          <w:u w:val="single"/>
+          <w:lang w:val="da-DK"/>
+        </w:rPr>
+      </w:pPr>
+    </w:p>
+    <w:p>
+      <w:pPr>
+        <w:rPr>
+          <w:u w:val="single"/>
+          <w:lang w:val="da-DK"/>
+        </w:rPr>
+      </w:pPr>
+    </w:p>
+    <w:p>
+      <w:pPr>
+        <w:rPr>
+          <w:u w:val="single"/>
+          <w:lang w:val="da-DK"/>
+        </w:rPr>
+      </w:pPr>
+      <w:r>
+        <w:rPr>
+          <w:u w:val="single"/>
+          <w:lang w:val="da-DK"/>
+        </w:rPr>
+        <w:br w:type="page"/>
+      </w:r>
+    </w:p>
+    <w:p>
+      <w:pPr>
+        <w:pStyle w:val="berschrift1"/>
+        <w:rPr>
+          <w:lang w:val="da-DK"/>
+        </w:rPr>
+      </w:pPr>
+      <w:r>
+        <w:rPr>
+          <w:lang w:val="da-DK"/>
+        </w:rPr>
+        <w:lastRenderedPageBreak/>
+        <w:t>Transitions</w:t>
+      </w:r>
+    </w:p>
+    <w:p>
+      <w:pPr>
+        <w:rPr>
+          <w:lang w:val="da-DK"/>
+        </w:rPr>
+      </w:pPr>
+    </w:p>
+    <w:p>
+      <w:pPr>
+        <w:rPr>
+          <w:lang w:val="da-DK"/>
+        </w:rPr>
+      </w:pPr>
+      <w:r>
+        <w:rPr>
+          <w:noProof/>
+          <w:u w:val="single"/>
+          <w:lang w:val="da-DK"/>
+        </w:rPr>
+        <mc:AlternateContent>
+          <mc:Choice Requires="wps">
+            <w:drawing>
+              <wp:anchor distT="0" distB="0" distL="114300" distR="114300" simplePos="0" relativeHeight="251755520" behindDoc="0" locked="0" layoutInCell="1" allowOverlap="1" wp14:anchorId="78FA2D97" wp14:editId="5A57983C">
+                <wp:simplePos x="0" y="0"/>
+                <wp:positionH relativeFrom="column">
+                  <wp:posOffset>780415</wp:posOffset>
+                </wp:positionH>
+                <wp:positionV relativeFrom="paragraph">
+                  <wp:posOffset>29210</wp:posOffset>
+                </wp:positionV>
+                <wp:extent cx="7135495" cy="257908"/>
+                <wp:effectExtent l="19050" t="19050" r="27305" b="46990"/>
+                <wp:wrapNone/>
+                <wp:docPr id="78" name="Pfeil: nach rechts 78"/>
+                <wp:cNvGraphicFramePr/>
+                <a:graphic xmlns:a="http://schemas.openxmlformats.org/drawingml/2006/main">
+                  <a:graphicData uri="http://schemas.microsoft.com/office/word/2010/wordprocessingShape">
+                    <wps:wsp>
+                      <wps:cNvSpPr/>
+                      <wps:spPr>
+                        <a:xfrm rot="10800000">
+                          <a:off x="0" y="0"/>
+                          <a:ext cx="7135495" cy="257908"/>
+                        </a:xfrm>
+                        <a:prstGeom prst="rightArrow">
+                          <a:avLst/>
+                        </a:prstGeom>
+                      </wps:spPr>
+                      <wps:style>
+                        <a:lnRef idx="2">
+                          <a:schemeClr val="accent1">
+                            <a:shade val="50000"/>
+                          </a:schemeClr>
+                        </a:lnRef>
+                        <a:fillRef idx="1">
+                          <a:schemeClr val="accent1"/>
+                        </a:fillRef>
+                        <a:effectRef idx="0">
+                          <a:schemeClr val="accent1"/>
+                        </a:effectRef>
+                        <a:fontRef idx="minor">
+                          <a:schemeClr val="lt1"/>
+                        </a:fontRef>
+                      </wps:style>
+                      <wps:bodyPr rot="0" spcFirstLastPara="0" vertOverflow="overflow" horzOverflow="overflow" vert="horz" wrap="square" lIns="91440" tIns="45720" rIns="91440" bIns="45720" numCol="1" spcCol="0" rtlCol="0" fromWordArt="0" anchor="ctr" anchorCtr="0" forceAA="0" compatLnSpc="1">
+                        <a:prstTxWarp prst="textNoShape">
+                          <a:avLst/>
+                        </a:prstTxWarp>
+                        <a:noAutofit/>
+                      </wps:bodyPr>
+                    </wps:wsp>
+                  </a:graphicData>
+                </a:graphic>
+                <wp14:sizeRelH relativeFrom="margin">
+                  <wp14:pctWidth>0</wp14:pctWidth>
+                </wp14:sizeRelH>
+              </wp:anchor>
+            </w:drawing>
+          </mc:Choice>
+          <mc:Fallback>
+            <w:pict>
+              <v:shapetype w14:anchorId="733FAC78" id="_x0000_t13" coordsize="21600,21600" o:spt="13" adj="16200,5400" path="m@0,l@0@1,0@1,0@2@0@2@0,21600,21600,10800xe">
+                <v:stroke joinstyle="miter"/>
+                <v:formulas>
+                  <v:f eqn="val #0"/>
+                  <v:f eqn="val #1"/>
+                  <v:f eqn="sum height 0 #1"/>
+                  <v:f eqn="sum 10800 0 #1"/>
+                  <v:f eqn="sum width 0 #0"/>
+                  <v:f eqn="prod @4 @3 10800"/>
+                  <v:f eqn="sum width 0 @5"/>
+                </v:formulas>
+                <v:path o:connecttype="custom" o:connectlocs="@0,0;0,10800;@0,21600;21600,10800" o:connectangles="270,180,90,0" textboxrect="0,@1,@6,@2"/>
+                <v:handles>
+                  <v:h position="#0,#1" xrange="0,21600" yrange="0,10800"/>
+                </v:handles>
+              </v:shapetype>
+              <v:shape id="Pfeil: nach rechts 78" o:spid="_x0000_s1026" type="#_x0000_t13" style="position:absolute;margin-left:61.45pt;margin-top:2.3pt;width:561.85pt;height:20.3pt;rotation:180;z-index:251755520;visibility:visible;mso-wrap-style:square;mso-width-percent:0;mso-wrap-distance-left:9pt;mso-wrap-distance-top:0;mso-wrap-distance-right:9pt;mso-wrap-distance-bottom:0;mso-position-horizontal:absolute;mso-position-horizontal-relative:text;mso-position-vertical:absolute;mso-position-vertical-relative:text;mso-width-percent:0;mso-width-relative:margin;v-text-anchor:middle" o:gfxdata="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" adj="21210" fillcolor="#4472c4 [3204]" strokecolor="#1f3763 [1604]" strokeweight="1pt"/>
+            </w:pict>
+          </mc:Fallback>
+        </mc:AlternateContent>
+      </w:r>
+    </w:p>
+    <w:p>
+      <w:pPr>
+        <w:rPr>
+          <w:lang w:val="da-DK"/>
+        </w:rPr>
+      </w:pPr>
+      <w:r>
+        <w:rPr>
+          <w:noProof/>
+          <w:lang w:val="da-DK"/>
+        </w:rPr>
+        <mc:AlternateContent>
+          <mc:Choice Requires="wps">
+            <w:drawing>
+              <wp:anchor distT="0" distB="0" distL="114300" distR="114300" simplePos="0" relativeHeight="251746304" behindDoc="0" locked="0" layoutInCell="1" allowOverlap="1" wp14:anchorId="3A9D777B" wp14:editId="432B7BFB">
+                <wp:simplePos x="0" y="0"/>
+                <wp:positionH relativeFrom="column">
+                  <wp:posOffset>1261110</wp:posOffset>
+                </wp:positionH>
+                <wp:positionV relativeFrom="paragraph">
+                  <wp:posOffset>165735</wp:posOffset>
+                </wp:positionV>
+                <wp:extent cx="1280160" cy="327660"/>
+                <wp:effectExtent l="0" t="0" r="15240" b="281940"/>
+                <wp:wrapNone/>
+                <wp:docPr id="72" name="Sprechblase: rechteckig mit abgerundeten Ecken 72"/>
+                <wp:cNvGraphicFramePr/>
+                <a:graphic xmlns:a="http://schemas.openxmlformats.org/drawingml/2006/main">
+                  <a:graphicData uri="http://schemas.microsoft.com/office/word/2010/wordprocessingShape">
+                    <wps:wsp>
+                      <wps:cNvSpPr/>
+                      <wps:spPr>
+                        <a:xfrm>
+                          <a:off x="0" y="0"/>
+                          <a:ext cx="1280160" cy="327660"/>
+                        </a:xfrm>
+                        <a:prstGeom prst="wedgeRoundRectCallout">
+                          <a:avLst>
+                            <a:gd name="adj1" fmla="val -26603"/>
+                            <a:gd name="adj2" fmla="val 128589"/>
+                            <a:gd name="adj3" fmla="val 16667"/>
+                          </a:avLst>
+                        </a:prstGeom>
+                      </wps:spPr>
+                      <wps:style>
+                        <a:lnRef idx="2">
+                          <a:schemeClr val="accent1"/>
+                        </a:lnRef>
+                        <a:fillRef idx="1">
+                          <a:schemeClr val="lt1"/>
+                        </a:fillRef>
+                        <a:effectRef idx="0">
+                          <a:schemeClr val="accent1"/>
+                        </a:effectRef>
+                        <a:fontRef idx="minor">
+                          <a:schemeClr val="dk1"/>
+                        </a:fontRef>
+                      </wps:style>
+                      <wps:txbx>
+                        <w:txbxContent>
+                          <w:p>
+                            <w:pPr>
+                              <w:jc w:val="center"/>
+                            </w:pPr>
+                            <w:proofErr w:type="spellStart"/>
+                            <w:r>
+                              <w:t>Variants</w:t>
+                            </w:r>
+                            <w:proofErr w:type="spellEnd"/>
+                          </w:p>
+                        </w:txbxContent>
+                      </wps:txbx>
+                      <wps:bodyPr rot="0" spcFirstLastPara="0" vertOverflow="overflow" horzOverflow="overflow" vert="horz" wrap="square" lIns="91440" tIns="45720" rIns="91440" bIns="45720" numCol="1" spcCol="0" rtlCol="0" fromWordArt="0" anchor="ctr" anchorCtr="0" forceAA="0" compatLnSpc="1">
+                        <a:prstTxWarp prst="textNoShape">
+                          <a:avLst/>
+                        </a:prstTxWarp>
+                        <a:noAutofit/>
+                      </wps:bodyPr>
+                    </wps:wsp>
+                  </a:graphicData>
+                </a:graphic>
+                <wp14:sizeRelH relativeFrom="margin">
+                  <wp14:pctWidth>0</wp14:pctWidth>
+                </wp14:sizeRelH>
+                <wp14:sizeRelV relativeFrom="margin">
+                  <wp14:pctHeight>0</wp14:pctHeight>
+                </wp14:sizeRelV>
+              </wp:anchor>
+            </w:drawing>
+          </mc:Choice>
+          <mc:Fallback>
+            <w:pict>
+              <v:shapetype w14:anchorId="3A9D777B" id="_x0000_t62" coordsize="21600,21600" o:spt="62" adj="1350,25920" path="m3600,qx,3600l0@8@12@24,0@9,,18000qy3600,21600l@6,21600@15@27@7,21600,18000,21600qx21600,18000l21600@9@18@30,21600@8,21600,3600qy18000,l@7,0@21@33@6,xe">
+                <v:stroke joinstyle="miter"/>
+                <v:formulas>
+                  <v:f eqn="sum 10800 0 #0"/>
+                  <v:f eqn="sum 10800 0 #1"/>
+                  <v:f eqn="sum #0 0 #1"/>
+                  <v:f eqn="sum @0 @1 0"/>
+                  <v:f eqn="sum 21600 0 #0"/>
+                  <v:f eqn="sum 21600 0 #1"/>
+                  <v:f eqn="if @0 3600 12600"/>
+                  <v:f eqn="if @0 9000 18000"/>
+                  <v:f eqn="if @1 3600 12600"/>
+                  <v:f eqn="if @1 9000 18000"/>
+                  <v:f eqn="if @2 0 #0"/>
+                  <v:f eqn="if @3 @10 0"/>
+                  <v:f eqn="if #0 0 @11"/>
+                  <v:f eqn="if @2 @6 #0"/>
+                  <v:f eqn="if @3 @6 @13"/>
+                  <v:f eqn="if @5 @6 @14"/>
+                  <v:f eqn="if @2 #0 21600"/>
+                  <v:f eqn="if @3 21600 @16"/>
+                  <v:f eqn="if @4 21600 @17"/>
+                  <v:f eqn="if @2 #0 @6"/>
+                  <v:f eqn="if @3 @19 @6"/>
+                  <v:f eqn="if #1 @6 @20"/>
+                  <v:f eqn="if @2 @8 #1"/>
+                  <v:f eqn="if @3 @22 @8"/>
+                  <v:f eqn="if #0 @8 @23"/>
+                  <v:f eqn="if @2 21600 #1"/>
+                  <v:f eqn="if @3 21600 @25"/>
+                  <v:f eqn="if @5 21600 @26"/>
+                  <v:f eqn="if @2 #1 @8"/>
+                  <v:f eqn="if @3 @8 @28"/>
+                  <v:f eqn="if @4 @8 @29"/>
+                  <v:f eqn="if @2 #1 0"/>
+                  <v:f eqn="if @3 @31 0"/>
+                  <v:f eqn="if #1 0 @32"/>
+                  <v:f eqn="val #0"/>
+                  <v:f eqn="val #1"/>
+                </v:formulas>
+                <v:path o:connecttype="custom" o:connectlocs="10800,0;0,10800;10800,21600;21600,10800;@34,@35" textboxrect="791,791,20809,20809"/>
+                <v:handles>
+                  <v:h position="#0,#1"/>
+                </v:handles>
+              </v:shapetype>
+              <v:shape id="Sprechblase: rechteckig mit abgerundeten Ecken 72" o:spid="_x0000_s1051" type="#_x0000_t62" style="position:absolute;margin-left:99.3pt;margin-top:13.05pt;width:100.8pt;height:25.8pt;z-index:251746304;visibility:visible;mso-wrap-style:square;mso-width-percent:0;mso-height-percent:0;mso-wrap-distance-left:9pt;mso-wrap-distance-top:0;mso-wrap-distance-right:9pt;mso-wrap-distance-bottom:0;mso-position-horizontal:absolute;mso-position-horizontal-relative:text;mso-position-vertical:absolute;mso-position-vertical-relative:text;mso-width-percent:0;mso-height-percent:0;mso-width-relative:margin;mso-height-relative:margin;v-text-anchor:middle" o:gfxdata="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" adj="5054,38575" fillcolor="white [3201]" strokecolor="#4472c4 [3204]" strokeweight="1pt">
+                <v:textbox>
+                  <w:txbxContent>
+                    <w:p>
+                      <w:pPr>
+                        <w:jc w:val="center"/>
+                      </w:pPr>
+                      <w:proofErr w:type="spellStart"/>
+                      <w:r>
+                        <w:t>Variants</w:t>
+                      </w:r>
+                      <w:proofErr w:type="spellEnd"/>
+                    </w:p>
+                  </w:txbxContent>
+                </v:textbox>
+              </v:shape>
+            </w:pict>
+          </mc:Fallback>
+        </mc:AlternateContent>
+      </w:r>
+    </w:p>
+    <w:p>
+      <w:pPr>
+        <w:rPr>
+          <w:lang w:val="da-DK"/>
+        </w:rPr>
+      </w:pPr>
+      <w:r>
+        <w:rPr>
+          <w:lang w:val="da-DK"/>
+        </w:rPr>
+        <mc:AlternateContent>
+          <mc:Choice Requires="wps">
+            <w:drawing>
+              <wp:anchor distT="0" distB="0" distL="114300" distR="114300" simplePos="0" relativeHeight="251712512" behindDoc="0" locked="0" layoutInCell="1" allowOverlap="1" wp14:anchorId="3B1CD112" wp14:editId="3AFAA446">
+                <wp:simplePos x="0" y="0"/>
+                <wp:positionH relativeFrom="column">
+                  <wp:posOffset>666750</wp:posOffset>
+                </wp:positionH>
+                <wp:positionV relativeFrom="paragraph">
+                  <wp:posOffset>33020</wp:posOffset>
+                </wp:positionV>
+                <wp:extent cx="3291840" cy="3810000"/>
+                <wp:effectExtent l="0" t="0" r="22860" b="19050"/>
+                <wp:wrapNone/>
+                <wp:docPr id="24" name="Rechteck 24"/>
+                <wp:cNvGraphicFramePr/>
+                <a:graphic xmlns:a="http://schemas.openxmlformats.org/drawingml/2006/main">
+                  <a:graphicData uri="http://schemas.microsoft.com/office/word/2010/wordprocessingShape">
+                    <wps:wsp>
+                      <wps:cNvSpPr/>
+                      <wps:spPr>
+                        <a:xfrm>
+                          <a:off x="0" y="0"/>
+                          <a:ext cx="3291840" cy="3810000"/>
+                        </a:xfrm>
+                        <a:prstGeom prst="rect">
+                          <a:avLst/>
+                        </a:prstGeom>
+                      </wps:spPr>
+                      <wps:style>
+                        <a:lnRef idx="2">
+                          <a:schemeClr val="accent1"/>
+                        </a:lnRef>
+                        <a:fillRef idx="1">
+                          <a:schemeClr val="lt1"/>
+                        </a:fillRef>
+                        <a:effectRef idx="0">
+                          <a:schemeClr val="accent1"/>
+                        </a:effectRef>
+                        <a:fontRef idx="minor">
+                          <a:schemeClr val="dk1"/>
+                        </a:fontRef>
+                      </wps:style>
+                      <wps:txbx>
+                        <w:txbxContent>
+                          <w:p>
+                            <w:r>
+                              <w:t>API</w:t>
+                            </w:r>
+                          </w:p>
+                        </w:txbxContent>
+                      </wps:txbx>
+                      <wps:bodyPr rot="0" spcFirstLastPara="0" vertOverflow="overflow" horzOverflow="overflow" vert="horz" wrap="square" lIns="91440" tIns="45720" rIns="91440" bIns="45720" numCol="1" spcCol="0" rtlCol="0" fromWordArt="0" anchor="t" anchorCtr="0" forceAA="0" compatLnSpc="1">
+                        <a:prstTxWarp prst="textNoShape">
+                          <a:avLst/>
+                        </a:prstTxWarp>
+                        <a:noAutofit/>
+                      </wps:bodyPr>
+                    </wps:wsp>
+                  </a:graphicData>
+                </a:graphic>
+                <wp14:sizeRelH relativeFrom="margin">
+                  <wp14:pctWidth>0</wp14:pctWidth>
+                </wp14:sizeRelH>
+                <wp14:sizeRelV relativeFrom="margin">
+                  <wp14:pctHeight>0</wp14:pctHeight>
+                </wp14:sizeRelV>
+              </wp:anchor>
+            </w:drawing>
+          </mc:Choice>
+          <mc:Fallback>
+            <w:pict>
+              <v:rect w14:anchorId="3B1CD112" id="Rechteck 24" o:spid="_x0000_s1052" style="position:absolute;margin-left:52.5pt;margin-top:2.6pt;width:259.2pt;height:300pt;z-index:251712512;visibility:visible;mso-wrap-style:square;mso-width-percent:0;mso-height-percent:0;mso-wrap-distance-left:9pt;mso-wrap-distance-top:0;mso-wrap-distance-right:9pt;mso-wrap-distance-bottom:0;mso-position-horizontal:absolute;mso-position-horizontal-relative:text;mso-position-vertical:absolute;mso-position-vertical-relative:text;mso-width-percent:0;mso-height-percent:0;mso-width-relative:margin;mso-height-relative:margin;v-text-anchor:top" o:gfxdata="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" fillcolor="white [3201]" strokecolor="#4472c4 [3204]" strokeweight="1pt">
+                <v:textbox>
+                  <w:txbxContent>
+                    <w:p>
+                      <w:r>
+                        <w:t>API</w:t>
+                      </w:r>
+                    </w:p>
+                  </w:txbxContent>
+                </v:textbox>
+              </v:rect>
+            </w:pict>
+          </mc:Fallback>
+        </mc:AlternateContent>
+      </w:r>
+      <w:r>
+        <w:rPr>
+          <w:noProof/>
+          <w:lang w:val="da-DK"/>
+        </w:rPr>
+        <mc:AlternateContent>
+          <mc:Choice Requires="wps">
+            <w:drawing>
+              <wp:anchor distT="0" distB="0" distL="114300" distR="114300" simplePos="0" relativeHeight="251742208" behindDoc="0" locked="0" layoutInCell="1" allowOverlap="1" wp14:anchorId="3132D1E5" wp14:editId="0B69A5C2">
+                <wp:simplePos x="0" y="0"/>
+                <wp:positionH relativeFrom="column">
+                  <wp:posOffset>3120390</wp:posOffset>
+                </wp:positionH>
+                <wp:positionV relativeFrom="paragraph">
+                  <wp:posOffset>116840</wp:posOffset>
+                </wp:positionV>
+                <wp:extent cx="1188720" cy="510540"/>
+                <wp:effectExtent l="0" t="0" r="11430" b="213360"/>
+                <wp:wrapNone/>
+                <wp:docPr id="70" name="Sprechblase: rechteckig mit abgerundeten Ecken 70"/>
+                <wp:cNvGraphicFramePr/>
+                <a:graphic xmlns:a="http://schemas.openxmlformats.org/drawingml/2006/main">
+                  <a:graphicData uri="http://schemas.microsoft.com/office/word/2010/wordprocessingShape">
+                    <wps:wsp>
+                      <wps:cNvSpPr/>
+                      <wps:spPr>
+                        <a:xfrm>
+                          <a:off x="0" y="0"/>
+                          <a:ext cx="1188720" cy="510540"/>
+                        </a:xfrm>
+                        <a:prstGeom prst="wedgeRoundRectCallout">
+                          <a:avLst>
+                            <a:gd name="adj1" fmla="val -39423"/>
+                            <a:gd name="adj2" fmla="val 83396"/>
+                            <a:gd name="adj3" fmla="val 16667"/>
+                          </a:avLst>
+                        </a:prstGeom>
+                      </wps:spPr>
+                      <wps:style>
+                        <a:lnRef idx="2">
+                          <a:schemeClr val="accent1"/>
+                        </a:lnRef>
+                        <a:fillRef idx="1">
+                          <a:schemeClr val="lt1"/>
+                        </a:fillRef>
+                        <a:effectRef idx="0">
+                          <a:schemeClr val="accent1"/>
+                        </a:effectRef>
+                        <a:fontRef idx="minor">
+                          <a:schemeClr val="dk1"/>
+                        </a:fontRef>
+                      </wps:style>
+                      <wps:txbx>
+                        <w:txbxContent>
+                          <w:p>
+                            <w:pPr>
+                              <w:jc w:val="center"/>
+                            </w:pPr>
+                            <w:r>
+                              <w:t xml:space="preserve">All intermediate </w:t>
+                            </w:r>
+                            <w:proofErr w:type="spellStart"/>
+                            <w:r>
+                              <w:t>steps</w:t>
+                            </w:r>
+                            <w:proofErr w:type="spellEnd"/>
+                          </w:p>
+                        </w:txbxContent>
+                      </wps:txbx>
+                      <wps:bodyPr rot="0" spcFirstLastPara="0" vertOverflow="overflow" horzOverflow="overflow" vert="horz" wrap="square" lIns="91440" tIns="45720" rIns="91440" bIns="45720" numCol="1" spcCol="0" rtlCol="0" fromWordArt="0" anchor="ctr" anchorCtr="0" forceAA="0" compatLnSpc="1">
+                        <a:prstTxWarp prst="textNoShape">
+                          <a:avLst/>
+                        </a:prstTxWarp>
+                        <a:noAutofit/>
+                      </wps:bodyPr>
+                    </wps:wsp>
+                  </a:graphicData>
+                </a:graphic>
+                <wp14:sizeRelH relativeFrom="margin">
+                  <wp14:pctWidth>0</wp14:pctWidth>
+                </wp14:sizeRelH>
+                <wp14:sizeRelV relativeFrom="margin">
+                  <wp14:pctHeight>0</wp14:pctHeight>
+                </wp14:sizeRelV>
+              </wp:anchor>
+            </w:drawing>
+          </mc:Choice>
+          <mc:Fallback>
+            <w:pict>
+              <v:shape w14:anchorId="3132D1E5" id="Sprechblase: rechteckig mit abgerundeten Ecken 70" o:spid="_x0000_s1053" type="#_x0000_t62" style="position:absolute;margin-left:245.7pt;margin-top:9.2pt;width:93.6pt;height:40.2pt;z-index:251742208;visibility:visible;mso-wrap-style:square;mso-width-percent:0;mso-height-percent:0;mso-wrap-distance-left:9pt;mso-wrap-distance-top:0;mso-wrap-distance-right:9pt;mso-wrap-distance-bottom:0;mso-position-horizontal:absolute;mso-position-horizontal-relative:text;mso-position-vertical:absolute;mso-position-vertical-relative:text;mso-width-percent:0;mso-height-percent:0;mso-width-relative:margin;mso-height-relative:margin;v-text-anchor:middle" o:gfxdata="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" adj="2285,28814" fillcolor="white [3201]" strokecolor="#4472c4 [3204]" strokeweight="1pt">
+                <v:textbox>
+                  <w:txbxContent>
+                    <w:p>
+                      <w:pPr>
+                        <w:jc w:val="center"/>
+                      </w:pPr>
+                      <w:r>
+                        <w:t xml:space="preserve">All intermediate </w:t>
+                      </w:r>
+                      <w:proofErr w:type="spellStart"/>
+                      <w:r>
+                        <w:t>steps</w:t>
+                      </w:r>
+                      <w:proofErr w:type="spellEnd"/>
+                    </w:p>
+                  </w:txbxContent>
+                </v:textbox>
+              </v:shape>
+            </w:pict>
+          </mc:Fallback>
+        </mc:AlternateContent>
+      </w:r>
+      <w:r>
+        <w:rPr>
+          <w:lang w:val="da-DK"/>
+        </w:rPr>
+        <mc:AlternateContent>
+          <mc:Choice Requires="wps">
+            <w:drawing>
+              <wp:anchor distT="0" distB="0" distL="114300" distR="114300" simplePos="0" relativeHeight="251708416" behindDoc="0" locked="0" layoutInCell="1" allowOverlap="1" wp14:anchorId="148729F1" wp14:editId="6986642A">
+                <wp:simplePos x="0" y="0"/>
+                <wp:positionH relativeFrom="column">
+                  <wp:posOffset>5139690</wp:posOffset>
+                </wp:positionH>
+                <wp:positionV relativeFrom="paragraph">
+                  <wp:posOffset>5715</wp:posOffset>
+                </wp:positionV>
+                <wp:extent cx="2819400" cy="2857500"/>
+                <wp:effectExtent l="0" t="0" r="19050" b="19050"/>
+                <wp:wrapNone/>
+                <wp:docPr id="7" name="Rechteck 7"/>
+                <wp:cNvGraphicFramePr/>
+                <a:graphic xmlns:a="http://schemas.openxmlformats.org/drawingml/2006/main">
+                  <a:graphicData uri="http://schemas.microsoft.com/office/word/2010/wordprocessingShape">
+                    <wps:wsp>
+                      <wps:cNvSpPr/>
+                      <wps:spPr>
+                        <a:xfrm>
+                          <a:off x="0" y="0"/>
+                          <a:ext cx="2819400" cy="2857500"/>
+                        </a:xfrm>
+                        <a:prstGeom prst="rect">
+                          <a:avLst/>
+                        </a:prstGeom>
+                      </wps:spPr>
+                      <wps:style>
+                        <a:lnRef idx="2">
+                          <a:schemeClr val="accent1"/>
+                        </a:lnRef>
+                        <a:fillRef idx="1">
+                          <a:schemeClr val="lt1"/>
+                        </a:fillRef>
+                        <a:effectRef idx="0">
+                          <a:schemeClr val="accent1"/>
+                        </a:effectRef>
+                        <a:fontRef idx="minor">
+                          <a:schemeClr val="dk1"/>
+                        </a:fontRef>
+                      </wps:style>
+                      <wps:txbx>
+                        <w:txbxContent>
+                          <w:p>
+                            <w:r>
+                              <w:t>Controller</w:t>
+                            </w:r>
+                          </w:p>
+                        </w:txbxContent>
+                      </wps:txbx>
+                      <wps:bodyPr rot="0" spcFirstLastPara="0" vertOverflow="overflow" horzOverflow="overflow" vert="horz" wrap="square" lIns="91440" tIns="45720" rIns="91440" bIns="45720" numCol="1" spcCol="0" rtlCol="0" fromWordArt="0" anchor="t" anchorCtr="0" forceAA="0" compatLnSpc="1">
+                        <a:prstTxWarp prst="textNoShape">
+                          <a:avLst/>
+                        </a:prstTxWarp>
+                        <a:noAutofit/>
+                      </wps:bodyPr>
+                    </wps:wsp>
+                  </a:graphicData>
+                </a:graphic>
+                <wp14:sizeRelH relativeFrom="margin">
+                  <wp14:pctWidth>0</wp14:pctWidth>
+                </wp14:sizeRelH>
+                <wp14:sizeRelV relativeFrom="margin">
+                  <wp14:pctHeight>0</wp14:pctHeight>
+                </wp14:sizeRelV>
+              </wp:anchor>
+            </w:drawing>
+          </mc:Choice>
+          <mc:Fallback>
+            <w:pict>
+              <v:rect w14:anchorId="148729F1" id="Rechteck 7" o:spid="_x0000_s1054" style="position:absolute;margin-left:404.7pt;margin-top:.45pt;width:222pt;height:225pt;z-index:251708416;visibility:visible;mso-wrap-style:square;mso-width-percent:0;mso-height-percent:0;mso-wrap-distance-left:9pt;mso-wrap-distance-top:0;mso-wrap-distance-right:9pt;mso-wrap-distance-bottom:0;mso-position-horizontal:absolute;mso-position-horizontal-relative:text;mso-position-vertical:absolute;mso-position-vertical-relative:text;mso-width-percent:0;mso-height-percent:0;mso-width-relative:margin;mso-height-relative:margin;v-text-anchor:top" o:gfxdata="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" fillcolor="white [3201]" strokecolor="#4472c4 [3204]" strokeweight="1pt">
+                <v:textbox>
+                  <w:txbxContent>
+                    <w:p>
+                      <w:r>
+                        <w:t>Controller</w:t>
+                      </w:r>
+                    </w:p>
+                  </w:txbxContent>
+                </v:textbox>
+              </v:rect>
+            </w:pict>
+          </mc:Fallback>
+        </mc:AlternateContent>
+      </w:r>
+      <w:r>
+        <w:rPr>
+          <w:noProof/>
+          <w:lang w:val="da-DK"/>
+        </w:rPr>
+        <mc:AlternateContent>
+          <mc:Choice Requires="wps">
+            <w:drawing>
+              <wp:anchor distT="0" distB="0" distL="114300" distR="114300" simplePos="0" relativeHeight="251718656" behindDoc="0" locked="0" layoutInCell="1" allowOverlap="1" wp14:anchorId="633A59AD" wp14:editId="48E04F68">
+                <wp:simplePos x="0" y="0"/>
+                <wp:positionH relativeFrom="column">
+                  <wp:posOffset>3524250</wp:posOffset>
+                </wp:positionH>
+                <wp:positionV relativeFrom="paragraph">
+                  <wp:posOffset>2146935</wp:posOffset>
+                </wp:positionV>
+                <wp:extent cx="2110740" cy="7620"/>
+                <wp:effectExtent l="19050" t="57150" r="0" b="87630"/>
+                <wp:wrapNone/>
+                <wp:docPr id="47" name="Gerade Verbindung mit Pfeil 47"/>
+                <wp:cNvGraphicFramePr/>
+                <a:graphic xmlns:a="http://schemas.openxmlformats.org/drawingml/2006/main">
+                  <a:graphicData uri="http://schemas.microsoft.com/office/word/2010/wordprocessingShape">
+                    <wps:wsp>
+                      <wps:cNvCnPr/>
+                      <wps:spPr>
+                        <a:xfrm flipH="1">
+                          <a:off x="0" y="0"/>
+                          <a:ext cx="2110740" cy="7620"/>
+                        </a:xfrm>
+                        <a:prstGeom prst="straightConnector1">
+                          <a:avLst/>
+                        </a:prstGeom>
+                        <a:ln>
+                          <a:tailEnd type="triangle"/>
+                        </a:ln>
+                      </wps:spPr>
+                      <wps:style>
+                        <a:lnRef idx="1">
+                          <a:schemeClr val="accent1"/>
+                        </a:lnRef>
+                        <a:fillRef idx="0">
+                          <a:schemeClr val="accent1"/>
+                        </a:fillRef>
+                        <a:effectRef idx="0">
+                          <a:schemeClr val="accent1"/>
+                        </a:effectRef>
+                        <a:fontRef idx="minor">
+                          <a:schemeClr val="tx1"/>
+                        </a:fontRef>
+                      </wps:style>
+                      <wps:bodyPr/>
+                    </wps:wsp>
+                  </a:graphicData>
+                </a:graphic>
+              </wp:anchor>
+            </w:drawing>
+          </mc:Choice>
+          <mc:Fallback>
+            <w:pict>
+              <v:shapetype w14:anchorId="02694E07" id="_x0000_t32" coordsize="21600,21600" o:spt="32" o:oned="t" path="m,l21600,21600e" filled="f">
+                <v:path arrowok="t" fillok="f" o:connecttype="none"/>
+                <o:lock v:ext="edit" shapetype="t"/>
+              </v:shapetype>
+              <v:shape id="Gerade Verbindung mit Pfeil 47" o:spid="_x0000_s1026" type="#_x0000_t32" style="position:absolute;margin-left:277.5pt;margin-top:169.05pt;width:166.2pt;height:.6pt;flip:x;z-index:251718656;visibility:visible;mso-wrap-style:square;mso-wrap-distance-left:9pt;mso-wrap-distance-top:0;mso-wrap-distance-right:9pt;mso-wrap-distance-bottom:0;mso-position-horizontal:absolute;mso-position-horizontal-relative:text;mso-position-vertical:absolute;mso-position-vertical-relative:text" o:gfxdata="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" strokecolor="#4472c4 [3204]" strokeweight=".5pt">
+                <v:stroke endarrow="block" joinstyle="miter"/>
+              </v:shape>
+            </w:pict>
+          </mc:Fallback>
+        </mc:AlternateContent>
+      </w:r>
+      <w:r>
+        <w:rPr>
+          <w:lang w:val="da-DK"/>
+        </w:rPr>
+        <mc:AlternateContent>
+          <mc:Choice Requires="wps">
+            <w:drawing>
+              <wp:anchor distT="0" distB="0" distL="114300" distR="114300" simplePos="0" relativeHeight="251714560" behindDoc="0" locked="0" layoutInCell="1" allowOverlap="1" wp14:anchorId="371EC217" wp14:editId="60532CA9">
+                <wp:simplePos x="0" y="0"/>
+                <wp:positionH relativeFrom="column">
+                  <wp:posOffset>2758440</wp:posOffset>
+                </wp:positionH>
+                <wp:positionV relativeFrom="paragraph">
+                  <wp:posOffset>1534795</wp:posOffset>
+                </wp:positionV>
+                <wp:extent cx="784860" cy="1036320"/>
+                <wp:effectExtent l="0" t="0" r="15240" b="11430"/>
+                <wp:wrapNone/>
+                <wp:docPr id="44" name="Rechteck 44"/>
+                <wp:cNvGraphicFramePr/>
+                <a:graphic xmlns:a="http://schemas.openxmlformats.org/drawingml/2006/main">
+                  <a:graphicData uri="http://schemas.microsoft.com/office/word/2010/wordprocessingShape">
+                    <wps:wsp>
+                      <wps:cNvSpPr/>
+                      <wps:spPr>
+                        <a:xfrm>
+                          <a:off x="0" y="0"/>
+                          <a:ext cx="784860" cy="1036320"/>
+                        </a:xfrm>
+                        <a:prstGeom prst="rect">
+                          <a:avLst/>
+                        </a:prstGeom>
+                      </wps:spPr>
+                      <wps:style>
+                        <a:lnRef idx="1">
+                          <a:schemeClr val="accent6"/>
+                        </a:lnRef>
+                        <a:fillRef idx="2">
+                          <a:schemeClr val="accent6"/>
+                        </a:fillRef>
+                        <a:effectRef idx="1">
+                          <a:schemeClr val="accent6"/>
+                        </a:effectRef>
+                        <a:fontRef idx="minor">
+                          <a:schemeClr val="dk1"/>
+                        </a:fontRef>
+                      </wps:style>
+                      <wps:txbx>
+                        <w:txbxContent>
+                          <w:p>
+                            <w:pPr>
+                              <w:jc w:val="center"/>
+                            </w:pPr>
+                            <w:r>
+                              <w:t>Properties</w:t>
+                            </w:r>
+                          </w:p>
+                        </w:txbxContent>
+                      </wps:txbx>
+                      <wps:bodyPr rot="0" spcFirstLastPara="0" vertOverflow="overflow" horzOverflow="overflow" vert="horz" wrap="square" lIns="91440" tIns="45720" rIns="91440" bIns="45720" numCol="1" spcCol="0" rtlCol="0" fromWordArt="0" anchor="ctr" anchorCtr="0" forceAA="0" compatLnSpc="1">
+                        <a:prstTxWarp prst="textNoShape">
+                          <a:avLst/>
+                        </a:prstTxWarp>
+                        <a:noAutofit/>
+                      </wps:bodyPr>
+                    </wps:wsp>
+                  </a:graphicData>
+                </a:graphic>
+                <wp14:sizeRelH relativeFrom="margin">
+                  <wp14:pctWidth>0</wp14:pctWidth>
+                </wp14:sizeRelH>
+              </wp:anchor>
+            </w:drawing>
+          </mc:Choice>
+          <mc:Fallback>
+            <w:pict>
+              <v:rect w14:anchorId="371EC217" id="Rechteck 44" o:spid="_x0000_s1055" style="position:absolute;margin-left:217.2pt;margin-top:120.85pt;width:61.8pt;height:81.6pt;z-index:251714560;visibility:visible;mso-wrap-style:square;mso-width-percent:0;mso-wrap-distance-left:9pt;mso-wrap-distance-top:0;mso-wrap-distance-right:9pt;mso-wrap-distance-bottom:0;mso-position-horizontal:absolute;mso-position-horizontal-relative:text;mso-position-vertical:absolute;mso-position-vertical-relative:text;mso-width-percent:0;mso-width-relative:margin;v-text-anchor:middle" o:gfxdata="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" fillcolor="#9ecb81 [2169]" strokecolor="#70ad47 [3209]" strokeweight=".5pt">
+                <v:fill color2="#8ac066 [2617]" rotate="t" colors="0 #b5d5a7;.5 #aace99;1 #9cca86" focus="100%" type="gradient">
+                  <o:fill v:ext="view" type="gradientUnscaled"/>
+                </v:fill>
+                <v:textbox>
+                  <w:txbxContent>
+                    <w:p>
+                      <w:pPr>
+                        <w:jc w:val="center"/>
+                      </w:pPr>
+                      <w:r>
+                        <w:t>Properties</w:t>
+                      </w:r>
+                    </w:p>
+                  </w:txbxContent>
+                </v:textbox>
+              </v:rect>
+            </w:pict>
+          </mc:Fallback>
+        </mc:AlternateContent>
+      </w:r>
+      <w:r>
+        <w:rPr>
+          <w:lang w:val="da-DK"/>
+        </w:rPr>
+        <mc:AlternateContent>
+          <mc:Choice Requires="wps">
+            <w:drawing>
+              <wp:anchor distT="0" distB="0" distL="114300" distR="114300" simplePos="0" relativeHeight="251710464" behindDoc="0" locked="0" layoutInCell="1" allowOverlap="1" wp14:anchorId="07BE5C73" wp14:editId="71E52E1A">
+                <wp:simplePos x="0" y="0"/>
+                <wp:positionH relativeFrom="column">
+                  <wp:posOffset>5619750</wp:posOffset>
+                </wp:positionH>
+                <wp:positionV relativeFrom="paragraph">
+                  <wp:posOffset>1743075</wp:posOffset>
+                </wp:positionV>
+                <wp:extent cx="784860" cy="797560"/>
+                <wp:effectExtent l="0" t="0" r="15240" b="21590"/>
+                <wp:wrapNone/>
+                <wp:docPr id="23" name="Rechteck 23"/>
+                <wp:cNvGraphicFramePr/>
+                <a:graphic xmlns:a="http://schemas.openxmlformats.org/drawingml/2006/main">
+                  <a:graphicData uri="http://schemas.microsoft.com/office/word/2010/wordprocessingShape">
+                    <wps:wsp>
+                      <wps:cNvSpPr/>
+                      <wps:spPr>
+                        <a:xfrm>
+                          <a:off x="0" y="0"/>
+                          <a:ext cx="784860" cy="797560"/>
+                        </a:xfrm>
+                        <a:prstGeom prst="rect">
+                          <a:avLst/>
+                        </a:prstGeom>
+                      </wps:spPr>
+                      <wps:style>
+                        <a:lnRef idx="1">
+                          <a:schemeClr val="accent2"/>
+                        </a:lnRef>
+                        <a:fillRef idx="2">
+                          <a:schemeClr val="accent2"/>
+                        </a:fillRef>
+                        <a:effectRef idx="1">
+                          <a:schemeClr val="accent2"/>
+                        </a:effectRef>
+                        <a:fontRef idx="minor">
+                          <a:schemeClr val="dk1"/>
+                        </a:fontRef>
+                      </wps:style>
+                      <wps:txbx>
+                        <w:txbxContent>
+                          <w:p>
+                            <w:pPr>
+                              <w:jc w:val="center"/>
+                            </w:pPr>
+                            <w:r>
+                              <w:t>Mapper</w:t>
+                            </w:r>
+                          </w:p>
+                        </w:txbxContent>
+                      </wps:txbx>
+                      <wps:bodyPr rot="0" spcFirstLastPara="0" vertOverflow="overflow" horzOverflow="overflow" vert="horz" wrap="square" lIns="91440" tIns="45720" rIns="91440" bIns="45720" numCol="1" spcCol="0" rtlCol="0" fromWordArt="0" anchor="ctr" anchorCtr="0" forceAA="0" compatLnSpc="1">
+                        <a:prstTxWarp prst="textNoShape">
+                          <a:avLst/>
+                        </a:prstTxWarp>
+                        <a:noAutofit/>
+                      </wps:bodyPr>
+                    </wps:wsp>
+                  </a:graphicData>
+                </a:graphic>
+                <wp14:sizeRelH relativeFrom="margin">
+                  <wp14:pctWidth>0</wp14:pctWidth>
+                </wp14:sizeRelH>
+                <wp14:sizeRelV relativeFrom="margin">
+                  <wp14:pctHeight>0</wp14:pctHeight>
+                </wp14:sizeRelV>
+              </wp:anchor>
+            </w:drawing>
+          </mc:Choice>
+          <mc:Fallback>
+            <w:pict>
+              <v:rect w14:anchorId="07BE5C73" id="Rechteck 23" o:spid="_x0000_s1056" style="position:absolute;margin-left:442.5pt;margin-top:137.25pt;width:61.8pt;height:62.8pt;z-index:251710464;visibility:visible;mso-wrap-style:square;mso-width-percent:0;mso-height-percent:0;mso-wrap-distance-left:9pt;mso-wrap-distance-top:0;mso-wrap-distance-right:9pt;mso-wrap-distance-bottom:0;mso-position-horizontal:absolute;mso-position-horizontal-relative:text;mso-position-vertical:absolute;mso-position-vertical-relative:text;mso-width-percent:0;mso-height-percent:0;mso-width-relative:margin;mso-height-relative:margin;v-text-anchor:middle" o:gfxdata="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" fillcolor="#f3a875 [2165]" strokecolor="#ed7d31 [3205]" strokeweight=".5pt">
+                <v:fill color2="#f09558 [2613]" rotate="t" colors="0 #f7bda4;.5 #f5b195;1 #f8a581" focus="100%" type="gradient">
+                  <o:fill v:ext="view" type="gradientUnscaled"/>
+                </v:fill>
+                <v:textbox>
+                  <w:txbxContent>
+                    <w:p>
+                      <w:pPr>
+                        <w:jc w:val="center"/>
+                      </w:pPr>
+                      <w:r>
+                        <w:t>Mapper</w:t>
+                      </w:r>
+                    </w:p>
+                  </w:txbxContent>
+                </v:textbox>
+              </v:rect>
+            </w:pict>
+          </mc:Fallback>
+        </mc:AlternateContent>
+      </w:r>
+    </w:p>
+    <w:p>
+      <w:pPr>
+        <w:rPr>
+          <w:lang w:val="da-DK"/>
+        </w:rPr>
+      </w:pPr>
+      <w:r>
+        <w:rPr>
+          <w:noProof/>
+          <w:lang w:val="da-DK"/>
+        </w:rPr>
+        <mc:AlternateContent>
+          <mc:Choice Requires="wps">
+            <w:drawing>
+              <wp:anchor distT="0" distB="0" distL="114300" distR="114300" simplePos="0" relativeHeight="251729920" behindDoc="0" locked="0" layoutInCell="1" allowOverlap="1" wp14:anchorId="060F136F" wp14:editId="124674E9">
+                <wp:simplePos x="0" y="0"/>
+                <wp:positionH relativeFrom="column">
+                  <wp:posOffset>849630</wp:posOffset>
+                </wp:positionH>
+                <wp:positionV relativeFrom="paragraph">
+                  <wp:posOffset>93980</wp:posOffset>
+                </wp:positionV>
+                <wp:extent cx="800100" cy="373380"/>
+                <wp:effectExtent l="0" t="0" r="19050" b="26670"/>
+                <wp:wrapNone/>
+                <wp:docPr id="59" name="Rechteck 59"/>
+                <wp:cNvGraphicFramePr/>
+                <a:graphic xmlns:a="http://schemas.openxmlformats.org/drawingml/2006/main">
+                  <a:graphicData uri="http://schemas.microsoft.com/office/word/2010/wordprocessingShape">
+                    <wps:wsp>
+                      <wps:cNvSpPr/>
+                      <wps:spPr>
+                        <a:xfrm>
+                          <a:off x="0" y="0"/>
+                          <a:ext cx="800100" cy="373380"/>
+                        </a:xfrm>
+                        <a:prstGeom prst="rect">
+                          <a:avLst/>
+                        </a:prstGeom>
+                      </wps:spPr>
+                      <wps:style>
+                        <a:lnRef idx="2">
+                          <a:schemeClr val="accent1">
+                            <a:shade val="50000"/>
+                          </a:schemeClr>
+                        </a:lnRef>
+                        <a:fillRef idx="1">
+                          <a:schemeClr val="accent1"/>
+                        </a:fillRef>
+                        <a:effectRef idx="0">
+                          <a:schemeClr val="accent1"/>
+                        </a:effectRef>
+                        <a:fontRef idx="minor">
+                          <a:schemeClr val="lt1"/>
+                        </a:fontRef>
+                      </wps:style>
+                      <wps:txbx>
+                        <w:txbxContent>
+                          <w:p>
+                            <w:pPr>
+                              <w:jc w:val="center"/>
+                            </w:pPr>
+                            <w:r>
+                              <w:t>Linear</w:t>
+                            </w:r>
+                          </w:p>
+                        </w:txbxContent>
+                      </wps:txbx>
+                      <wps:bodyPr rot="0" spcFirstLastPara="0" vertOverflow="overflow" horzOverflow="overflow" vert="horz" wrap="square" lIns="91440" tIns="45720" rIns="91440" bIns="45720" numCol="1" spcCol="0" rtlCol="0" fromWordArt="0" anchor="ctr" anchorCtr="0" forceAA="0" compatLnSpc="1">
+                        <a:prstTxWarp prst="textNoShape">
+                          <a:avLst/>
+                        </a:prstTxWarp>
+                        <a:noAutofit/>
+                      </wps:bodyPr>
+                    </wps:wsp>
+                  </a:graphicData>
+                </a:graphic>
+                <wp14:sizeRelH relativeFrom="margin">
+                  <wp14:pctWidth>0</wp14:pctWidth>
+                </wp14:sizeRelH>
+                <wp14:sizeRelV relativeFrom="margin">
+                  <wp14:pctHeight>0</wp14:pctHeight>
+                </wp14:sizeRelV>
+              </wp:anchor>
+            </w:drawing>
+          </mc:Choice>
+          <mc:Fallback>
+            <w:pict>
+              <v:rect w14:anchorId="060F136F" id="Rechteck 59" o:spid="_x0000_s1057" style="position:absolute;margin-left:66.9pt;margin-top:7.4pt;width:63pt;height:29.4pt;z-index:251729920;visibility:visible;mso-wrap-style:square;mso-width-percent:0;mso-height-percent:0;mso-wrap-distance-left:9pt;mso-wrap-distance-top:0;mso-wrap-distance-right:9pt;mso-wrap-distance-bottom:0;mso-position-horizontal:absolute;mso-position-horizontal-relative:text;mso-position-vertical:absolute;mso-position-vertical-relative:text;mso-width-percent:0;mso-height-percent:0;mso-width-relative:margin;mso-height-relative:margin;v-text-anchor:middle" o:gfxdata="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" fillcolor="#4472c4 [3204]" strokecolor="#1f3763 [1604]" strokeweight="1pt">
+                <v:textbox>
+                  <w:txbxContent>
+                    <w:p>
+                      <w:pPr>
+                        <w:jc w:val="center"/>
+                      </w:pPr>
+                      <w:r>
+                        <w:t>Linear</w:t>
+                      </w:r>
+                    </w:p>
+                  </w:txbxContent>
+                </v:textbox>
+              </v:rect>
+            </w:pict>
+          </mc:Fallback>
+        </mc:AlternateContent>
+      </w:r>
+      <w:r>
+        <w:rPr>
+          <w:noProof/>
+          <w:lang w:val="da-DK"/>
+        </w:rPr>
+        <mc:AlternateContent>
+          <mc:Choice Requires="wps">
+            <w:drawing>
+              <wp:anchor distT="0" distB="0" distL="114300" distR="114300" simplePos="0" relativeHeight="251731968" behindDoc="0" locked="0" layoutInCell="1" allowOverlap="1" wp14:anchorId="2F5E7FFF" wp14:editId="530673EF">
+                <wp:simplePos x="0" y="0"/>
+                <wp:positionH relativeFrom="column">
+                  <wp:posOffset>1786890</wp:posOffset>
+                </wp:positionH>
+                <wp:positionV relativeFrom="paragraph">
+                  <wp:posOffset>93980</wp:posOffset>
+                </wp:positionV>
+                <wp:extent cx="800100" cy="373380"/>
+                <wp:effectExtent l="0" t="0" r="19050" b="26670"/>
+                <wp:wrapNone/>
+                <wp:docPr id="60" name="Rechteck 60"/>
+                <wp:cNvGraphicFramePr/>
+                <a:graphic xmlns:a="http://schemas.openxmlformats.org/drawingml/2006/main">
+                  <a:graphicData uri="http://schemas.microsoft.com/office/word/2010/wordprocessingShape">
+                    <wps:wsp>
+                      <wps:cNvSpPr/>
+                      <wps:spPr>
+                        <a:xfrm>
+                          <a:off x="0" y="0"/>
+                          <a:ext cx="800100" cy="373380"/>
+                        </a:xfrm>
+                        <a:prstGeom prst="rect">
+                          <a:avLst/>
+                        </a:prstGeom>
+                      </wps:spPr>
+                      <wps:style>
+                        <a:lnRef idx="2">
+                          <a:schemeClr val="accent1">
+                            <a:shade val="50000"/>
+                          </a:schemeClr>
+                        </a:lnRef>
+                        <a:fillRef idx="1">
+                          <a:schemeClr val="accent1"/>
+                        </a:fillRef>
+                        <a:effectRef idx="0">
+                          <a:schemeClr val="accent1"/>
+                        </a:effectRef>
+                        <a:fontRef idx="minor">
+                          <a:schemeClr val="lt1"/>
+                        </a:fontRef>
+                      </wps:style>
+                      <wps:txbx>
+                        <w:txbxContent>
+                          <w:p>
+                            <w:pPr>
+                              <w:jc w:val="center"/>
+                            </w:pPr>
+                            <w:r>
+                              <w:t>Soft</w:t>
+                            </w:r>
+                          </w:p>
+                        </w:txbxContent>
+                      </wps:txbx>
+                      <wps:bodyPr rot="0" spcFirstLastPara="0" vertOverflow="overflow" horzOverflow="overflow" vert="horz" wrap="square" lIns="91440" tIns="45720" rIns="91440" bIns="45720" numCol="1" spcCol="0" rtlCol="0" fromWordArt="0" anchor="ctr" anchorCtr="0" forceAA="0" compatLnSpc="1">
+                        <a:prstTxWarp prst="textNoShape">
+                          <a:avLst/>
+                        </a:prstTxWarp>
+                        <a:noAutofit/>
+                      </wps:bodyPr>
+                    </wps:wsp>
+                  </a:graphicData>
+                </a:graphic>
+                <wp14:sizeRelH relativeFrom="margin">
+                  <wp14:pctWidth>0</wp14:pctWidth>
+                </wp14:sizeRelH>
+                <wp14:sizeRelV relativeFrom="margin">
+                  <wp14:pctHeight>0</wp14:pctHeight>
+                </wp14:sizeRelV>
+              </wp:anchor>
+            </w:drawing>
+          </mc:Choice>
+          <mc:Fallback>
+            <w:pict>
+              <v:rect w14:anchorId="2F5E7FFF" id="Rechteck 60" o:spid="_x0000_s1058" style="position:absolute;margin-left:140.7pt;margin-top:7.4pt;width:63pt;height:29.4pt;z-index:251731968;visibility:visible;mso-wrap-style:square;mso-width-percent:0;mso-height-percent:0;mso-wrap-distance-left:9pt;mso-wrap-distance-top:0;mso-wrap-distance-right:9pt;mso-wrap-distance-bottom:0;mso-position-horizontal:absolute;mso-position-horizontal-relative:text;mso-position-vertical:absolute;mso-position-vertical-relative:text;mso-width-percent:0;mso-height-percent:0;mso-width-relative:margin;mso-height-relative:margin;v-text-anchor:middle" o:gfxdata="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" fillcolor="#4472c4 [3204]" strokecolor="#1f3763 [1604]" strokeweight="1pt">
+                <v:textbox>
+                  <w:txbxContent>
+                    <w:p>
+                      <w:pPr>
+                        <w:jc w:val="center"/>
+                      </w:pPr>
+                      <w:r>
+                        <w:t>Soft</w:t>
+                      </w:r>
+                    </w:p>
+                  </w:txbxContent>
+                </v:textbox>
+              </v:rect>
+            </w:pict>
+          </mc:Fallback>
+        </mc:AlternateContent>
+      </w:r>
+    </w:p>
+    <w:p>
+      <w:pPr>
+        <w:rPr>
+          <w:lang w:val="da-DK"/>
+        </w:rPr>
+      </w:pPr>
+      <w:r>
+        <w:rPr>
+          <w:noProof/>
+          <w:lang w:val="da-DK"/>
+        </w:rPr>
+        <mc:AlternateContent>
+          <mc:Choice Requires="wps">
+            <w:drawing>
+              <wp:anchor distT="0" distB="0" distL="114300" distR="114300" simplePos="0" relativeHeight="251740160" behindDoc="0" locked="0" layoutInCell="1" allowOverlap="1" wp14:anchorId="5A9CC53C" wp14:editId="784F6AC6">
+                <wp:simplePos x="0" y="0"/>
+                <wp:positionH relativeFrom="column">
+                  <wp:posOffset>1068704</wp:posOffset>
+                </wp:positionH>
+                <wp:positionV relativeFrom="paragraph">
+                  <wp:posOffset>290195</wp:posOffset>
+                </wp:positionV>
+                <wp:extent cx="443865" cy="241935"/>
+                <wp:effectExtent l="43815" t="32385" r="19050" b="19050"/>
+                <wp:wrapNone/>
+                <wp:docPr id="67" name="Gerade Verbindung mit Pfeil 67"/>
+                <wp:cNvGraphicFramePr/>
+                <a:graphic xmlns:a="http://schemas.openxmlformats.org/drawingml/2006/main">
+                  <a:graphicData uri="http://schemas.microsoft.com/office/word/2010/wordprocessingShape">
+                    <wps:wsp>
+                      <wps:cNvCnPr/>
+                      <wps:spPr>
+                        <a:xfrm rot="16200000" flipV="1">
+                          <a:off x="0" y="0"/>
+                          <a:ext cx="443865" cy="241935"/>
+                        </a:xfrm>
+                        <a:prstGeom prst="bentConnector3">
+                          <a:avLst>
+                            <a:gd name="adj1" fmla="val 56867"/>
+                          </a:avLst>
+                        </a:prstGeom>
+                        <a:ln>
+                          <a:prstDash val="dash"/>
+                          <a:tailEnd type="triangle"/>
+                        </a:ln>
+                      </wps:spPr>
+                      <wps:style>
+                        <a:lnRef idx="1">
+                          <a:schemeClr val="accent1"/>
+                        </a:lnRef>
+                        <a:fillRef idx="0">
+                          <a:schemeClr val="accent1"/>
+                        </a:fillRef>
+                        <a:effectRef idx="0">
+                          <a:schemeClr val="accent1"/>
+                        </a:effectRef>
+                        <a:fontRef idx="minor">
+                          <a:schemeClr val="tx1"/>
+                        </a:fontRef>
+                      </wps:style>
+                      <wps:bodyPr/>
+                    </wps:wsp>
+                  </a:graphicData>
+                </a:graphic>
+                <wp14:sizeRelH relativeFrom="margin">
+                  <wp14:pctWidth>0</wp14:pctWidth>
+                </wp14:sizeRelH>
+                <wp14:sizeRelV relativeFrom="margin">
+                  <wp14:pctHeight>0</wp14:pctHeight>
+                </wp14:sizeRelV>
+              </wp:anchor>
+            </w:drawing>
+          </mc:Choice>
+          <mc:Fallback>
+            <w:pict>
+              <v:shapetype w14:anchorId="58F6DE46" id="_x0000_t34" coordsize="21600,21600" o:spt="34" o:oned="t" adj="10800" path="m,l@0,0@0,21600,21600,21600e" filled="f">
+                <v:stroke joinstyle="miter"/>
+                <v:formulas>
+                  <v:f eqn="val #0"/>
+                </v:formulas>
+                <v:path arrowok="t" fillok="f" o:connecttype="none"/>
+                <v:handles>
+                  <v:h position="#0,center"/>
+                </v:handles>
+                <o:lock v:ext="edit" shapetype="t"/>
+              </v:shapetype>
+              <v:shape id="Gerade Verbindung mit Pfeil 67" o:spid="_x0000_s1026" type="#_x0000_t34" style="position:absolute;margin-left:84.15pt;margin-top:22.85pt;width:34.95pt;height:19.05pt;rotation:90;flip:y;z-index:251740160;visibility:visible;mso-wrap-style:square;mso-width-percent:0;mso-height-percent:0;mso-wrap-distance-left:9pt;mso-wrap-distance-top:0;mso-wrap-distance-right:9pt;mso-wrap-distance-bottom:0;mso-position-horizontal:absolute;mso-position-horizontal-relative:text;mso-position-vertical:absolute;mso-position-vertical-relative:text;mso-width-percent:0;mso-height-percent:0;mso-width-relative:margin;mso-height-relative:margin" o:gfxdata="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" adj="12283" strokecolor="#4472c4 [3204]" strokeweight=".5pt">
+                <v:stroke dashstyle="dash" endarrow="block"/>
+              </v:shape>
+            </w:pict>
+          </mc:Fallback>
+        </mc:AlternateContent>
+      </w:r>
+      <w:r>
+        <w:rPr>
+          <w:noProof/>
+          <w:lang w:val="da-DK"/>
+        </w:rPr>
+        <mc:AlternateContent>
+          <mc:Choice Requires="wps">
+            <w:drawing>
+              <wp:anchor distT="0" distB="0" distL="114300" distR="114300" simplePos="0" relativeHeight="251741184" behindDoc="0" locked="0" layoutInCell="1" allowOverlap="1" wp14:anchorId="33558100" wp14:editId="2A55DD1B">
+                <wp:simplePos x="0" y="0"/>
+                <wp:positionH relativeFrom="column">
+                  <wp:posOffset>1695450</wp:posOffset>
+                </wp:positionH>
+                <wp:positionV relativeFrom="paragraph">
+                  <wp:posOffset>143510</wp:posOffset>
+                </wp:positionV>
+                <wp:extent cx="388620" cy="464820"/>
+                <wp:effectExtent l="0" t="38100" r="68580" b="11430"/>
+                <wp:wrapNone/>
+                <wp:docPr id="68" name="Gerade Verbindung mit Pfeil 68"/>
+                <wp:cNvGraphicFramePr/>
+                <a:graphic xmlns:a="http://schemas.openxmlformats.org/drawingml/2006/main">
+                  <a:graphicData uri="http://schemas.microsoft.com/office/word/2010/wordprocessingShape">
+                    <wps:wsp>
+                      <wps:cNvCnPr/>
+                      <wps:spPr>
+                        <a:xfrm rot="5400000" flipH="1" flipV="1">
+                          <a:off x="-38100" y="38100"/>
+                          <a:ext cx="464820" cy="388620"/>
+                        </a:xfrm>
+                        <a:prstGeom prst="bentConnector3">
+                          <a:avLst>
+                            <a:gd name="adj1" fmla="val 46721"/>
+                          </a:avLst>
+                        </a:prstGeom>
+                        <a:ln>
+                          <a:prstDash val="dash"/>
+                          <a:tailEnd type="triangle"/>
+                        </a:ln>
+                      </wps:spPr>
+                      <wps:style>
+                        <a:lnRef idx="1">
+                          <a:schemeClr val="accent1"/>
+                        </a:lnRef>
+                        <a:fillRef idx="0">
+                          <a:schemeClr val="accent1"/>
+                        </a:fillRef>
+                        <a:effectRef idx="0">
+                          <a:schemeClr val="accent1"/>
+                        </a:effectRef>
+                        <a:fontRef idx="minor">
+                          <a:schemeClr val="tx1"/>
+                        </a:fontRef>
+                      </wps:style>
+                      <wps:bodyPr/>
+                    </wps:wsp>
+                  </a:graphicData>
+                </a:graphic>
+              </wp:anchor>
+            </w:drawing>
+          </mc:Choice>
+          <mc:Fallback>
+            <w:pict>
+              <v:shape w14:anchorId="20FA4E61" id="Gerade Verbindung mit Pfeil 68" o:spid="_x0000_s1026" type="#_x0000_t34" style="position:absolute;margin-left:133.5pt;margin-top:11.3pt;width:30.6pt;height:36.6pt;rotation:90;flip:x y;z-index:251741184;visibility:visible;mso-wrap-style:square;mso-wrap-distance-left:9pt;mso-wrap-distance-top:0;mso-wrap-distance-right:9pt;mso-wrap-distance-bottom:0;mso-position-horizontal:absolute;mso-position-horizontal-relative:text;mso-position-vertical:absolute;mso-position-vertical-relative:text" o:gfxdata="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" adj="10092" strokecolor="#4472c4 [3204]" strokeweight=".5pt">
+                <v:stroke dashstyle="dash" endarrow="block"/>
+              </v:shape>
+            </w:pict>
+          </mc:Fallback>
+        </mc:AlternateContent>
+      </w:r>
+      <w:r>
+        <w:rPr>
+          <w:noProof/>
+          <w:lang w:val="da-DK"/>
+        </w:rPr>
+        <mc:AlternateContent>
+          <mc:Choice Requires="wps">
+            <w:drawing>
+              <wp:anchor distT="0" distB="0" distL="114300" distR="114300" simplePos="0" relativeHeight="251726848" behindDoc="0" locked="0" layoutInCell="1" allowOverlap="1" wp14:anchorId="1366F027" wp14:editId="36176563">
+                <wp:simplePos x="0" y="0"/>
+                <wp:positionH relativeFrom="margin">
+                  <wp:align>center</wp:align>
+                </wp:positionH>
+                <wp:positionV relativeFrom="paragraph">
+                  <wp:posOffset>227965</wp:posOffset>
+                </wp:positionV>
+                <wp:extent cx="746760" cy="297180"/>
+                <wp:effectExtent l="0" t="0" r="0" b="7620"/>
+                <wp:wrapNone/>
+                <wp:docPr id="57" name="Textfeld 57"/>
+                <wp:cNvGraphicFramePr/>
+                <a:graphic xmlns:a="http://schemas.openxmlformats.org/drawingml/2006/main">
+                  <a:graphicData uri="http://schemas.microsoft.com/office/word/2010/wordprocessingShape">
+                    <wps:wsp>
+                      <wps:cNvSpPr txBox="1"/>
+                      <wps:spPr>
+                        <a:xfrm>
+                          <a:off x="0" y="0"/>
+                          <a:ext cx="746760" cy="297180"/>
+                        </a:xfrm>
+                        <a:prstGeom prst="rect">
+                          <a:avLst/>
+                        </a:prstGeom>
+                        <a:noFill/>
+                        <a:ln w="6350">
+                          <a:noFill/>
+                        </a:ln>
+                      </wps:spPr>
+                      <wps:txbx>
+                        <w:txbxContent>
+                          <w:p>
+                            <w:r>
+                              <w:t>&lt;&lt;</w:t>
+                            </w:r>
+                            <w:proofErr w:type="spellStart"/>
+                            <w:r>
+                              <w:t>use</w:t>
+                            </w:r>
+                            <w:proofErr w:type="spellEnd"/>
+                            <w:r>
+                              <w:t>&gt;&gt;</w:t>
+                            </w:r>
+                          </w:p>
+                        </w:txbxContent>
+                      </wps:txbx>
+                      <wps:bodyPr rot="0" spcFirstLastPara="0" vertOverflow="overflow" horzOverflow="overflow" vert="horz" wrap="square" lIns="91440" tIns="45720" rIns="91440" bIns="45720" numCol="1" spcCol="0" rtlCol="0" fromWordArt="0" anchor="t" anchorCtr="0" forceAA="0" compatLnSpc="1">
+                        <a:prstTxWarp prst="textNoShape">
+                          <a:avLst/>
+                        </a:prstTxWarp>
+                        <a:noAutofit/>
+                      </wps:bodyPr>
+                    </wps:wsp>
+                  </a:graphicData>
+                </a:graphic>
+                <wp14:sizeRelH relativeFrom="margin">
+                  <wp14:pctWidth>0</wp14:pctWidth>
+                </wp14:sizeRelH>
+                <wp14:sizeRelV relativeFrom="margin">
+                  <wp14:pctHeight>0</wp14:pctHeight>
+                </wp14:sizeRelV>
+              </wp:anchor>
+            </w:drawing>
+          </mc:Choice>
+          <mc:Fallback>
+            <w:pict>
+              <v:shape w14:anchorId="1366F027" id="Textfeld 57" o:spid="_x0000_s1059" type="#_x0000_t202" style="position:absolute;margin-left:0;margin-top:17.95pt;width:58.8pt;height:23.4pt;z-index:251726848;visibility:visible;mso-wrap-style:square;mso-width-percent:0;mso-height-percent:0;mso-wrap-distance-left:9pt;mso-wrap-distance-top:0;mso-wrap-distance-right:9pt;mso-wrap-distance-bottom:0;mso-position-horizontal:center;mso-position-horizontal-relative:margin;mso-position-vertical:absolute;mso-position-vertical-relative:text;mso-width-percent:0;mso-height-percent:0;mso-width-relative:margin;mso-height-relative:margin;v-text-anchor:top" o:gfxdata="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" filled="f" stroked="f" strokeweight=".5pt">
+                <v:textbox>
+                  <w:txbxContent>
+                    <w:p>
+                      <w:r>
+                        <w:t>&lt;&lt;</w:t>
+                      </w:r>
+                      <w:proofErr w:type="spellStart"/>
+                      <w:r>
+                        <w:t>use</w:t>
+                      </w:r>
+                      <w:proofErr w:type="spellEnd"/>
+                      <w:r>
+                        <w:t>&gt;&gt;</w:t>
+                      </w:r>
+                    </w:p>
+                  </w:txbxContent>
+                </v:textbox>
+                <w10:wrap anchorx="margin"/>
+              </v:shape>
+            </w:pict>
+          </mc:Fallback>
+        </mc:AlternateContent>
+      </w:r>
+      <w:r>
+        <w:rPr>
+          <w:lang w:val="da-DK"/>
+        </w:rPr>
+        <mc:AlternateContent>
+          <mc:Choice Requires="wps">
+            <w:drawing>
+              <wp:anchor distT="0" distB="0" distL="114300" distR="114300" simplePos="0" relativeHeight="251716608" behindDoc="0" locked="0" layoutInCell="1" allowOverlap="1" wp14:anchorId="3EEF434B" wp14:editId="67F29D1F">
+                <wp:simplePos x="0" y="0"/>
+                <wp:positionH relativeFrom="column">
+                  <wp:posOffset>5612130</wp:posOffset>
+                </wp:positionH>
+                <wp:positionV relativeFrom="paragraph">
+                  <wp:posOffset>67310</wp:posOffset>
+                </wp:positionV>
+                <wp:extent cx="784860" cy="797560"/>
+                <wp:effectExtent l="0" t="0" r="15240" b="21590"/>
+                <wp:wrapNone/>
+                <wp:docPr id="45" name="Rechteck 45"/>
+                <wp:cNvGraphicFramePr/>
+                <a:graphic xmlns:a="http://schemas.openxmlformats.org/drawingml/2006/main">
+                  <a:graphicData uri="http://schemas.microsoft.com/office/word/2010/wordprocessingShape">
+                    <wps:wsp>
+                      <wps:cNvSpPr/>
+                      <wps:spPr>
+                        <a:xfrm>
+                          <a:off x="0" y="0"/>
+                          <a:ext cx="784860" cy="797560"/>
+                        </a:xfrm>
+                        <a:prstGeom prst="rect">
+                          <a:avLst/>
+                        </a:prstGeom>
+                      </wps:spPr>
+                      <wps:style>
+                        <a:lnRef idx="1">
+                          <a:schemeClr val="accent2"/>
+                        </a:lnRef>
+                        <a:fillRef idx="2">
+                          <a:schemeClr val="accent2"/>
+                        </a:fillRef>
+                        <a:effectRef idx="1">
+                          <a:schemeClr val="accent2"/>
+                        </a:effectRef>
+                        <a:fontRef idx="minor">
+                          <a:schemeClr val="dk1"/>
+                        </a:fontRef>
+                      </wps:style>
+                      <wps:txbx>
+                        <w:txbxContent>
+                          <w:p>
+                            <w:pPr>
+                              <w:jc w:val="center"/>
+                            </w:pPr>
+                            <w:proofErr w:type="spellStart"/>
+                            <w:r>
+                              <w:t>Transition</w:t>
+                            </w:r>
+                            <w:r>
+                              <w:t>Mapper</w:t>
+                            </w:r>
+                            <w:proofErr w:type="spellEnd"/>
+                          </w:p>
+                        </w:txbxContent>
+                      </wps:txbx>
+                      <wps:bodyPr rot="0" spcFirstLastPara="0" vertOverflow="overflow" horzOverflow="overflow" vert="horz" wrap="square" lIns="91440" tIns="45720" rIns="91440" bIns="45720" numCol="1" spcCol="0" rtlCol="0" fromWordArt="0" anchor="ctr" anchorCtr="0" forceAA="0" compatLnSpc="1">
+                        <a:prstTxWarp prst="textNoShape">
+                          <a:avLst/>
+                        </a:prstTxWarp>
+                        <a:noAutofit/>
+                      </wps:bodyPr>
+                    </wps:wsp>
+                  </a:graphicData>
+                </a:graphic>
+                <wp14:sizeRelH relativeFrom="margin">
+                  <wp14:pctWidth>0</wp14:pctWidth>
+                </wp14:sizeRelH>
+                <wp14:sizeRelV relativeFrom="margin">
+                  <wp14:pctHeight>0</wp14:pctHeight>
+                </wp14:sizeRelV>
+              </wp:anchor>
+            </w:drawing>
+          </mc:Choice>
+          <mc:Fallback>
+            <w:pict>
+              <v:rect w14:anchorId="3EEF434B" id="Rechteck 45" o:spid="_x0000_s1060" style="position:absolute;margin-left:441.9pt;margin-top:5.3pt;width:61.8pt;height:62.8pt;z-index:251716608;visibility:visible;mso-wrap-style:square;mso-width-percent:0;mso-height-percent:0;mso-wrap-distance-left:9pt;mso-wrap-distance-top:0;mso-wrap-distance-right:9pt;mso-wrap-distance-bottom:0;mso-position-horizontal:absolute;mso-position-horizontal-relative:text;mso-position-vertical:absolute;mso-position-vertical-relative:text;mso-width-percent:0;mso-height-percent:0;mso-width-relative:margin;mso-height-relative:margin;v-text-anchor:middle" o:gfxdata="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" fillcolor="#f3a875 [2165]" strokecolor="#ed7d31 [3205]" strokeweight=".5pt">
+                <v:fill color2="#f09558 [2613]" rotate="t" colors="0 #f7bda4;.5 #f5b195;1 #f8a581" focus="100%" type="gradient">
+                  <o:fill v:ext="view" type="gradientUnscaled"/>
+                </v:fill>
+                <v:textbox>
+                  <w:txbxContent>
+                    <w:p>
+                      <w:pPr>
+                        <w:jc w:val="center"/>
+                      </w:pPr>
+                      <w:proofErr w:type="spellStart"/>
+                      <w:r>
+                        <w:t>Transition</w:t>
+                      </w:r>
+                      <w:r>
+                        <w:t>Mapper</w:t>
+                      </w:r>
+                      <w:proofErr w:type="spellEnd"/>
+                    </w:p>
+                  </w:txbxContent>
+                </v:textbox>
+              </v:rect>
+            </w:pict>
+          </mc:Fallback>
+        </mc:AlternateContent>
+      </w:r>
+      <w:r>
+        <w:rPr>
+          <w:noProof/>
+          <w:lang w:val="da-DK"/>
+        </w:rPr>
+        <mc:AlternateContent>
+          <mc:Choice Requires="wps">
+            <w:drawing>
+              <wp:anchor distT="0" distB="0" distL="114300" distR="114300" simplePos="0" relativeHeight="251722752" behindDoc="0" locked="0" layoutInCell="1" allowOverlap="1" wp14:anchorId="254FD66C" wp14:editId="7045CCA6">
+                <wp:simplePos x="0" y="0"/>
+                <wp:positionH relativeFrom="column">
+                  <wp:posOffset>2754630</wp:posOffset>
+                </wp:positionH>
+                <wp:positionV relativeFrom="paragraph">
+                  <wp:posOffset>113030</wp:posOffset>
+                </wp:positionV>
+                <wp:extent cx="788670" cy="701040"/>
+                <wp:effectExtent l="0" t="0" r="11430" b="22860"/>
+                <wp:wrapNone/>
+                <wp:docPr id="52" name="Rechteck 52"/>
+                <wp:cNvGraphicFramePr/>
+                <a:graphic xmlns:a="http://schemas.openxmlformats.org/drawingml/2006/main">
+                  <a:graphicData uri="http://schemas.microsoft.com/office/word/2010/wordprocessingShape">
+                    <wps:wsp>
+                      <wps:cNvSpPr/>
+                      <wps:spPr>
+                        <a:xfrm>
+                          <a:off x="0" y="0"/>
+                          <a:ext cx="788670" cy="701040"/>
+                        </a:xfrm>
+                        <a:prstGeom prst="rect">
+                          <a:avLst/>
+                        </a:prstGeom>
+                      </wps:spPr>
+                      <wps:style>
+                        <a:lnRef idx="2">
+                          <a:schemeClr val="accent1">
+                            <a:shade val="50000"/>
+                          </a:schemeClr>
+                        </a:lnRef>
+                        <a:fillRef idx="1">
+                          <a:schemeClr val="accent1"/>
+                        </a:fillRef>
+                        <a:effectRef idx="0">
+                          <a:schemeClr val="accent1"/>
+                        </a:effectRef>
+                        <a:fontRef idx="minor">
+                          <a:schemeClr val="lt1"/>
+                        </a:fontRef>
+                      </wps:style>
+                      <wps:txbx>
+                        <w:txbxContent>
+                          <w:p>
+                            <w:pPr>
+                              <w:jc w:val="center"/>
+                            </w:pPr>
+                            <w:proofErr w:type="spellStart"/>
+                            <w:r>
+                              <w:t>TransitionFactory</w:t>
+                            </w:r>
+                            <w:proofErr w:type="spellEnd"/>
+                          </w:p>
+                        </w:txbxContent>
+                      </wps:txbx>
+                      <wps:bodyPr rot="0" spcFirstLastPara="0" vertOverflow="overflow" horzOverflow="overflow" vert="horz" wrap="square" lIns="91440" tIns="45720" rIns="91440" bIns="45720" numCol="1" spcCol="0" rtlCol="0" fromWordArt="0" anchor="ctr" anchorCtr="0" forceAA="0" compatLnSpc="1">
+                        <a:prstTxWarp prst="textNoShape">
+                          <a:avLst/>
+                        </a:prstTxWarp>
+                        <a:noAutofit/>
+                      </wps:bodyPr>
+                    </wps:wsp>
+                  </a:graphicData>
+                </a:graphic>
+                <wp14:sizeRelH relativeFrom="margin">
+                  <wp14:pctWidth>0</wp14:pctWidth>
+                </wp14:sizeRelH>
+                <wp14:sizeRelV relativeFrom="margin">
+                  <wp14:pctHeight>0</wp14:pctHeight>
+                </wp14:sizeRelV>
+              </wp:anchor>
+            </w:drawing>
+          </mc:Choice>
+          <mc:Fallback>
+            <w:pict>
+              <v:rect w14:anchorId="254FD66C" id="Rechteck 52" o:spid="_x0000_s1061" style="position:absolute;margin-left:216.9pt;margin-top:8.9pt;width:62.1pt;height:55.2pt;z-index:251722752;visibility:visible;mso-wrap-style:square;mso-width-percent:0;mso-height-percent:0;mso-wrap-distance-left:9pt;mso-wrap-distance-top:0;mso-wrap-distance-right:9pt;mso-wrap-distance-bottom:0;mso-position-horizontal:absolute;mso-position-horizontal-relative:text;mso-position-vertical:absolute;mso-position-vertical-relative:text;mso-width-percent:0;mso-height-percent:0;mso-width-relative:margin;mso-height-relative:margin;v-text-anchor:middle" o:gfxdata="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" fillcolor="#4472c4 [3204]" strokecolor="#1f3763 [1604]" strokeweight="1pt">
+                <v:textbox>
+                  <w:txbxContent>
+                    <w:p>
+                      <w:pPr>
+                        <w:jc w:val="center"/>
+                      </w:pPr>
+                      <w:proofErr w:type="spellStart"/>
+                      <w:r>
+                        <w:t>TransitionFactory</w:t>
+                      </w:r>
+                      <w:proofErr w:type="spellEnd"/>
+                    </w:p>
+                  </w:txbxContent>
+                </v:textbox>
+              </v:rect>
+            </w:pict>
+          </mc:Fallback>
+        </mc:AlternateContent>
+      </w:r>
+    </w:p>
+    <w:p>
+      <w:pPr>
+        <w:rPr>
+          <w:lang w:val="da-DK"/>
+        </w:rPr>
+      </w:pPr>
+      <w:r>
+        <w:rPr>
+          <w:noProof/>
+          <w:lang w:val="da-DK"/>
+        </w:rPr>
+        <mc:AlternateContent>
+          <mc:Choice Requires="wps">
+            <w:drawing>
+              <wp:anchor distT="0" distB="0" distL="114300" distR="114300" simplePos="0" relativeHeight="251738112" behindDoc="0" locked="0" layoutInCell="1" allowOverlap="1" wp14:anchorId="336239E5" wp14:editId="01208582">
+                <wp:simplePos x="0" y="0"/>
+                <wp:positionH relativeFrom="margin">
+                  <wp:posOffset>1878330</wp:posOffset>
+                </wp:positionH>
+                <wp:positionV relativeFrom="paragraph">
+                  <wp:posOffset>200660</wp:posOffset>
+                </wp:positionV>
+                <wp:extent cx="967740" cy="297180"/>
+                <wp:effectExtent l="0" t="0" r="0" b="7620"/>
+                <wp:wrapNone/>
+                <wp:docPr id="64" name="Textfeld 64"/>
+                <wp:cNvGraphicFramePr/>
+                <a:graphic xmlns:a="http://schemas.openxmlformats.org/drawingml/2006/main">
+                  <a:graphicData uri="http://schemas.microsoft.com/office/word/2010/wordprocessingShape">
+                    <wps:wsp>
+                      <wps:cNvSpPr txBox="1"/>
+                      <wps:spPr>
+                        <a:xfrm>
+                          <a:off x="0" y="0"/>
+                          <a:ext cx="967740" cy="297180"/>
+                        </a:xfrm>
+                        <a:prstGeom prst="rect">
+                          <a:avLst/>
+                        </a:prstGeom>
+                        <a:noFill/>
+                        <a:ln w="6350">
+                          <a:noFill/>
+                        </a:ln>
+                      </wps:spPr>
+                      <wps:txbx>
+                        <w:txbxContent>
+                          <w:p>
+                            <w:r>
+                              <w:t>&lt;&lt;</w:t>
+                            </w:r>
+                            <w:proofErr w:type="spellStart"/>
+                            <w:r>
+                              <w:t>delegate</w:t>
+                            </w:r>
+                            <w:proofErr w:type="spellEnd"/>
+                            <w:r>
+                              <w:t>&gt;&gt;</w:t>
+                            </w:r>
+                          </w:p>
+                        </w:txbxContent>
+                      </wps:txbx>
+                      <wps:bodyPr rot="0" spcFirstLastPara="0" vertOverflow="overflow" horzOverflow="overflow" vert="horz" wrap="square" lIns="91440" tIns="45720" rIns="91440" bIns="45720" numCol="1" spcCol="0" rtlCol="0" fromWordArt="0" anchor="t" anchorCtr="0" forceAA="0" compatLnSpc="1">
+                        <a:prstTxWarp prst="textNoShape">
+                          <a:avLst/>
+                        </a:prstTxWarp>
+                        <a:noAutofit/>
+                      </wps:bodyPr>
+                    </wps:wsp>
+                  </a:graphicData>
+                </a:graphic>
+                <wp14:sizeRelH relativeFrom="margin">
+                  <wp14:pctWidth>0</wp14:pctWidth>
+                </wp14:sizeRelH>
+                <wp14:sizeRelV relativeFrom="margin">
+                  <wp14:pctHeight>0</wp14:pctHeight>
+                </wp14:sizeRelV>
+              </wp:anchor>
+            </w:drawing>
+          </mc:Choice>
+          <mc:Fallback>
+            <w:pict>
+              <v:shape w14:anchorId="336239E5" id="Textfeld 64" o:spid="_x0000_s1062" type="#_x0000_t202" style="position:absolute;margin-left:147.9pt;margin-top:15.8pt;width:76.2pt;height:23.4pt;z-index:251738112;visibility:visible;mso-wrap-style:square;mso-width-percent:0;mso-height-percent:0;mso-wrap-distance-left:9pt;mso-wrap-distance-top:0;mso-wrap-distance-right:9pt;mso-wrap-distance-bottom:0;mso-position-horizontal:absolute;mso-position-horizontal-relative:margin;mso-position-vertical:absolute;mso-position-vertical-relative:text;mso-width-percent:0;mso-height-percent:0;mso-width-relative:margin;mso-height-relative:margin;v-text-anchor:top" o:gfxdata="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" filled="f" stroked="f" strokeweight=".5pt">
+                <v:textbox>
+                  <w:txbxContent>
+                    <w:p>
+                      <w:r>
+                        <w:t>&lt;&lt;</w:t>
+                      </w:r>
+                      <w:proofErr w:type="spellStart"/>
+                      <w:r>
+                        <w:t>delegate</w:t>
+                      </w:r>
+                      <w:proofErr w:type="spellEnd"/>
+                      <w:r>
+                        <w:t>&gt;&gt;</w:t>
+                      </w:r>
+                    </w:p>
+                  </w:txbxContent>
+                </v:textbox>
+                <w10:wrap anchorx="margin"/>
+              </v:shape>
+            </w:pict>
+          </mc:Fallback>
+        </mc:AlternateContent>
+      </w:r>
+      <w:r>
+        <w:rPr>
+          <w:noProof/>
+          <w:lang w:val="da-DK"/>
+        </w:rPr>
+        <mc:AlternateContent>
+          <mc:Choice Requires="wps">
+            <w:drawing>
+              <wp:anchor distT="0" distB="0" distL="114300" distR="114300" simplePos="0" relativeHeight="251724800" behindDoc="0" locked="0" layoutInCell="1" allowOverlap="1" wp14:anchorId="24134B10" wp14:editId="265574D9">
+                <wp:simplePos x="0" y="0"/>
+                <wp:positionH relativeFrom="column">
+                  <wp:posOffset>3554730</wp:posOffset>
+                </wp:positionH>
+                <wp:positionV relativeFrom="paragraph">
+                  <wp:posOffset>177800</wp:posOffset>
+                </wp:positionV>
+                <wp:extent cx="2076450" cy="0"/>
+                <wp:effectExtent l="38100" t="76200" r="0" b="95250"/>
+                <wp:wrapNone/>
+                <wp:docPr id="54" name="Gerade Verbindung mit Pfeil 54"/>
+                <wp:cNvGraphicFramePr/>
+                <a:graphic xmlns:a="http://schemas.openxmlformats.org/drawingml/2006/main">
+                  <a:graphicData uri="http://schemas.microsoft.com/office/word/2010/wordprocessingShape">
+                    <wps:wsp>
+                      <wps:cNvCnPr/>
+                      <wps:spPr>
+                        <a:xfrm flipH="1">
+                          <a:off x="0" y="0"/>
+                          <a:ext cx="2076450" cy="0"/>
+                        </a:xfrm>
+                        <a:prstGeom prst="straightConnector1">
+                          <a:avLst/>
+                        </a:prstGeom>
+                        <a:ln>
+                          <a:tailEnd type="triangle"/>
+                        </a:ln>
+                      </wps:spPr>
+                      <wps:style>
+                        <a:lnRef idx="1">
+                          <a:schemeClr val="accent1"/>
+                        </a:lnRef>
+                        <a:fillRef idx="0">
+                          <a:schemeClr val="accent1"/>
+                        </a:fillRef>
+                        <a:effectRef idx="0">
+                          <a:schemeClr val="accent1"/>
+                        </a:effectRef>
+                        <a:fontRef idx="minor">
+                          <a:schemeClr val="tx1"/>
+                        </a:fontRef>
+                      </wps:style>
+                      <wps:bodyPr/>
+                    </wps:wsp>
+                  </a:graphicData>
+                </a:graphic>
+              </wp:anchor>
+            </w:drawing>
+          </mc:Choice>
+          <mc:Fallback>
+            <w:pict>
+              <v:shape w14:anchorId="62AED632" id="Gerade Verbindung mit Pfeil 54" o:spid="_x0000_s1026" type="#_x0000_t32" style="position:absolute;margin-left:279.9pt;margin-top:14pt;width:163.5pt;height:0;flip:x;z-index:251724800;visibility:visible;mso-wrap-style:square;mso-wrap-distance-left:9pt;mso-wrap-distance-top:0;mso-wrap-distance-right:9pt;mso-wrap-distance-bottom:0;mso-position-horizontal:absolute;mso-position-horizontal-relative:text;mso-position-vertical:absolute;mso-position-vertical-relative:text" o:gfxdata="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" strokecolor="#4472c4 [3204]" strokeweight=".5pt">
+                <v:stroke endarrow="block" joinstyle="miter"/>
+              </v:shape>
+            </w:pict>
+          </mc:Fallback>
+        </mc:AlternateContent>
+      </w:r>
+    </w:p>
+    <w:p>
+      <w:pPr>
+        <w:rPr>
+          <w:lang w:val="da-DK"/>
+        </w:rPr>
+      </w:pPr>
+      <w:r>
+        <w:rPr>
+          <w:noProof/>
+          <w:lang w:val="da-DK"/>
+        </w:rPr>
+        <mc:AlternateContent>
+          <mc:Choice Requires="wps">
+            <w:drawing>
+              <wp:anchor distT="0" distB="0" distL="114300" distR="114300" simplePos="0" relativeHeight="251739136" behindDoc="0" locked="0" layoutInCell="1" allowOverlap="1" wp14:anchorId="5B5AA2B2" wp14:editId="55241265">
+                <wp:simplePos x="0" y="0"/>
+                <wp:positionH relativeFrom="column">
+                  <wp:posOffset>1855470</wp:posOffset>
+                </wp:positionH>
+                <wp:positionV relativeFrom="paragraph">
+                  <wp:posOffset>166370</wp:posOffset>
+                </wp:positionV>
+                <wp:extent cx="899160" cy="0"/>
+                <wp:effectExtent l="38100" t="76200" r="0" b="95250"/>
+                <wp:wrapNone/>
+                <wp:docPr id="65" name="Gerade Verbindung mit Pfeil 65"/>
+                <wp:cNvGraphicFramePr/>
+                <a:graphic xmlns:a="http://schemas.openxmlformats.org/drawingml/2006/main">
+                  <a:graphicData uri="http://schemas.microsoft.com/office/word/2010/wordprocessingShape">
+                    <wps:wsp>
+                      <wps:cNvCnPr/>
+                      <wps:spPr>
+                        <a:xfrm flipH="1">
+                          <a:off x="0" y="0"/>
+                          <a:ext cx="899160" cy="0"/>
+                        </a:xfrm>
+                        <a:prstGeom prst="straightConnector1">
+                          <a:avLst/>
+                        </a:prstGeom>
+                        <a:ln>
+                          <a:tailEnd type="triangle"/>
+                        </a:ln>
+                      </wps:spPr>
+                      <wps:style>
+                        <a:lnRef idx="1">
+                          <a:schemeClr val="accent1"/>
+                        </a:lnRef>
+                        <a:fillRef idx="0">
+                          <a:schemeClr val="accent1"/>
+                        </a:fillRef>
+                        <a:effectRef idx="0">
+                          <a:schemeClr val="accent1"/>
+                        </a:effectRef>
+                        <a:fontRef idx="minor">
+                          <a:schemeClr val="tx1"/>
+                        </a:fontRef>
+                      </wps:style>
+                      <wps:bodyPr/>
+                    </wps:wsp>
+                  </a:graphicData>
+                </a:graphic>
+              </wp:anchor>
+            </w:drawing>
+          </mc:Choice>
+          <mc:Fallback>
+            <w:pict>
+              <v:shape w14:anchorId="4A524C9F" id="Gerade Verbindung mit Pfeil 65" o:spid="_x0000_s1026" type="#_x0000_t32" style="position:absolute;margin-left:146.1pt;margin-top:13.1pt;width:70.8pt;height:0;flip:x;z-index:251739136;visibility:visible;mso-wrap-style:square;mso-wrap-distance-left:9pt;mso-wrap-distance-top:0;mso-wrap-distance-right:9pt;mso-wrap-distance-bottom:0;mso-position-horizontal:absolute;mso-position-horizontal-relative:text;mso-position-vertical:absolute;mso-position-vertical-relative:text" o:gfxdata="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" strokecolor="#4472c4 [3204]" strokeweight=".5pt">
+                <v:stroke endarrow="block" joinstyle="miter"/>
+              </v:shape>
+            </w:pict>
+          </mc:Fallback>
+        </mc:AlternateContent>
+      </w:r>
+      <w:r>
+        <w:rPr>
+          <w:noProof/>
+          <w:lang w:val="da-DK"/>
+        </w:rPr>
+        <mc:AlternateContent>
+          <mc:Choice Requires="wps">
+            <w:drawing>
+              <wp:anchor distT="0" distB="0" distL="114300" distR="114300" simplePos="0" relativeHeight="251727872" behindDoc="0" locked="0" layoutInCell="1" allowOverlap="1" wp14:anchorId="0DA547BC" wp14:editId="6A5023D2">
+                <wp:simplePos x="0" y="0"/>
+                <wp:positionH relativeFrom="column">
+                  <wp:posOffset>1070610</wp:posOffset>
+                </wp:positionH>
+                <wp:positionV relativeFrom="paragraph">
+                  <wp:posOffset>6350</wp:posOffset>
+                </wp:positionV>
+                <wp:extent cx="800100" cy="441960"/>
+                <wp:effectExtent l="0" t="0" r="19050" b="15240"/>
+                <wp:wrapNone/>
+                <wp:docPr id="58" name="Rechteck 58"/>
+                <wp:cNvGraphicFramePr/>
+                <a:graphic xmlns:a="http://schemas.openxmlformats.org/drawingml/2006/main">
+                  <a:graphicData uri="http://schemas.microsoft.com/office/word/2010/wordprocessingShape">
+                    <wps:wsp>
+                      <wps:cNvSpPr/>
+                      <wps:spPr>
+                        <a:xfrm>
+                          <a:off x="0" y="0"/>
+                          <a:ext cx="800100" cy="441960"/>
+                        </a:xfrm>
+                        <a:prstGeom prst="rect">
+                          <a:avLst/>
+                        </a:prstGeom>
+                      </wps:spPr>
+                      <wps:style>
+                        <a:lnRef idx="2">
+                          <a:schemeClr val="accent1">
+                            <a:shade val="50000"/>
+                          </a:schemeClr>
+                        </a:lnRef>
+                        <a:fillRef idx="1">
+                          <a:schemeClr val="accent1"/>
+                        </a:fillRef>
+                        <a:effectRef idx="0">
+                          <a:schemeClr val="accent1"/>
+                        </a:effectRef>
+                        <a:fontRef idx="minor">
+                          <a:schemeClr val="lt1"/>
+                        </a:fontRef>
+                      </wps:style>
+                      <wps:txbx>
+                        <w:txbxContent>
+                          <w:p>
+                            <w:pPr>
+                              <w:jc w:val="center"/>
+                            </w:pPr>
+                            <w:proofErr w:type="spellStart"/>
+                            <w:r>
+                              <w:t>Tranisition</w:t>
+                            </w:r>
+                            <w:proofErr w:type="spellEnd"/>
+                            <w:r>
+                              <w:t xml:space="preserve"> </w:t>
+                            </w:r>
+                            <w:proofErr w:type="spellStart"/>
+                            <w:r>
+                              <w:t>step</w:t>
+                            </w:r>
+                            <w:proofErr w:type="spellEnd"/>
+                          </w:p>
+                        </w:txbxContent>
+                      </wps:txbx>
+                      <wps:bodyPr rot="0" spcFirstLastPara="0" vertOverflow="overflow" horzOverflow="overflow" vert="horz" wrap="square" lIns="91440" tIns="45720" rIns="91440" bIns="45720" numCol="1" spcCol="0" rtlCol="0" fromWordArt="0" anchor="ctr" anchorCtr="0" forceAA="0" compatLnSpc="1">
+                        <a:prstTxWarp prst="textNoShape">
+                          <a:avLst/>
+                        </a:prstTxWarp>
+                        <a:noAutofit/>
+                      </wps:bodyPr>
+                    </wps:wsp>
+                  </a:graphicData>
+                </a:graphic>
+                <wp14:sizeRelH relativeFrom="margin">
+                  <wp14:pctWidth>0</wp14:pctWidth>
+                </wp14:sizeRelH>
+                <wp14:sizeRelV relativeFrom="margin">
+                  <wp14:pctHeight>0</wp14:pctHeight>
+                </wp14:sizeRelV>
+              </wp:anchor>
+            </w:drawing>
+          </mc:Choice>
+          <mc:Fallback>
+            <w:pict>
+              <v:rect w14:anchorId="0DA547BC" id="Rechteck 58" o:spid="_x0000_s1063" style="position:absolute;margin-left:84.3pt;margin-top:.5pt;width:63pt;height:34.8pt;z-index:251727872;visibility:visible;mso-wrap-style:square;mso-width-percent:0;mso-height-percent:0;mso-wrap-distance-left:9pt;mso-wrap-distance-top:0;mso-wrap-distance-right:9pt;mso-wrap-distance-bottom:0;mso-position-horizontal:absolute;mso-position-horizontal-relative:text;mso-position-vertical:absolute;mso-position-vertical-relative:text;mso-width-percent:0;mso-height-percent:0;mso-width-relative:margin;mso-height-relative:margin;v-text-anchor:middle" o:gfxdata="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" fillcolor="#4472c4 [3204]" strokecolor="#1f3763 [1604]" strokeweight="1pt">
+                <v:textbox>
+                  <w:txbxContent>
+                    <w:p>
+                      <w:pPr>
+                        <w:jc w:val="center"/>
+                      </w:pPr>
+                      <w:proofErr w:type="spellStart"/>
+                      <w:r>
+                        <w:t>Tranisition</w:t>
+                      </w:r>
+                      <w:proofErr w:type="spellEnd"/>
+                      <w:r>
+                        <w:t xml:space="preserve"> </w:t>
+                      </w:r>
+                      <w:proofErr w:type="spellStart"/>
+                      <w:r>
+                        <w:t>step</w:t>
+                      </w:r>
+                      <w:proofErr w:type="spellEnd"/>
+                    </w:p>
+                  </w:txbxContent>
+                </v:textbox>
+              </v:rect>
+            </w:pict>
+          </mc:Fallback>
+        </mc:AlternateContent>
+      </w:r>
+      <w:r>
+        <w:rPr>
+          <w:noProof/>
+          <w:lang w:val="da-DK"/>
+        </w:rPr>
+        <mc:AlternateContent>
+          <mc:Choice Requires="wps">
+            <w:drawing>
+              <wp:anchor distT="0" distB="0" distL="114300" distR="114300" simplePos="0" relativeHeight="251723776" behindDoc="0" locked="0" layoutInCell="1" allowOverlap="1" wp14:anchorId="6DA53B7F" wp14:editId="66B5CAB3">
+                <wp:simplePos x="0" y="0"/>
+                <wp:positionH relativeFrom="column">
+                  <wp:posOffset>6038850</wp:posOffset>
+                </wp:positionH>
+                <wp:positionV relativeFrom="paragraph">
+                  <wp:posOffset>280670</wp:posOffset>
+                </wp:positionV>
+                <wp:extent cx="7620" cy="327660"/>
+                <wp:effectExtent l="76200" t="38100" r="68580" b="15240"/>
+                <wp:wrapNone/>
+                <wp:docPr id="53" name="Gerade Verbindung mit Pfeil 53"/>
+                <wp:cNvGraphicFramePr/>
+                <a:graphic xmlns:a="http://schemas.openxmlformats.org/drawingml/2006/main">
+                  <a:graphicData uri="http://schemas.microsoft.com/office/word/2010/wordprocessingShape">
+                    <wps:wsp>
+                      <wps:cNvCnPr/>
+                      <wps:spPr>
+                        <a:xfrm flipV="1">
+                          <a:off x="0" y="0"/>
+                          <a:ext cx="7620" cy="327660"/>
+                        </a:xfrm>
+                        <a:prstGeom prst="straightConnector1">
+                          <a:avLst/>
+                        </a:prstGeom>
+                        <a:ln>
+                          <a:tailEnd type="triangle"/>
+                        </a:ln>
+                      </wps:spPr>
+                      <wps:style>
+                        <a:lnRef idx="1">
+                          <a:schemeClr val="accent1"/>
+                        </a:lnRef>
+                        <a:fillRef idx="0">
+                          <a:schemeClr val="accent1"/>
+                        </a:fillRef>
+                        <a:effectRef idx="0">
+                          <a:schemeClr val="accent1"/>
+                        </a:effectRef>
+                        <a:fontRef idx="minor">
+                          <a:schemeClr val="tx1"/>
+                        </a:fontRef>
+                      </wps:style>
+                      <wps:bodyPr/>
+                    </wps:wsp>
+                  </a:graphicData>
+                </a:graphic>
+              </wp:anchor>
+            </w:drawing>
+          </mc:Choice>
+          <mc:Fallback>
+            <w:pict>
+              <v:shape w14:anchorId="62EFBF65" id="Gerade Verbindung mit Pfeil 53" o:spid="_x0000_s1026" type="#_x0000_t32" style="position:absolute;margin-left:475.5pt;margin-top:22.1pt;width:.6pt;height:25.8pt;flip:y;z-index:251723776;visibility:visible;mso-wrap-style:square;mso-wrap-distance-left:9pt;mso-wrap-distance-top:0;mso-wrap-distance-right:9pt;mso-wrap-distance-bottom:0;mso-position-horizontal:absolute;mso-position-horizontal-relative:text;mso-position-vertical:absolute;mso-position-vertical-relative:text" o:gfxdata="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" strokecolor="#4472c4 [3204]" strokeweight=".5pt">
+                <v:stroke endarrow="block" joinstyle="miter"/>
+              </v:shape>
+            </w:pict>
+          </mc:Fallback>
+        </mc:AlternateContent>
+      </w:r>
+      <w:r>
+        <w:rPr>
+          <w:noProof/>
+          <w:lang w:val="da-DK"/>
+        </w:rPr>
+        <mc:AlternateContent>
+          <mc:Choice Requires="wps">
+            <w:drawing>
+              <wp:anchor distT="0" distB="0" distL="114300" distR="114300" simplePos="0" relativeHeight="251719680" behindDoc="0" locked="0" layoutInCell="1" allowOverlap="1" wp14:anchorId="72945BFF" wp14:editId="23F4636F">
+                <wp:simplePos x="0" y="0"/>
+                <wp:positionH relativeFrom="column">
+                  <wp:posOffset>7029450</wp:posOffset>
+                </wp:positionH>
+                <wp:positionV relativeFrom="paragraph">
+                  <wp:posOffset>189230</wp:posOffset>
+                </wp:positionV>
+                <wp:extent cx="845820" cy="266700"/>
+                <wp:effectExtent l="0" t="0" r="11430" b="19050"/>
+                <wp:wrapNone/>
+                <wp:docPr id="48" name="Textfeld 48"/>
+                <wp:cNvGraphicFramePr/>
+                <a:graphic xmlns:a="http://schemas.openxmlformats.org/drawingml/2006/main">
+                  <a:graphicData uri="http://schemas.microsoft.com/office/word/2010/wordprocessingShape">
+                    <wps:wsp>
+                      <wps:cNvSpPr txBox="1"/>
+                      <wps:spPr>
+                        <a:xfrm>
+                          <a:off x="0" y="0"/>
+                          <a:ext cx="845820" cy="266700"/>
+                        </a:xfrm>
+                        <a:prstGeom prst="rect">
+                          <a:avLst/>
+                        </a:prstGeom>
+                        <a:solidFill>
+                          <a:schemeClr val="lt1"/>
+                        </a:solidFill>
+                        <a:ln w="6350">
+                          <a:solidFill>
+                            <a:prstClr val="black"/>
+                          </a:solidFill>
+                        </a:ln>
+                      </wps:spPr>
+                      <wps:txbx>
+                        <w:txbxContent>
+                          <w:p>
+                            <w:r>
+                              <w:t>Start + end</w:t>
+                            </w:r>
+                          </w:p>
+                        </w:txbxContent>
+                      </wps:txbx>
+                      <wps:bodyPr rot="0" spcFirstLastPara="0" vertOverflow="overflow" horzOverflow="overflow" vert="horz" wrap="square" lIns="91440" tIns="45720" rIns="91440" bIns="45720" numCol="1" spcCol="0" rtlCol="0" fromWordArt="0" anchor="t" anchorCtr="0" forceAA="0" compatLnSpc="1">
+                        <a:prstTxWarp prst="textNoShape">
+                          <a:avLst/>
+                        </a:prstTxWarp>
+                        <a:noAutofit/>
+                      </wps:bodyPr>
+                    </wps:wsp>
+                  </a:graphicData>
+                </a:graphic>
+                <wp14:sizeRelH relativeFrom="margin">
+                  <wp14:pctWidth>0</wp14:pctWidth>
+                </wp14:sizeRelH>
+              </wp:anchor>
+            </w:drawing>
+          </mc:Choice>
+          <mc:Fallback>
+            <w:pict>
+              <v:shape w14:anchorId="72945BFF" id="Textfeld 48" o:spid="_x0000_s1064" type="#_x0000_t202" style="position:absolute;margin-left:553.5pt;margin-top:14.9pt;width:66.6pt;height:21pt;z-index:251719680;visibility:visible;mso-wrap-style:square;mso-width-percent:0;mso-wrap-distance-left:9pt;mso-wrap-distance-top:0;mso-wrap-distance-right:9pt;mso-wrap-distance-bottom:0;mso-position-horizontal:absolute;mso-position-horizontal-relative:text;mso-position-vertical:absolute;mso-position-vertical-relative:text;mso-width-percent:0;mso-width-relative:margin;v-text-anchor:top" o:gfxdata="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" fillcolor="white [3201]" strokeweight=".5pt">
+                <v:textbox>
+                  <w:txbxContent>
+                    <w:p>
+                      <w:r>
+                        <w:t>Start + end</w:t>
+                      </w:r>
+                    </w:p>
+                  </w:txbxContent>
+                </v:textbox>
+              </v:shape>
+            </w:pict>
+          </mc:Fallback>
+        </mc:AlternateContent>
+      </w:r>
+    </w:p>
+    <w:p>
+      <w:pPr>
+        <w:rPr>
+          <w:lang w:val="da-DK"/>
+        </w:rPr>
+      </w:pPr>
+      <w:r>
+        <w:rPr>
+          <w:noProof/>
+          <w:lang w:val="da-DK"/>
+        </w:rPr>
+        <mc:AlternateContent>
+          <mc:Choice Requires="wps">
+            <w:drawing>
+              <wp:anchor distT="0" distB="0" distL="114300" distR="114300" simplePos="0" relativeHeight="251732992" behindDoc="0" locked="0" layoutInCell="1" allowOverlap="1" wp14:anchorId="6E49E845" wp14:editId="6120626A">
+                <wp:simplePos x="0" y="0"/>
+                <wp:positionH relativeFrom="column">
+                  <wp:posOffset>1474470</wp:posOffset>
+                </wp:positionH>
+                <wp:positionV relativeFrom="paragraph">
+                  <wp:posOffset>7620</wp:posOffset>
+                </wp:positionV>
+                <wp:extent cx="1303020" cy="589280"/>
+                <wp:effectExtent l="19050" t="0" r="87630" b="96520"/>
+                <wp:wrapNone/>
+                <wp:docPr id="61" name="Gerade Verbindung mit Pfeil 61"/>
+                <wp:cNvGraphicFramePr/>
+                <a:graphic xmlns:a="http://schemas.openxmlformats.org/drawingml/2006/main">
+                  <a:graphicData uri="http://schemas.microsoft.com/office/word/2010/wordprocessingShape">
+                    <wps:wsp>
+                      <wps:cNvCnPr/>
+                      <wps:spPr>
+                        <a:xfrm>
+                          <a:off x="0" y="0"/>
+                          <a:ext cx="1303020" cy="589280"/>
+                        </a:xfrm>
+                        <a:prstGeom prst="bentConnector3">
+                          <a:avLst>
+                            <a:gd name="adj1" fmla="val -594"/>
+                          </a:avLst>
+                        </a:prstGeom>
+                        <a:ln>
+                          <a:tailEnd type="triangle"/>
+                        </a:ln>
+                      </wps:spPr>
+                      <wps:style>
+                        <a:lnRef idx="1">
+                          <a:schemeClr val="accent1"/>
+                        </a:lnRef>
+                        <a:fillRef idx="0">
+                          <a:schemeClr val="accent1"/>
+                        </a:fillRef>
+                        <a:effectRef idx="0">
+                          <a:schemeClr val="accent1"/>
+                        </a:effectRef>
+                        <a:fontRef idx="minor">
+                          <a:schemeClr val="tx1"/>
+                        </a:fontRef>
+                      </wps:style>
+                      <wps:bodyPr/>
+                    </wps:wsp>
+                  </a:graphicData>
+                </a:graphic>
+                <wp14:sizeRelH relativeFrom="margin">
+                  <wp14:pctWidth>0</wp14:pctWidth>
+                </wp14:sizeRelH>
+                <wp14:sizeRelV relativeFrom="margin">
+                  <wp14:pctHeight>0</wp14:pctHeight>
+                </wp14:sizeRelV>
+              </wp:anchor>
+            </w:drawing>
+          </mc:Choice>
+          <mc:Fallback>
+            <w:pict>
+              <v:shape w14:anchorId="4196F82E" id="Gerade Verbindung mit Pfeil 61" o:spid="_x0000_s1026" type="#_x0000_t34" style="position:absolute;margin-left:116.1pt;margin-top:.6pt;width:102.6pt;height:46.4pt;z-index:251732992;visibility:visible;mso-wrap-style:square;mso-width-percent:0;mso-height-percent:0;mso-wrap-distance-left:9pt;mso-wrap-distance-top:0;mso-wrap-distance-right:9pt;mso-wrap-distance-bottom:0;mso-position-horizontal:absolute;mso-position-horizontal-relative:text;mso-position-vertical:absolute;mso-position-vertical-relative:text;mso-width-percent:0;mso-height-percent:0;mso-width-relative:margin;mso-height-relative:margin" o:gfxdata="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" adj="-128" strokecolor="#4472c4 [3204]" strokeweight=".5pt">
+                <v:stroke endarrow="block"/>
+              </v:shape>
+            </w:pict>
+          </mc:Fallback>
+        </mc:AlternateContent>
+      </w:r>
+      <w:r>
+        <w:rPr>
+          <w:lang w:val="da-DK"/>
+        </w:rPr>
+        <mc:AlternateContent>
+          <mc:Choice Requires="wps">
+            <w:drawing>
+              <wp:anchor distT="0" distB="0" distL="114300" distR="114300" simplePos="0" relativeHeight="251709440" behindDoc="0" locked="0" layoutInCell="1" allowOverlap="1" wp14:anchorId="380629CB" wp14:editId="2E714D26">
+                <wp:simplePos x="0" y="0"/>
+                <wp:positionH relativeFrom="column">
+                  <wp:posOffset>7010400</wp:posOffset>
+                </wp:positionH>
+                <wp:positionV relativeFrom="paragraph">
+                  <wp:posOffset>83820</wp:posOffset>
+                </wp:positionV>
+                <wp:extent cx="784860" cy="1036320"/>
+                <wp:effectExtent l="0" t="0" r="15240" b="11430"/>
+                <wp:wrapNone/>
+                <wp:docPr id="22" name="Rechteck 22"/>
+                <wp:cNvGraphicFramePr/>
+                <a:graphic xmlns:a="http://schemas.openxmlformats.org/drawingml/2006/main">
+                  <a:graphicData uri="http://schemas.microsoft.com/office/word/2010/wordprocessingShape">
+                    <wps:wsp>
+                      <wps:cNvSpPr/>
+                      <wps:spPr>
+                        <a:xfrm>
+                          <a:off x="0" y="0"/>
+                          <a:ext cx="784860" cy="1036320"/>
+                        </a:xfrm>
+                        <a:prstGeom prst="rect">
+                          <a:avLst/>
+                        </a:prstGeom>
+                      </wps:spPr>
+                      <wps:style>
+                        <a:lnRef idx="1">
+                          <a:schemeClr val="accent4"/>
+                        </a:lnRef>
+                        <a:fillRef idx="2">
+                          <a:schemeClr val="accent4"/>
+                        </a:fillRef>
+                        <a:effectRef idx="1">
+                          <a:schemeClr val="accent4"/>
+                        </a:effectRef>
+                        <a:fontRef idx="minor">
+                          <a:schemeClr val="dk1"/>
+                        </a:fontRef>
+                      </wps:style>
+                      <wps:txbx>
+                        <w:txbxContent>
+                          <w:p>
+                            <w:pPr>
+                              <w:jc w:val="center"/>
+                            </w:pPr>
+                            <w:proofErr w:type="spellStart"/>
+                            <w:r>
+                              <w:t>PropertiesDTO</w:t>
+                            </w:r>
+                            <w:proofErr w:type="spellEnd"/>
+                          </w:p>
+                        </w:txbxContent>
+                      </wps:txbx>
+                      <wps:bodyPr rot="0" spcFirstLastPara="0" vertOverflow="overflow" horzOverflow="overflow" vert="horz" wrap="square" lIns="91440" tIns="45720" rIns="91440" bIns="45720" numCol="1" spcCol="0" rtlCol="0" fromWordArt="0" anchor="ctr" anchorCtr="0" forceAA="0" compatLnSpc="1">
+                        <a:prstTxWarp prst="textNoShape">
+                          <a:avLst/>
+                        </a:prstTxWarp>
+                        <a:noAutofit/>
+                      </wps:bodyPr>
+                    </wps:wsp>
+                  </a:graphicData>
+                </a:graphic>
+                <wp14:sizeRelH relativeFrom="margin">
+                  <wp14:pctWidth>0</wp14:pctWidth>
+                </wp14:sizeRelH>
+              </wp:anchor>
+            </w:drawing>
+          </mc:Choice>
+          <mc:Fallback>
+            <w:pict>
+              <v:rect w14:anchorId="380629CB" id="Rechteck 22" o:spid="_x0000_s1065" style="position:absolute;margin-left:552pt;margin-top:6.6pt;width:61.8pt;height:81.6pt;z-index:251709440;visibility:visible;mso-wrap-style:square;mso-width-percent:0;mso-wrap-distance-left:9pt;mso-wrap-distance-top:0;mso-wrap-distance-right:9pt;mso-wrap-distance-bottom:0;mso-position-horizontal:absolute;mso-position-horizontal-relative:text;mso-position-vertical:absolute;mso-position-vertical-relative:text;mso-width-percent:0;mso-width-relative:margin;v-text-anchor:middle" o:gfxdata="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" fillcolor="#ffd555 [2167]" strokecolor="#ffc000 [3207]" strokeweight=".5pt">
+                <v:fill color2="#ffcc31 [2615]" rotate="t" colors="0 #ffdd9c;.5 #ffd78e;1 #ffd479" focus="100%" type="gradient">
+                  <o:fill v:ext="view" type="gradientUnscaled"/>
+                </v:fill>
+                <v:textbox>
+                  <w:txbxContent>
+                    <w:p>
+                      <w:pPr>
+                        <w:jc w:val="center"/>
+                      </w:pPr>
+                      <w:proofErr w:type="spellStart"/>
+                      <w:r>
+                        <w:t>PropertiesDTO</w:t>
+                      </w:r>
+                      <w:proofErr w:type="spellEnd"/>
+                    </w:p>
+                  </w:txbxContent>
+                </v:textbox>
+              </v:rect>
+            </w:pict>
+          </mc:Fallback>
+        </mc:AlternateContent>
+      </w:r>
+    </w:p>
+    <w:p>
+      <w:pPr>
+        <w:rPr>
+          <w:lang w:val="da-DK"/>
+        </w:rPr>
+      </w:pPr>
+      <w:r>
+        <w:rPr>
+          <w:noProof/>
+          <w:lang w:val="da-DK"/>
+        </w:rPr>
+        <mc:AlternateContent>
+          <mc:Choice Requires="wps">
+            <w:drawing>
+              <wp:anchor distT="0" distB="0" distL="114300" distR="114300" simplePos="0" relativeHeight="251744256" behindDoc="0" locked="0" layoutInCell="1" allowOverlap="1" wp14:anchorId="3864A894" wp14:editId="6923F674">
+                <wp:simplePos x="0" y="0"/>
+                <wp:positionH relativeFrom="column">
+                  <wp:posOffset>140970</wp:posOffset>
+                </wp:positionH>
+                <wp:positionV relativeFrom="paragraph">
+                  <wp:posOffset>52705</wp:posOffset>
+                </wp:positionV>
+                <wp:extent cx="1280160" cy="510540"/>
+                <wp:effectExtent l="0" t="361950" r="15240" b="22860"/>
+                <wp:wrapNone/>
+                <wp:docPr id="71" name="Sprechblase: rechteckig mit abgerundeten Ecken 71"/>
+                <wp:cNvGraphicFramePr/>
+                <a:graphic xmlns:a="http://schemas.openxmlformats.org/drawingml/2006/main">
+                  <a:graphicData uri="http://schemas.microsoft.com/office/word/2010/wordprocessingShape">
+                    <wps:wsp>
+                      <wps:cNvSpPr/>
+                      <wps:spPr>
+                        <a:xfrm>
+                          <a:off x="0" y="0"/>
+                          <a:ext cx="1280160" cy="510540"/>
+                        </a:xfrm>
+                        <a:prstGeom prst="wedgeRoundRectCallout">
+                          <a:avLst>
+                            <a:gd name="adj1" fmla="val 36493"/>
+                            <a:gd name="adj2" fmla="val -116604"/>
+                            <a:gd name="adj3" fmla="val 16667"/>
+                          </a:avLst>
+                        </a:prstGeom>
+                      </wps:spPr>
+                      <wps:style>
+                        <a:lnRef idx="2">
+                          <a:schemeClr val="accent1"/>
+                        </a:lnRef>
+                        <a:fillRef idx="1">
+                          <a:schemeClr val="lt1"/>
+                        </a:fillRef>
+                        <a:effectRef idx="0">
+                          <a:schemeClr val="accent1"/>
+                        </a:effectRef>
+                        <a:fontRef idx="minor">
+                          <a:schemeClr val="dk1"/>
+                        </a:fontRef>
+                      </wps:style>
+                      <wps:txbx>
+                        <w:txbxContent>
+                          <w:p>
+                            <w:pPr>
+                              <w:jc w:val="center"/>
+                            </w:pPr>
+                            <w:proofErr w:type="spellStart"/>
+                            <w:r>
+                              <w:t>One</w:t>
+                            </w:r>
+                            <w:proofErr w:type="spellEnd"/>
+                            <w:r>
+                              <w:t xml:space="preserve"> </w:t>
+                            </w:r>
+                            <w:r>
+                              <w:t xml:space="preserve">intermediate </w:t>
+                            </w:r>
+                            <w:proofErr w:type="spellStart"/>
+                            <w:r>
+                              <w:t>step</w:t>
+                            </w:r>
+                            <w:proofErr w:type="spellEnd"/>
+                          </w:p>
+                        </w:txbxContent>
+                      </wps:txbx>
+                      <wps:bodyPr rot="0" spcFirstLastPara="0" vertOverflow="overflow" horzOverflow="overflow" vert="horz" wrap="square" lIns="91440" tIns="45720" rIns="91440" bIns="45720" numCol="1" spcCol="0" rtlCol="0" fromWordArt="0" anchor="ctr" anchorCtr="0" forceAA="0" compatLnSpc="1">
+                        <a:prstTxWarp prst="textNoShape">
+                          <a:avLst/>
+                        </a:prstTxWarp>
+                        <a:noAutofit/>
+                      </wps:bodyPr>
+                    </wps:wsp>
+                  </a:graphicData>
+                </a:graphic>
+                <wp14:sizeRelH relativeFrom="margin">
+                  <wp14:pctWidth>0</wp14:pctWidth>
+                </wp14:sizeRelH>
+                <wp14:sizeRelV relativeFrom="margin">
+                  <wp14:pctHeight>0</wp14:pctHeight>
+                </wp14:sizeRelV>
+              </wp:anchor>
+            </w:drawing>
+          </mc:Choice>
+          <mc:Fallback>
+            <w:pict>
+              <v:shape w14:anchorId="3864A894" id="Sprechblase: rechteckig mit abgerundeten Ecken 71" o:spid="_x0000_s1066" type="#_x0000_t62" style="position:absolute;margin-left:11.1pt;margin-top:4.15pt;width:100.8pt;height:40.2pt;z-index:251744256;visibility:visible;mso-wrap-style:square;mso-width-percent:0;mso-height-percent:0;mso-wrap-distance-left:9pt;mso-wrap-distance-top:0;mso-wrap-distance-right:9pt;mso-wrap-distance-bottom:0;mso-position-horizontal:absolute;mso-position-horizontal-relative:text;mso-position-vertical:absolute;mso-position-vertical-relative:text;mso-width-percent:0;mso-height-percent:0;mso-width-relative:margin;mso-height-relative:margin;v-text-anchor:middle" o:gfxdata="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" adj="18682,-14386" fillcolor="white [3201]" strokecolor="#4472c4 [3204]" strokeweight="1pt">
+                <v:textbox>
+                  <w:txbxContent>
+                    <w:p>
+                      <w:pPr>
+                        <w:jc w:val="center"/>
+                      </w:pPr>
+                      <w:proofErr w:type="spellStart"/>
+                      <w:r>
+                        <w:t>One</w:t>
+                      </w:r>
+                      <w:proofErr w:type="spellEnd"/>
+                      <w:r>
+                        <w:t xml:space="preserve"> </w:t>
+                      </w:r>
+                      <w:r>
+                        <w:t xml:space="preserve">intermediate </w:t>
+                      </w:r>
+                      <w:proofErr w:type="spellStart"/>
+                      <w:r>
+                        <w:t>step</w:t>
+                      </w:r>
+                      <w:proofErr w:type="spellEnd"/>
+                    </w:p>
+                  </w:txbxContent>
+                </v:textbox>
+              </v:shape>
+            </w:pict>
+          </mc:Fallback>
+        </mc:AlternateContent>
+      </w:r>
+      <w:r>
+        <w:rPr>
+          <w:noProof/>
+          <w:lang w:val="da-DK"/>
+        </w:rPr>
+        <mc:AlternateContent>
+          <mc:Choice Requires="wps">
+            <w:drawing>
+              <wp:anchor distT="0" distB="0" distL="114300" distR="114300" simplePos="0" relativeHeight="251735040" behindDoc="0" locked="0" layoutInCell="1" allowOverlap="1" wp14:anchorId="0A6EC4E2" wp14:editId="642F193A">
+                <wp:simplePos x="0" y="0"/>
+                <wp:positionH relativeFrom="margin">
+                  <wp:posOffset>1672590</wp:posOffset>
+                </wp:positionH>
+                <wp:positionV relativeFrom="paragraph">
+                  <wp:posOffset>90805</wp:posOffset>
+                </wp:positionV>
+                <wp:extent cx="868680" cy="297180"/>
+                <wp:effectExtent l="0" t="0" r="0" b="7620"/>
+                <wp:wrapNone/>
+                <wp:docPr id="62" name="Textfeld 62"/>
+                <wp:cNvGraphicFramePr/>
+                <a:graphic xmlns:a="http://schemas.openxmlformats.org/drawingml/2006/main">
+                  <a:graphicData uri="http://schemas.microsoft.com/office/word/2010/wordprocessingShape">
+                    <wps:wsp>
+                      <wps:cNvSpPr txBox="1"/>
+                      <wps:spPr>
+                        <a:xfrm>
+                          <a:off x="0" y="0"/>
+                          <a:ext cx="868680" cy="297180"/>
+                        </a:xfrm>
+                        <a:prstGeom prst="rect">
+                          <a:avLst/>
+                        </a:prstGeom>
+                        <a:noFill/>
+                        <a:ln w="6350">
+                          <a:noFill/>
+                        </a:ln>
+                      </wps:spPr>
+                      <wps:txbx>
+                        <w:txbxContent>
+                          <w:p>
+                            <w:r>
+                              <w:t>&lt;&lt;</w:t>
+                            </w:r>
+                            <w:proofErr w:type="spellStart"/>
+                            <w:r>
+                              <w:t>create</w:t>
+                            </w:r>
+                            <w:proofErr w:type="spellEnd"/>
+                            <w:r>
+                              <w:t>&gt;&gt;</w:t>
+                            </w:r>
+                          </w:p>
+                        </w:txbxContent>
+                      </wps:txbx>
+                      <wps:bodyPr rot="0" spcFirstLastPara="0" vertOverflow="overflow" horzOverflow="overflow" vert="horz" wrap="square" lIns="91440" tIns="45720" rIns="91440" bIns="45720" numCol="1" spcCol="0" rtlCol="0" fromWordArt="0" anchor="t" anchorCtr="0" forceAA="0" compatLnSpc="1">
+                        <a:prstTxWarp prst="textNoShape">
+                          <a:avLst/>
+                        </a:prstTxWarp>
+                        <a:noAutofit/>
+                      </wps:bodyPr>
+                    </wps:wsp>
+                  </a:graphicData>
+                </a:graphic>
+                <wp14:sizeRelH relativeFrom="margin">
+                  <wp14:pctWidth>0</wp14:pctWidth>
+                </wp14:sizeRelH>
+                <wp14:sizeRelV relativeFrom="margin">
+                  <wp14:pctHeight>0</wp14:pctHeight>
+                </wp14:sizeRelV>
+              </wp:anchor>
+            </w:drawing>
+          </mc:Choice>
+          <mc:Fallback>
+            <w:pict>
+              <v:shape w14:anchorId="0A6EC4E2" id="Textfeld 62" o:spid="_x0000_s1067" type="#_x0000_t202" style="position:absolute;margin-left:131.7pt;margin-top:7.15pt;width:68.4pt;height:23.4pt;z-index:251735040;visibility:visible;mso-wrap-style:square;mso-width-percent:0;mso-height-percent:0;mso-wrap-distance-left:9pt;mso-wrap-distance-top:0;mso-wrap-distance-right:9pt;mso-wrap-distance-bottom:0;mso-position-horizontal:absolute;mso-position-horizontal-relative:margin;mso-position-vertical:absolute;mso-position-vertical-relative:text;mso-width-percent:0;mso-height-percent:0;mso-width-relative:margin;mso-height-relative:margin;v-text-anchor:top" o:gfxdata="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" filled="f" stroked="f" strokeweight=".5pt">
+                <v:textbox>
+                  <w:txbxContent>
+                    <w:p>
+                      <w:r>
+                        <w:t>&lt;&lt;</w:t>
+                      </w:r>
+                      <w:proofErr w:type="spellStart"/>
+                      <w:r>
+                        <w:t>create</w:t>
+                      </w:r>
+                      <w:proofErr w:type="spellEnd"/>
+                      <w:r>
+                        <w:t>&gt;&gt;</w:t>
+                      </w:r>
+                    </w:p>
+                  </w:txbxContent>
+                </v:textbox>
+                <w10:wrap anchorx="margin"/>
+              </v:shape>
+            </w:pict>
+          </mc:Fallback>
+        </mc:AlternateContent>
+      </w:r>
+      <w:r>
+        <w:rPr>
+          <w:noProof/>
+          <w:lang w:val="da-DK"/>
+        </w:rPr>
+        <mc:AlternateContent>
+          <mc:Choice Requires="wps">
+            <w:drawing>
+              <wp:anchor distT="0" distB="0" distL="114300" distR="114300" simplePos="0" relativeHeight="251721728" behindDoc="0" locked="0" layoutInCell="1" allowOverlap="1" wp14:anchorId="72B6BC1D" wp14:editId="6B204D1C">
+                <wp:simplePos x="0" y="0"/>
+                <wp:positionH relativeFrom="column">
+                  <wp:posOffset>6343650</wp:posOffset>
+                </wp:positionH>
+                <wp:positionV relativeFrom="paragraph">
+                  <wp:posOffset>197485</wp:posOffset>
+                </wp:positionV>
+                <wp:extent cx="746760" cy="297180"/>
+                <wp:effectExtent l="0" t="0" r="0" b="7620"/>
+                <wp:wrapNone/>
+                <wp:docPr id="50" name="Textfeld 50"/>
+                <wp:cNvGraphicFramePr/>
+                <a:graphic xmlns:a="http://schemas.openxmlformats.org/drawingml/2006/main">
+                  <a:graphicData uri="http://schemas.microsoft.com/office/word/2010/wordprocessingShape">
+                    <wps:wsp>
+                      <wps:cNvSpPr txBox="1"/>
+                      <wps:spPr>
+                        <a:xfrm>
+                          <a:off x="0" y="0"/>
+                          <a:ext cx="746760" cy="297180"/>
+                        </a:xfrm>
+                        <a:prstGeom prst="rect">
+                          <a:avLst/>
+                        </a:prstGeom>
+                        <a:noFill/>
+                        <a:ln w="6350">
+                          <a:noFill/>
+                        </a:ln>
+                      </wps:spPr>
+                      <wps:txbx>
+                        <w:txbxContent>
+                          <w:p>
+                            <w:r>
+                              <w:t>&lt;&lt;</w:t>
+                            </w:r>
+                            <w:proofErr w:type="spellStart"/>
+                            <w:r>
+                              <w:t>read</w:t>
+                            </w:r>
+                            <w:proofErr w:type="spellEnd"/>
+                            <w:r>
+                              <w:t>&gt;&gt;</w:t>
+                            </w:r>
+                          </w:p>
+                        </w:txbxContent>
+                      </wps:txbx>
+                      <wps:bodyPr rot="0" spcFirstLastPara="0" vertOverflow="overflow" horzOverflow="overflow" vert="horz" wrap="square" lIns="91440" tIns="45720" rIns="91440" bIns="45720" numCol="1" spcCol="0" rtlCol="0" fromWordArt="0" anchor="t" anchorCtr="0" forceAA="0" compatLnSpc="1">
+                        <a:prstTxWarp prst="textNoShape">
+                          <a:avLst/>
+                        </a:prstTxWarp>
+                        <a:noAutofit/>
+                      </wps:bodyPr>
+                    </wps:wsp>
+                  </a:graphicData>
+                </a:graphic>
+                <wp14:sizeRelH relativeFrom="margin">
+                  <wp14:pctWidth>0</wp14:pctWidth>
+                </wp14:sizeRelH>
+                <wp14:sizeRelV relativeFrom="margin">
+                  <wp14:pctHeight>0</wp14:pctHeight>
+                </wp14:sizeRelV>
+              </wp:anchor>
+            </w:drawing>
+          </mc:Choice>
+          <mc:Fallback>
+            <w:pict>
+              <v:shape w14:anchorId="72B6BC1D" id="Textfeld 50" o:spid="_x0000_s1068" type="#_x0000_t202" style="position:absolute;margin-left:499.5pt;margin-top:15.55pt;width:58.8pt;height:23.4pt;z-index:251721728;visibility:visible;mso-wrap-style:square;mso-width-percent:0;mso-height-percent:0;mso-wrap-distance-left:9pt;mso-wrap-distance-top:0;mso-wrap-distance-right:9pt;mso-wrap-distance-bottom:0;mso-position-horizontal:absolute;mso-position-horizontal-relative:text;mso-position-vertical:absolute;mso-position-vertical-relative:text;mso-width-percent:0;mso-height-percent:0;mso-width-relative:margin;mso-height-relative:margin;v-text-anchor:top" o:gfxdata="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" filled="f" stroked="f" strokeweight=".5pt">
+                <v:textbox>
+                  <w:txbxContent>
+                    <w:p>
+                      <w:r>
+                        <w:t>&lt;&lt;</w:t>
+                      </w:r>
+                      <w:proofErr w:type="spellStart"/>
+                      <w:r>
+                        <w:t>read</w:t>
+                      </w:r>
+                      <w:proofErr w:type="spellEnd"/>
+                      <w:r>
+                        <w:t>&gt;&gt;</w:t>
+                      </w:r>
+                    </w:p>
+                  </w:txbxContent>
+                </v:textbox>
+              </v:shape>
+            </w:pict>
+          </mc:Fallback>
+        </mc:AlternateContent>
+      </w:r>
+    </w:p>
+    <w:p>
+      <w:pPr>
+        <w:jc w:val="center"/>
+        <w:rPr>
+          <w:lang w:val="da-DK"/>
+        </w:rPr>
+      </w:pPr>
+      <w:r>
+        <w:rPr>
+          <w:noProof/>
+          <w:lang w:val="da-DK"/>
+        </w:rPr>
+        <mc:AlternateContent>
+          <mc:Choice Requires="wps">
+            <w:drawing>
+              <wp:anchor distT="0" distB="0" distL="114300" distR="114300" simplePos="0" relativeHeight="251753472" behindDoc="0" locked="0" layoutInCell="1" allowOverlap="1" wp14:anchorId="0E2BAC62" wp14:editId="1357DF3C">
+                <wp:simplePos x="0" y="0"/>
+                <wp:positionH relativeFrom="margin">
+                  <wp:posOffset>2526030</wp:posOffset>
+                </wp:positionH>
+                <wp:positionV relativeFrom="paragraph">
+                  <wp:posOffset>944245</wp:posOffset>
+                </wp:positionV>
+                <wp:extent cx="556260" cy="251460"/>
+                <wp:effectExtent l="0" t="0" r="0" b="0"/>
+                <wp:wrapNone/>
+                <wp:docPr id="77" name="Textfeld 77"/>
+                <wp:cNvGraphicFramePr/>
+                <a:graphic xmlns:a="http://schemas.openxmlformats.org/drawingml/2006/main">
+                  <a:graphicData uri="http://schemas.microsoft.com/office/word/2010/wordprocessingShape">
+                    <wps:wsp>
+                      <wps:cNvSpPr txBox="1"/>
+                      <wps:spPr>
+                        <a:xfrm>
+                          <a:off x="0" y="0"/>
+                          <a:ext cx="556260" cy="251460"/>
+                        </a:xfrm>
+                        <a:prstGeom prst="rect">
+                          <a:avLst/>
+                        </a:prstGeom>
+                        <a:noFill/>
+                        <a:ln w="6350">
+                          <a:noFill/>
+                        </a:ln>
+                      </wps:spPr>
+                      <wps:txbx>
+                        <w:txbxContent>
+                          <w:p>
+                            <w:r>
+                              <w:t>1</w:t>
+                            </w:r>
+                            <w:proofErr w:type="gramStart"/>
+                            <w:r>
+                              <w:t xml:space="preserve"> ..</w:t>
+                            </w:r>
+                            <w:proofErr w:type="gramEnd"/>
+                            <w:r>
+                              <w:t xml:space="preserve"> *</w:t>
+                            </w:r>
+                          </w:p>
+                        </w:txbxContent>
+                      </wps:txbx>
+                      <wps:bodyPr rot="0" spcFirstLastPara="0" vertOverflow="overflow" horzOverflow="overflow" vert="horz" wrap="square" lIns="91440" tIns="45720" rIns="91440" bIns="45720" numCol="1" spcCol="0" rtlCol="0" fromWordArt="0" anchor="t" anchorCtr="0" forceAA="0" compatLnSpc="1">
+                        <a:prstTxWarp prst="textNoShape">
+                          <a:avLst/>
+                        </a:prstTxWarp>
+                        <a:noAutofit/>
+                      </wps:bodyPr>
+                    </wps:wsp>
+                  </a:graphicData>
+                </a:graphic>
+                <wp14:sizeRelH relativeFrom="margin">
+                  <wp14:pctWidth>0</wp14:pctWidth>
+                </wp14:sizeRelH>
+                <wp14:sizeRelV relativeFrom="margin">
+                  <wp14:pctHeight>0</wp14:pctHeight>
+                </wp14:sizeRelV>
+              </wp:anchor>
+            </w:drawing>
+          </mc:Choice>
+          <mc:Fallback>
+            <w:pict>
+              <v:shape w14:anchorId="0E2BAC62" id="Textfeld 77" o:spid="_x0000_s1069" type="#_x0000_t202" style="position:absolute;left:0;text-align:left;margin-left:198.9pt;margin-top:74.35pt;width:43.8pt;height:19.8pt;z-index:251753472;visibility:visible;mso-wrap-style:square;mso-width-percent:0;mso-height-percent:0;mso-wrap-distance-left:9pt;mso-wrap-distance-top:0;mso-wrap-distance-right:9pt;mso-wrap-distance-bottom:0;mso-position-horizontal:absolute;mso-position-horizontal-relative:margin;mso-position-vertical:absolute;mso-position-vertical-relative:text;mso-width-percent:0;mso-height-percent:0;mso-width-relative:margin;mso-height-relative:margin;v-text-anchor:top" o:gfxdata="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" filled="f" stroked="f" strokeweight=".5pt">
+                <v:textbox>
+                  <w:txbxContent>
+                    <w:p>
+                      <w:r>
+                        <w:t>1</w:t>
+                      </w:r>
+                      <w:proofErr w:type="gramStart"/>
+                      <w:r>
+                        <w:t xml:space="preserve"> ..</w:t>
+                      </w:r>
+                      <w:proofErr w:type="gramEnd"/>
+                      <w:r>
+                        <w:t xml:space="preserve"> *</w:t>
+                      </w:r>
+                    </w:p>
+                  </w:txbxContent>
+                </v:textbox>
+                <w10:wrap anchorx="margin"/>
+              </v:shape>
+            </w:pict>
+          </mc:Fallback>
+        </mc:AlternateContent>
+      </w:r>
+      <w:r>
+        <w:rPr>
+          <w:noProof/>
+          <w:lang w:val="da-DK"/>
+        </w:rPr>
+        <mc:AlternateContent>
+          <mc:Choice Requires="wps">
+            <w:drawing>
+              <wp:anchor distT="0" distB="0" distL="114300" distR="114300" simplePos="0" relativeHeight="251751424" behindDoc="0" locked="0" layoutInCell="1" allowOverlap="1" wp14:anchorId="6BB1EE54" wp14:editId="1F50C414">
+                <wp:simplePos x="0" y="0"/>
+                <wp:positionH relativeFrom="margin">
+                  <wp:posOffset>2404110</wp:posOffset>
+                </wp:positionH>
+                <wp:positionV relativeFrom="paragraph">
+                  <wp:posOffset>1165225</wp:posOffset>
+                </wp:positionV>
+                <wp:extent cx="746760" cy="297180"/>
+                <wp:effectExtent l="0" t="0" r="0" b="7620"/>
+                <wp:wrapNone/>
+                <wp:docPr id="76" name="Textfeld 76"/>
+                <wp:cNvGraphicFramePr/>
+                <a:graphic xmlns:a="http://schemas.openxmlformats.org/drawingml/2006/main">
+                  <a:graphicData uri="http://schemas.microsoft.com/office/word/2010/wordprocessingShape">
+                    <wps:wsp>
+                      <wps:cNvSpPr txBox="1"/>
+                      <wps:spPr>
+                        <a:xfrm>
+                          <a:off x="0" y="0"/>
+                          <a:ext cx="746760" cy="297180"/>
+                        </a:xfrm>
+                        <a:prstGeom prst="rect">
+                          <a:avLst/>
+                        </a:prstGeom>
+                        <a:noFill/>
+                        <a:ln w="6350">
+                          <a:noFill/>
+                        </a:ln>
+                      </wps:spPr>
+                      <wps:txbx>
+                        <w:txbxContent>
+                          <w:p>
+                            <w:r>
+                              <w:t>&lt;&lt;</w:t>
+                            </w:r>
+                            <w:proofErr w:type="spellStart"/>
+                            <w:r>
+                              <w:t>use</w:t>
+                            </w:r>
+                            <w:proofErr w:type="spellEnd"/>
+                            <w:r>
+                              <w:t>&gt;&gt;</w:t>
+                            </w:r>
+                          </w:p>
+                        </w:txbxContent>
+                      </wps:txbx>
+                      <wps:bodyPr rot="0" spcFirstLastPara="0" vertOverflow="overflow" horzOverflow="overflow" vert="horz" wrap="square" lIns="91440" tIns="45720" rIns="91440" bIns="45720" numCol="1" spcCol="0" rtlCol="0" fromWordArt="0" anchor="t" anchorCtr="0" forceAA="0" compatLnSpc="1">
+                        <a:prstTxWarp prst="textNoShape">
+                          <a:avLst/>
+                        </a:prstTxWarp>
+                        <a:noAutofit/>
+                      </wps:bodyPr>
+                    </wps:wsp>
+                  </a:graphicData>
+                </a:graphic>
+                <wp14:sizeRelH relativeFrom="margin">
+                  <wp14:pctWidth>0</wp14:pctWidth>
+                </wp14:sizeRelH>
+                <wp14:sizeRelV relativeFrom="margin">
+                  <wp14:pctHeight>0</wp14:pctHeight>
+                </wp14:sizeRelV>
+              </wp:anchor>
+            </w:drawing>
+          </mc:Choice>
+          <mc:Fallback>
+            <w:pict>
+              <v:shape w14:anchorId="6BB1EE54" id="Textfeld 76" o:spid="_x0000_s1070" type="#_x0000_t202" style="position:absolute;left:0;text-align:left;margin-left:189.3pt;margin-top:91.75pt;width:58.8pt;height:23.4pt;z-index:251751424;visibility:visible;mso-wrap-style:square;mso-width-percent:0;mso-height-percent:0;mso-wrap-distance-left:9pt;mso-wrap-distance-top:0;mso-wrap-distance-right:9pt;mso-wrap-distance-bottom:0;mso-position-horizontal:absolute;mso-position-horizontal-relative:margin;mso-position-vertical:absolute;mso-position-vertical-relative:text;mso-width-percent:0;mso-height-percent:0;mso-width-relative:margin;mso-height-relative:margin;v-text-anchor:top" o:gfxdata="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" filled="f" stroked="f" strokeweight=".5pt">
+                <v:textbox>
+                  <w:txbxContent>
+                    <w:p>
+                      <w:r>
+                        <w:t>&lt;&lt;</w:t>
+                      </w:r>
+                      <w:proofErr w:type="spellStart"/>
+                      <w:r>
+                        <w:t>use</w:t>
+                      </w:r>
+                      <w:proofErr w:type="spellEnd"/>
+                      <w:r>
+                        <w:t>&gt;&gt;</w:t>
+                      </w:r>
+                    </w:p>
+                  </w:txbxContent>
+                </v:textbox>
+                <w10:wrap anchorx="margin"/>
+              </v:shape>
+            </w:pict>
+          </mc:Fallback>
+        </mc:AlternateContent>
+      </w:r>
+      <w:r>
+        <w:rPr>
+          <w:noProof/>
+          <w:u w:val="single"/>
+        </w:rPr>
+        <mc:AlternateContent>
+          <mc:Choice Requires="wps">
+            <w:drawing>
+              <wp:anchor distT="0" distB="0" distL="114300" distR="114300" simplePos="0" relativeHeight="251749376" behindDoc="0" locked="0" layoutInCell="1" allowOverlap="1" wp14:anchorId="4B795E7D" wp14:editId="744ACDC2">
+                <wp:simplePos x="0" y="0"/>
+                <wp:positionH relativeFrom="column">
+                  <wp:posOffset>2282190</wp:posOffset>
+                </wp:positionH>
+                <wp:positionV relativeFrom="paragraph">
+                  <wp:posOffset>563245</wp:posOffset>
+                </wp:positionV>
+                <wp:extent cx="845820" cy="594360"/>
+                <wp:effectExtent l="0" t="38100" r="87630" b="34290"/>
+                <wp:wrapNone/>
+                <wp:docPr id="75" name="Gerade Verbindung mit Pfeil 75"/>
+                <wp:cNvGraphicFramePr/>
+                <a:graphic xmlns:a="http://schemas.openxmlformats.org/drawingml/2006/main">
+                  <a:graphicData uri="http://schemas.microsoft.com/office/word/2010/wordprocessingShape">
+                    <wps:wsp>
+                      <wps:cNvCnPr/>
+                      <wps:spPr>
+                        <a:xfrm flipV="1">
+                          <a:off x="0" y="0"/>
+                          <a:ext cx="845820" cy="594360"/>
+                        </a:xfrm>
+                        <a:prstGeom prst="bentConnector3">
+                          <a:avLst>
+                            <a:gd name="adj1" fmla="val 100450"/>
+                          </a:avLst>
+                        </a:prstGeom>
+                        <a:ln>
+                          <a:tailEnd type="triangle"/>
+                        </a:ln>
+                      </wps:spPr>
+                      <wps:style>
+                        <a:lnRef idx="1">
+                          <a:schemeClr val="accent1"/>
+                        </a:lnRef>
+                        <a:fillRef idx="0">
+                          <a:schemeClr val="accent1"/>
+                        </a:fillRef>
+                        <a:effectRef idx="0">
+                          <a:schemeClr val="accent1"/>
+                        </a:effectRef>
+                        <a:fontRef idx="minor">
+                          <a:schemeClr val="tx1"/>
+                        </a:fontRef>
+                      </wps:style>
+                      <wps:bodyPr/>
+                    </wps:wsp>
+                  </a:graphicData>
+                </a:graphic>
+              </wp:anchor>
+            </w:drawing>
+          </mc:Choice>
+          <mc:Fallback>
+            <w:pict>
+              <v:shape w14:anchorId="3854213E" id="Gerade Verbindung mit Pfeil 75" o:spid="_x0000_s1026" type="#_x0000_t34" style="position:absolute;margin-left:179.7pt;margin-top:44.35pt;width:66.6pt;height:46.8pt;flip:y;z-index:251749376;visibility:visible;mso-wrap-style:square;mso-wrap-distance-left:9pt;mso-wrap-distance-top:0;mso-wrap-distance-right:9pt;mso-wrap-distance-bottom:0;mso-position-horizontal:absolute;mso-position-horizontal-relative:text;mso-position-vertical:absolute;mso-position-vertical-relative:text" o:gfxdata="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" adj="21697" strokecolor="#4472c4 [3204]" strokeweight=".5pt">
+                <v:stroke endarrow="block"/>
+              </v:shape>
+            </w:pict>
+          </mc:Fallback>
+        </mc:AlternateContent>
+      </w:r>
+      <w:r>
+        <w:rPr>
+          <w:noProof/>
+          <w:u w:val="single"/>
+        </w:rPr>
+        <mc:AlternateContent>
+          <mc:Choice Requires="wps">
+            <w:drawing>
+              <wp:anchor distT="0" distB="0" distL="114300" distR="114300" simplePos="0" relativeHeight="251748352" behindDoc="0" locked="0" layoutInCell="1" allowOverlap="1" wp14:anchorId="61288A3C" wp14:editId="2022E76C">
+                <wp:simplePos x="0" y="0"/>
+                <wp:positionH relativeFrom="column">
+                  <wp:posOffset>1493520</wp:posOffset>
+                </wp:positionH>
+                <wp:positionV relativeFrom="paragraph">
+                  <wp:posOffset>632460</wp:posOffset>
+                </wp:positionV>
+                <wp:extent cx="769620" cy="1043940"/>
+                <wp:effectExtent l="0" t="0" r="11430" b="22860"/>
+                <wp:wrapNone/>
+                <wp:docPr id="74" name="Rechteck 74"/>
+                <wp:cNvGraphicFramePr/>
+                <a:graphic xmlns:a="http://schemas.openxmlformats.org/drawingml/2006/main">
+                  <a:graphicData uri="http://schemas.microsoft.com/office/word/2010/wordprocessingShape">
+                    <wps:wsp>
+                      <wps:cNvSpPr/>
+                      <wps:spPr>
+                        <a:xfrm>
+                          <a:off x="0" y="0"/>
+                          <a:ext cx="769620" cy="1043940"/>
+                        </a:xfrm>
+                        <a:prstGeom prst="rect">
+                          <a:avLst/>
+                        </a:prstGeom>
+                      </wps:spPr>
+                      <wps:style>
+                        <a:lnRef idx="2">
+                          <a:schemeClr val="accent6">
+                            <a:shade val="50000"/>
+                          </a:schemeClr>
+                        </a:lnRef>
+                        <a:fillRef idx="1">
+                          <a:schemeClr val="accent6"/>
+                        </a:fillRef>
+                        <a:effectRef idx="0">
+                          <a:schemeClr val="accent6"/>
+                        </a:effectRef>
+                        <a:fontRef idx="minor">
+                          <a:schemeClr val="lt1"/>
+                        </a:fontRef>
+                      </wps:style>
+                      <wps:txbx>
+                        <w:txbxContent>
+                          <w:p>
+                            <w:pPr>
+                              <w:jc w:val="center"/>
+                            </w:pPr>
+                            <w:r>
+                              <w:t>Runner</w:t>
+                            </w:r>
+                          </w:p>
+                        </w:txbxContent>
+                      </wps:txbx>
+                      <wps:bodyPr rot="0" spcFirstLastPara="0" vertOverflow="overflow" horzOverflow="overflow" vert="horz" wrap="square" lIns="91440" tIns="45720" rIns="91440" bIns="45720" numCol="1" spcCol="0" rtlCol="0" fromWordArt="0" anchor="ctr" anchorCtr="0" forceAA="0" compatLnSpc="1">
+                        <a:prstTxWarp prst="textNoShape">
+                          <a:avLst/>
+                        </a:prstTxWarp>
+                        <a:noAutofit/>
+                      </wps:bodyPr>
+                    </wps:wsp>
+                  </a:graphicData>
+                </a:graphic>
+              </wp:anchor>
+            </w:drawing>
+          </mc:Choice>
+          <mc:Fallback>
+            <w:pict>
+              <v:rect w14:anchorId="61288A3C" id="Rechteck 74" o:spid="_x0000_s1071" style="position:absolute;left:0;text-align:left;margin-left:117.6pt;margin-top:49.8pt;width:60.6pt;height:82.2pt;z-index:251748352;visibility:visible;mso-wrap-style:square;mso-wrap-distance-left:9pt;mso-wrap-distance-top:0;mso-wrap-distance-right:9pt;mso-wrap-distance-bottom:0;mso-position-horizontal:absolute;mso-position-horizontal-relative:text;mso-position-vertical:absolute;mso-position-vertical-relative:text;v-text-anchor:middle" o:gfxdata="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" fillcolor="#70ad47 [3209]" strokecolor="#375623 [1609]" strokeweight="1pt">
+                <v:textbox>
+                  <w:txbxContent>
+                    <w:p>
+                      <w:pPr>
+                        <w:jc w:val="center"/>
+                      </w:pPr>
+                      <w:r>
+                        <w:t>Runner</w:t>
+                      </w:r>
+                    </w:p>
+                  </w:txbxContent>
+                </v:textbox>
+              </v:rect>
+            </w:pict>
+          </mc:Fallback>
+        </mc:AlternateContent>
+      </w:r>
+      <w:r>
+        <w:rPr>
+          <w:noProof/>
+          <w:lang w:val="da-DK"/>
+        </w:rPr>
+        <mc:AlternateContent>
+          <mc:Choice Requires="wps">
+            <w:drawing>
+              <wp:anchor distT="0" distB="0" distL="114300" distR="114300" simplePos="0" relativeHeight="251720704" behindDoc="0" locked="0" layoutInCell="1" allowOverlap="1" wp14:anchorId="6C9AB511" wp14:editId="2CF329DA">
+                <wp:simplePos x="0" y="0"/>
+                <wp:positionH relativeFrom="column">
+                  <wp:posOffset>6427470</wp:posOffset>
+                </wp:positionH>
+                <wp:positionV relativeFrom="paragraph">
+                  <wp:posOffset>147955</wp:posOffset>
+                </wp:positionV>
+                <wp:extent cx="601980" cy="0"/>
+                <wp:effectExtent l="0" t="76200" r="26670" b="95250"/>
+                <wp:wrapNone/>
+                <wp:docPr id="49" name="Gerade Verbindung mit Pfeil 49"/>
+                <wp:cNvGraphicFramePr/>
+                <a:graphic xmlns:a="http://schemas.openxmlformats.org/drawingml/2006/main">
+                  <a:graphicData uri="http://schemas.microsoft.com/office/word/2010/wordprocessingShape">
+                    <wps:wsp>
+                      <wps:cNvCnPr/>
+                      <wps:spPr>
+                        <a:xfrm>
+                          <a:off x="0" y="0"/>
+                          <a:ext cx="601980" cy="0"/>
+                        </a:xfrm>
+                        <a:prstGeom prst="straightConnector1">
+                          <a:avLst/>
+                        </a:prstGeom>
+                        <a:ln>
+                          <a:tailEnd type="triangle"/>
+                        </a:ln>
+                      </wps:spPr>
+                      <wps:style>
+                        <a:lnRef idx="1">
+                          <a:schemeClr val="accent1"/>
+                        </a:lnRef>
+                        <a:fillRef idx="0">
+                          <a:schemeClr val="accent1"/>
+                        </a:fillRef>
+                        <a:effectRef idx="0">
+                          <a:schemeClr val="accent1"/>
+                        </a:effectRef>
+                        <a:fontRef idx="minor">
+                          <a:schemeClr val="tx1"/>
+                        </a:fontRef>
+                      </wps:style>
+                      <wps:bodyPr/>
+                    </wps:wsp>
+                  </a:graphicData>
+                </a:graphic>
+              </wp:anchor>
+            </w:drawing>
+          </mc:Choice>
+          <mc:Fallback>
+            <w:pict>
+              <v:shape w14:anchorId="1816E0F3" id="Gerade Verbindung mit Pfeil 49" o:spid="_x0000_s1026" type="#_x0000_t32" style="position:absolute;margin-left:506.1pt;margin-top:11.65pt;width:47.4pt;height:0;z-index:251720704;visibility:visible;mso-wrap-style:square;mso-wrap-distance-left:9pt;mso-wrap-distance-top:0;mso-wrap-distance-right:9pt;mso-wrap-distance-bottom:0;mso-position-horizontal:absolute;mso-position-horizontal-relative:text;mso-position-vertical:absolute;mso-position-vertical-relative:text" o:gfxdata="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" strokecolor="#4472c4 [3204]" strokeweight=".5pt">
+                <v:stroke endarrow="block" joinstyle="miter"/>
+              </v:shape>
+            </w:pict>
+          </mc:Fallback>
+        </mc:AlternateContent>
+      </w:r>
+      <w:r>
+        <w:rPr>
+          <w:lang w:val="da-DK"/>
+        </w:rPr>
+        <w:t>&lt;&lt;</w:t>
+      </w:r>
+      <w:proofErr w:type="spellStart"/>
+      <w:r>
+        <w:rPr>
+          <w:lang w:val="da-DK"/>
+        </w:rPr>
+        <w:t>create</w:t>
+      </w:r>
+      <w:proofErr w:type="spellEnd"/>
+      <w:r>
+        <w:rPr>
+          <w:lang w:val="da-DK"/>
+        </w:rPr>
+        <w:t>&gt;&gt;</w:t>
       </w:r>
     </w:p>
     <w:sectPr>

</xml_diff>

<commit_message>
Documentation of the corrected transition design.
</commit_message>
<xml_diff>
--- a/documentation/MandelbrotSketches.docx
+++ b/documentation/MandelbrotSketches.docx
@@ -2425,14 +2425,12 @@
                             <w:pPr>
                               <w:jc w:val="center"/>
                             </w:pPr>
-                            <w:proofErr w:type="spellStart"/>
                             <w:r>
                               <w:t>Properties</w:t>
                             </w:r>
                             <w:r>
                               <w:t>DTO</w:t>
                             </w:r>
-                            <w:proofErr w:type="spellEnd"/>
                           </w:p>
                         </w:txbxContent>
                       </wps:txbx>
@@ -2463,14 +2461,12 @@
                       <w:pPr>
                         <w:jc w:val="center"/>
                       </w:pPr>
-                      <w:proofErr w:type="spellStart"/>
                       <w:r>
                         <w:t>Properties</w:t>
                       </w:r>
                       <w:r>
                         <w:t>DTO</w:t>
                       </w:r>
-                      <w:proofErr w:type="spellEnd"/>
                     </w:p>
                   </w:txbxContent>
                 </v:textbox>
@@ -3813,117 +3809,21 @@
       <w:r>
         <w:rPr>
           <w:noProof/>
-          <w:u w:val="single"/>
           <w:lang w:val="da-DK"/>
         </w:rPr>
         <mc:AlternateContent>
           <mc:Choice Requires="wps">
             <w:drawing>
-              <wp:anchor distT="0" distB="0" distL="114300" distR="114300" simplePos="0" relativeHeight="251755520" behindDoc="0" locked="0" layoutInCell="1" allowOverlap="1" wp14:anchorId="78FA2D97" wp14:editId="5A57983C">
+              <wp:anchor distT="0" distB="0" distL="114300" distR="114300" simplePos="0" relativeHeight="251759616" behindDoc="0" locked="0" layoutInCell="1" allowOverlap="1" wp14:anchorId="3A9D777B" wp14:editId="60A14176">
                 <wp:simplePos x="0" y="0"/>
                 <wp:positionH relativeFrom="column">
-                  <wp:posOffset>780415</wp:posOffset>
+                  <wp:posOffset>3623310</wp:posOffset>
                 </wp:positionH>
                 <wp:positionV relativeFrom="paragraph">
-                  <wp:posOffset>29210</wp:posOffset>
+                  <wp:posOffset>162560</wp:posOffset>
                 </wp:positionV>
-                <wp:extent cx="7135495" cy="257908"/>
-                <wp:effectExtent l="19050" t="19050" r="27305" b="46990"/>
-                <wp:wrapNone/>
-                <wp:docPr id="78" name="Pfeil: nach rechts 78"/>
-                <wp:cNvGraphicFramePr/>
-                <a:graphic xmlns:a="http://schemas.openxmlformats.org/drawingml/2006/main">
-                  <a:graphicData uri="http://schemas.microsoft.com/office/word/2010/wordprocessingShape">
-                    <wps:wsp>
-                      <wps:cNvSpPr/>
-                      <wps:spPr>
-                        <a:xfrm rot="10800000">
-                          <a:off x="0" y="0"/>
-                          <a:ext cx="7135495" cy="257908"/>
-                        </a:xfrm>
-                        <a:prstGeom prst="rightArrow">
-                          <a:avLst/>
-                        </a:prstGeom>
-                      </wps:spPr>
-                      <wps:style>
-                        <a:lnRef idx="2">
-                          <a:schemeClr val="accent1">
-                            <a:shade val="50000"/>
-                          </a:schemeClr>
-                        </a:lnRef>
-                        <a:fillRef idx="1">
-                          <a:schemeClr val="accent1"/>
-                        </a:fillRef>
-                        <a:effectRef idx="0">
-                          <a:schemeClr val="accent1"/>
-                        </a:effectRef>
-                        <a:fontRef idx="minor">
-                          <a:schemeClr val="lt1"/>
-                        </a:fontRef>
-                      </wps:style>
-                      <wps:bodyPr rot="0" spcFirstLastPara="0" vertOverflow="overflow" horzOverflow="overflow" vert="horz" wrap="square" lIns="91440" tIns="45720" rIns="91440" bIns="45720" numCol="1" spcCol="0" rtlCol="0" fromWordArt="0" anchor="ctr" anchorCtr="0" forceAA="0" compatLnSpc="1">
-                        <a:prstTxWarp prst="textNoShape">
-                          <a:avLst/>
-                        </a:prstTxWarp>
-                        <a:noAutofit/>
-                      </wps:bodyPr>
-                    </wps:wsp>
-                  </a:graphicData>
-                </a:graphic>
-                <wp14:sizeRelH relativeFrom="margin">
-                  <wp14:pctWidth>0</wp14:pctWidth>
-                </wp14:sizeRelH>
-              </wp:anchor>
-            </w:drawing>
-          </mc:Choice>
-          <mc:Fallback>
-            <w:pict>
-              <v:shapetype w14:anchorId="733FAC78" id="_x0000_t13" coordsize="21600,21600" o:spt="13" adj="16200,5400" path="m@0,l@0@1,0@1,0@2@0@2@0,21600,21600,10800xe">
-                <v:stroke joinstyle="miter"/>
-                <v:formulas>
-                  <v:f eqn="val #0"/>
-                  <v:f eqn="val #1"/>
-                  <v:f eqn="sum height 0 #1"/>
-                  <v:f eqn="sum 10800 0 #1"/>
-                  <v:f eqn="sum width 0 #0"/>
-                  <v:f eqn="prod @4 @3 10800"/>
-                  <v:f eqn="sum width 0 @5"/>
-                </v:formulas>
-                <v:path o:connecttype="custom" o:connectlocs="@0,0;0,10800;@0,21600;21600,10800" o:connectangles="270,180,90,0" textboxrect="0,@1,@6,@2"/>
-                <v:handles>
-                  <v:h position="#0,#1" xrange="0,21600" yrange="0,10800"/>
-                </v:handles>
-              </v:shapetype>
-              <v:shape id="Pfeil: nach rechts 78" o:spid="_x0000_s1026" type="#_x0000_t13" style="position:absolute;margin-left:61.45pt;margin-top:2.3pt;width:561.85pt;height:20.3pt;rotation:180;z-index:251755520;visibility:visible;mso-wrap-style:square;mso-width-percent:0;mso-wrap-distance-left:9pt;mso-wrap-distance-top:0;mso-wrap-distance-right:9pt;mso-wrap-distance-bottom:0;mso-position-horizontal:absolute;mso-position-horizontal-relative:text;mso-position-vertical:absolute;mso-position-vertical-relative:text;mso-width-percent:0;mso-width-relative:margin;v-text-anchor:middle" o:gfxdata="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" adj="21210" fillcolor="#4472c4 [3204]" strokecolor="#1f3763 [1604]" strokeweight="1pt"/>
-            </w:pict>
-          </mc:Fallback>
-        </mc:AlternateContent>
-      </w:r>
-    </w:p>
-    <w:p>
-      <w:pPr>
-        <w:rPr>
-          <w:lang w:val="da-DK"/>
-        </w:rPr>
-      </w:pPr>
-      <w:r>
-        <w:rPr>
-          <w:noProof/>
-          <w:lang w:val="da-DK"/>
-        </w:rPr>
-        <mc:AlternateContent>
-          <mc:Choice Requires="wps">
-            <w:drawing>
-              <wp:anchor distT="0" distB="0" distL="114300" distR="114300" simplePos="0" relativeHeight="251746304" behindDoc="0" locked="0" layoutInCell="1" allowOverlap="1" wp14:anchorId="3A9D777B" wp14:editId="432B7BFB">
-                <wp:simplePos x="0" y="0"/>
-                <wp:positionH relativeFrom="column">
-                  <wp:posOffset>1261110</wp:posOffset>
-                </wp:positionH>
-                <wp:positionV relativeFrom="paragraph">
-                  <wp:posOffset>165735</wp:posOffset>
-                </wp:positionV>
-                <wp:extent cx="1280160" cy="327660"/>
-                <wp:effectExtent l="0" t="0" r="15240" b="281940"/>
+                <wp:extent cx="1607820" cy="735965"/>
+                <wp:effectExtent l="247650" t="0" r="11430" b="102235"/>
                 <wp:wrapNone/>
                 <wp:docPr id="72" name="Sprechblase: rechteckig mit abgerundeten Ecken 72"/>
                 <wp:cNvGraphicFramePr/>
@@ -3934,12 +3834,12 @@
                       <wps:spPr>
                         <a:xfrm>
                           <a:off x="0" y="0"/>
-                          <a:ext cx="1280160" cy="327660"/>
+                          <a:ext cx="1607820" cy="735965"/>
                         </a:xfrm>
                         <a:prstGeom prst="wedgeRoundRectCallout">
                           <a:avLst>
-                            <a:gd name="adj1" fmla="val -26603"/>
-                            <a:gd name="adj2" fmla="val 128589"/>
+                            <a:gd name="adj1" fmla="val -63161"/>
+                            <a:gd name="adj2" fmla="val 54814"/>
                             <a:gd name="adj3" fmla="val 16667"/>
                           </a:avLst>
                         </a:prstGeom>
@@ -3963,12 +3863,28 @@
                           <w:p>
                             <w:pPr>
                               <w:jc w:val="center"/>
+                              <w:rPr>
+                                <w:lang w:val="da-DK"/>
+                              </w:rPr>
                             </w:pPr>
-                            <w:proofErr w:type="spellStart"/>
                             <w:r>
-                              <w:t>Variants</w:t>
+                              <w:rPr>
+                                <w:lang w:val="da-DK"/>
+                              </w:rPr>
+                              <w:t>Variant</w:t>
                             </w:r>
-                            <w:proofErr w:type="spellEnd"/>
+                            <w:r>
+                              <w:rPr>
+                                <w:lang w:val="da-DK"/>
+                              </w:rPr>
+                              <w:t xml:space="preserve"> for SOFT_INOUT, SOFT_</w:t>
+                            </w:r>
+                            <w:r>
+                              <w:rPr>
+                                <w:lang w:val="da-DK"/>
+                              </w:rPr>
+                              <w:t>IN and SOFT_OUT</w:t>
+                            </w:r>
                           </w:p>
                         </w:txbxContent>
                       </wps:txbx>
@@ -4037,18 +3953,34 @@
                   <v:h position="#0,#1"/>
                 </v:handles>
               </v:shapetype>
-              <v:shape id="Sprechblase: rechteckig mit abgerundeten Ecken 72" o:spid="_x0000_s1051" type="#_x0000_t62" style="position:absolute;margin-left:99.3pt;margin-top:13.05pt;width:100.8pt;height:25.8pt;z-index:251746304;visibility:visible;mso-wrap-style:square;mso-width-percent:0;mso-height-percent:0;mso-wrap-distance-left:9pt;mso-wrap-distance-top:0;mso-wrap-distance-right:9pt;mso-wrap-distance-bottom:0;mso-position-horizontal:absolute;mso-position-horizontal-relative:text;mso-position-vertical:absolute;mso-position-vertical-relative:text;mso-width-percent:0;mso-height-percent:0;mso-width-relative:margin;mso-height-relative:margin;v-text-anchor:middle" o:gfxdata="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" adj="5054,38575" fillcolor="white [3201]" strokecolor="#4472c4 [3204]" strokeweight="1pt">
+              <v:shape id="Sprechblase: rechteckig mit abgerundeten Ecken 72" o:spid="_x0000_s1051" type="#_x0000_t62" style="position:absolute;margin-left:285.3pt;margin-top:12.8pt;width:126.6pt;height:57.95pt;z-index:251759616;visibility:visible;mso-wrap-style:square;mso-width-percent:0;mso-height-percent:0;mso-wrap-distance-left:9pt;mso-wrap-distance-top:0;mso-wrap-distance-right:9pt;mso-wrap-distance-bottom:0;mso-position-horizontal:absolute;mso-position-horizontal-relative:text;mso-position-vertical:absolute;mso-position-vertical-relative:text;mso-width-percent:0;mso-height-percent:0;mso-width-relative:margin;mso-height-relative:margin;v-text-anchor:middle" o:gfxdata="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" adj="-2843,22640" fillcolor="white [3201]" strokecolor="#4472c4 [3204]" strokeweight="1pt">
                 <v:textbox>
                   <w:txbxContent>
                     <w:p>
                       <w:pPr>
                         <w:jc w:val="center"/>
+                        <w:rPr>
+                          <w:lang w:val="da-DK"/>
+                        </w:rPr>
                       </w:pPr>
-                      <w:proofErr w:type="spellStart"/>
                       <w:r>
-                        <w:t>Variants</w:t>
+                        <w:rPr>
+                          <w:lang w:val="da-DK"/>
+                        </w:rPr>
+                        <w:t>Variant</w:t>
                       </w:r>
-                      <w:proofErr w:type="spellEnd"/>
+                      <w:r>
+                        <w:rPr>
+                          <w:lang w:val="da-DK"/>
+                        </w:rPr>
+                        <w:t xml:space="preserve"> for SOFT_INOUT, SOFT_</w:t>
+                      </w:r>
+                      <w:r>
+                        <w:rPr>
+                          <w:lang w:val="da-DK"/>
+                        </w:rPr>
+                        <w:t>IN and SOFT_OUT</w:t>
+                      </w:r>
                     </w:p>
                   </w:txbxContent>
                 </v:textbox>
@@ -4057,6 +3989,95 @@
           </mc:Fallback>
         </mc:AlternateContent>
       </w:r>
+      <w:r>
+        <w:rPr>
+          <w:noProof/>
+          <w:u w:val="single"/>
+          <w:lang w:val="da-DK"/>
+        </w:rPr>
+        <mc:AlternateContent>
+          <mc:Choice Requires="wps">
+            <w:drawing>
+              <wp:anchor distT="0" distB="0" distL="114300" distR="114300" simplePos="0" relativeHeight="251755520" behindDoc="0" locked="0" layoutInCell="1" allowOverlap="1" wp14:anchorId="78FA2D97" wp14:editId="1AFBF5AE">
+                <wp:simplePos x="0" y="0"/>
+                <wp:positionH relativeFrom="column">
+                  <wp:posOffset>780415</wp:posOffset>
+                </wp:positionH>
+                <wp:positionV relativeFrom="paragraph">
+                  <wp:posOffset>29210</wp:posOffset>
+                </wp:positionV>
+                <wp:extent cx="7135495" cy="257908"/>
+                <wp:effectExtent l="19050" t="19050" r="27305" b="46990"/>
+                <wp:wrapNone/>
+                <wp:docPr id="78" name="Pfeil: nach rechts 78"/>
+                <wp:cNvGraphicFramePr/>
+                <a:graphic xmlns:a="http://schemas.openxmlformats.org/drawingml/2006/main">
+                  <a:graphicData uri="http://schemas.microsoft.com/office/word/2010/wordprocessingShape">
+                    <wps:wsp>
+                      <wps:cNvSpPr/>
+                      <wps:spPr>
+                        <a:xfrm rot="10800000">
+                          <a:off x="0" y="0"/>
+                          <a:ext cx="7135495" cy="257908"/>
+                        </a:xfrm>
+                        <a:prstGeom prst="rightArrow">
+                          <a:avLst/>
+                        </a:prstGeom>
+                      </wps:spPr>
+                      <wps:style>
+                        <a:lnRef idx="2">
+                          <a:schemeClr val="accent1">
+                            <a:shade val="50000"/>
+                          </a:schemeClr>
+                        </a:lnRef>
+                        <a:fillRef idx="1">
+                          <a:schemeClr val="accent1"/>
+                        </a:fillRef>
+                        <a:effectRef idx="0">
+                          <a:schemeClr val="accent1"/>
+                        </a:effectRef>
+                        <a:fontRef idx="minor">
+                          <a:schemeClr val="lt1"/>
+                        </a:fontRef>
+                      </wps:style>
+                      <wps:bodyPr rot="0" spcFirstLastPara="0" vertOverflow="overflow" horzOverflow="overflow" vert="horz" wrap="square" lIns="91440" tIns="45720" rIns="91440" bIns="45720" numCol="1" spcCol="0" rtlCol="0" fromWordArt="0" anchor="ctr" anchorCtr="0" forceAA="0" compatLnSpc="1">
+                        <a:prstTxWarp prst="textNoShape">
+                          <a:avLst/>
+                        </a:prstTxWarp>
+                        <a:noAutofit/>
+                      </wps:bodyPr>
+                    </wps:wsp>
+                  </a:graphicData>
+                </a:graphic>
+                <wp14:sizeRelH relativeFrom="margin">
+                  <wp14:pctWidth>0</wp14:pctWidth>
+                </wp14:sizeRelH>
+              </wp:anchor>
+            </w:drawing>
+          </mc:Choice>
+          <mc:Fallback>
+            <w:pict>
+              <v:shapetype w14:anchorId="5FC850A6" id="_x0000_t13" coordsize="21600,21600" o:spt="13" adj="16200,5400" path="m@0,l@0@1,0@1,0@2@0@2@0,21600,21600,10800xe">
+                <v:stroke joinstyle="miter"/>
+                <v:formulas>
+                  <v:f eqn="val #0"/>
+                  <v:f eqn="val #1"/>
+                  <v:f eqn="sum height 0 #1"/>
+                  <v:f eqn="sum 10800 0 #1"/>
+                  <v:f eqn="sum width 0 #0"/>
+                  <v:f eqn="prod @4 @3 10800"/>
+                  <v:f eqn="sum width 0 @5"/>
+                </v:formulas>
+                <v:path o:connecttype="custom" o:connectlocs="@0,0;0,10800;@0,21600;21600,10800" o:connectangles="270,180,90,0" textboxrect="0,@1,@6,@2"/>
+                <v:handles>
+                  <v:h position="#0,#1" xrange="0,21600" yrange="0,10800"/>
+                </v:handles>
+              </v:shapetype>
+              <v:shape id="Pfeil: nach rechts 78" o:spid="_x0000_s1026" type="#_x0000_t13" style="position:absolute;margin-left:61.45pt;margin-top:2.3pt;width:561.85pt;height:20.3pt;rotation:180;z-index:251755520;visibility:visible;mso-wrap-style:square;mso-width-percent:0;mso-wrap-distance-left:9pt;mso-wrap-distance-top:0;mso-wrap-distance-right:9pt;mso-wrap-distance-bottom:0;mso-position-horizontal:absolute;mso-position-horizontal-relative:text;mso-position-vertical:absolute;mso-position-vertical-relative:text;mso-width-percent:0;mso-width-relative:margin;v-text-anchor:middle" o:gfxdata="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" adj="21210" fillcolor="#4472c4 [3204]" strokecolor="#1f3763 [1604]" strokeweight="1pt"/>
+            </w:pict>
+          </mc:Fallback>
+        </mc:AlternateContent>
+      </w:r>
     </w:p>
     <w:p>
       <w:pPr>
@@ -4066,23 +4087,24 @@
       </w:pPr>
       <w:r>
         <w:rPr>
+          <w:noProof/>
           <w:lang w:val="da-DK"/>
         </w:rPr>
         <mc:AlternateContent>
           <mc:Choice Requires="wps">
             <w:drawing>
-              <wp:anchor distT="0" distB="0" distL="114300" distR="114300" simplePos="0" relativeHeight="251712512" behindDoc="0" locked="0" layoutInCell="1" allowOverlap="1" wp14:anchorId="3B1CD112" wp14:editId="3AFAA446">
+              <wp:anchor distT="0" distB="0" distL="114300" distR="114300" simplePos="0" relativeHeight="251708416" behindDoc="0" locked="0" layoutInCell="1" allowOverlap="1" wp14:anchorId="148729F1" wp14:editId="12B783FF">
                 <wp:simplePos x="0" y="0"/>
                 <wp:positionH relativeFrom="column">
-                  <wp:posOffset>666750</wp:posOffset>
+                  <wp:posOffset>5139690</wp:posOffset>
                 </wp:positionH>
                 <wp:positionV relativeFrom="paragraph">
-                  <wp:posOffset>33020</wp:posOffset>
+                  <wp:posOffset>288290</wp:posOffset>
                 </wp:positionV>
-                <wp:extent cx="3291840" cy="3810000"/>
-                <wp:effectExtent l="0" t="0" r="22860" b="19050"/>
+                <wp:extent cx="2819400" cy="3063240"/>
+                <wp:effectExtent l="0" t="0" r="19050" b="22860"/>
                 <wp:wrapNone/>
-                <wp:docPr id="24" name="Rechteck 24"/>
+                <wp:docPr id="7" name="Rechteck 7"/>
                 <wp:cNvGraphicFramePr/>
                 <a:graphic xmlns:a="http://schemas.openxmlformats.org/drawingml/2006/main">
                   <a:graphicData uri="http://schemas.microsoft.com/office/word/2010/wordprocessingShape">
@@ -4091,7 +4113,7 @@
                       <wps:spPr>
                         <a:xfrm>
                           <a:off x="0" y="0"/>
-                          <a:ext cx="3291840" cy="3810000"/>
+                          <a:ext cx="2819400" cy="3063240"/>
                         </a:xfrm>
                         <a:prstGeom prst="rect">
                           <a:avLst/>
@@ -4115,7 +4137,7 @@
                         <w:txbxContent>
                           <w:p>
                             <w:r>
-                              <w:t>API</w:t>
+                              <w:t>Controller</w:t>
                             </w:r>
                           </w:p>
                         </w:txbxContent>
@@ -4140,12 +4162,12 @@
           </mc:Choice>
           <mc:Fallback>
             <w:pict>
-              <v:rect w14:anchorId="3B1CD112" id="Rechteck 24" o:spid="_x0000_s1052" style="position:absolute;margin-left:52.5pt;margin-top:2.6pt;width:259.2pt;height:300pt;z-index:251712512;visibility:visible;mso-wrap-style:square;mso-width-percent:0;mso-height-percent:0;mso-wrap-distance-left:9pt;mso-wrap-distance-top:0;mso-wrap-distance-right:9pt;mso-wrap-distance-bottom:0;mso-position-horizontal:absolute;mso-position-horizontal-relative:text;mso-position-vertical:absolute;mso-position-vertical-relative:text;mso-width-percent:0;mso-height-percent:0;mso-width-relative:margin;mso-height-relative:margin;v-text-anchor:top" o:gfxdata="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" fillcolor="white [3201]" strokecolor="#4472c4 [3204]" strokeweight="1pt">
+              <v:rect w14:anchorId="148729F1" id="Rechteck 7" o:spid="_x0000_s1052" style="position:absolute;margin-left:404.7pt;margin-top:22.7pt;width:222pt;height:241.2pt;z-index:251708416;visibility:visible;mso-wrap-style:square;mso-width-percent:0;mso-height-percent:0;mso-wrap-distance-left:9pt;mso-wrap-distance-top:0;mso-wrap-distance-right:9pt;mso-wrap-distance-bottom:0;mso-position-horizontal:absolute;mso-position-horizontal-relative:text;mso-position-vertical:absolute;mso-position-vertical-relative:text;mso-width-percent:0;mso-height-percent:0;mso-width-relative:margin;mso-height-relative:margin;v-text-anchor:top" o:gfxdata="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" fillcolor="white [3201]" strokecolor="#4472c4 [3204]" strokeweight="1pt">
                 <v:textbox>
                   <w:txbxContent>
                     <w:p>
                       <w:r>
-                        <w:t>API</w:t>
+                        <w:t>Controller</w:t>
                       </w:r>
                     </w:p>
                   </w:txbxContent>
@@ -4155,6 +4177,13 @@
           </mc:Fallback>
         </mc:AlternateContent>
       </w:r>
+    </w:p>
+    <w:p>
+      <w:pPr>
+        <w:rPr>
+          <w:lang w:val="da-DK"/>
+        </w:rPr>
+      </w:pPr>
       <w:r>
         <w:rPr>
           <w:noProof/>
@@ -4163,18 +4192,18 @@
         <mc:AlternateContent>
           <mc:Choice Requires="wps">
             <w:drawing>
-              <wp:anchor distT="0" distB="0" distL="114300" distR="114300" simplePos="0" relativeHeight="251742208" behindDoc="0" locked="0" layoutInCell="1" allowOverlap="1" wp14:anchorId="3132D1E5" wp14:editId="0B69A5C2">
+              <wp:anchor distT="0" distB="0" distL="114300" distR="114300" simplePos="0" relativeHeight="251712512" behindDoc="0" locked="0" layoutInCell="1" allowOverlap="1" wp14:anchorId="3B1CD112" wp14:editId="1DDBCD85">
                 <wp:simplePos x="0" y="0"/>
                 <wp:positionH relativeFrom="column">
-                  <wp:posOffset>3120390</wp:posOffset>
+                  <wp:posOffset>666750</wp:posOffset>
                 </wp:positionH>
                 <wp:positionV relativeFrom="paragraph">
-                  <wp:posOffset>116840</wp:posOffset>
+                  <wp:posOffset>33020</wp:posOffset>
                 </wp:positionV>
-                <wp:extent cx="1188720" cy="510540"/>
-                <wp:effectExtent l="0" t="0" r="11430" b="213360"/>
+                <wp:extent cx="3291840" cy="3086100"/>
+                <wp:effectExtent l="0" t="0" r="22860" b="19050"/>
                 <wp:wrapNone/>
-                <wp:docPr id="70" name="Sprechblase: rechteckig mit abgerundeten Ecken 70"/>
+                <wp:docPr id="24" name="Rechteck 24"/>
                 <wp:cNvGraphicFramePr/>
                 <a:graphic xmlns:a="http://schemas.openxmlformats.org/drawingml/2006/main">
                   <a:graphicData uri="http://schemas.microsoft.com/office/word/2010/wordprocessingShape">
@@ -4183,14 +4212,10 @@
                       <wps:spPr>
                         <a:xfrm>
                           <a:off x="0" y="0"/>
-                          <a:ext cx="1188720" cy="510540"/>
+                          <a:ext cx="3291840" cy="3086100"/>
                         </a:xfrm>
-                        <a:prstGeom prst="wedgeRoundRectCallout">
-                          <a:avLst>
-                            <a:gd name="adj1" fmla="val -39423"/>
-                            <a:gd name="adj2" fmla="val 83396"/>
-                            <a:gd name="adj3" fmla="val 16667"/>
-                          </a:avLst>
+                        <a:prstGeom prst="rect">
+                          <a:avLst/>
                         </a:prstGeom>
                       </wps:spPr>
                       <wps:style>
@@ -4210,21 +4235,13 @@
                       <wps:txbx>
                         <w:txbxContent>
                           <w:p>
-                            <w:pPr>
-                              <w:jc w:val="center"/>
-                            </w:pPr>
                             <w:r>
-                              <w:t xml:space="preserve">All intermediate </w:t>
+                              <w:t>API</w:t>
                             </w:r>
-                            <w:proofErr w:type="spellStart"/>
-                            <w:r>
-                              <w:t>steps</w:t>
-                            </w:r>
-                            <w:proofErr w:type="spellEnd"/>
                           </w:p>
                         </w:txbxContent>
                       </wps:txbx>
-                      <wps:bodyPr rot="0" spcFirstLastPara="0" vertOverflow="overflow" horzOverflow="overflow" vert="horz" wrap="square" lIns="91440" tIns="45720" rIns="91440" bIns="45720" numCol="1" spcCol="0" rtlCol="0" fromWordArt="0" anchor="ctr" anchorCtr="0" forceAA="0" compatLnSpc="1">
+                      <wps:bodyPr rot="0" spcFirstLastPara="0" vertOverflow="overflow" horzOverflow="overflow" vert="horz" wrap="square" lIns="91440" tIns="45720" rIns="91440" bIns="45720" numCol="1" spcCol="0" rtlCol="0" fromWordArt="0" anchor="t" anchorCtr="0" forceAA="0" compatLnSpc="1">
                         <a:prstTxWarp prst="textNoShape">
                           <a:avLst/>
                         </a:prstTxWarp>
@@ -4244,48 +4261,41 @@
           </mc:Choice>
           <mc:Fallback>
             <w:pict>
-              <v:shape w14:anchorId="3132D1E5" id="Sprechblase: rechteckig mit abgerundeten Ecken 70" o:spid="_x0000_s1053" type="#_x0000_t62" style="position:absolute;margin-left:245.7pt;margin-top:9.2pt;width:93.6pt;height:40.2pt;z-index:251742208;visibility:visible;mso-wrap-style:square;mso-width-percent:0;mso-height-percent:0;mso-wrap-distance-left:9pt;mso-wrap-distance-top:0;mso-wrap-distance-right:9pt;mso-wrap-distance-bottom:0;mso-position-horizontal:absolute;mso-position-horizontal-relative:text;mso-position-vertical:absolute;mso-position-vertical-relative:text;mso-width-percent:0;mso-height-percent:0;mso-width-relative:margin;mso-height-relative:margin;v-text-anchor:middle" o:gfxdata="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" adj="2285,28814" fillcolor="white [3201]" strokecolor="#4472c4 [3204]" strokeweight="1pt">
+              <v:rect w14:anchorId="3B1CD112" id="Rechteck 24" o:spid="_x0000_s1053" style="position:absolute;margin-left:52.5pt;margin-top:2.6pt;width:259.2pt;height:243pt;z-index:251712512;visibility:visible;mso-wrap-style:square;mso-width-percent:0;mso-height-percent:0;mso-wrap-distance-left:9pt;mso-wrap-distance-top:0;mso-wrap-distance-right:9pt;mso-wrap-distance-bottom:0;mso-position-horizontal:absolute;mso-position-horizontal-relative:text;mso-position-vertical:absolute;mso-position-vertical-relative:text;mso-width-percent:0;mso-height-percent:0;mso-width-relative:margin;mso-height-relative:margin;v-text-anchor:top" o:gfxdata="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" fillcolor="white [3201]" strokecolor="#4472c4 [3204]" strokeweight="1pt">
                 <v:textbox>
                   <w:txbxContent>
                     <w:p>
-                      <w:pPr>
-                        <w:jc w:val="center"/>
-                      </w:pPr>
                       <w:r>
-                        <w:t xml:space="preserve">All intermediate </w:t>
+                        <w:t>API</w:t>
                       </w:r>
-                      <w:proofErr w:type="spellStart"/>
-                      <w:r>
-                        <w:t>steps</w:t>
-                      </w:r>
-                      <w:proofErr w:type="spellEnd"/>
                     </w:p>
                   </w:txbxContent>
                 </v:textbox>
-              </v:shape>
+              </v:rect>
             </w:pict>
           </mc:Fallback>
         </mc:AlternateContent>
       </w:r>
       <w:r>
         <w:rPr>
+          <w:noProof/>
           <w:lang w:val="da-DK"/>
         </w:rPr>
         <mc:AlternateContent>
           <mc:Choice Requires="wps">
             <w:drawing>
-              <wp:anchor distT="0" distB="0" distL="114300" distR="114300" simplePos="0" relativeHeight="251708416" behindDoc="0" locked="0" layoutInCell="1" allowOverlap="1" wp14:anchorId="148729F1" wp14:editId="6986642A">
+              <wp:anchor distT="0" distB="0" distL="114300" distR="114300" simplePos="0" relativeHeight="251731968" behindDoc="0" locked="0" layoutInCell="1" allowOverlap="1" wp14:anchorId="2F5E7FFF" wp14:editId="2AF0A173">
                 <wp:simplePos x="0" y="0"/>
                 <wp:positionH relativeFrom="column">
-                  <wp:posOffset>5139690</wp:posOffset>
+                  <wp:posOffset>2785110</wp:posOffset>
                 </wp:positionH>
                 <wp:positionV relativeFrom="paragraph">
-                  <wp:posOffset>5715</wp:posOffset>
+                  <wp:posOffset>128270</wp:posOffset>
                 </wp:positionV>
-                <wp:extent cx="2819400" cy="2857500"/>
-                <wp:effectExtent l="0" t="0" r="19050" b="19050"/>
+                <wp:extent cx="800100" cy="373380"/>
+                <wp:effectExtent l="0" t="0" r="19050" b="26670"/>
                 <wp:wrapNone/>
-                <wp:docPr id="7" name="Rechteck 7"/>
+                <wp:docPr id="60" name="Rechteck 60"/>
                 <wp:cNvGraphicFramePr/>
                 <a:graphic xmlns:a="http://schemas.openxmlformats.org/drawingml/2006/main">
                   <a:graphicData uri="http://schemas.microsoft.com/office/word/2010/wordprocessingShape">
@@ -4294,7 +4304,7 @@
                       <wps:spPr>
                         <a:xfrm>
                           <a:off x="0" y="0"/>
-                          <a:ext cx="2819400" cy="2857500"/>
+                          <a:ext cx="800100" cy="373380"/>
                         </a:xfrm>
                         <a:prstGeom prst="rect">
                           <a:avLst/>
@@ -4302,28 +4312,33 @@
                       </wps:spPr>
                       <wps:style>
                         <a:lnRef idx="2">
-                          <a:schemeClr val="accent1"/>
+                          <a:schemeClr val="accent1">
+                            <a:shade val="50000"/>
+                          </a:schemeClr>
                         </a:lnRef>
                         <a:fillRef idx="1">
-                          <a:schemeClr val="lt1"/>
+                          <a:schemeClr val="accent1"/>
                         </a:fillRef>
                         <a:effectRef idx="0">
                           <a:schemeClr val="accent1"/>
                         </a:effectRef>
                         <a:fontRef idx="minor">
-                          <a:schemeClr val="dk1"/>
+                          <a:schemeClr val="lt1"/>
                         </a:fontRef>
                       </wps:style>
                       <wps:txbx>
                         <w:txbxContent>
                           <w:p>
+                            <w:pPr>
+                              <w:jc w:val="center"/>
+                            </w:pPr>
                             <w:r>
-                              <w:t>Controller</w:t>
+                              <w:t>Soft</w:t>
                             </w:r>
                           </w:p>
                         </w:txbxContent>
                       </wps:txbx>
-                      <wps:bodyPr rot="0" spcFirstLastPara="0" vertOverflow="overflow" horzOverflow="overflow" vert="horz" wrap="square" lIns="91440" tIns="45720" rIns="91440" bIns="45720" numCol="1" spcCol="0" rtlCol="0" fromWordArt="0" anchor="t" anchorCtr="0" forceAA="0" compatLnSpc="1">
+                      <wps:bodyPr rot="0" spcFirstLastPara="0" vertOverflow="overflow" horzOverflow="overflow" vert="horz" wrap="square" lIns="91440" tIns="45720" rIns="91440" bIns="45720" numCol="1" spcCol="0" rtlCol="0" fromWordArt="0" anchor="ctr" anchorCtr="0" forceAA="0" compatLnSpc="1">
                         <a:prstTxWarp prst="textNoShape">
                           <a:avLst/>
                         </a:prstTxWarp>
@@ -4343,12 +4358,15 @@
           </mc:Choice>
           <mc:Fallback>
             <w:pict>
-              <v:rect w14:anchorId="148729F1" id="Rechteck 7" o:spid="_x0000_s1054" style="position:absolute;margin-left:404.7pt;margin-top:.45pt;width:222pt;height:225pt;z-index:251708416;visibility:visible;mso-wrap-style:square;mso-width-percent:0;mso-height-percent:0;mso-wrap-distance-left:9pt;mso-wrap-distance-top:0;mso-wrap-distance-right:9pt;mso-wrap-distance-bottom:0;mso-position-horizontal:absolute;mso-position-horizontal-relative:text;mso-position-vertical:absolute;mso-position-vertical-relative:text;mso-width-percent:0;mso-height-percent:0;mso-width-relative:margin;mso-height-relative:margin;v-text-anchor:top" o:gfxdata="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" fillcolor="white [3201]" strokecolor="#4472c4 [3204]" strokeweight="1pt">
+              <v:rect w14:anchorId="2F5E7FFF" id="Rechteck 60" o:spid="_x0000_s1054" style="position:absolute;margin-left:219.3pt;margin-top:10.1pt;width:63pt;height:29.4pt;z-index:251731968;visibility:visible;mso-wrap-style:square;mso-width-percent:0;mso-height-percent:0;mso-wrap-distance-left:9pt;mso-wrap-distance-top:0;mso-wrap-distance-right:9pt;mso-wrap-distance-bottom:0;mso-position-horizontal:absolute;mso-position-horizontal-relative:text;mso-position-vertical:absolute;mso-position-vertical-relative:text;mso-width-percent:0;mso-height-percent:0;mso-width-relative:margin;mso-height-relative:margin;v-text-anchor:middle" o:gfxdata="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" fillcolor="#4472c4 [3204]" strokecolor="#1f3763 [1604]" strokeweight="1pt">
                 <v:textbox>
                   <w:txbxContent>
                     <w:p>
+                      <w:pPr>
+                        <w:jc w:val="center"/>
+                      </w:pPr>
                       <w:r>
-                        <w:t>Controller</w:t>
+                        <w:t>Soft</w:t>
                       </w:r>
                     </w:p>
                   </w:txbxContent>
@@ -4431,109 +4449,13 @@
       </w:r>
       <w:r>
         <w:rPr>
+          <w:noProof/>
           <w:lang w:val="da-DK"/>
         </w:rPr>
         <mc:AlternateContent>
           <mc:Choice Requires="wps">
             <w:drawing>
-              <wp:anchor distT="0" distB="0" distL="114300" distR="114300" simplePos="0" relativeHeight="251714560" behindDoc="0" locked="0" layoutInCell="1" allowOverlap="1" wp14:anchorId="371EC217" wp14:editId="60532CA9">
-                <wp:simplePos x="0" y="0"/>
-                <wp:positionH relativeFrom="column">
-                  <wp:posOffset>2758440</wp:posOffset>
-                </wp:positionH>
-                <wp:positionV relativeFrom="paragraph">
-                  <wp:posOffset>1534795</wp:posOffset>
-                </wp:positionV>
-                <wp:extent cx="784860" cy="1036320"/>
-                <wp:effectExtent l="0" t="0" r="15240" b="11430"/>
-                <wp:wrapNone/>
-                <wp:docPr id="44" name="Rechteck 44"/>
-                <wp:cNvGraphicFramePr/>
-                <a:graphic xmlns:a="http://schemas.openxmlformats.org/drawingml/2006/main">
-                  <a:graphicData uri="http://schemas.microsoft.com/office/word/2010/wordprocessingShape">
-                    <wps:wsp>
-                      <wps:cNvSpPr/>
-                      <wps:spPr>
-                        <a:xfrm>
-                          <a:off x="0" y="0"/>
-                          <a:ext cx="784860" cy="1036320"/>
-                        </a:xfrm>
-                        <a:prstGeom prst="rect">
-                          <a:avLst/>
-                        </a:prstGeom>
-                      </wps:spPr>
-                      <wps:style>
-                        <a:lnRef idx="1">
-                          <a:schemeClr val="accent6"/>
-                        </a:lnRef>
-                        <a:fillRef idx="2">
-                          <a:schemeClr val="accent6"/>
-                        </a:fillRef>
-                        <a:effectRef idx="1">
-                          <a:schemeClr val="accent6"/>
-                        </a:effectRef>
-                        <a:fontRef idx="minor">
-                          <a:schemeClr val="dk1"/>
-                        </a:fontRef>
-                      </wps:style>
-                      <wps:txbx>
-                        <w:txbxContent>
-                          <w:p>
-                            <w:pPr>
-                              <w:jc w:val="center"/>
-                            </w:pPr>
-                            <w:r>
-                              <w:t>Properties</w:t>
-                            </w:r>
-                          </w:p>
-                        </w:txbxContent>
-                      </wps:txbx>
-                      <wps:bodyPr rot="0" spcFirstLastPara="0" vertOverflow="overflow" horzOverflow="overflow" vert="horz" wrap="square" lIns="91440" tIns="45720" rIns="91440" bIns="45720" numCol="1" spcCol="0" rtlCol="0" fromWordArt="0" anchor="ctr" anchorCtr="0" forceAA="0" compatLnSpc="1">
-                        <a:prstTxWarp prst="textNoShape">
-                          <a:avLst/>
-                        </a:prstTxWarp>
-                        <a:noAutofit/>
-                      </wps:bodyPr>
-                    </wps:wsp>
-                  </a:graphicData>
-                </a:graphic>
-                <wp14:sizeRelH relativeFrom="margin">
-                  <wp14:pctWidth>0</wp14:pctWidth>
-                </wp14:sizeRelH>
-              </wp:anchor>
-            </w:drawing>
-          </mc:Choice>
-          <mc:Fallback>
-            <w:pict>
-              <v:rect w14:anchorId="371EC217" id="Rechteck 44" o:spid="_x0000_s1055" style="position:absolute;margin-left:217.2pt;margin-top:120.85pt;width:61.8pt;height:81.6pt;z-index:251714560;visibility:visible;mso-wrap-style:square;mso-width-percent:0;mso-wrap-distance-left:9pt;mso-wrap-distance-top:0;mso-wrap-distance-right:9pt;mso-wrap-distance-bottom:0;mso-position-horizontal:absolute;mso-position-horizontal-relative:text;mso-position-vertical:absolute;mso-position-vertical-relative:text;mso-width-percent:0;mso-width-relative:margin;v-text-anchor:middle" o:gfxdata="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" fillcolor="#9ecb81 [2169]" strokecolor="#70ad47 [3209]" strokeweight=".5pt">
-                <v:fill color2="#8ac066 [2617]" rotate="t" colors="0 #b5d5a7;.5 #aace99;1 #9cca86" focus="100%" type="gradient">
-                  <o:fill v:ext="view" type="gradientUnscaled"/>
-                </v:fill>
-                <v:textbox>
-                  <w:txbxContent>
-                    <w:p>
-                      <w:pPr>
-                        <w:jc w:val="center"/>
-                      </w:pPr>
-                      <w:r>
-                        <w:t>Properties</w:t>
-                      </w:r>
-                    </w:p>
-                  </w:txbxContent>
-                </v:textbox>
-              </v:rect>
-            </w:pict>
-          </mc:Fallback>
-        </mc:AlternateContent>
-      </w:r>
-      <w:r>
-        <w:rPr>
-          <w:lang w:val="da-DK"/>
-        </w:rPr>
-        <mc:AlternateContent>
-          <mc:Choice Requires="wps">
-            <w:drawing>
-              <wp:anchor distT="0" distB="0" distL="114300" distR="114300" simplePos="0" relativeHeight="251710464" behindDoc="0" locked="0" layoutInCell="1" allowOverlap="1" wp14:anchorId="07BE5C73" wp14:editId="71E52E1A">
+              <wp:anchor distT="0" distB="0" distL="114300" distR="114300" simplePos="0" relativeHeight="251710464" behindDoc="0" locked="0" layoutInCell="1" allowOverlap="1" wp14:anchorId="07BE5C73" wp14:editId="3D3E44E0">
                 <wp:simplePos x="0" y="0"/>
                 <wp:positionH relativeFrom="column">
                   <wp:posOffset>5619750</wp:posOffset>
@@ -4605,7 +4527,7 @@
           </mc:Choice>
           <mc:Fallback>
             <w:pict>
-              <v:rect w14:anchorId="07BE5C73" id="Rechteck 23" o:spid="_x0000_s1056" style="position:absolute;margin-left:442.5pt;margin-top:137.25pt;width:61.8pt;height:62.8pt;z-index:251710464;visibility:visible;mso-wrap-style:square;mso-width-percent:0;mso-height-percent:0;mso-wrap-distance-left:9pt;mso-wrap-distance-top:0;mso-wrap-distance-right:9pt;mso-wrap-distance-bottom:0;mso-position-horizontal:absolute;mso-position-horizontal-relative:text;mso-position-vertical:absolute;mso-position-vertical-relative:text;mso-width-percent:0;mso-height-percent:0;mso-width-relative:margin;mso-height-relative:margin;v-text-anchor:middle" o:gfxdata="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" fillcolor="#f3a875 [2165]" strokecolor="#ed7d31 [3205]" strokeweight=".5pt">
+              <v:rect w14:anchorId="07BE5C73" id="Rechteck 23" o:spid="_x0000_s1055" style="position:absolute;margin-left:442.5pt;margin-top:137.25pt;width:61.8pt;height:62.8pt;z-index:251710464;visibility:visible;mso-wrap-style:square;mso-width-percent:0;mso-height-percent:0;mso-wrap-distance-left:9pt;mso-wrap-distance-top:0;mso-wrap-distance-right:9pt;mso-wrap-distance-bottom:0;mso-position-horizontal:absolute;mso-position-horizontal-relative:text;mso-position-vertical:absolute;mso-position-vertical-relative:text;mso-width-percent:0;mso-height-percent:0;mso-width-relative:margin;mso-height-relative:margin;v-text-anchor:middle" o:gfxdata="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" fillcolor="#f3a875 [2165]" strokecolor="#ed7d31 [3205]" strokeweight=".5pt">
                 <v:fill color2="#f09558 [2613]" rotate="t" colors="0 #f7bda4;.5 #f5b195;1 #f8a581" focus="100%" type="gradient">
                   <o:fill v:ext="view" type="gradientUnscaled"/>
                 </v:fill>
@@ -4641,18 +4563,97 @@
         <mc:AlternateContent>
           <mc:Choice Requires="wps">
             <w:drawing>
-              <wp:anchor distT="0" distB="0" distL="114300" distR="114300" simplePos="0" relativeHeight="251729920" behindDoc="0" locked="0" layoutInCell="1" allowOverlap="1" wp14:anchorId="060F136F" wp14:editId="124674E9">
+              <wp:anchor distT="0" distB="0" distL="114300" distR="114300" simplePos="0" relativeHeight="251758592" behindDoc="0" locked="0" layoutInCell="1" allowOverlap="1" wp14:anchorId="253C0CF5" wp14:editId="3FA6B37A">
                 <wp:simplePos x="0" y="0"/>
                 <wp:positionH relativeFrom="column">
-                  <wp:posOffset>849630</wp:posOffset>
+                  <wp:posOffset>3196590</wp:posOffset>
                 </wp:positionH>
                 <wp:positionV relativeFrom="paragraph">
-                  <wp:posOffset>93980</wp:posOffset>
+                  <wp:posOffset>196850</wp:posOffset>
                 </wp:positionV>
-                <wp:extent cx="800100" cy="373380"/>
-                <wp:effectExtent l="0" t="0" r="19050" b="26670"/>
+                <wp:extent cx="0" cy="251460"/>
+                <wp:effectExtent l="76200" t="38100" r="57150" b="15240"/>
                 <wp:wrapNone/>
-                <wp:docPr id="59" name="Rechteck 59"/>
+                <wp:docPr id="51" name="Gerade Verbindung mit Pfeil 51"/>
+                <wp:cNvGraphicFramePr/>
+                <a:graphic xmlns:a="http://schemas.openxmlformats.org/drawingml/2006/main">
+                  <a:graphicData uri="http://schemas.microsoft.com/office/word/2010/wordprocessingShape">
+                    <wps:wsp>
+                      <wps:cNvCnPr/>
+                      <wps:spPr>
+                        <a:xfrm flipV="1">
+                          <a:off x="0" y="0"/>
+                          <a:ext cx="0" cy="251460"/>
+                        </a:xfrm>
+                        <a:prstGeom prst="straightConnector1">
+                          <a:avLst/>
+                        </a:prstGeom>
+                        <a:ln>
+                          <a:prstDash val="dash"/>
+                          <a:tailEnd type="triangle"/>
+                        </a:ln>
+                      </wps:spPr>
+                      <wps:style>
+                        <a:lnRef idx="1">
+                          <a:schemeClr val="accent1"/>
+                        </a:lnRef>
+                        <a:fillRef idx="0">
+                          <a:schemeClr val="accent1"/>
+                        </a:fillRef>
+                        <a:effectRef idx="0">
+                          <a:schemeClr val="accent1"/>
+                        </a:effectRef>
+                        <a:fontRef idx="minor">
+                          <a:schemeClr val="tx1"/>
+                        </a:fontRef>
+                      </wps:style>
+                      <wps:bodyPr/>
+                    </wps:wsp>
+                  </a:graphicData>
+                </a:graphic>
+              </wp:anchor>
+            </w:drawing>
+          </mc:Choice>
+          <mc:Fallback>
+            <w:pict>
+              <v:shapetype w14:anchorId="70864D51" id="_x0000_t32" coordsize="21600,21600" o:spt="32" o:oned="t" path="m,l21600,21600e" filled="f">
+                <v:path arrowok="t" fillok="f" o:connecttype="none"/>
+                <o:lock v:ext="edit" shapetype="t"/>
+              </v:shapetype>
+              <v:shape id="Gerade Verbindung mit Pfeil 51" o:spid="_x0000_s1026" type="#_x0000_t32" style="position:absolute;margin-left:251.7pt;margin-top:15.5pt;width:0;height:19.8pt;flip:y;z-index:251758592;visibility:visible;mso-wrap-style:square;mso-wrap-distance-left:9pt;mso-wrap-distance-top:0;mso-wrap-distance-right:9pt;mso-wrap-distance-bottom:0;mso-position-horizontal:absolute;mso-position-horizontal-relative:text;mso-position-vertical:absolute;mso-position-vertical-relative:text" o:gfxdata="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" strokecolor="#4472c4 [3204]" strokeweight=".5pt">
+                <v:stroke dashstyle="dash" endarrow="block" joinstyle="miter"/>
+              </v:shape>
+            </w:pict>
+          </mc:Fallback>
+        </mc:AlternateContent>
+      </w:r>
+    </w:p>
+    <w:p>
+      <w:pPr>
+        <w:rPr>
+          <w:lang w:val="da-DK"/>
+        </w:rPr>
+      </w:pPr>
+      <w:r>
+        <w:rPr>
+          <w:noProof/>
+          <w:lang w:val="da-DK"/>
+        </w:rPr>
+        <mc:AlternateContent>
+          <mc:Choice Requires="wps">
+            <w:drawing>
+              <wp:anchor distT="0" distB="0" distL="114300" distR="114300" simplePos="0" relativeHeight="251742208" behindDoc="0" locked="0" layoutInCell="1" allowOverlap="1" wp14:anchorId="3132D1E5" wp14:editId="5FBB4B31">
+                <wp:simplePos x="0" y="0"/>
+                <wp:positionH relativeFrom="column">
+                  <wp:posOffset>1093470</wp:posOffset>
+                </wp:positionH>
+                <wp:positionV relativeFrom="paragraph">
+                  <wp:posOffset>17780</wp:posOffset>
+                </wp:positionV>
+                <wp:extent cx="1348740" cy="510540"/>
+                <wp:effectExtent l="0" t="0" r="518160" b="22860"/>
+                <wp:wrapNone/>
+                <wp:docPr id="70" name="Sprechblase: rechteckig mit abgerundeten Ecken 70"/>
                 <wp:cNvGraphicFramePr/>
                 <a:graphic xmlns:a="http://schemas.openxmlformats.org/drawingml/2006/main">
                   <a:graphicData uri="http://schemas.microsoft.com/office/word/2010/wordprocessingShape">
@@ -4661,26 +4662,28 @@
                       <wps:spPr>
                         <a:xfrm>
                           <a:off x="0" y="0"/>
-                          <a:ext cx="800100" cy="373380"/>
+                          <a:ext cx="1348740" cy="510540"/>
                         </a:xfrm>
-                        <a:prstGeom prst="rect">
-                          <a:avLst/>
+                        <a:prstGeom prst="wedgeRoundRectCallout">
+                          <a:avLst>
+                            <a:gd name="adj1" fmla="val 81427"/>
+                            <a:gd name="adj2" fmla="val 5784"/>
+                            <a:gd name="adj3" fmla="val 16667"/>
+                          </a:avLst>
                         </a:prstGeom>
                       </wps:spPr>
                       <wps:style>
                         <a:lnRef idx="2">
-                          <a:schemeClr val="accent1">
-                            <a:shade val="50000"/>
-                          </a:schemeClr>
+                          <a:schemeClr val="accent1"/>
                         </a:lnRef>
                         <a:fillRef idx="1">
-                          <a:schemeClr val="accent1"/>
+                          <a:schemeClr val="lt1"/>
                         </a:fillRef>
                         <a:effectRef idx="0">
                           <a:schemeClr val="accent1"/>
                         </a:effectRef>
                         <a:fontRef idx="minor">
-                          <a:schemeClr val="lt1"/>
+                          <a:schemeClr val="dk1"/>
                         </a:fontRef>
                       </wps:style>
                       <wps:txbx>
@@ -4690,8 +4693,16 @@
                               <w:jc w:val="center"/>
                             </w:pPr>
                             <w:r>
-                              <w:t>Linear</w:t>
+                              <w:t>Create</w:t>
                             </w:r>
+                            <w:r>
+                              <w:t xml:space="preserve"> intermediate </w:t>
+                            </w:r>
+                            <w:proofErr w:type="spellStart"/>
+                            <w:r>
+                              <w:t>steps</w:t>
+                            </w:r>
+                            <w:proofErr w:type="spellEnd"/>
                           </w:p>
                         </w:txbxContent>
                       </wps:txbx>
@@ -4715,7 +4726,7 @@
           </mc:Choice>
           <mc:Fallback>
             <w:pict>
-              <v:rect w14:anchorId="060F136F" id="Rechteck 59" o:spid="_x0000_s1057" style="position:absolute;margin-left:66.9pt;margin-top:7.4pt;width:63pt;height:29.4pt;z-index:251729920;visibility:visible;mso-wrap-style:square;mso-width-percent:0;mso-height-percent:0;mso-wrap-distance-left:9pt;mso-wrap-distance-top:0;mso-wrap-distance-right:9pt;mso-wrap-distance-bottom:0;mso-position-horizontal:absolute;mso-position-horizontal-relative:text;mso-position-vertical:absolute;mso-position-vertical-relative:text;mso-width-percent:0;mso-height-percent:0;mso-width-relative:margin;mso-height-relative:margin;v-text-anchor:middle" o:gfxdata="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" fillcolor="#4472c4 [3204]" strokecolor="#1f3763 [1604]" strokeweight="1pt">
+              <v:shape w14:anchorId="3132D1E5" id="Sprechblase: rechteckig mit abgerundeten Ecken 70" o:spid="_x0000_s1056" type="#_x0000_t62" style="position:absolute;margin-left:86.1pt;margin-top:1.4pt;width:106.2pt;height:40.2pt;z-index:251742208;visibility:visible;mso-wrap-style:square;mso-width-percent:0;mso-height-percent:0;mso-wrap-distance-left:9pt;mso-wrap-distance-top:0;mso-wrap-distance-right:9pt;mso-wrap-distance-bottom:0;mso-position-horizontal:absolute;mso-position-horizontal-relative:text;mso-position-vertical:absolute;mso-position-vertical-relative:text;mso-width-percent:0;mso-height-percent:0;mso-width-relative:margin;mso-height-relative:margin;v-text-anchor:middle" o:gfxdata="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" adj="28388,12049" fillcolor="white [3201]" strokecolor="#4472c4 [3204]" strokeweight="1pt">
                 <v:textbox>
                   <w:txbxContent>
                     <w:p>
@@ -4723,12 +4734,20 @@
                         <w:jc w:val="center"/>
                       </w:pPr>
                       <w:r>
-                        <w:t>Linear</w:t>
+                        <w:t>Create</w:t>
                       </w:r>
+                      <w:r>
+                        <w:t xml:space="preserve"> intermediate </w:t>
+                      </w:r>
+                      <w:proofErr w:type="spellStart"/>
+                      <w:r>
+                        <w:t>steps</w:t>
+                      </w:r>
+                      <w:proofErr w:type="spellEnd"/>
                     </w:p>
                   </w:txbxContent>
                 </v:textbox>
-              </v:rect>
+              </v:shape>
             </w:pict>
           </mc:Fallback>
         </mc:AlternateContent>
@@ -4741,18 +4760,18 @@
         <mc:AlternateContent>
           <mc:Choice Requires="wps">
             <w:drawing>
-              <wp:anchor distT="0" distB="0" distL="114300" distR="114300" simplePos="0" relativeHeight="251731968" behindDoc="0" locked="0" layoutInCell="1" allowOverlap="1" wp14:anchorId="2F5E7FFF" wp14:editId="530673EF">
+              <wp:anchor distT="0" distB="0" distL="114300" distR="114300" simplePos="0" relativeHeight="251722752" behindDoc="0" locked="0" layoutInCell="1" allowOverlap="1" wp14:anchorId="254FD66C" wp14:editId="25760755">
                 <wp:simplePos x="0" y="0"/>
                 <wp:positionH relativeFrom="column">
-                  <wp:posOffset>1786890</wp:posOffset>
+                  <wp:posOffset>2766060</wp:posOffset>
                 </wp:positionH>
                 <wp:positionV relativeFrom="paragraph">
-                  <wp:posOffset>93980</wp:posOffset>
+                  <wp:posOffset>179705</wp:posOffset>
                 </wp:positionV>
-                <wp:extent cx="800100" cy="373380"/>
-                <wp:effectExtent l="0" t="0" r="19050" b="26670"/>
+                <wp:extent cx="788670" cy="701040"/>
+                <wp:effectExtent l="0" t="0" r="11430" b="22860"/>
                 <wp:wrapNone/>
-                <wp:docPr id="60" name="Rechteck 60"/>
+                <wp:docPr id="52" name="Rechteck 52"/>
                 <wp:cNvGraphicFramePr/>
                 <a:graphic xmlns:a="http://schemas.openxmlformats.org/drawingml/2006/main">
                   <a:graphicData uri="http://schemas.microsoft.com/office/word/2010/wordprocessingShape">
@@ -4761,7 +4780,7 @@
                       <wps:spPr>
                         <a:xfrm>
                           <a:off x="0" y="0"/>
-                          <a:ext cx="800100" cy="373380"/>
+                          <a:ext cx="788670" cy="701040"/>
                         </a:xfrm>
                         <a:prstGeom prst="rect">
                           <a:avLst/>
@@ -4789,9 +4808,11 @@
                             <w:pPr>
                               <w:jc w:val="center"/>
                             </w:pPr>
+                            <w:proofErr w:type="spellStart"/>
                             <w:r>
-                              <w:t>Soft</w:t>
+                              <w:t>TransitionFactory</w:t>
                             </w:r>
+                            <w:proofErr w:type="spellEnd"/>
                           </w:p>
                         </w:txbxContent>
                       </wps:txbx>
@@ -4815,16 +4836,18 @@
           </mc:Choice>
           <mc:Fallback>
             <w:pict>
-              <v:rect w14:anchorId="2F5E7FFF" id="Rechteck 60" o:spid="_x0000_s1058" style="position:absolute;margin-left:140.7pt;margin-top:7.4pt;width:63pt;height:29.4pt;z-index:251731968;visibility:visible;mso-wrap-style:square;mso-width-percent:0;mso-height-percent:0;mso-wrap-distance-left:9pt;mso-wrap-distance-top:0;mso-wrap-distance-right:9pt;mso-wrap-distance-bottom:0;mso-position-horizontal:absolute;mso-position-horizontal-relative:text;mso-position-vertical:absolute;mso-position-vertical-relative:text;mso-width-percent:0;mso-height-percent:0;mso-width-relative:margin;mso-height-relative:margin;v-text-anchor:middle" o:gfxdata="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" fillcolor="#4472c4 [3204]" strokecolor="#1f3763 [1604]" strokeweight="1pt">
+              <v:rect w14:anchorId="254FD66C" id="Rechteck 52" o:spid="_x0000_s1057" style="position:absolute;margin-left:217.8pt;margin-top:14.15pt;width:62.1pt;height:55.2pt;z-index:251722752;visibility:visible;mso-wrap-style:square;mso-width-percent:0;mso-height-percent:0;mso-wrap-distance-left:9pt;mso-wrap-distance-top:0;mso-wrap-distance-right:9pt;mso-wrap-distance-bottom:0;mso-position-horizontal:absolute;mso-position-horizontal-relative:text;mso-position-vertical:absolute;mso-position-vertical-relative:text;mso-width-percent:0;mso-height-percent:0;mso-width-relative:margin;mso-height-relative:margin;v-text-anchor:middle" o:gfxdata="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" fillcolor="#4472c4 [3204]" strokecolor="#1f3763 [1604]" strokeweight="1pt">
                 <v:textbox>
                   <w:txbxContent>
                     <w:p>
                       <w:pPr>
                         <w:jc w:val="center"/>
                       </w:pPr>
+                      <w:proofErr w:type="spellStart"/>
                       <w:r>
-                        <w:t>Soft</w:t>
+                        <w:t>TransitionFactory</w:t>
                       </w:r>
+                      <w:proofErr w:type="spellEnd"/>
                     </w:p>
                   </w:txbxContent>
                 </v:textbox>
@@ -4833,13 +4856,6 @@
           </mc:Fallback>
         </mc:AlternateContent>
       </w:r>
-    </w:p>
-    <w:p>
-      <w:pPr>
-        <w:rPr>
-          <w:lang w:val="da-DK"/>
-        </w:rPr>
-      </w:pPr>
       <w:r>
         <w:rPr>
           <w:noProof/>
@@ -4848,164 +4864,7 @@
         <mc:AlternateContent>
           <mc:Choice Requires="wps">
             <w:drawing>
-              <wp:anchor distT="0" distB="0" distL="114300" distR="114300" simplePos="0" relativeHeight="251740160" behindDoc="0" locked="0" layoutInCell="1" allowOverlap="1" wp14:anchorId="5A9CC53C" wp14:editId="784F6AC6">
-                <wp:simplePos x="0" y="0"/>
-                <wp:positionH relativeFrom="column">
-                  <wp:posOffset>1068704</wp:posOffset>
-                </wp:positionH>
-                <wp:positionV relativeFrom="paragraph">
-                  <wp:posOffset>290195</wp:posOffset>
-                </wp:positionV>
-                <wp:extent cx="443865" cy="241935"/>
-                <wp:effectExtent l="43815" t="32385" r="19050" b="19050"/>
-                <wp:wrapNone/>
-                <wp:docPr id="67" name="Gerade Verbindung mit Pfeil 67"/>
-                <wp:cNvGraphicFramePr/>
-                <a:graphic xmlns:a="http://schemas.openxmlformats.org/drawingml/2006/main">
-                  <a:graphicData uri="http://schemas.microsoft.com/office/word/2010/wordprocessingShape">
-                    <wps:wsp>
-                      <wps:cNvCnPr/>
-                      <wps:spPr>
-                        <a:xfrm rot="16200000" flipV="1">
-                          <a:off x="0" y="0"/>
-                          <a:ext cx="443865" cy="241935"/>
-                        </a:xfrm>
-                        <a:prstGeom prst="bentConnector3">
-                          <a:avLst>
-                            <a:gd name="adj1" fmla="val 56867"/>
-                          </a:avLst>
-                        </a:prstGeom>
-                        <a:ln>
-                          <a:prstDash val="dash"/>
-                          <a:tailEnd type="triangle"/>
-                        </a:ln>
-                      </wps:spPr>
-                      <wps:style>
-                        <a:lnRef idx="1">
-                          <a:schemeClr val="accent1"/>
-                        </a:lnRef>
-                        <a:fillRef idx="0">
-                          <a:schemeClr val="accent1"/>
-                        </a:fillRef>
-                        <a:effectRef idx="0">
-                          <a:schemeClr val="accent1"/>
-                        </a:effectRef>
-                        <a:fontRef idx="minor">
-                          <a:schemeClr val="tx1"/>
-                        </a:fontRef>
-                      </wps:style>
-                      <wps:bodyPr/>
-                    </wps:wsp>
-                  </a:graphicData>
-                </a:graphic>
-                <wp14:sizeRelH relativeFrom="margin">
-                  <wp14:pctWidth>0</wp14:pctWidth>
-                </wp14:sizeRelH>
-                <wp14:sizeRelV relativeFrom="margin">
-                  <wp14:pctHeight>0</wp14:pctHeight>
-                </wp14:sizeRelV>
-              </wp:anchor>
-            </w:drawing>
-          </mc:Choice>
-          <mc:Fallback>
-            <w:pict>
-              <v:shapetype w14:anchorId="58F6DE46" id="_x0000_t34" coordsize="21600,21600" o:spt="34" o:oned="t" adj="10800" path="m,l@0,0@0,21600,21600,21600e" filled="f">
-                <v:stroke joinstyle="miter"/>
-                <v:formulas>
-                  <v:f eqn="val #0"/>
-                </v:formulas>
-                <v:path arrowok="t" fillok="f" o:connecttype="none"/>
-                <v:handles>
-                  <v:h position="#0,center"/>
-                </v:handles>
-                <o:lock v:ext="edit" shapetype="t"/>
-              </v:shapetype>
-              <v:shape id="Gerade Verbindung mit Pfeil 67" o:spid="_x0000_s1026" type="#_x0000_t34" style="position:absolute;margin-left:84.15pt;margin-top:22.85pt;width:34.95pt;height:19.05pt;rotation:90;flip:y;z-index:251740160;visibility:visible;mso-wrap-style:square;mso-width-percent:0;mso-height-percent:0;mso-wrap-distance-left:9pt;mso-wrap-distance-top:0;mso-wrap-distance-right:9pt;mso-wrap-distance-bottom:0;mso-position-horizontal:absolute;mso-position-horizontal-relative:text;mso-position-vertical:absolute;mso-position-vertical-relative:text;mso-width-percent:0;mso-height-percent:0;mso-width-relative:margin;mso-height-relative:margin" o:gfxdata="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" adj="12283" strokecolor="#4472c4 [3204]" strokeweight=".5pt">
-                <v:stroke dashstyle="dash" endarrow="block"/>
-              </v:shape>
-            </w:pict>
-          </mc:Fallback>
-        </mc:AlternateContent>
-      </w:r>
-      <w:r>
-        <w:rPr>
-          <w:noProof/>
-          <w:lang w:val="da-DK"/>
-        </w:rPr>
-        <mc:AlternateContent>
-          <mc:Choice Requires="wps">
-            <w:drawing>
-              <wp:anchor distT="0" distB="0" distL="114300" distR="114300" simplePos="0" relativeHeight="251741184" behindDoc="0" locked="0" layoutInCell="1" allowOverlap="1" wp14:anchorId="33558100" wp14:editId="2A55DD1B">
-                <wp:simplePos x="0" y="0"/>
-                <wp:positionH relativeFrom="column">
-                  <wp:posOffset>1695450</wp:posOffset>
-                </wp:positionH>
-                <wp:positionV relativeFrom="paragraph">
-                  <wp:posOffset>143510</wp:posOffset>
-                </wp:positionV>
-                <wp:extent cx="388620" cy="464820"/>
-                <wp:effectExtent l="0" t="38100" r="68580" b="11430"/>
-                <wp:wrapNone/>
-                <wp:docPr id="68" name="Gerade Verbindung mit Pfeil 68"/>
-                <wp:cNvGraphicFramePr/>
-                <a:graphic xmlns:a="http://schemas.openxmlformats.org/drawingml/2006/main">
-                  <a:graphicData uri="http://schemas.microsoft.com/office/word/2010/wordprocessingShape">
-                    <wps:wsp>
-                      <wps:cNvCnPr/>
-                      <wps:spPr>
-                        <a:xfrm rot="5400000" flipH="1" flipV="1">
-                          <a:off x="-38100" y="38100"/>
-                          <a:ext cx="464820" cy="388620"/>
-                        </a:xfrm>
-                        <a:prstGeom prst="bentConnector3">
-                          <a:avLst>
-                            <a:gd name="adj1" fmla="val 46721"/>
-                          </a:avLst>
-                        </a:prstGeom>
-                        <a:ln>
-                          <a:prstDash val="dash"/>
-                          <a:tailEnd type="triangle"/>
-                        </a:ln>
-                      </wps:spPr>
-                      <wps:style>
-                        <a:lnRef idx="1">
-                          <a:schemeClr val="accent1"/>
-                        </a:lnRef>
-                        <a:fillRef idx="0">
-                          <a:schemeClr val="accent1"/>
-                        </a:fillRef>
-                        <a:effectRef idx="0">
-                          <a:schemeClr val="accent1"/>
-                        </a:effectRef>
-                        <a:fontRef idx="minor">
-                          <a:schemeClr val="tx1"/>
-                        </a:fontRef>
-                      </wps:style>
-                      <wps:bodyPr/>
-                    </wps:wsp>
-                  </a:graphicData>
-                </a:graphic>
-              </wp:anchor>
-            </w:drawing>
-          </mc:Choice>
-          <mc:Fallback>
-            <w:pict>
-              <v:shape w14:anchorId="20FA4E61" id="Gerade Verbindung mit Pfeil 68" o:spid="_x0000_s1026" type="#_x0000_t34" style="position:absolute;margin-left:133.5pt;margin-top:11.3pt;width:30.6pt;height:36.6pt;rotation:90;flip:x y;z-index:251741184;visibility:visible;mso-wrap-style:square;mso-wrap-distance-left:9pt;mso-wrap-distance-top:0;mso-wrap-distance-right:9pt;mso-wrap-distance-bottom:0;mso-position-horizontal:absolute;mso-position-horizontal-relative:text;mso-position-vertical:absolute;mso-position-vertical-relative:text" o:gfxdata="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" adj="10092" strokecolor="#4472c4 [3204]" strokeweight=".5pt">
-                <v:stroke dashstyle="dash" endarrow="block"/>
-              </v:shape>
-            </w:pict>
-          </mc:Fallback>
-        </mc:AlternateContent>
-      </w:r>
-      <w:r>
-        <w:rPr>
-          <w:noProof/>
-          <w:lang w:val="da-DK"/>
-        </w:rPr>
-        <mc:AlternateContent>
-          <mc:Choice Requires="wps">
-            <w:drawing>
-              <wp:anchor distT="0" distB="0" distL="114300" distR="114300" simplePos="0" relativeHeight="251726848" behindDoc="0" locked="0" layoutInCell="1" allowOverlap="1" wp14:anchorId="1366F027" wp14:editId="36176563">
+              <wp:anchor distT="0" distB="0" distL="114300" distR="114300" simplePos="0" relativeHeight="251726848" behindDoc="0" locked="0" layoutInCell="1" allowOverlap="1" wp14:anchorId="1366F027" wp14:editId="3359B6F7">
                 <wp:simplePos x="0" y="0"/>
                 <wp:positionH relativeFrom="margin">
                   <wp:align>center</wp:align>
@@ -5072,7 +4931,7 @@
           </mc:Choice>
           <mc:Fallback>
             <w:pict>
-              <v:shape w14:anchorId="1366F027" id="Textfeld 57" o:spid="_x0000_s1059" type="#_x0000_t202" style="position:absolute;margin-left:0;margin-top:17.95pt;width:58.8pt;height:23.4pt;z-index:251726848;visibility:visible;mso-wrap-style:square;mso-width-percent:0;mso-height-percent:0;mso-wrap-distance-left:9pt;mso-wrap-distance-top:0;mso-wrap-distance-right:9pt;mso-wrap-distance-bottom:0;mso-position-horizontal:center;mso-position-horizontal-relative:margin;mso-position-vertical:absolute;mso-position-vertical-relative:text;mso-width-percent:0;mso-height-percent:0;mso-width-relative:margin;mso-height-relative:margin;v-text-anchor:top" o:gfxdata="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" filled="f" stroked="f" strokeweight=".5pt">
+              <v:shape w14:anchorId="1366F027" id="Textfeld 57" o:spid="_x0000_s1058" type="#_x0000_t202" style="position:absolute;margin-left:0;margin-top:17.95pt;width:58.8pt;height:23.4pt;z-index:251726848;visibility:visible;mso-wrap-style:square;mso-width-percent:0;mso-height-percent:0;mso-wrap-distance-left:9pt;mso-wrap-distance-top:0;mso-wrap-distance-right:9pt;mso-wrap-distance-bottom:0;mso-position-horizontal:center;mso-position-horizontal-relative:margin;mso-position-vertical:absolute;mso-position-vertical-relative:text;mso-width-percent:0;mso-height-percent:0;mso-width-relative:margin;mso-height-relative:margin;v-text-anchor:top" o:gfxdata="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" filled="f" stroked="f" strokeweight=".5pt">
                 <v:textbox>
                   <w:txbxContent>
                     <w:p>
@@ -5098,12 +4957,13 @@
       </w:r>
       <w:r>
         <w:rPr>
+          <w:noProof/>
           <w:lang w:val="da-DK"/>
         </w:rPr>
         <mc:AlternateContent>
           <mc:Choice Requires="wps">
             <w:drawing>
-              <wp:anchor distT="0" distB="0" distL="114300" distR="114300" simplePos="0" relativeHeight="251716608" behindDoc="0" locked="0" layoutInCell="1" allowOverlap="1" wp14:anchorId="3EEF434B" wp14:editId="67F29D1F">
+              <wp:anchor distT="0" distB="0" distL="114300" distR="114300" simplePos="0" relativeHeight="251716608" behindDoc="0" locked="0" layoutInCell="1" allowOverlap="1" wp14:anchorId="3EEF434B" wp14:editId="0281416E">
                 <wp:simplePos x="0" y="0"/>
                 <wp:positionH relativeFrom="column">
                   <wp:posOffset>5612130</wp:posOffset>
@@ -5151,10 +5011,7 @@
                             </w:pPr>
                             <w:proofErr w:type="spellStart"/>
                             <w:r>
-                              <w:t>Transition</w:t>
-                            </w:r>
-                            <w:r>
-                              <w:t>Mapper</w:t>
+                              <w:t>TransitionMapper</w:t>
                             </w:r>
                             <w:proofErr w:type="spellEnd"/>
                           </w:p>
@@ -5180,7 +5037,7 @@
           </mc:Choice>
           <mc:Fallback>
             <w:pict>
-              <v:rect w14:anchorId="3EEF434B" id="Rechteck 45" o:spid="_x0000_s1060" style="position:absolute;margin-left:441.9pt;margin-top:5.3pt;width:61.8pt;height:62.8pt;z-index:251716608;visibility:visible;mso-wrap-style:square;mso-width-percent:0;mso-height-percent:0;mso-wrap-distance-left:9pt;mso-wrap-distance-top:0;mso-wrap-distance-right:9pt;mso-wrap-distance-bottom:0;mso-position-horizontal:absolute;mso-position-horizontal-relative:text;mso-position-vertical:absolute;mso-position-vertical-relative:text;mso-width-percent:0;mso-height-percent:0;mso-width-relative:margin;mso-height-relative:margin;v-text-anchor:middle" o:gfxdata="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" fillcolor="#f3a875 [2165]" strokecolor="#ed7d31 [3205]" strokeweight=".5pt">
+              <v:rect w14:anchorId="3EEF434B" id="Rechteck 45" o:spid="_x0000_s1059" style="position:absolute;margin-left:441.9pt;margin-top:5.3pt;width:61.8pt;height:62.8pt;z-index:251716608;visibility:visible;mso-wrap-style:square;mso-width-percent:0;mso-height-percent:0;mso-wrap-distance-left:9pt;mso-wrap-distance-top:0;mso-wrap-distance-right:9pt;mso-wrap-distance-bottom:0;mso-position-horizontal:absolute;mso-position-horizontal-relative:text;mso-position-vertical:absolute;mso-position-vertical-relative:text;mso-width-percent:0;mso-height-percent:0;mso-width-relative:margin;mso-height-relative:margin;v-text-anchor:middle" o:gfxdata="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" fillcolor="#f3a875 [2165]" strokecolor="#ed7d31 [3205]" strokeweight=".5pt">
                 <v:fill color2="#f09558 [2613]" rotate="t" colors="0 #f7bda4;.5 #f5b195;1 #f8a581" focus="100%" type="gradient">
                   <o:fill v:ext="view" type="gradientUnscaled"/>
                 </v:fill>
@@ -5192,10 +5049,7 @@
                       </w:pPr>
                       <w:proofErr w:type="spellStart"/>
                       <w:r>
-                        <w:t>Transition</w:t>
-                      </w:r>
-                      <w:r>
-                        <w:t>Mapper</w:t>
+                        <w:t>TransitionMapper</w:t>
                       </w:r>
                       <w:proofErr w:type="spellEnd"/>
                     </w:p>
@@ -5206,6 +5060,13 @@
           </mc:Fallback>
         </mc:AlternateContent>
       </w:r>
+    </w:p>
+    <w:p>
+      <w:pPr>
+        <w:rPr>
+          <w:lang w:val="da-DK"/>
+        </w:rPr>
+      </w:pPr>
       <w:r>
         <w:rPr>
           <w:noProof/>
@@ -5214,217 +5075,7 @@
         <mc:AlternateContent>
           <mc:Choice Requires="wps">
             <w:drawing>
-              <wp:anchor distT="0" distB="0" distL="114300" distR="114300" simplePos="0" relativeHeight="251722752" behindDoc="0" locked="0" layoutInCell="1" allowOverlap="1" wp14:anchorId="254FD66C" wp14:editId="7045CCA6">
-                <wp:simplePos x="0" y="0"/>
-                <wp:positionH relativeFrom="column">
-                  <wp:posOffset>2754630</wp:posOffset>
-                </wp:positionH>
-                <wp:positionV relativeFrom="paragraph">
-                  <wp:posOffset>113030</wp:posOffset>
-                </wp:positionV>
-                <wp:extent cx="788670" cy="701040"/>
-                <wp:effectExtent l="0" t="0" r="11430" b="22860"/>
-                <wp:wrapNone/>
-                <wp:docPr id="52" name="Rechteck 52"/>
-                <wp:cNvGraphicFramePr/>
-                <a:graphic xmlns:a="http://schemas.openxmlformats.org/drawingml/2006/main">
-                  <a:graphicData uri="http://schemas.microsoft.com/office/word/2010/wordprocessingShape">
-                    <wps:wsp>
-                      <wps:cNvSpPr/>
-                      <wps:spPr>
-                        <a:xfrm>
-                          <a:off x="0" y="0"/>
-                          <a:ext cx="788670" cy="701040"/>
-                        </a:xfrm>
-                        <a:prstGeom prst="rect">
-                          <a:avLst/>
-                        </a:prstGeom>
-                      </wps:spPr>
-                      <wps:style>
-                        <a:lnRef idx="2">
-                          <a:schemeClr val="accent1">
-                            <a:shade val="50000"/>
-                          </a:schemeClr>
-                        </a:lnRef>
-                        <a:fillRef idx="1">
-                          <a:schemeClr val="accent1"/>
-                        </a:fillRef>
-                        <a:effectRef idx="0">
-                          <a:schemeClr val="accent1"/>
-                        </a:effectRef>
-                        <a:fontRef idx="minor">
-                          <a:schemeClr val="lt1"/>
-                        </a:fontRef>
-                      </wps:style>
-                      <wps:txbx>
-                        <w:txbxContent>
-                          <w:p>
-                            <w:pPr>
-                              <w:jc w:val="center"/>
-                            </w:pPr>
-                            <w:proofErr w:type="spellStart"/>
-                            <w:r>
-                              <w:t>TransitionFactory</w:t>
-                            </w:r>
-                            <w:proofErr w:type="spellEnd"/>
-                          </w:p>
-                        </w:txbxContent>
-                      </wps:txbx>
-                      <wps:bodyPr rot="0" spcFirstLastPara="0" vertOverflow="overflow" horzOverflow="overflow" vert="horz" wrap="square" lIns="91440" tIns="45720" rIns="91440" bIns="45720" numCol="1" spcCol="0" rtlCol="0" fromWordArt="0" anchor="ctr" anchorCtr="0" forceAA="0" compatLnSpc="1">
-                        <a:prstTxWarp prst="textNoShape">
-                          <a:avLst/>
-                        </a:prstTxWarp>
-                        <a:noAutofit/>
-                      </wps:bodyPr>
-                    </wps:wsp>
-                  </a:graphicData>
-                </a:graphic>
-                <wp14:sizeRelH relativeFrom="margin">
-                  <wp14:pctWidth>0</wp14:pctWidth>
-                </wp14:sizeRelH>
-                <wp14:sizeRelV relativeFrom="margin">
-                  <wp14:pctHeight>0</wp14:pctHeight>
-                </wp14:sizeRelV>
-              </wp:anchor>
-            </w:drawing>
-          </mc:Choice>
-          <mc:Fallback>
-            <w:pict>
-              <v:rect w14:anchorId="254FD66C" id="Rechteck 52" o:spid="_x0000_s1061" style="position:absolute;margin-left:216.9pt;margin-top:8.9pt;width:62.1pt;height:55.2pt;z-index:251722752;visibility:visible;mso-wrap-style:square;mso-width-percent:0;mso-height-percent:0;mso-wrap-distance-left:9pt;mso-wrap-distance-top:0;mso-wrap-distance-right:9pt;mso-wrap-distance-bottom:0;mso-position-horizontal:absolute;mso-position-horizontal-relative:text;mso-position-vertical:absolute;mso-position-vertical-relative:text;mso-width-percent:0;mso-height-percent:0;mso-width-relative:margin;mso-height-relative:margin;v-text-anchor:middle" o:gfxdata="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" fillcolor="#4472c4 [3204]" strokecolor="#1f3763 [1604]" strokeweight="1pt">
-                <v:textbox>
-                  <w:txbxContent>
-                    <w:p>
-                      <w:pPr>
-                        <w:jc w:val="center"/>
-                      </w:pPr>
-                      <w:proofErr w:type="spellStart"/>
-                      <w:r>
-                        <w:t>TransitionFactory</w:t>
-                      </w:r>
-                      <w:proofErr w:type="spellEnd"/>
-                    </w:p>
-                  </w:txbxContent>
-                </v:textbox>
-              </v:rect>
-            </w:pict>
-          </mc:Fallback>
-        </mc:AlternateContent>
-      </w:r>
-    </w:p>
-    <w:p>
-      <w:pPr>
-        <w:rPr>
-          <w:lang w:val="da-DK"/>
-        </w:rPr>
-      </w:pPr>
-      <w:r>
-        <w:rPr>
-          <w:noProof/>
-          <w:lang w:val="da-DK"/>
-        </w:rPr>
-        <mc:AlternateContent>
-          <mc:Choice Requires="wps">
-            <w:drawing>
-              <wp:anchor distT="0" distB="0" distL="114300" distR="114300" simplePos="0" relativeHeight="251738112" behindDoc="0" locked="0" layoutInCell="1" allowOverlap="1" wp14:anchorId="336239E5" wp14:editId="01208582">
-                <wp:simplePos x="0" y="0"/>
-                <wp:positionH relativeFrom="margin">
-                  <wp:posOffset>1878330</wp:posOffset>
-                </wp:positionH>
-                <wp:positionV relativeFrom="paragraph">
-                  <wp:posOffset>200660</wp:posOffset>
-                </wp:positionV>
-                <wp:extent cx="967740" cy="297180"/>
-                <wp:effectExtent l="0" t="0" r="0" b="7620"/>
-                <wp:wrapNone/>
-                <wp:docPr id="64" name="Textfeld 64"/>
-                <wp:cNvGraphicFramePr/>
-                <a:graphic xmlns:a="http://schemas.openxmlformats.org/drawingml/2006/main">
-                  <a:graphicData uri="http://schemas.microsoft.com/office/word/2010/wordprocessingShape">
-                    <wps:wsp>
-                      <wps:cNvSpPr txBox="1"/>
-                      <wps:spPr>
-                        <a:xfrm>
-                          <a:off x="0" y="0"/>
-                          <a:ext cx="967740" cy="297180"/>
-                        </a:xfrm>
-                        <a:prstGeom prst="rect">
-                          <a:avLst/>
-                        </a:prstGeom>
-                        <a:noFill/>
-                        <a:ln w="6350">
-                          <a:noFill/>
-                        </a:ln>
-                      </wps:spPr>
-                      <wps:txbx>
-                        <w:txbxContent>
-                          <w:p>
-                            <w:r>
-                              <w:t>&lt;&lt;</w:t>
-                            </w:r>
-                            <w:proofErr w:type="spellStart"/>
-                            <w:r>
-                              <w:t>delegate</w:t>
-                            </w:r>
-                            <w:proofErr w:type="spellEnd"/>
-                            <w:r>
-                              <w:t>&gt;&gt;</w:t>
-                            </w:r>
-                          </w:p>
-                        </w:txbxContent>
-                      </wps:txbx>
-                      <wps:bodyPr rot="0" spcFirstLastPara="0" vertOverflow="overflow" horzOverflow="overflow" vert="horz" wrap="square" lIns="91440" tIns="45720" rIns="91440" bIns="45720" numCol="1" spcCol="0" rtlCol="0" fromWordArt="0" anchor="t" anchorCtr="0" forceAA="0" compatLnSpc="1">
-                        <a:prstTxWarp prst="textNoShape">
-                          <a:avLst/>
-                        </a:prstTxWarp>
-                        <a:noAutofit/>
-                      </wps:bodyPr>
-                    </wps:wsp>
-                  </a:graphicData>
-                </a:graphic>
-                <wp14:sizeRelH relativeFrom="margin">
-                  <wp14:pctWidth>0</wp14:pctWidth>
-                </wp14:sizeRelH>
-                <wp14:sizeRelV relativeFrom="margin">
-                  <wp14:pctHeight>0</wp14:pctHeight>
-                </wp14:sizeRelV>
-              </wp:anchor>
-            </w:drawing>
-          </mc:Choice>
-          <mc:Fallback>
-            <w:pict>
-              <v:shape w14:anchorId="336239E5" id="Textfeld 64" o:spid="_x0000_s1062" type="#_x0000_t202" style="position:absolute;margin-left:147.9pt;margin-top:15.8pt;width:76.2pt;height:23.4pt;z-index:251738112;visibility:visible;mso-wrap-style:square;mso-width-percent:0;mso-height-percent:0;mso-wrap-distance-left:9pt;mso-wrap-distance-top:0;mso-wrap-distance-right:9pt;mso-wrap-distance-bottom:0;mso-position-horizontal:absolute;mso-position-horizontal-relative:margin;mso-position-vertical:absolute;mso-position-vertical-relative:text;mso-width-percent:0;mso-height-percent:0;mso-width-relative:margin;mso-height-relative:margin;v-text-anchor:top" o:gfxdata="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" filled="f" stroked="f" strokeweight=".5pt">
-                <v:textbox>
-                  <w:txbxContent>
-                    <w:p>
-                      <w:r>
-                        <w:t>&lt;&lt;</w:t>
-                      </w:r>
-                      <w:proofErr w:type="spellStart"/>
-                      <w:r>
-                        <w:t>delegate</w:t>
-                      </w:r>
-                      <w:proofErr w:type="spellEnd"/>
-                      <w:r>
-                        <w:t>&gt;&gt;</w:t>
-                      </w:r>
-                    </w:p>
-                  </w:txbxContent>
-                </v:textbox>
-                <w10:wrap anchorx="margin"/>
-              </v:shape>
-            </w:pict>
-          </mc:Fallback>
-        </mc:AlternateContent>
-      </w:r>
-      <w:r>
-        <w:rPr>
-          <w:noProof/>
-          <w:lang w:val="da-DK"/>
-        </w:rPr>
-        <mc:AlternateContent>
-          <mc:Choice Requires="wps">
-            <w:drawing>
-              <wp:anchor distT="0" distB="0" distL="114300" distR="114300" simplePos="0" relativeHeight="251724800" behindDoc="0" locked="0" layoutInCell="1" allowOverlap="1" wp14:anchorId="24134B10" wp14:editId="265574D9">
+              <wp:anchor distT="0" distB="0" distL="114300" distR="114300" simplePos="0" relativeHeight="251724800" behindDoc="0" locked="0" layoutInCell="1" allowOverlap="1" wp14:anchorId="24134B10" wp14:editId="5A50B8FD">
                 <wp:simplePos x="0" y="0"/>
                 <wp:positionH relativeFrom="column">
                   <wp:posOffset>3554730</wp:posOffset>
@@ -5476,7 +5127,7 @@
           </mc:Choice>
           <mc:Fallback>
             <w:pict>
-              <v:shape w14:anchorId="62AED632" id="Gerade Verbindung mit Pfeil 54" o:spid="_x0000_s1026" type="#_x0000_t32" style="position:absolute;margin-left:279.9pt;margin-top:14pt;width:163.5pt;height:0;flip:x;z-index:251724800;visibility:visible;mso-wrap-style:square;mso-wrap-distance-left:9pt;mso-wrap-distance-top:0;mso-wrap-distance-right:9pt;mso-wrap-distance-bottom:0;mso-position-horizontal:absolute;mso-position-horizontal-relative:text;mso-position-vertical:absolute;mso-position-vertical-relative:text" o:gfxdata="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" strokecolor="#4472c4 [3204]" strokeweight=".5pt">
+              <v:shape w14:anchorId="0B53E27A" id="Gerade Verbindung mit Pfeil 54" o:spid="_x0000_s1026" type="#_x0000_t32" style="position:absolute;margin-left:279.9pt;margin-top:14pt;width:163.5pt;height:0;flip:x;z-index:251724800;visibility:visible;mso-wrap-style:square;mso-wrap-distance-left:9pt;mso-wrap-distance-top:0;mso-wrap-distance-right:9pt;mso-wrap-distance-bottom:0;mso-position-horizontal:absolute;mso-position-horizontal-relative:text;mso-position-vertical:absolute;mso-position-vertical-relative:text" o:gfxdata="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" strokecolor="#4472c4 [3204]" strokeweight=".5pt">
                 <v:stroke endarrow="block" joinstyle="miter"/>
               </v:shape>
             </w:pict>
@@ -5498,27 +5149,27 @@
         <mc:AlternateContent>
           <mc:Choice Requires="wps">
             <w:drawing>
-              <wp:anchor distT="0" distB="0" distL="114300" distR="114300" simplePos="0" relativeHeight="251739136" behindDoc="0" locked="0" layoutInCell="1" allowOverlap="1" wp14:anchorId="5B5AA2B2" wp14:editId="55241265">
+              <wp:anchor distT="0" distB="0" distL="114300" distR="114300" simplePos="0" relativeHeight="251756544" behindDoc="0" locked="0" layoutInCell="1" allowOverlap="1" wp14:anchorId="50607A95" wp14:editId="66402994">
                 <wp:simplePos x="0" y="0"/>
                 <wp:positionH relativeFrom="column">
-                  <wp:posOffset>1855470</wp:posOffset>
+                  <wp:posOffset>3166110</wp:posOffset>
                 </wp:positionH>
                 <wp:positionV relativeFrom="paragraph">
-                  <wp:posOffset>166370</wp:posOffset>
+                  <wp:posOffset>254635</wp:posOffset>
                 </wp:positionV>
-                <wp:extent cx="899160" cy="0"/>
-                <wp:effectExtent l="38100" t="76200" r="0" b="95250"/>
+                <wp:extent cx="0" cy="495300"/>
+                <wp:effectExtent l="76200" t="0" r="57150" b="57150"/>
                 <wp:wrapNone/>
-                <wp:docPr id="65" name="Gerade Verbindung mit Pfeil 65"/>
+                <wp:docPr id="43" name="Gerade Verbindung mit Pfeil 43"/>
                 <wp:cNvGraphicFramePr/>
                 <a:graphic xmlns:a="http://schemas.openxmlformats.org/drawingml/2006/main">
                   <a:graphicData uri="http://schemas.microsoft.com/office/word/2010/wordprocessingShape">
                     <wps:wsp>
                       <wps:cNvCnPr/>
                       <wps:spPr>
-                        <a:xfrm flipH="1">
+                        <a:xfrm>
                           <a:off x="0" y="0"/>
-                          <a:ext cx="899160" cy="0"/>
+                          <a:ext cx="0" cy="495300"/>
                         </a:xfrm>
                         <a:prstGeom prst="straightConnector1">
                           <a:avLst/>
@@ -5550,7 +5201,7 @@
           </mc:Choice>
           <mc:Fallback>
             <w:pict>
-              <v:shape w14:anchorId="4A524C9F" id="Gerade Verbindung mit Pfeil 65" o:spid="_x0000_s1026" type="#_x0000_t32" style="position:absolute;margin-left:146.1pt;margin-top:13.1pt;width:70.8pt;height:0;flip:x;z-index:251739136;visibility:visible;mso-wrap-style:square;mso-wrap-distance-left:9pt;mso-wrap-distance-top:0;mso-wrap-distance-right:9pt;mso-wrap-distance-bottom:0;mso-position-horizontal:absolute;mso-position-horizontal-relative:text;mso-position-vertical:absolute;mso-position-vertical-relative:text" o:gfxdata="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" strokecolor="#4472c4 [3204]" strokeweight=".5pt">
+              <v:shape w14:anchorId="55FCF4F1" id="Gerade Verbindung mit Pfeil 43" o:spid="_x0000_s1026" type="#_x0000_t32" style="position:absolute;margin-left:249.3pt;margin-top:20.05pt;width:0;height:39pt;z-index:251756544;visibility:visible;mso-wrap-style:square;mso-wrap-distance-left:9pt;mso-wrap-distance-top:0;mso-wrap-distance-right:9pt;mso-wrap-distance-bottom:0;mso-position-horizontal:absolute;mso-position-horizontal-relative:text;mso-position-vertical:absolute;mso-position-vertical-relative:text" o:gfxdata="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" strokecolor="#4472c4 [3204]" strokeweight=".5pt">
                 <v:stroke endarrow="block" joinstyle="miter"/>
               </v:shape>
             </w:pict>
@@ -5565,127 +5216,7 @@
         <mc:AlternateContent>
           <mc:Choice Requires="wps">
             <w:drawing>
-              <wp:anchor distT="0" distB="0" distL="114300" distR="114300" simplePos="0" relativeHeight="251727872" behindDoc="0" locked="0" layoutInCell="1" allowOverlap="1" wp14:anchorId="0DA547BC" wp14:editId="6A5023D2">
-                <wp:simplePos x="0" y="0"/>
-                <wp:positionH relativeFrom="column">
-                  <wp:posOffset>1070610</wp:posOffset>
-                </wp:positionH>
-                <wp:positionV relativeFrom="paragraph">
-                  <wp:posOffset>6350</wp:posOffset>
-                </wp:positionV>
-                <wp:extent cx="800100" cy="441960"/>
-                <wp:effectExtent l="0" t="0" r="19050" b="15240"/>
-                <wp:wrapNone/>
-                <wp:docPr id="58" name="Rechteck 58"/>
-                <wp:cNvGraphicFramePr/>
-                <a:graphic xmlns:a="http://schemas.openxmlformats.org/drawingml/2006/main">
-                  <a:graphicData uri="http://schemas.microsoft.com/office/word/2010/wordprocessingShape">
-                    <wps:wsp>
-                      <wps:cNvSpPr/>
-                      <wps:spPr>
-                        <a:xfrm>
-                          <a:off x="0" y="0"/>
-                          <a:ext cx="800100" cy="441960"/>
-                        </a:xfrm>
-                        <a:prstGeom prst="rect">
-                          <a:avLst/>
-                        </a:prstGeom>
-                      </wps:spPr>
-                      <wps:style>
-                        <a:lnRef idx="2">
-                          <a:schemeClr val="accent1">
-                            <a:shade val="50000"/>
-                          </a:schemeClr>
-                        </a:lnRef>
-                        <a:fillRef idx="1">
-                          <a:schemeClr val="accent1"/>
-                        </a:fillRef>
-                        <a:effectRef idx="0">
-                          <a:schemeClr val="accent1"/>
-                        </a:effectRef>
-                        <a:fontRef idx="minor">
-                          <a:schemeClr val="lt1"/>
-                        </a:fontRef>
-                      </wps:style>
-                      <wps:txbx>
-                        <w:txbxContent>
-                          <w:p>
-                            <w:pPr>
-                              <w:jc w:val="center"/>
-                            </w:pPr>
-                            <w:proofErr w:type="spellStart"/>
-                            <w:r>
-                              <w:t>Tranisition</w:t>
-                            </w:r>
-                            <w:proofErr w:type="spellEnd"/>
-                            <w:r>
-                              <w:t xml:space="preserve"> </w:t>
-                            </w:r>
-                            <w:proofErr w:type="spellStart"/>
-                            <w:r>
-                              <w:t>step</w:t>
-                            </w:r>
-                            <w:proofErr w:type="spellEnd"/>
-                          </w:p>
-                        </w:txbxContent>
-                      </wps:txbx>
-                      <wps:bodyPr rot="0" spcFirstLastPara="0" vertOverflow="overflow" horzOverflow="overflow" vert="horz" wrap="square" lIns="91440" tIns="45720" rIns="91440" bIns="45720" numCol="1" spcCol="0" rtlCol="0" fromWordArt="0" anchor="ctr" anchorCtr="0" forceAA="0" compatLnSpc="1">
-                        <a:prstTxWarp prst="textNoShape">
-                          <a:avLst/>
-                        </a:prstTxWarp>
-                        <a:noAutofit/>
-                      </wps:bodyPr>
-                    </wps:wsp>
-                  </a:graphicData>
-                </a:graphic>
-                <wp14:sizeRelH relativeFrom="margin">
-                  <wp14:pctWidth>0</wp14:pctWidth>
-                </wp14:sizeRelH>
-                <wp14:sizeRelV relativeFrom="margin">
-                  <wp14:pctHeight>0</wp14:pctHeight>
-                </wp14:sizeRelV>
-              </wp:anchor>
-            </w:drawing>
-          </mc:Choice>
-          <mc:Fallback>
-            <w:pict>
-              <v:rect w14:anchorId="0DA547BC" id="Rechteck 58" o:spid="_x0000_s1063" style="position:absolute;margin-left:84.3pt;margin-top:.5pt;width:63pt;height:34.8pt;z-index:251727872;visibility:visible;mso-wrap-style:square;mso-width-percent:0;mso-height-percent:0;mso-wrap-distance-left:9pt;mso-wrap-distance-top:0;mso-wrap-distance-right:9pt;mso-wrap-distance-bottom:0;mso-position-horizontal:absolute;mso-position-horizontal-relative:text;mso-position-vertical:absolute;mso-position-vertical-relative:text;mso-width-percent:0;mso-height-percent:0;mso-width-relative:margin;mso-height-relative:margin;v-text-anchor:middle" o:gfxdata="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" fillcolor="#4472c4 [3204]" strokecolor="#1f3763 [1604]" strokeweight="1pt">
-                <v:textbox>
-                  <w:txbxContent>
-                    <w:p>
-                      <w:pPr>
-                        <w:jc w:val="center"/>
-                      </w:pPr>
-                      <w:proofErr w:type="spellStart"/>
-                      <w:r>
-                        <w:t>Tranisition</w:t>
-                      </w:r>
-                      <w:proofErr w:type="spellEnd"/>
-                      <w:r>
-                        <w:t xml:space="preserve"> </w:t>
-                      </w:r>
-                      <w:proofErr w:type="spellStart"/>
-                      <w:r>
-                        <w:t>step</w:t>
-                      </w:r>
-                      <w:proofErr w:type="spellEnd"/>
-                    </w:p>
-                  </w:txbxContent>
-                </v:textbox>
-              </v:rect>
-            </w:pict>
-          </mc:Fallback>
-        </mc:AlternateContent>
-      </w:r>
-      <w:r>
-        <w:rPr>
-          <w:noProof/>
-          <w:lang w:val="da-DK"/>
-        </w:rPr>
-        <mc:AlternateContent>
-          <mc:Choice Requires="wps">
-            <w:drawing>
-              <wp:anchor distT="0" distB="0" distL="114300" distR="114300" simplePos="0" relativeHeight="251723776" behindDoc="0" locked="0" layoutInCell="1" allowOverlap="1" wp14:anchorId="6DA53B7F" wp14:editId="66B5CAB3">
+              <wp:anchor distT="0" distB="0" distL="114300" distR="114300" simplePos="0" relativeHeight="251723776" behindDoc="0" locked="0" layoutInCell="1" allowOverlap="1" wp14:anchorId="6DA53B7F" wp14:editId="18200BBC">
                 <wp:simplePos x="0" y="0"/>
                 <wp:positionH relativeFrom="column">
                   <wp:posOffset>6038850</wp:posOffset>
@@ -5737,7 +5268,7 @@
           </mc:Choice>
           <mc:Fallback>
             <w:pict>
-              <v:shape w14:anchorId="62EFBF65" id="Gerade Verbindung mit Pfeil 53" o:spid="_x0000_s1026" type="#_x0000_t32" style="position:absolute;margin-left:475.5pt;margin-top:22.1pt;width:.6pt;height:25.8pt;flip:y;z-index:251723776;visibility:visible;mso-wrap-style:square;mso-wrap-distance-left:9pt;mso-wrap-distance-top:0;mso-wrap-distance-right:9pt;mso-wrap-distance-bottom:0;mso-position-horizontal:absolute;mso-position-horizontal-relative:text;mso-position-vertical:absolute;mso-position-vertical-relative:text" o:gfxdata="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" strokecolor="#4472c4 [3204]" strokeweight=".5pt">
+              <v:shape w14:anchorId="443EA20F" id="Gerade Verbindung mit Pfeil 53" o:spid="_x0000_s1026" type="#_x0000_t32" style="position:absolute;margin-left:475.5pt;margin-top:22.1pt;width:.6pt;height:25.8pt;flip:y;z-index:251723776;visibility:visible;mso-wrap-style:square;mso-wrap-distance-left:9pt;mso-wrap-distance-top:0;mso-wrap-distance-right:9pt;mso-wrap-distance-bottom:0;mso-position-horizontal:absolute;mso-position-horizontal-relative:text;mso-position-vertical:absolute;mso-position-vertical-relative:text" o:gfxdata="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" strokecolor="#4472c4 [3204]" strokeweight=".5pt">
                 <v:stroke endarrow="block" joinstyle="miter"/>
               </v:shape>
             </w:pict>
@@ -5812,7 +5343,7 @@
           </mc:Choice>
           <mc:Fallback>
             <w:pict>
-              <v:shape w14:anchorId="72945BFF" id="Textfeld 48" o:spid="_x0000_s1064" type="#_x0000_t202" style="position:absolute;margin-left:553.5pt;margin-top:14.9pt;width:66.6pt;height:21pt;z-index:251719680;visibility:visible;mso-wrap-style:square;mso-width-percent:0;mso-wrap-distance-left:9pt;mso-wrap-distance-top:0;mso-wrap-distance-right:9pt;mso-wrap-distance-bottom:0;mso-position-horizontal:absolute;mso-position-horizontal-relative:text;mso-position-vertical:absolute;mso-position-vertical-relative:text;mso-width-percent:0;mso-width-relative:margin;v-text-anchor:top" o:gfxdata="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" fillcolor="white [3201]" strokeweight=".5pt">
+              <v:shape w14:anchorId="72945BFF" id="Textfeld 48" o:spid="_x0000_s1060" type="#_x0000_t202" style="position:absolute;margin-left:553.5pt;margin-top:14.9pt;width:66.6pt;height:21pt;z-index:251719680;visibility:visible;mso-wrap-style:square;mso-width-percent:0;mso-wrap-distance-left:9pt;mso-wrap-distance-top:0;mso-wrap-distance-right:9pt;mso-wrap-distance-bottom:0;mso-position-horizontal:absolute;mso-position-horizontal-relative:text;mso-position-vertical:absolute;mso-position-vertical-relative:text;mso-width-percent:0;mso-width-relative:margin;v-text-anchor:top" o:gfxdata="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" fillcolor="white [3201]" strokeweight=".5pt">
                 <v:textbox>
                   <w:txbxContent>
                     <w:p>
@@ -5842,324 +5373,13 @@
         <mc:AlternateContent>
           <mc:Choice Requires="wps">
             <w:drawing>
-              <wp:anchor distT="0" distB="0" distL="114300" distR="114300" simplePos="0" relativeHeight="251732992" behindDoc="0" locked="0" layoutInCell="1" allowOverlap="1" wp14:anchorId="6E49E845" wp14:editId="6120626A">
+              <wp:anchor distT="0" distB="0" distL="114300" distR="114300" simplePos="0" relativeHeight="251735040" behindDoc="0" locked="0" layoutInCell="1" allowOverlap="1" wp14:anchorId="0A6EC4E2" wp14:editId="66444133">
                 <wp:simplePos x="0" y="0"/>
-                <wp:positionH relativeFrom="column">
-                  <wp:posOffset>1474470</wp:posOffset>
+                <wp:positionH relativeFrom="margin">
+                  <wp:posOffset>2724150</wp:posOffset>
                 </wp:positionH>
                 <wp:positionV relativeFrom="paragraph">
-                  <wp:posOffset>7620</wp:posOffset>
-                </wp:positionV>
-                <wp:extent cx="1303020" cy="589280"/>
-                <wp:effectExtent l="19050" t="0" r="87630" b="96520"/>
-                <wp:wrapNone/>
-                <wp:docPr id="61" name="Gerade Verbindung mit Pfeil 61"/>
-                <wp:cNvGraphicFramePr/>
-                <a:graphic xmlns:a="http://schemas.openxmlformats.org/drawingml/2006/main">
-                  <a:graphicData uri="http://schemas.microsoft.com/office/word/2010/wordprocessingShape">
-                    <wps:wsp>
-                      <wps:cNvCnPr/>
-                      <wps:spPr>
-                        <a:xfrm>
-                          <a:off x="0" y="0"/>
-                          <a:ext cx="1303020" cy="589280"/>
-                        </a:xfrm>
-                        <a:prstGeom prst="bentConnector3">
-                          <a:avLst>
-                            <a:gd name="adj1" fmla="val -594"/>
-                          </a:avLst>
-                        </a:prstGeom>
-                        <a:ln>
-                          <a:tailEnd type="triangle"/>
-                        </a:ln>
-                      </wps:spPr>
-                      <wps:style>
-                        <a:lnRef idx="1">
-                          <a:schemeClr val="accent1"/>
-                        </a:lnRef>
-                        <a:fillRef idx="0">
-                          <a:schemeClr val="accent1"/>
-                        </a:fillRef>
-                        <a:effectRef idx="0">
-                          <a:schemeClr val="accent1"/>
-                        </a:effectRef>
-                        <a:fontRef idx="minor">
-                          <a:schemeClr val="tx1"/>
-                        </a:fontRef>
-                      </wps:style>
-                      <wps:bodyPr/>
-                    </wps:wsp>
-                  </a:graphicData>
-                </a:graphic>
-                <wp14:sizeRelH relativeFrom="margin">
-                  <wp14:pctWidth>0</wp14:pctWidth>
-                </wp14:sizeRelH>
-                <wp14:sizeRelV relativeFrom="margin">
-                  <wp14:pctHeight>0</wp14:pctHeight>
-                </wp14:sizeRelV>
-              </wp:anchor>
-            </w:drawing>
-          </mc:Choice>
-          <mc:Fallback>
-            <w:pict>
-              <v:shape w14:anchorId="4196F82E" id="Gerade Verbindung mit Pfeil 61" o:spid="_x0000_s1026" type="#_x0000_t34" style="position:absolute;margin-left:116.1pt;margin-top:.6pt;width:102.6pt;height:46.4pt;z-index:251732992;visibility:visible;mso-wrap-style:square;mso-width-percent:0;mso-height-percent:0;mso-wrap-distance-left:9pt;mso-wrap-distance-top:0;mso-wrap-distance-right:9pt;mso-wrap-distance-bottom:0;mso-position-horizontal:absolute;mso-position-horizontal-relative:text;mso-position-vertical:absolute;mso-position-vertical-relative:text;mso-width-percent:0;mso-height-percent:0;mso-width-relative:margin;mso-height-relative:margin" o:gfxdata="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" adj="-128" strokecolor="#4472c4 [3204]" strokeweight=".5pt">
-                <v:stroke endarrow="block"/>
-              </v:shape>
-            </w:pict>
-          </mc:Fallback>
-        </mc:AlternateContent>
-      </w:r>
-      <w:r>
-        <w:rPr>
-          <w:lang w:val="da-DK"/>
-        </w:rPr>
-        <mc:AlternateContent>
-          <mc:Choice Requires="wps">
-            <w:drawing>
-              <wp:anchor distT="0" distB="0" distL="114300" distR="114300" simplePos="0" relativeHeight="251709440" behindDoc="0" locked="0" layoutInCell="1" allowOverlap="1" wp14:anchorId="380629CB" wp14:editId="2E714D26">
-                <wp:simplePos x="0" y="0"/>
-                <wp:positionH relativeFrom="column">
-                  <wp:posOffset>7010400</wp:posOffset>
-                </wp:positionH>
-                <wp:positionV relativeFrom="paragraph">
-                  <wp:posOffset>83820</wp:posOffset>
-                </wp:positionV>
-                <wp:extent cx="784860" cy="1036320"/>
-                <wp:effectExtent l="0" t="0" r="15240" b="11430"/>
-                <wp:wrapNone/>
-                <wp:docPr id="22" name="Rechteck 22"/>
-                <wp:cNvGraphicFramePr/>
-                <a:graphic xmlns:a="http://schemas.openxmlformats.org/drawingml/2006/main">
-                  <a:graphicData uri="http://schemas.microsoft.com/office/word/2010/wordprocessingShape">
-                    <wps:wsp>
-                      <wps:cNvSpPr/>
-                      <wps:spPr>
-                        <a:xfrm>
-                          <a:off x="0" y="0"/>
-                          <a:ext cx="784860" cy="1036320"/>
-                        </a:xfrm>
-                        <a:prstGeom prst="rect">
-                          <a:avLst/>
-                        </a:prstGeom>
-                      </wps:spPr>
-                      <wps:style>
-                        <a:lnRef idx="1">
-                          <a:schemeClr val="accent4"/>
-                        </a:lnRef>
-                        <a:fillRef idx="2">
-                          <a:schemeClr val="accent4"/>
-                        </a:fillRef>
-                        <a:effectRef idx="1">
-                          <a:schemeClr val="accent4"/>
-                        </a:effectRef>
-                        <a:fontRef idx="minor">
-                          <a:schemeClr val="dk1"/>
-                        </a:fontRef>
-                      </wps:style>
-                      <wps:txbx>
-                        <w:txbxContent>
-                          <w:p>
-                            <w:pPr>
-                              <w:jc w:val="center"/>
-                            </w:pPr>
-                            <w:proofErr w:type="spellStart"/>
-                            <w:r>
-                              <w:t>PropertiesDTO</w:t>
-                            </w:r>
-                            <w:proofErr w:type="spellEnd"/>
-                          </w:p>
-                        </w:txbxContent>
-                      </wps:txbx>
-                      <wps:bodyPr rot="0" spcFirstLastPara="0" vertOverflow="overflow" horzOverflow="overflow" vert="horz" wrap="square" lIns="91440" tIns="45720" rIns="91440" bIns="45720" numCol="1" spcCol="0" rtlCol="0" fromWordArt="0" anchor="ctr" anchorCtr="0" forceAA="0" compatLnSpc="1">
-                        <a:prstTxWarp prst="textNoShape">
-                          <a:avLst/>
-                        </a:prstTxWarp>
-                        <a:noAutofit/>
-                      </wps:bodyPr>
-                    </wps:wsp>
-                  </a:graphicData>
-                </a:graphic>
-                <wp14:sizeRelH relativeFrom="margin">
-                  <wp14:pctWidth>0</wp14:pctWidth>
-                </wp14:sizeRelH>
-              </wp:anchor>
-            </w:drawing>
-          </mc:Choice>
-          <mc:Fallback>
-            <w:pict>
-              <v:rect w14:anchorId="380629CB" id="Rechteck 22" o:spid="_x0000_s1065" style="position:absolute;margin-left:552pt;margin-top:6.6pt;width:61.8pt;height:81.6pt;z-index:251709440;visibility:visible;mso-wrap-style:square;mso-width-percent:0;mso-wrap-distance-left:9pt;mso-wrap-distance-top:0;mso-wrap-distance-right:9pt;mso-wrap-distance-bottom:0;mso-position-horizontal:absolute;mso-position-horizontal-relative:text;mso-position-vertical:absolute;mso-position-vertical-relative:text;mso-width-percent:0;mso-width-relative:margin;v-text-anchor:middle" o:gfxdata="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" fillcolor="#ffd555 [2167]" strokecolor="#ffc000 [3207]" strokeweight=".5pt">
-                <v:fill color2="#ffcc31 [2615]" rotate="t" colors="0 #ffdd9c;.5 #ffd78e;1 #ffd479" focus="100%" type="gradient">
-                  <o:fill v:ext="view" type="gradientUnscaled"/>
-                </v:fill>
-                <v:textbox>
-                  <w:txbxContent>
-                    <w:p>
-                      <w:pPr>
-                        <w:jc w:val="center"/>
-                      </w:pPr>
-                      <w:proofErr w:type="spellStart"/>
-                      <w:r>
-                        <w:t>PropertiesDTO</w:t>
-                      </w:r>
-                      <w:proofErr w:type="spellEnd"/>
-                    </w:p>
-                  </w:txbxContent>
-                </v:textbox>
-              </v:rect>
-            </w:pict>
-          </mc:Fallback>
-        </mc:AlternateContent>
-      </w:r>
-    </w:p>
-    <w:p>
-      <w:pPr>
-        <w:rPr>
-          <w:lang w:val="da-DK"/>
-        </w:rPr>
-      </w:pPr>
-      <w:r>
-        <w:rPr>
-          <w:noProof/>
-          <w:lang w:val="da-DK"/>
-        </w:rPr>
-        <mc:AlternateContent>
-          <mc:Choice Requires="wps">
-            <w:drawing>
-              <wp:anchor distT="0" distB="0" distL="114300" distR="114300" simplePos="0" relativeHeight="251744256" behindDoc="0" locked="0" layoutInCell="1" allowOverlap="1" wp14:anchorId="3864A894" wp14:editId="6923F674">
-                <wp:simplePos x="0" y="0"/>
-                <wp:positionH relativeFrom="column">
-                  <wp:posOffset>140970</wp:posOffset>
-                </wp:positionH>
-                <wp:positionV relativeFrom="paragraph">
-                  <wp:posOffset>52705</wp:posOffset>
-                </wp:positionV>
-                <wp:extent cx="1280160" cy="510540"/>
-                <wp:effectExtent l="0" t="361950" r="15240" b="22860"/>
-                <wp:wrapNone/>
-                <wp:docPr id="71" name="Sprechblase: rechteckig mit abgerundeten Ecken 71"/>
-                <wp:cNvGraphicFramePr/>
-                <a:graphic xmlns:a="http://schemas.openxmlformats.org/drawingml/2006/main">
-                  <a:graphicData uri="http://schemas.microsoft.com/office/word/2010/wordprocessingShape">
-                    <wps:wsp>
-                      <wps:cNvSpPr/>
-                      <wps:spPr>
-                        <a:xfrm>
-                          <a:off x="0" y="0"/>
-                          <a:ext cx="1280160" cy="510540"/>
-                        </a:xfrm>
-                        <a:prstGeom prst="wedgeRoundRectCallout">
-                          <a:avLst>
-                            <a:gd name="adj1" fmla="val 36493"/>
-                            <a:gd name="adj2" fmla="val -116604"/>
-                            <a:gd name="adj3" fmla="val 16667"/>
-                          </a:avLst>
-                        </a:prstGeom>
-                      </wps:spPr>
-                      <wps:style>
-                        <a:lnRef idx="2">
-                          <a:schemeClr val="accent1"/>
-                        </a:lnRef>
-                        <a:fillRef idx="1">
-                          <a:schemeClr val="lt1"/>
-                        </a:fillRef>
-                        <a:effectRef idx="0">
-                          <a:schemeClr val="accent1"/>
-                        </a:effectRef>
-                        <a:fontRef idx="minor">
-                          <a:schemeClr val="dk1"/>
-                        </a:fontRef>
-                      </wps:style>
-                      <wps:txbx>
-                        <w:txbxContent>
-                          <w:p>
-                            <w:pPr>
-                              <w:jc w:val="center"/>
-                            </w:pPr>
-                            <w:proofErr w:type="spellStart"/>
-                            <w:r>
-                              <w:t>One</w:t>
-                            </w:r>
-                            <w:proofErr w:type="spellEnd"/>
-                            <w:r>
-                              <w:t xml:space="preserve"> </w:t>
-                            </w:r>
-                            <w:r>
-                              <w:t xml:space="preserve">intermediate </w:t>
-                            </w:r>
-                            <w:proofErr w:type="spellStart"/>
-                            <w:r>
-                              <w:t>step</w:t>
-                            </w:r>
-                            <w:proofErr w:type="spellEnd"/>
-                          </w:p>
-                        </w:txbxContent>
-                      </wps:txbx>
-                      <wps:bodyPr rot="0" spcFirstLastPara="0" vertOverflow="overflow" horzOverflow="overflow" vert="horz" wrap="square" lIns="91440" tIns="45720" rIns="91440" bIns="45720" numCol="1" spcCol="0" rtlCol="0" fromWordArt="0" anchor="ctr" anchorCtr="0" forceAA="0" compatLnSpc="1">
-                        <a:prstTxWarp prst="textNoShape">
-                          <a:avLst/>
-                        </a:prstTxWarp>
-                        <a:noAutofit/>
-                      </wps:bodyPr>
-                    </wps:wsp>
-                  </a:graphicData>
-                </a:graphic>
-                <wp14:sizeRelH relativeFrom="margin">
-                  <wp14:pctWidth>0</wp14:pctWidth>
-                </wp14:sizeRelH>
-                <wp14:sizeRelV relativeFrom="margin">
-                  <wp14:pctHeight>0</wp14:pctHeight>
-                </wp14:sizeRelV>
-              </wp:anchor>
-            </w:drawing>
-          </mc:Choice>
-          <mc:Fallback>
-            <w:pict>
-              <v:shape w14:anchorId="3864A894" id="Sprechblase: rechteckig mit abgerundeten Ecken 71" o:spid="_x0000_s1066" type="#_x0000_t62" style="position:absolute;margin-left:11.1pt;margin-top:4.15pt;width:100.8pt;height:40.2pt;z-index:251744256;visibility:visible;mso-wrap-style:square;mso-width-percent:0;mso-height-percent:0;mso-wrap-distance-left:9pt;mso-wrap-distance-top:0;mso-wrap-distance-right:9pt;mso-wrap-distance-bottom:0;mso-position-horizontal:absolute;mso-position-horizontal-relative:text;mso-position-vertical:absolute;mso-position-vertical-relative:text;mso-width-percent:0;mso-height-percent:0;mso-width-relative:margin;mso-height-relative:margin;v-text-anchor:middle" o:gfxdata="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" adj="18682,-14386" fillcolor="white [3201]" strokecolor="#4472c4 [3204]" strokeweight="1pt">
-                <v:textbox>
-                  <w:txbxContent>
-                    <w:p>
-                      <w:pPr>
-                        <w:jc w:val="center"/>
-                      </w:pPr>
-                      <w:proofErr w:type="spellStart"/>
-                      <w:r>
-                        <w:t>One</w:t>
-                      </w:r>
-                      <w:proofErr w:type="spellEnd"/>
-                      <w:r>
-                        <w:t xml:space="preserve"> </w:t>
-                      </w:r>
-                      <w:r>
-                        <w:t xml:space="preserve">intermediate </w:t>
-                      </w:r>
-                      <w:proofErr w:type="spellStart"/>
-                      <w:r>
-                        <w:t>step</w:t>
-                      </w:r>
-                      <w:proofErr w:type="spellEnd"/>
-                    </w:p>
-                  </w:txbxContent>
-                </v:textbox>
-              </v:shape>
-            </w:pict>
-          </mc:Fallback>
-        </mc:AlternateContent>
-      </w:r>
-      <w:r>
-        <w:rPr>
-          <w:noProof/>
-          <w:lang w:val="da-DK"/>
-        </w:rPr>
-        <mc:AlternateContent>
-          <mc:Choice Requires="wps">
-            <w:drawing>
-              <wp:anchor distT="0" distB="0" distL="114300" distR="114300" simplePos="0" relativeHeight="251735040" behindDoc="0" locked="0" layoutInCell="1" allowOverlap="1" wp14:anchorId="0A6EC4E2" wp14:editId="642F193A">
-                <wp:simplePos x="0" y="0"/>
-                <wp:positionH relativeFrom="margin">
-                  <wp:posOffset>1672590</wp:posOffset>
-                </wp:positionH>
-                <wp:positionV relativeFrom="paragraph">
-                  <wp:posOffset>90805</wp:posOffset>
+                  <wp:posOffset>18415</wp:posOffset>
                 </wp:positionV>
                 <wp:extent cx="868680" cy="297180"/>
                 <wp:effectExtent l="0" t="0" r="0" b="7620"/>
@@ -6220,7 +5440,7 @@
           </mc:Choice>
           <mc:Fallback>
             <w:pict>
-              <v:shape w14:anchorId="0A6EC4E2" id="Textfeld 62" o:spid="_x0000_s1067" type="#_x0000_t202" style="position:absolute;margin-left:131.7pt;margin-top:7.15pt;width:68.4pt;height:23.4pt;z-index:251735040;visibility:visible;mso-wrap-style:square;mso-width-percent:0;mso-height-percent:0;mso-wrap-distance-left:9pt;mso-wrap-distance-top:0;mso-wrap-distance-right:9pt;mso-wrap-distance-bottom:0;mso-position-horizontal:absolute;mso-position-horizontal-relative:margin;mso-position-vertical:absolute;mso-position-vertical-relative:text;mso-width-percent:0;mso-height-percent:0;mso-width-relative:margin;mso-height-relative:margin;v-text-anchor:top" o:gfxdata="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" filled="f" stroked="f" strokeweight=".5pt">
+              <v:shape w14:anchorId="0A6EC4E2" id="Textfeld 62" o:spid="_x0000_s1061" type="#_x0000_t202" style="position:absolute;margin-left:214.5pt;margin-top:1.45pt;width:68.4pt;height:23.4pt;z-index:251735040;visibility:visible;mso-wrap-style:square;mso-width-percent:0;mso-height-percent:0;mso-wrap-distance-left:9pt;mso-wrap-distance-top:0;mso-wrap-distance-right:9pt;mso-wrap-distance-bottom:0;mso-position-horizontal:absolute;mso-position-horizontal-relative:margin;mso-position-vertical:absolute;mso-position-vertical-relative:text;mso-width-percent:0;mso-height-percent:0;mso-width-relative:margin;mso-height-relative:margin;v-text-anchor:top" o:gfxdata="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" filled="f" stroked="f" strokeweight=".5pt">
                 <v:textbox>
                   <w:txbxContent>
                     <w:p>
@@ -6252,54 +5472,59 @@
         <mc:AlternateContent>
           <mc:Choice Requires="wps">
             <w:drawing>
-              <wp:anchor distT="0" distB="0" distL="114300" distR="114300" simplePos="0" relativeHeight="251721728" behindDoc="0" locked="0" layoutInCell="1" allowOverlap="1" wp14:anchorId="72B6BC1D" wp14:editId="6B204D1C">
+              <wp:anchor distT="0" distB="0" distL="114300" distR="114300" simplePos="0" relativeHeight="251709440" behindDoc="0" locked="0" layoutInCell="1" allowOverlap="1" wp14:anchorId="380629CB" wp14:editId="1D854D92">
                 <wp:simplePos x="0" y="0"/>
                 <wp:positionH relativeFrom="column">
-                  <wp:posOffset>6343650</wp:posOffset>
+                  <wp:posOffset>7010400</wp:posOffset>
                 </wp:positionH>
                 <wp:positionV relativeFrom="paragraph">
-                  <wp:posOffset>197485</wp:posOffset>
+                  <wp:posOffset>83820</wp:posOffset>
                 </wp:positionV>
-                <wp:extent cx="746760" cy="297180"/>
-                <wp:effectExtent l="0" t="0" r="0" b="7620"/>
+                <wp:extent cx="784860" cy="1036320"/>
+                <wp:effectExtent l="0" t="0" r="15240" b="11430"/>
                 <wp:wrapNone/>
-                <wp:docPr id="50" name="Textfeld 50"/>
+                <wp:docPr id="22" name="Rechteck 22"/>
                 <wp:cNvGraphicFramePr/>
                 <a:graphic xmlns:a="http://schemas.openxmlformats.org/drawingml/2006/main">
                   <a:graphicData uri="http://schemas.microsoft.com/office/word/2010/wordprocessingShape">
                     <wps:wsp>
-                      <wps:cNvSpPr txBox="1"/>
+                      <wps:cNvSpPr/>
                       <wps:spPr>
                         <a:xfrm>
                           <a:off x="0" y="0"/>
-                          <a:ext cx="746760" cy="297180"/>
+                          <a:ext cx="784860" cy="1036320"/>
                         </a:xfrm>
                         <a:prstGeom prst="rect">
                           <a:avLst/>
                         </a:prstGeom>
-                        <a:noFill/>
-                        <a:ln w="6350">
-                          <a:noFill/>
-                        </a:ln>
                       </wps:spPr>
+                      <wps:style>
+                        <a:lnRef idx="1">
+                          <a:schemeClr val="accent4"/>
+                        </a:lnRef>
+                        <a:fillRef idx="2">
+                          <a:schemeClr val="accent4"/>
+                        </a:fillRef>
+                        <a:effectRef idx="1">
+                          <a:schemeClr val="accent4"/>
+                        </a:effectRef>
+                        <a:fontRef idx="minor">
+                          <a:schemeClr val="dk1"/>
+                        </a:fontRef>
+                      </wps:style>
                       <wps:txbx>
                         <w:txbxContent>
                           <w:p>
+                            <w:pPr>
+                              <w:jc w:val="center"/>
+                            </w:pPr>
                             <w:r>
-                              <w:t>&lt;&lt;</w:t>
-                            </w:r>
-                            <w:proofErr w:type="spellStart"/>
-                            <w:r>
-                              <w:t>read</w:t>
-                            </w:r>
-                            <w:proofErr w:type="spellEnd"/>
-                            <w:r>
-                              <w:t>&gt;&gt;</w:t>
+                              <w:t>PropertiesDTO</w:t>
                             </w:r>
                           </w:p>
                         </w:txbxContent>
                       </wps:txbx>
-                      <wps:bodyPr rot="0" spcFirstLastPara="0" vertOverflow="overflow" horzOverflow="overflow" vert="horz" wrap="square" lIns="91440" tIns="45720" rIns="91440" bIns="45720" numCol="1" spcCol="0" rtlCol="0" fromWordArt="0" anchor="t" anchorCtr="0" forceAA="0" compatLnSpc="1">
+                      <wps:bodyPr rot="0" spcFirstLastPara="0" vertOverflow="overflow" horzOverflow="overflow" vert="horz" wrap="square" lIns="91440" tIns="45720" rIns="91440" bIns="45720" numCol="1" spcCol="0" rtlCol="0" fromWordArt="0" anchor="ctr" anchorCtr="0" forceAA="0" compatLnSpc="1">
                         <a:prstTxWarp prst="textNoShape">
                           <a:avLst/>
                         </a:prstTxWarp>
@@ -6311,33 +5536,28 @@
                 <wp14:sizeRelH relativeFrom="margin">
                   <wp14:pctWidth>0</wp14:pctWidth>
                 </wp14:sizeRelH>
-                <wp14:sizeRelV relativeFrom="margin">
-                  <wp14:pctHeight>0</wp14:pctHeight>
-                </wp14:sizeRelV>
               </wp:anchor>
             </w:drawing>
           </mc:Choice>
           <mc:Fallback>
             <w:pict>
-              <v:shape w14:anchorId="72B6BC1D" id="Textfeld 50" o:spid="_x0000_s1068" type="#_x0000_t202" style="position:absolute;margin-left:499.5pt;margin-top:15.55pt;width:58.8pt;height:23.4pt;z-index:251721728;visibility:visible;mso-wrap-style:square;mso-width-percent:0;mso-height-percent:0;mso-wrap-distance-left:9pt;mso-wrap-distance-top:0;mso-wrap-distance-right:9pt;mso-wrap-distance-bottom:0;mso-position-horizontal:absolute;mso-position-horizontal-relative:text;mso-position-vertical:absolute;mso-position-vertical-relative:text;mso-width-percent:0;mso-height-percent:0;mso-width-relative:margin;mso-height-relative:margin;v-text-anchor:top" o:gfxdata="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" filled="f" stroked="f" strokeweight=".5pt">
+              <v:rect w14:anchorId="380629CB" id="Rechteck 22" o:spid="_x0000_s1062" style="position:absolute;margin-left:552pt;margin-top:6.6pt;width:61.8pt;height:81.6pt;z-index:251709440;visibility:visible;mso-wrap-style:square;mso-width-percent:0;mso-wrap-distance-left:9pt;mso-wrap-distance-top:0;mso-wrap-distance-right:9pt;mso-wrap-distance-bottom:0;mso-position-horizontal:absolute;mso-position-horizontal-relative:text;mso-position-vertical:absolute;mso-position-vertical-relative:text;mso-width-percent:0;mso-width-relative:margin;v-text-anchor:middle" o:gfxdata="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" fillcolor="#ffd555 [2167]" strokecolor="#ffc000 [3207]" strokeweight=".5pt">
+                <v:fill color2="#ffcc31 [2615]" rotate="t" colors="0 #ffdd9c;.5 #ffd78e;1 #ffd479" focus="100%" type="gradient">
+                  <o:fill v:ext="view" type="gradientUnscaled"/>
+                </v:fill>
                 <v:textbox>
                   <w:txbxContent>
                     <w:p>
+                      <w:pPr>
+                        <w:jc w:val="center"/>
+                      </w:pPr>
                       <w:r>
-                        <w:t>&lt;&lt;</w:t>
-                      </w:r>
-                      <w:proofErr w:type="spellStart"/>
-                      <w:r>
-                        <w:t>read</w:t>
-                      </w:r>
-                      <w:proofErr w:type="spellEnd"/>
-                      <w:r>
-                        <w:t>&gt;&gt;</w:t>
+                        <w:t>PropertiesDTO</w:t>
                       </w:r>
                     </w:p>
                   </w:txbxContent>
                 </v:textbox>
-              </v:shape>
+              </v:rect>
             </w:pict>
           </mc:Fallback>
         </mc:AlternateContent>
@@ -6345,7 +5565,6 @@
     </w:p>
     <w:p>
       <w:pPr>
-        <w:jc w:val="center"/>
         <w:rPr>
           <w:lang w:val="da-DK"/>
         </w:rPr>
@@ -6353,285 +5572,18 @@
       <w:r>
         <w:rPr>
           <w:noProof/>
-          <w:lang w:val="da-DK"/>
+          <w:u w:val="single"/>
         </w:rPr>
         <mc:AlternateContent>
           <mc:Choice Requires="wps">
             <w:drawing>
-              <wp:anchor distT="0" distB="0" distL="114300" distR="114300" simplePos="0" relativeHeight="251753472" behindDoc="0" locked="0" layoutInCell="1" allowOverlap="1" wp14:anchorId="0E2BAC62" wp14:editId="1357DF3C">
+              <wp:anchor distT="0" distB="0" distL="114300" distR="114300" simplePos="0" relativeHeight="251748352" behindDoc="0" locked="0" layoutInCell="1" allowOverlap="1" wp14:anchorId="61288A3C" wp14:editId="7D5F48FC">
                 <wp:simplePos x="0" y="0"/>
-                <wp:positionH relativeFrom="margin">
-                  <wp:posOffset>2526030</wp:posOffset>
+                <wp:positionH relativeFrom="column">
+                  <wp:posOffset>1350645</wp:posOffset>
                 </wp:positionH>
                 <wp:positionV relativeFrom="paragraph">
-                  <wp:posOffset>944245</wp:posOffset>
-                </wp:positionV>
-                <wp:extent cx="556260" cy="251460"/>
-                <wp:effectExtent l="0" t="0" r="0" b="0"/>
-                <wp:wrapNone/>
-                <wp:docPr id="77" name="Textfeld 77"/>
-                <wp:cNvGraphicFramePr/>
-                <a:graphic xmlns:a="http://schemas.openxmlformats.org/drawingml/2006/main">
-                  <a:graphicData uri="http://schemas.microsoft.com/office/word/2010/wordprocessingShape">
-                    <wps:wsp>
-                      <wps:cNvSpPr txBox="1"/>
-                      <wps:spPr>
-                        <a:xfrm>
-                          <a:off x="0" y="0"/>
-                          <a:ext cx="556260" cy="251460"/>
-                        </a:xfrm>
-                        <a:prstGeom prst="rect">
-                          <a:avLst/>
-                        </a:prstGeom>
-                        <a:noFill/>
-                        <a:ln w="6350">
-                          <a:noFill/>
-                        </a:ln>
-                      </wps:spPr>
-                      <wps:txbx>
-                        <w:txbxContent>
-                          <w:p>
-                            <w:r>
-                              <w:t>1</w:t>
-                            </w:r>
-                            <w:proofErr w:type="gramStart"/>
-                            <w:r>
-                              <w:t xml:space="preserve"> ..</w:t>
-                            </w:r>
-                            <w:proofErr w:type="gramEnd"/>
-                            <w:r>
-                              <w:t xml:space="preserve"> *</w:t>
-                            </w:r>
-                          </w:p>
-                        </w:txbxContent>
-                      </wps:txbx>
-                      <wps:bodyPr rot="0" spcFirstLastPara="0" vertOverflow="overflow" horzOverflow="overflow" vert="horz" wrap="square" lIns="91440" tIns="45720" rIns="91440" bIns="45720" numCol="1" spcCol="0" rtlCol="0" fromWordArt="0" anchor="t" anchorCtr="0" forceAA="0" compatLnSpc="1">
-                        <a:prstTxWarp prst="textNoShape">
-                          <a:avLst/>
-                        </a:prstTxWarp>
-                        <a:noAutofit/>
-                      </wps:bodyPr>
-                    </wps:wsp>
-                  </a:graphicData>
-                </a:graphic>
-                <wp14:sizeRelH relativeFrom="margin">
-                  <wp14:pctWidth>0</wp14:pctWidth>
-                </wp14:sizeRelH>
-                <wp14:sizeRelV relativeFrom="margin">
-                  <wp14:pctHeight>0</wp14:pctHeight>
-                </wp14:sizeRelV>
-              </wp:anchor>
-            </w:drawing>
-          </mc:Choice>
-          <mc:Fallback>
-            <w:pict>
-              <v:shape w14:anchorId="0E2BAC62" id="Textfeld 77" o:spid="_x0000_s1069" type="#_x0000_t202" style="position:absolute;left:0;text-align:left;margin-left:198.9pt;margin-top:74.35pt;width:43.8pt;height:19.8pt;z-index:251753472;visibility:visible;mso-wrap-style:square;mso-width-percent:0;mso-height-percent:0;mso-wrap-distance-left:9pt;mso-wrap-distance-top:0;mso-wrap-distance-right:9pt;mso-wrap-distance-bottom:0;mso-position-horizontal:absolute;mso-position-horizontal-relative:margin;mso-position-vertical:absolute;mso-position-vertical-relative:text;mso-width-percent:0;mso-height-percent:0;mso-width-relative:margin;mso-height-relative:margin;v-text-anchor:top" o:gfxdata="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" filled="f" stroked="f" strokeweight=".5pt">
-                <v:textbox>
-                  <w:txbxContent>
-                    <w:p>
-                      <w:r>
-                        <w:t>1</w:t>
-                      </w:r>
-                      <w:proofErr w:type="gramStart"/>
-                      <w:r>
-                        <w:t xml:space="preserve"> ..</w:t>
-                      </w:r>
-                      <w:proofErr w:type="gramEnd"/>
-                      <w:r>
-                        <w:t xml:space="preserve"> *</w:t>
-                      </w:r>
-                    </w:p>
-                  </w:txbxContent>
-                </v:textbox>
-                <w10:wrap anchorx="margin"/>
-              </v:shape>
-            </w:pict>
-          </mc:Fallback>
-        </mc:AlternateContent>
-      </w:r>
-      <w:r>
-        <w:rPr>
-          <w:noProof/>
-          <w:lang w:val="da-DK"/>
-        </w:rPr>
-        <mc:AlternateContent>
-          <mc:Choice Requires="wps">
-            <w:drawing>
-              <wp:anchor distT="0" distB="0" distL="114300" distR="114300" simplePos="0" relativeHeight="251751424" behindDoc="0" locked="0" layoutInCell="1" allowOverlap="1" wp14:anchorId="6BB1EE54" wp14:editId="1F50C414">
-                <wp:simplePos x="0" y="0"/>
-                <wp:positionH relativeFrom="margin">
-                  <wp:posOffset>2404110</wp:posOffset>
-                </wp:positionH>
-                <wp:positionV relativeFrom="paragraph">
-                  <wp:posOffset>1165225</wp:posOffset>
-                </wp:positionV>
-                <wp:extent cx="746760" cy="297180"/>
-                <wp:effectExtent l="0" t="0" r="0" b="7620"/>
-                <wp:wrapNone/>
-                <wp:docPr id="76" name="Textfeld 76"/>
-                <wp:cNvGraphicFramePr/>
-                <a:graphic xmlns:a="http://schemas.openxmlformats.org/drawingml/2006/main">
-                  <a:graphicData uri="http://schemas.microsoft.com/office/word/2010/wordprocessingShape">
-                    <wps:wsp>
-                      <wps:cNvSpPr txBox="1"/>
-                      <wps:spPr>
-                        <a:xfrm>
-                          <a:off x="0" y="0"/>
-                          <a:ext cx="746760" cy="297180"/>
-                        </a:xfrm>
-                        <a:prstGeom prst="rect">
-                          <a:avLst/>
-                        </a:prstGeom>
-                        <a:noFill/>
-                        <a:ln w="6350">
-                          <a:noFill/>
-                        </a:ln>
-                      </wps:spPr>
-                      <wps:txbx>
-                        <w:txbxContent>
-                          <w:p>
-                            <w:r>
-                              <w:t>&lt;&lt;</w:t>
-                            </w:r>
-                            <w:proofErr w:type="spellStart"/>
-                            <w:r>
-                              <w:t>use</w:t>
-                            </w:r>
-                            <w:proofErr w:type="spellEnd"/>
-                            <w:r>
-                              <w:t>&gt;&gt;</w:t>
-                            </w:r>
-                          </w:p>
-                        </w:txbxContent>
-                      </wps:txbx>
-                      <wps:bodyPr rot="0" spcFirstLastPara="0" vertOverflow="overflow" horzOverflow="overflow" vert="horz" wrap="square" lIns="91440" tIns="45720" rIns="91440" bIns="45720" numCol="1" spcCol="0" rtlCol="0" fromWordArt="0" anchor="t" anchorCtr="0" forceAA="0" compatLnSpc="1">
-                        <a:prstTxWarp prst="textNoShape">
-                          <a:avLst/>
-                        </a:prstTxWarp>
-                        <a:noAutofit/>
-                      </wps:bodyPr>
-                    </wps:wsp>
-                  </a:graphicData>
-                </a:graphic>
-                <wp14:sizeRelH relativeFrom="margin">
-                  <wp14:pctWidth>0</wp14:pctWidth>
-                </wp14:sizeRelH>
-                <wp14:sizeRelV relativeFrom="margin">
-                  <wp14:pctHeight>0</wp14:pctHeight>
-                </wp14:sizeRelV>
-              </wp:anchor>
-            </w:drawing>
-          </mc:Choice>
-          <mc:Fallback>
-            <w:pict>
-              <v:shape w14:anchorId="6BB1EE54" id="Textfeld 76" o:spid="_x0000_s1070" type="#_x0000_t202" style="position:absolute;left:0;text-align:left;margin-left:189.3pt;margin-top:91.75pt;width:58.8pt;height:23.4pt;z-index:251751424;visibility:visible;mso-wrap-style:square;mso-width-percent:0;mso-height-percent:0;mso-wrap-distance-left:9pt;mso-wrap-distance-top:0;mso-wrap-distance-right:9pt;mso-wrap-distance-bottom:0;mso-position-horizontal:absolute;mso-position-horizontal-relative:margin;mso-position-vertical:absolute;mso-position-vertical-relative:text;mso-width-percent:0;mso-height-percent:0;mso-width-relative:margin;mso-height-relative:margin;v-text-anchor:top" o:gfxdata="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" filled="f" stroked="f" strokeweight=".5pt">
-                <v:textbox>
-                  <w:txbxContent>
-                    <w:p>
-                      <w:r>
-                        <w:t>&lt;&lt;</w:t>
-                      </w:r>
-                      <w:proofErr w:type="spellStart"/>
-                      <w:r>
-                        <w:t>use</w:t>
-                      </w:r>
-                      <w:proofErr w:type="spellEnd"/>
-                      <w:r>
-                        <w:t>&gt;&gt;</w:t>
-                      </w:r>
-                    </w:p>
-                  </w:txbxContent>
-                </v:textbox>
-                <w10:wrap anchorx="margin"/>
-              </v:shape>
-            </w:pict>
-          </mc:Fallback>
-        </mc:AlternateContent>
-      </w:r>
-      <w:r>
-        <w:rPr>
-          <w:noProof/>
-          <w:u w:val="single"/>
-        </w:rPr>
-        <mc:AlternateContent>
-          <mc:Choice Requires="wps">
-            <w:drawing>
-              <wp:anchor distT="0" distB="0" distL="114300" distR="114300" simplePos="0" relativeHeight="251749376" behindDoc="0" locked="0" layoutInCell="1" allowOverlap="1" wp14:anchorId="4B795E7D" wp14:editId="744ACDC2">
-                <wp:simplePos x="0" y="0"/>
-                <wp:positionH relativeFrom="column">
-                  <wp:posOffset>2282190</wp:posOffset>
-                </wp:positionH>
-                <wp:positionV relativeFrom="paragraph">
-                  <wp:posOffset>563245</wp:posOffset>
-                </wp:positionV>
-                <wp:extent cx="845820" cy="594360"/>
-                <wp:effectExtent l="0" t="38100" r="87630" b="34290"/>
-                <wp:wrapNone/>
-                <wp:docPr id="75" name="Gerade Verbindung mit Pfeil 75"/>
-                <wp:cNvGraphicFramePr/>
-                <a:graphic xmlns:a="http://schemas.openxmlformats.org/drawingml/2006/main">
-                  <a:graphicData uri="http://schemas.microsoft.com/office/word/2010/wordprocessingShape">
-                    <wps:wsp>
-                      <wps:cNvCnPr/>
-                      <wps:spPr>
-                        <a:xfrm flipV="1">
-                          <a:off x="0" y="0"/>
-                          <a:ext cx="845820" cy="594360"/>
-                        </a:xfrm>
-                        <a:prstGeom prst="bentConnector3">
-                          <a:avLst>
-                            <a:gd name="adj1" fmla="val 100450"/>
-                          </a:avLst>
-                        </a:prstGeom>
-                        <a:ln>
-                          <a:tailEnd type="triangle"/>
-                        </a:ln>
-                      </wps:spPr>
-                      <wps:style>
-                        <a:lnRef idx="1">
-                          <a:schemeClr val="accent1"/>
-                        </a:lnRef>
-                        <a:fillRef idx="0">
-                          <a:schemeClr val="accent1"/>
-                        </a:fillRef>
-                        <a:effectRef idx="0">
-                          <a:schemeClr val="accent1"/>
-                        </a:effectRef>
-                        <a:fontRef idx="minor">
-                          <a:schemeClr val="tx1"/>
-                        </a:fontRef>
-                      </wps:style>
-                      <wps:bodyPr/>
-                    </wps:wsp>
-                  </a:graphicData>
-                </a:graphic>
-              </wp:anchor>
-            </w:drawing>
-          </mc:Choice>
-          <mc:Fallback>
-            <w:pict>
-              <v:shape w14:anchorId="3854213E" id="Gerade Verbindung mit Pfeil 75" o:spid="_x0000_s1026" type="#_x0000_t34" style="position:absolute;margin-left:179.7pt;margin-top:44.35pt;width:66.6pt;height:46.8pt;flip:y;z-index:251749376;visibility:visible;mso-wrap-style:square;mso-wrap-distance-left:9pt;mso-wrap-distance-top:0;mso-wrap-distance-right:9pt;mso-wrap-distance-bottom:0;mso-position-horizontal:absolute;mso-position-horizontal-relative:text;mso-position-vertical:absolute;mso-position-vertical-relative:text" o:gfxdata="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" adj="21697" strokecolor="#4472c4 [3204]" strokeweight=".5pt">
-                <v:stroke endarrow="block"/>
-              </v:shape>
-            </w:pict>
-          </mc:Fallback>
-        </mc:AlternateContent>
-      </w:r>
-      <w:r>
-        <w:rPr>
-          <w:noProof/>
-          <w:u w:val="single"/>
-        </w:rPr>
-        <mc:AlternateContent>
-          <mc:Choice Requires="wps">
-            <w:drawing>
-              <wp:anchor distT="0" distB="0" distL="114300" distR="114300" simplePos="0" relativeHeight="251748352" behindDoc="0" locked="0" layoutInCell="1" allowOverlap="1" wp14:anchorId="61288A3C" wp14:editId="2022E76C">
-                <wp:simplePos x="0" y="0"/>
-                <wp:positionH relativeFrom="column">
-                  <wp:posOffset>1493520</wp:posOffset>
-                </wp:positionH>
-                <wp:positionV relativeFrom="paragraph">
-                  <wp:posOffset>632460</wp:posOffset>
+                  <wp:posOffset>171450</wp:posOffset>
                 </wp:positionV>
                 <wp:extent cx="769620" cy="1043940"/>
                 <wp:effectExtent l="0" t="0" r="11430" b="22860"/>
@@ -6693,7 +5645,7 @@
           </mc:Choice>
           <mc:Fallback>
             <w:pict>
-              <v:rect w14:anchorId="61288A3C" id="Rechteck 74" o:spid="_x0000_s1071" style="position:absolute;left:0;text-align:left;margin-left:117.6pt;margin-top:49.8pt;width:60.6pt;height:82.2pt;z-index:251748352;visibility:visible;mso-wrap-style:square;mso-wrap-distance-left:9pt;mso-wrap-distance-top:0;mso-wrap-distance-right:9pt;mso-wrap-distance-bottom:0;mso-position-horizontal:absolute;mso-position-horizontal-relative:text;mso-position-vertical:absolute;mso-position-vertical-relative:text;v-text-anchor:middle" o:gfxdata="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" fillcolor="#70ad47 [3209]" strokecolor="#375623 [1609]" strokeweight="1pt">
+              <v:rect w14:anchorId="61288A3C" id="Rechteck 74" o:spid="_x0000_s1063" style="position:absolute;margin-left:106.35pt;margin-top:13.5pt;width:60.6pt;height:82.2pt;z-index:251748352;visibility:visible;mso-wrap-style:square;mso-wrap-distance-left:9pt;mso-wrap-distance-top:0;mso-wrap-distance-right:9pt;mso-wrap-distance-bottom:0;mso-position-horizontal:absolute;mso-position-horizontal-relative:text;mso-position-vertical:absolute;mso-position-vertical-relative:text;v-text-anchor:middle" o:gfxdata="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" fillcolor="#70ad47 [3209]" strokecolor="#375623 [1609]" strokeweight="1pt">
                 <v:textbox>
                   <w:txbxContent>
                     <w:p>
@@ -6707,6 +5659,475 @@
                   </w:txbxContent>
                 </v:textbox>
               </v:rect>
+            </w:pict>
+          </mc:Fallback>
+        </mc:AlternateContent>
+      </w:r>
+      <w:r>
+        <w:rPr>
+          <w:noProof/>
+          <w:lang w:val="da-DK"/>
+        </w:rPr>
+        <mc:AlternateContent>
+          <mc:Choice Requires="wps">
+            <w:drawing>
+              <wp:anchor distT="0" distB="0" distL="114300" distR="114300" simplePos="0" relativeHeight="251714560" behindDoc="0" locked="0" layoutInCell="1" allowOverlap="1" wp14:anchorId="371EC217" wp14:editId="404A916C">
+                <wp:simplePos x="0" y="0"/>
+                <wp:positionH relativeFrom="column">
+                  <wp:posOffset>2750820</wp:posOffset>
+                </wp:positionH>
+                <wp:positionV relativeFrom="paragraph">
+                  <wp:posOffset>156210</wp:posOffset>
+                </wp:positionV>
+                <wp:extent cx="784860" cy="1036320"/>
+                <wp:effectExtent l="0" t="0" r="15240" b="11430"/>
+                <wp:wrapNone/>
+                <wp:docPr id="44" name="Rechteck 44"/>
+                <wp:cNvGraphicFramePr/>
+                <a:graphic xmlns:a="http://schemas.openxmlformats.org/drawingml/2006/main">
+                  <a:graphicData uri="http://schemas.microsoft.com/office/word/2010/wordprocessingShape">
+                    <wps:wsp>
+                      <wps:cNvSpPr/>
+                      <wps:spPr>
+                        <a:xfrm>
+                          <a:off x="0" y="0"/>
+                          <a:ext cx="784860" cy="1036320"/>
+                        </a:xfrm>
+                        <a:prstGeom prst="rect">
+                          <a:avLst/>
+                        </a:prstGeom>
+                      </wps:spPr>
+                      <wps:style>
+                        <a:lnRef idx="1">
+                          <a:schemeClr val="accent6"/>
+                        </a:lnRef>
+                        <a:fillRef idx="2">
+                          <a:schemeClr val="accent6"/>
+                        </a:fillRef>
+                        <a:effectRef idx="1">
+                          <a:schemeClr val="accent6"/>
+                        </a:effectRef>
+                        <a:fontRef idx="minor">
+                          <a:schemeClr val="dk1"/>
+                        </a:fontRef>
+                      </wps:style>
+                      <wps:txbx>
+                        <w:txbxContent>
+                          <w:p>
+                            <w:pPr>
+                              <w:jc w:val="center"/>
+                            </w:pPr>
+                            <w:r>
+                              <w:t>Properties</w:t>
+                            </w:r>
+                          </w:p>
+                        </w:txbxContent>
+                      </wps:txbx>
+                      <wps:bodyPr rot="0" spcFirstLastPara="0" vertOverflow="overflow" horzOverflow="overflow" vert="horz" wrap="square" lIns="91440" tIns="45720" rIns="91440" bIns="45720" numCol="1" spcCol="0" rtlCol="0" fromWordArt="0" anchor="ctr" anchorCtr="0" forceAA="0" compatLnSpc="1">
+                        <a:prstTxWarp prst="textNoShape">
+                          <a:avLst/>
+                        </a:prstTxWarp>
+                        <a:noAutofit/>
+                      </wps:bodyPr>
+                    </wps:wsp>
+                  </a:graphicData>
+                </a:graphic>
+                <wp14:sizeRelH relativeFrom="margin">
+                  <wp14:pctWidth>0</wp14:pctWidth>
+                </wp14:sizeRelH>
+              </wp:anchor>
+            </w:drawing>
+          </mc:Choice>
+          <mc:Fallback>
+            <w:pict>
+              <v:rect w14:anchorId="371EC217" id="Rechteck 44" o:spid="_x0000_s1064" style="position:absolute;margin-left:216.6pt;margin-top:12.3pt;width:61.8pt;height:81.6pt;z-index:251714560;visibility:visible;mso-wrap-style:square;mso-width-percent:0;mso-wrap-distance-left:9pt;mso-wrap-distance-top:0;mso-wrap-distance-right:9pt;mso-wrap-distance-bottom:0;mso-position-horizontal:absolute;mso-position-horizontal-relative:text;mso-position-vertical:absolute;mso-position-vertical-relative:text;mso-width-percent:0;mso-width-relative:margin;v-text-anchor:middle" o:gfxdata="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" fillcolor="#9ecb81 [2169]" strokecolor="#70ad47 [3209]" strokeweight=".5pt">
+                <v:fill color2="#8ac066 [2617]" rotate="t" colors="0 #b5d5a7;.5 #aace99;1 #9cca86" focus="100%" type="gradient">
+                  <o:fill v:ext="view" type="gradientUnscaled"/>
+                </v:fill>
+                <v:textbox>
+                  <w:txbxContent>
+                    <w:p>
+                      <w:pPr>
+                        <w:jc w:val="center"/>
+                      </w:pPr>
+                      <w:r>
+                        <w:t>Properties</w:t>
+                      </w:r>
+                    </w:p>
+                  </w:txbxContent>
+                </v:textbox>
+              </v:rect>
+            </w:pict>
+          </mc:Fallback>
+        </mc:AlternateContent>
+      </w:r>
+      <w:r>
+        <w:rPr>
+          <w:noProof/>
+          <w:lang w:val="da-DK"/>
+        </w:rPr>
+        <mc:AlternateContent>
+          <mc:Choice Requires="wps">
+            <w:drawing>
+              <wp:anchor distT="0" distB="0" distL="114300" distR="114300" simplePos="0" relativeHeight="251721728" behindDoc="0" locked="0" layoutInCell="1" allowOverlap="1" wp14:anchorId="72B6BC1D" wp14:editId="6B204D1C">
+                <wp:simplePos x="0" y="0"/>
+                <wp:positionH relativeFrom="column">
+                  <wp:posOffset>6343650</wp:posOffset>
+                </wp:positionH>
+                <wp:positionV relativeFrom="paragraph">
+                  <wp:posOffset>197485</wp:posOffset>
+                </wp:positionV>
+                <wp:extent cx="746760" cy="297180"/>
+                <wp:effectExtent l="0" t="0" r="0" b="7620"/>
+                <wp:wrapNone/>
+                <wp:docPr id="50" name="Textfeld 50"/>
+                <wp:cNvGraphicFramePr/>
+                <a:graphic xmlns:a="http://schemas.openxmlformats.org/drawingml/2006/main">
+                  <a:graphicData uri="http://schemas.microsoft.com/office/word/2010/wordprocessingShape">
+                    <wps:wsp>
+                      <wps:cNvSpPr txBox="1"/>
+                      <wps:spPr>
+                        <a:xfrm>
+                          <a:off x="0" y="0"/>
+                          <a:ext cx="746760" cy="297180"/>
+                        </a:xfrm>
+                        <a:prstGeom prst="rect">
+                          <a:avLst/>
+                        </a:prstGeom>
+                        <a:noFill/>
+                        <a:ln w="6350">
+                          <a:noFill/>
+                        </a:ln>
+                      </wps:spPr>
+                      <wps:txbx>
+                        <w:txbxContent>
+                          <w:p>
+                            <w:r>
+                              <w:t>&lt;&lt;</w:t>
+                            </w:r>
+                            <w:proofErr w:type="spellStart"/>
+                            <w:r>
+                              <w:t>read</w:t>
+                            </w:r>
+                            <w:proofErr w:type="spellEnd"/>
+                            <w:r>
+                              <w:t>&gt;&gt;</w:t>
+                            </w:r>
+                          </w:p>
+                        </w:txbxContent>
+                      </wps:txbx>
+                      <wps:bodyPr rot="0" spcFirstLastPara="0" vertOverflow="overflow" horzOverflow="overflow" vert="horz" wrap="square" lIns="91440" tIns="45720" rIns="91440" bIns="45720" numCol="1" spcCol="0" rtlCol="0" fromWordArt="0" anchor="t" anchorCtr="0" forceAA="0" compatLnSpc="1">
+                        <a:prstTxWarp prst="textNoShape">
+                          <a:avLst/>
+                        </a:prstTxWarp>
+                        <a:noAutofit/>
+                      </wps:bodyPr>
+                    </wps:wsp>
+                  </a:graphicData>
+                </a:graphic>
+                <wp14:sizeRelH relativeFrom="margin">
+                  <wp14:pctWidth>0</wp14:pctWidth>
+                </wp14:sizeRelH>
+                <wp14:sizeRelV relativeFrom="margin">
+                  <wp14:pctHeight>0</wp14:pctHeight>
+                </wp14:sizeRelV>
+              </wp:anchor>
+            </w:drawing>
+          </mc:Choice>
+          <mc:Fallback>
+            <w:pict>
+              <v:shape w14:anchorId="72B6BC1D" id="Textfeld 50" o:spid="_x0000_s1065" type="#_x0000_t202" style="position:absolute;margin-left:499.5pt;margin-top:15.55pt;width:58.8pt;height:23.4pt;z-index:251721728;visibility:visible;mso-wrap-style:square;mso-width-percent:0;mso-height-percent:0;mso-wrap-distance-left:9pt;mso-wrap-distance-top:0;mso-wrap-distance-right:9pt;mso-wrap-distance-bottom:0;mso-position-horizontal:absolute;mso-position-horizontal-relative:text;mso-position-vertical:absolute;mso-position-vertical-relative:text;mso-width-percent:0;mso-height-percent:0;mso-width-relative:margin;mso-height-relative:margin;v-text-anchor:top" o:gfxdata="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" filled="f" stroked="f" strokeweight=".5pt">
+                <v:textbox>
+                  <w:txbxContent>
+                    <w:p>
+                      <w:r>
+                        <w:t>&lt;&lt;</w:t>
+                      </w:r>
+                      <w:proofErr w:type="spellStart"/>
+                      <w:r>
+                        <w:t>read</w:t>
+                      </w:r>
+                      <w:proofErr w:type="spellEnd"/>
+                      <w:r>
+                        <w:t>&gt;&gt;</w:t>
+                      </w:r>
+                    </w:p>
+                  </w:txbxContent>
+                </v:textbox>
+              </v:shape>
+            </w:pict>
+          </mc:Fallback>
+        </mc:AlternateContent>
+      </w:r>
+    </w:p>
+    <w:p>
+      <w:pPr>
+        <w:jc w:val="center"/>
+        <w:rPr>
+          <w:lang w:val="da-DK"/>
+        </w:rPr>
+      </w:pPr>
+      <w:r>
+        <w:rPr>
+          <w:noProof/>
+          <w:lang w:val="da-DK"/>
+        </w:rPr>
+        <mc:AlternateContent>
+          <mc:Choice Requires="wps">
+            <w:drawing>
+              <wp:anchor distT="0" distB="0" distL="114300" distR="114300" simplePos="0" relativeHeight="251751424" behindDoc="0" locked="0" layoutInCell="1" allowOverlap="1" wp14:anchorId="6BB1EE54" wp14:editId="7434DC11">
+                <wp:simplePos x="0" y="0"/>
+                <wp:positionH relativeFrom="margin">
+                  <wp:posOffset>2091690</wp:posOffset>
+                </wp:positionH>
+                <wp:positionV relativeFrom="paragraph">
+                  <wp:posOffset>365125</wp:posOffset>
+                </wp:positionV>
+                <wp:extent cx="746760" cy="297180"/>
+                <wp:effectExtent l="0" t="0" r="0" b="7620"/>
+                <wp:wrapNone/>
+                <wp:docPr id="76" name="Textfeld 76"/>
+                <wp:cNvGraphicFramePr/>
+                <a:graphic xmlns:a="http://schemas.openxmlformats.org/drawingml/2006/main">
+                  <a:graphicData uri="http://schemas.microsoft.com/office/word/2010/wordprocessingShape">
+                    <wps:wsp>
+                      <wps:cNvSpPr txBox="1"/>
+                      <wps:spPr>
+                        <a:xfrm>
+                          <a:off x="0" y="0"/>
+                          <a:ext cx="746760" cy="297180"/>
+                        </a:xfrm>
+                        <a:prstGeom prst="rect">
+                          <a:avLst/>
+                        </a:prstGeom>
+                        <a:noFill/>
+                        <a:ln w="6350">
+                          <a:noFill/>
+                        </a:ln>
+                      </wps:spPr>
+                      <wps:txbx>
+                        <w:txbxContent>
+                          <w:p>
+                            <w:r>
+                              <w:t>&lt;&lt;</w:t>
+                            </w:r>
+                            <w:proofErr w:type="spellStart"/>
+                            <w:r>
+                              <w:t>use</w:t>
+                            </w:r>
+                            <w:proofErr w:type="spellEnd"/>
+                            <w:r>
+                              <w:t>&gt;&gt;</w:t>
+                            </w:r>
+                          </w:p>
+                        </w:txbxContent>
+                      </wps:txbx>
+                      <wps:bodyPr rot="0" spcFirstLastPara="0" vertOverflow="overflow" horzOverflow="overflow" vert="horz" wrap="square" lIns="91440" tIns="45720" rIns="91440" bIns="45720" numCol="1" spcCol="0" rtlCol="0" fromWordArt="0" anchor="t" anchorCtr="0" forceAA="0" compatLnSpc="1">
+                        <a:prstTxWarp prst="textNoShape">
+                          <a:avLst/>
+                        </a:prstTxWarp>
+                        <a:noAutofit/>
+                      </wps:bodyPr>
+                    </wps:wsp>
+                  </a:graphicData>
+                </a:graphic>
+                <wp14:sizeRelH relativeFrom="margin">
+                  <wp14:pctWidth>0</wp14:pctWidth>
+                </wp14:sizeRelH>
+                <wp14:sizeRelV relativeFrom="margin">
+                  <wp14:pctHeight>0</wp14:pctHeight>
+                </wp14:sizeRelV>
+              </wp:anchor>
+            </w:drawing>
+          </mc:Choice>
+          <mc:Fallback>
+            <w:pict>
+              <v:shape w14:anchorId="6BB1EE54" id="Textfeld 76" o:spid="_x0000_s1066" type="#_x0000_t202" style="position:absolute;left:0;text-align:left;margin-left:164.7pt;margin-top:28.75pt;width:58.8pt;height:23.4pt;z-index:251751424;visibility:visible;mso-wrap-style:square;mso-width-percent:0;mso-height-percent:0;mso-wrap-distance-left:9pt;mso-wrap-distance-top:0;mso-wrap-distance-right:9pt;mso-wrap-distance-bottom:0;mso-position-horizontal:absolute;mso-position-horizontal-relative:margin;mso-position-vertical:absolute;mso-position-vertical-relative:text;mso-width-percent:0;mso-height-percent:0;mso-width-relative:margin;mso-height-relative:margin;v-text-anchor:top" o:gfxdata="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" filled="f" stroked="f" strokeweight=".5pt">
+                <v:textbox>
+                  <w:txbxContent>
+                    <w:p>
+                      <w:r>
+                        <w:t>&lt;&lt;</w:t>
+                      </w:r>
+                      <w:proofErr w:type="spellStart"/>
+                      <w:r>
+                        <w:t>use</w:t>
+                      </w:r>
+                      <w:proofErr w:type="spellEnd"/>
+                      <w:r>
+                        <w:t>&gt;&gt;</w:t>
+                      </w:r>
+                    </w:p>
+                  </w:txbxContent>
+                </v:textbox>
+                <w10:wrap anchorx="margin"/>
+              </v:shape>
+            </w:pict>
+          </mc:Fallback>
+        </mc:AlternateContent>
+      </w:r>
+      <w:r>
+        <w:rPr>
+          <w:noProof/>
+          <w:lang w:val="da-DK"/>
+        </w:rPr>
+        <mc:AlternateContent>
+          <mc:Choice Requires="wps">
+            <w:drawing>
+              <wp:anchor distT="0" distB="0" distL="114300" distR="114300" simplePos="0" relativeHeight="251753472" behindDoc="0" locked="0" layoutInCell="1" allowOverlap="1" wp14:anchorId="0E2BAC62" wp14:editId="7B5B0FEA">
+                <wp:simplePos x="0" y="0"/>
+                <wp:positionH relativeFrom="margin">
+                  <wp:posOffset>2183130</wp:posOffset>
+                </wp:positionH>
+                <wp:positionV relativeFrom="paragraph">
+                  <wp:posOffset>98425</wp:posOffset>
+                </wp:positionV>
+                <wp:extent cx="556260" cy="251460"/>
+                <wp:effectExtent l="0" t="0" r="0" b="0"/>
+                <wp:wrapNone/>
+                <wp:docPr id="77" name="Textfeld 77"/>
+                <wp:cNvGraphicFramePr/>
+                <a:graphic xmlns:a="http://schemas.openxmlformats.org/drawingml/2006/main">
+                  <a:graphicData uri="http://schemas.microsoft.com/office/word/2010/wordprocessingShape">
+                    <wps:wsp>
+                      <wps:cNvSpPr txBox="1"/>
+                      <wps:spPr>
+                        <a:xfrm>
+                          <a:off x="0" y="0"/>
+                          <a:ext cx="556260" cy="251460"/>
+                        </a:xfrm>
+                        <a:prstGeom prst="rect">
+                          <a:avLst/>
+                        </a:prstGeom>
+                        <a:noFill/>
+                        <a:ln w="6350">
+                          <a:noFill/>
+                        </a:ln>
+                      </wps:spPr>
+                      <wps:txbx>
+                        <w:txbxContent>
+                          <w:p>
+                            <w:r>
+                              <w:t>1</w:t>
+                            </w:r>
+                            <w:proofErr w:type="gramStart"/>
+                            <w:r>
+                              <w:t xml:space="preserve"> ..</w:t>
+                            </w:r>
+                            <w:proofErr w:type="gramEnd"/>
+                            <w:r>
+                              <w:t xml:space="preserve"> *</w:t>
+                            </w:r>
+                          </w:p>
+                        </w:txbxContent>
+                      </wps:txbx>
+                      <wps:bodyPr rot="0" spcFirstLastPara="0" vertOverflow="overflow" horzOverflow="overflow" vert="horz" wrap="square" lIns="91440" tIns="45720" rIns="91440" bIns="45720" numCol="1" spcCol="0" rtlCol="0" fromWordArt="0" anchor="t" anchorCtr="0" forceAA="0" compatLnSpc="1">
+                        <a:prstTxWarp prst="textNoShape">
+                          <a:avLst/>
+                        </a:prstTxWarp>
+                        <a:noAutofit/>
+                      </wps:bodyPr>
+                    </wps:wsp>
+                  </a:graphicData>
+                </a:graphic>
+                <wp14:sizeRelH relativeFrom="margin">
+                  <wp14:pctWidth>0</wp14:pctWidth>
+                </wp14:sizeRelH>
+                <wp14:sizeRelV relativeFrom="margin">
+                  <wp14:pctHeight>0</wp14:pctHeight>
+                </wp14:sizeRelV>
+              </wp:anchor>
+            </w:drawing>
+          </mc:Choice>
+          <mc:Fallback>
+            <w:pict>
+              <v:shape w14:anchorId="0E2BAC62" id="Textfeld 77" o:spid="_x0000_s1067" type="#_x0000_t202" style="position:absolute;left:0;text-align:left;margin-left:171.9pt;margin-top:7.75pt;width:43.8pt;height:19.8pt;z-index:251753472;visibility:visible;mso-wrap-style:square;mso-width-percent:0;mso-height-percent:0;mso-wrap-distance-left:9pt;mso-wrap-distance-top:0;mso-wrap-distance-right:9pt;mso-wrap-distance-bottom:0;mso-position-horizontal:absolute;mso-position-horizontal-relative:margin;mso-position-vertical:absolute;mso-position-vertical-relative:text;mso-width-percent:0;mso-height-percent:0;mso-width-relative:margin;mso-height-relative:margin;v-text-anchor:top" o:gfxdata="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" filled="f" stroked="f" strokeweight=".5pt">
+                <v:textbox>
+                  <w:txbxContent>
+                    <w:p>
+                      <w:r>
+                        <w:t>1</w:t>
+                      </w:r>
+                      <w:proofErr w:type="gramStart"/>
+                      <w:r>
+                        <w:t xml:space="preserve"> ..</w:t>
+                      </w:r>
+                      <w:proofErr w:type="gramEnd"/>
+                      <w:r>
+                        <w:t xml:space="preserve"> *</w:t>
+                      </w:r>
+                    </w:p>
+                  </w:txbxContent>
+                </v:textbox>
+                <w10:wrap anchorx="margin"/>
+              </v:shape>
+            </w:pict>
+          </mc:Fallback>
+        </mc:AlternateContent>
+      </w:r>
+      <w:r>
+        <w:rPr>
+          <w:noProof/>
+          <w:lang w:val="da-DK"/>
+        </w:rPr>
+        <mc:AlternateContent>
+          <mc:Choice Requires="wps">
+            <w:drawing>
+              <wp:anchor distT="0" distB="0" distL="114300" distR="114300" simplePos="0" relativeHeight="251757568" behindDoc="0" locked="0" layoutInCell="1" allowOverlap="1" wp14:anchorId="1657F9A6" wp14:editId="73549586">
+                <wp:simplePos x="0" y="0"/>
+                <wp:positionH relativeFrom="column">
+                  <wp:posOffset>2122170</wp:posOffset>
+                </wp:positionH>
+                <wp:positionV relativeFrom="paragraph">
+                  <wp:posOffset>372745</wp:posOffset>
+                </wp:positionV>
+                <wp:extent cx="632460" cy="0"/>
+                <wp:effectExtent l="0" t="76200" r="15240" b="95250"/>
+                <wp:wrapNone/>
+                <wp:docPr id="46" name="Gerade Verbindung mit Pfeil 46"/>
+                <wp:cNvGraphicFramePr/>
+                <a:graphic xmlns:a="http://schemas.openxmlformats.org/drawingml/2006/main">
+                  <a:graphicData uri="http://schemas.microsoft.com/office/word/2010/wordprocessingShape">
+                    <wps:wsp>
+                      <wps:cNvCnPr/>
+                      <wps:spPr>
+                        <a:xfrm>
+                          <a:off x="0" y="0"/>
+                          <a:ext cx="632460" cy="0"/>
+                        </a:xfrm>
+                        <a:prstGeom prst="straightConnector1">
+                          <a:avLst/>
+                        </a:prstGeom>
+                        <a:ln>
+                          <a:tailEnd type="triangle"/>
+                        </a:ln>
+                      </wps:spPr>
+                      <wps:style>
+                        <a:lnRef idx="1">
+                          <a:schemeClr val="accent1"/>
+                        </a:lnRef>
+                        <a:fillRef idx="0">
+                          <a:schemeClr val="accent1"/>
+                        </a:fillRef>
+                        <a:effectRef idx="0">
+                          <a:schemeClr val="accent1"/>
+                        </a:effectRef>
+                        <a:fontRef idx="minor">
+                          <a:schemeClr val="tx1"/>
+                        </a:fontRef>
+                      </wps:style>
+                      <wps:bodyPr/>
+                    </wps:wsp>
+                  </a:graphicData>
+                </a:graphic>
+              </wp:anchor>
+            </w:drawing>
+          </mc:Choice>
+          <mc:Fallback>
+            <w:pict>
+              <v:shape w14:anchorId="0B864C12" id="Gerade Verbindung mit Pfeil 46" o:spid="_x0000_s1026" type="#_x0000_t32" style="position:absolute;margin-left:167.1pt;margin-top:29.35pt;width:49.8pt;height:0;z-index:251757568;visibility:visible;mso-wrap-style:square;mso-wrap-distance-left:9pt;mso-wrap-distance-top:0;mso-wrap-distance-right:9pt;mso-wrap-distance-bottom:0;mso-position-horizontal:absolute;mso-position-horizontal-relative:text;mso-position-vertical:absolute;mso-position-vertical-relative:text" o:gfxdata="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" strokecolor="#4472c4 [3204]" strokeweight=".5pt">
+                <v:stroke endarrow="block" joinstyle="miter"/>
+              </v:shape>
             </w:pict>
           </mc:Fallback>
         </mc:AlternateContent>

</xml_diff>

<commit_message>
New core api: MandelbrotImage refactored
</commit_message>
<xml_diff>
--- a/documentation/MandelbrotSketches.docx
+++ b/documentation/MandelbrotSketches.docx
@@ -6,44 +6,36 @@
       <w:pPr>
         <w:pStyle w:val="berschrift1"/>
         <w:rPr>
-          <w:lang w:val="da-DK"/>
+          <w:lang w:val="en-US"/>
         </w:rPr>
       </w:pPr>
       <w:bookmarkStart w:id="0" w:name="_Hlk70698680"/>
       <w:bookmarkEnd w:id="0"/>
-      <w:proofErr w:type="spellStart"/>
       <w:r>
         <w:rPr>
-          <w:lang w:val="da-DK"/>
-        </w:rPr>
-        <w:t>Context</w:t>
-      </w:r>
-      <w:proofErr w:type="spellEnd"/>
-      <w:r>
-        <w:rPr>
-          <w:lang w:val="da-DK"/>
-        </w:rPr>
-        <w:t xml:space="preserve"> Diagram</w:t>
+          <w:lang w:val="en-US"/>
+        </w:rPr>
+        <w:t>Context Diagram</w:t>
       </w:r>
     </w:p>
     <w:p>
       <w:pPr>
         <w:rPr>
-          <w:lang w:val="da-DK"/>
+          <w:lang w:val="en-US"/>
         </w:rPr>
       </w:pPr>
     </w:p>
     <w:p>
       <w:pPr>
         <w:rPr>
-          <w:lang w:val="da-DK"/>
+          <w:lang w:val="en-US"/>
         </w:rPr>
       </w:pPr>
     </w:p>
     <w:p>
       <w:pPr>
         <w:rPr>
-          <w:lang w:val="da-DK"/>
+          <w:lang w:val="en-US"/>
         </w:rPr>
       </w:pPr>
       <w:r>
@@ -1161,70 +1153,70 @@
     <w:p>
       <w:pPr>
         <w:rPr>
-          <w:lang w:val="da-DK"/>
+          <w:lang w:val="en-US"/>
         </w:rPr>
       </w:pPr>
     </w:p>
     <w:p>
       <w:pPr>
         <w:rPr>
-          <w:lang w:val="da-DK"/>
+          <w:lang w:val="en-US"/>
         </w:rPr>
       </w:pPr>
     </w:p>
     <w:p>
       <w:pPr>
         <w:rPr>
-          <w:lang w:val="da-DK"/>
+          <w:lang w:val="en-US"/>
         </w:rPr>
       </w:pPr>
     </w:p>
     <w:p>
       <w:pPr>
         <w:rPr>
-          <w:lang w:val="da-DK"/>
+          <w:lang w:val="en-US"/>
         </w:rPr>
       </w:pPr>
     </w:p>
     <w:p>
       <w:pPr>
         <w:rPr>
-          <w:lang w:val="da-DK"/>
+          <w:lang w:val="en-US"/>
         </w:rPr>
       </w:pPr>
     </w:p>
     <w:p>
       <w:pPr>
         <w:rPr>
-          <w:lang w:val="da-DK"/>
+          <w:lang w:val="en-US"/>
         </w:rPr>
       </w:pPr>
     </w:p>
     <w:p>
       <w:pPr>
         <w:rPr>
-          <w:lang w:val="da-DK"/>
+          <w:lang w:val="en-US"/>
         </w:rPr>
       </w:pPr>
     </w:p>
     <w:p>
       <w:pPr>
         <w:rPr>
-          <w:lang w:val="da-DK"/>
+          <w:lang w:val="en-US"/>
         </w:rPr>
       </w:pPr>
     </w:p>
     <w:p>
       <w:pPr>
         <w:rPr>
-          <w:lang w:val="da-DK"/>
+          <w:lang w:val="en-US"/>
         </w:rPr>
       </w:pPr>
     </w:p>
     <w:p>
       <w:pPr>
         <w:rPr>
-          <w:lang w:val="da-DK"/>
+          <w:lang w:val="en-US"/>
         </w:rPr>
         <w:sectPr>
           <w:pgSz w:w="11906" w:h="16838"/>
@@ -1238,42 +1230,35 @@
       <w:pPr>
         <w:pStyle w:val="berschrift1"/>
         <w:rPr>
-          <w:lang w:val="da-DK"/>
+          <w:lang w:val="en-US"/>
         </w:rPr>
       </w:pPr>
-      <w:proofErr w:type="spellStart"/>
       <w:r>
+        <w:rPr>
+          <w:lang w:val="en-US"/>
+        </w:rPr>
         <w:lastRenderedPageBreak/>
-        <w:t>Component</w:t>
+        <w:t>Component Diagram</w:t>
       </w:r>
-      <w:proofErr w:type="spellEnd"/>
-      <w:r>
-        <w:t xml:space="preserve"> </w:t>
-      </w:r>
-      <w:proofErr w:type="spellStart"/>
-      <w:r>
-        <w:t>Diagram</w:t>
-      </w:r>
-      <w:proofErr w:type="spellEnd"/>
     </w:p>
     <w:p>
       <w:pPr>
         <w:rPr>
-          <w:lang w:val="da-DK"/>
+          <w:lang w:val="en-US"/>
         </w:rPr>
       </w:pPr>
     </w:p>
     <w:p>
       <w:pPr>
         <w:rPr>
-          <w:lang w:val="da-DK"/>
+          <w:lang w:val="en-US"/>
         </w:rPr>
       </w:pPr>
     </w:p>
     <w:p>
       <w:pPr>
         <w:rPr>
-          <w:lang w:val="da-DK"/>
+          <w:lang w:val="en-US"/>
         </w:rPr>
       </w:pPr>
       <w:r>
@@ -1283,13 +1268,13 @@
         <mc:AlternateContent>
           <mc:Choice Requires="wps">
             <w:drawing>
-              <wp:anchor distT="0" distB="0" distL="114300" distR="114300" simplePos="0" relativeHeight="251766784" behindDoc="0" locked="0" layoutInCell="1" allowOverlap="1" wp14:anchorId="2B650C2C" wp14:editId="555F6B19">
+              <wp:anchor distT="0" distB="0" distL="114300" distR="114300" simplePos="0" relativeHeight="251766784" behindDoc="0" locked="0" layoutInCell="1" allowOverlap="1" wp14:anchorId="2B650C2C" wp14:editId="666CD367">
                 <wp:simplePos x="0" y="0"/>
                 <wp:positionH relativeFrom="column">
-                  <wp:posOffset>6244590</wp:posOffset>
+                  <wp:posOffset>5962650</wp:posOffset>
                 </wp:positionH>
                 <wp:positionV relativeFrom="paragraph">
-                  <wp:posOffset>16510</wp:posOffset>
+                  <wp:posOffset>8890</wp:posOffset>
                 </wp:positionV>
                 <wp:extent cx="1950720" cy="632460"/>
                 <wp:effectExtent l="0" t="0" r="11430" b="453390"/>
@@ -1454,7 +1439,7 @@
                   <v:h position="#0,#1"/>
                 </v:handles>
               </v:shapetype>
-              <v:shape id="Sprechblase: rechteckig 58" o:spid="_x0000_s1035" type="#_x0000_t61" style="position:absolute;margin-left:491.7pt;margin-top:1.3pt;width:153.6pt;height:49.8pt;z-index:251766784;visibility:visible;mso-wrap-style:square;mso-width-percent:0;mso-height-percent:0;mso-wrap-distance-left:9pt;mso-wrap-distance-top:0;mso-wrap-distance-right:9pt;mso-wrap-distance-bottom:0;mso-position-horizontal:absolute;mso-position-horizontal-relative:text;mso-position-vertical:absolute;mso-position-vertical-relative:text;mso-width-percent:0;mso-height-percent:0;mso-width-relative:margin;mso-height-relative:margin;v-text-anchor:middle" o:gfxdata="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" adj="9055,35824" fillcolor="white [3201]" strokecolor="#ffc000 [3207]" strokeweight="1pt">
+              <v:shape id="Sprechblase: rechteckig 58" o:spid="_x0000_s1035" type="#_x0000_t61" style="position:absolute;margin-left:469.5pt;margin-top:.7pt;width:153.6pt;height:49.8pt;z-index:251766784;visibility:visible;mso-wrap-style:square;mso-width-percent:0;mso-height-percent:0;mso-wrap-distance-left:9pt;mso-wrap-distance-top:0;mso-wrap-distance-right:9pt;mso-wrap-distance-bottom:0;mso-position-horizontal:absolute;mso-position-horizontal-relative:text;mso-position-vertical:absolute;mso-position-vertical-relative:text;mso-width-percent:0;mso-height-percent:0;mso-width-relative:margin;mso-height-relative:margin;v-text-anchor:middle" o:gfxdata="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" adj="9055,35824" fillcolor="white [3201]" strokecolor="#ffc000 [3207]" strokeweight="1pt">
                 <v:textbox>
                   <w:txbxContent>
                     <w:p>
@@ -1806,7 +1791,7 @@
         <mc:AlternateContent>
           <mc:Choice Requires="wps">
             <w:drawing>
-              <wp:anchor distT="0" distB="0" distL="114300" distR="114300" simplePos="0" relativeHeight="251654139" behindDoc="0" locked="0" layoutInCell="1" allowOverlap="1" wp14:anchorId="70C433D4" wp14:editId="0540F997">
+              <wp:anchor distT="0" distB="0" distL="114300" distR="114300" simplePos="0" relativeHeight="251654139" behindDoc="0" locked="0" layoutInCell="1" allowOverlap="1" wp14:anchorId="70C433D4" wp14:editId="406574D9">
                 <wp:simplePos x="0" y="0"/>
                 <wp:positionH relativeFrom="column">
                   <wp:posOffset>540141</wp:posOffset>
@@ -1866,7 +1851,7 @@
           </mc:Choice>
           <mc:Fallback>
             <w:pict>
-              <v:rect w14:anchorId="247B7430" id="Rechteck 20" o:spid="_x0000_s1026" style="position:absolute;margin-left:42.55pt;margin-top:22.35pt;width:541.4pt;height:174.9pt;z-index:251654139;visibility:visible;mso-wrap-style:square;mso-width-percent:0;mso-height-percent:0;mso-wrap-distance-left:9pt;mso-wrap-distance-top:0;mso-wrap-distance-right:9pt;mso-wrap-distance-bottom:0;mso-position-horizontal:absolute;mso-position-horizontal-relative:text;mso-position-vertical:absolute;mso-position-vertical-relative:text;mso-width-percent:0;mso-height-percent:0;mso-width-relative:margin;mso-height-relative:margin;v-text-anchor:middle" o:gfxdata="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" fillcolor="#82a0d7 [2164]" strokecolor="#4472c4 [3204]" strokeweight=".5pt">
+              <v:rect w14:anchorId="745F57AF" id="Rechteck 20" o:spid="_x0000_s1026" style="position:absolute;margin-left:42.55pt;margin-top:22.35pt;width:541.4pt;height:174.9pt;z-index:251654139;visibility:visible;mso-wrap-style:square;mso-width-percent:0;mso-height-percent:0;mso-wrap-distance-left:9pt;mso-wrap-distance-top:0;mso-wrap-distance-right:9pt;mso-wrap-distance-bottom:0;mso-position-horizontal:absolute;mso-position-horizontal-relative:text;mso-position-vertical:absolute;mso-position-vertical-relative:text;mso-width-percent:0;mso-height-percent:0;mso-width-relative:margin;mso-height-relative:margin;v-text-anchor:middle" o:gfxdata="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" fillcolor="#82a0d7 [2164]" strokecolor="#4472c4 [3204]" strokeweight=".5pt">
                 <v:fill color2="#678ccf [2612]" rotate="t" colors="0 #a8b7df;.5 #9aabd9;1 #879ed7" focus="100%" type="gradient">
                   <o:fill v:ext="view" type="gradientUnscaled"/>
                 </v:fill>
@@ -1879,7 +1864,7 @@
     <w:p>
       <w:pPr>
         <w:rPr>
-          <w:lang w:val="da-DK"/>
+          <w:lang w:val="en-US"/>
         </w:rPr>
       </w:pPr>
       <w:r>
@@ -1889,7 +1874,7 @@
         <mc:AlternateContent>
           <mc:Choice Requires="wps">
             <w:drawing>
-              <wp:anchor distT="0" distB="0" distL="114300" distR="114300" simplePos="0" relativeHeight="251655164" behindDoc="0" locked="0" layoutInCell="1" allowOverlap="1" wp14:anchorId="66AEDC39" wp14:editId="0B445135">
+              <wp:anchor distT="0" distB="0" distL="114300" distR="114300" simplePos="0" relativeHeight="251655164" behindDoc="0" locked="0" layoutInCell="1" allowOverlap="1" wp14:anchorId="66AEDC39" wp14:editId="0F40909C">
                 <wp:simplePos x="0" y="0"/>
                 <wp:positionH relativeFrom="column">
                   <wp:posOffset>2724150</wp:posOffset>
@@ -1977,7 +1962,7 @@
         <mc:AlternateContent>
           <mc:Choice Requires="wps">
             <w:drawing>
-              <wp:anchor distT="0" distB="0" distL="114300" distR="114300" simplePos="0" relativeHeight="251657214" behindDoc="0" locked="0" layoutInCell="1" allowOverlap="1" wp14:anchorId="769A1E11" wp14:editId="2CA39490">
+              <wp:anchor distT="0" distB="0" distL="114300" distR="114300" simplePos="0" relativeHeight="251657214" behindDoc="0" locked="0" layoutInCell="1" allowOverlap="1" wp14:anchorId="769A1E11" wp14:editId="3AF87A1A">
                 <wp:simplePos x="0" y="0"/>
                 <wp:positionH relativeFrom="column">
                   <wp:posOffset>5063490</wp:posOffset>
@@ -2065,7 +2050,7 @@
         <mc:AlternateContent>
           <mc:Choice Requires="wps">
             <w:drawing>
-              <wp:anchor distT="0" distB="0" distL="114300" distR="114300" simplePos="0" relativeHeight="251671552" behindDoc="0" locked="0" layoutInCell="1" allowOverlap="1" wp14:anchorId="5DB4ABB9" wp14:editId="31B2B790">
+              <wp:anchor distT="0" distB="0" distL="114300" distR="114300" simplePos="0" relativeHeight="251671552" behindDoc="0" locked="0" layoutInCell="1" allowOverlap="1" wp14:anchorId="5DB4ABB9" wp14:editId="69711195">
                 <wp:simplePos x="0" y="0"/>
                 <wp:positionH relativeFrom="column">
                   <wp:posOffset>662305</wp:posOffset>
@@ -2151,7 +2136,7 @@
       <w:pPr>
         <w:rPr>
           <w:u w:val="single"/>
-          <w:lang w:val="da-DK"/>
+          <w:lang w:val="en-US"/>
         </w:rPr>
       </w:pPr>
       <w:r>
@@ -2163,7 +2148,7 @@
         <mc:AlternateContent>
           <mc:Choice Requires="wps">
             <w:drawing>
-              <wp:anchor distT="0" distB="0" distL="114300" distR="114300" simplePos="0" relativeHeight="251700224" behindDoc="0" locked="0" layoutInCell="1" allowOverlap="1" wp14:anchorId="7F1B1594" wp14:editId="00082D06">
+              <wp:anchor distT="0" distB="0" distL="114300" distR="114300" simplePos="0" relativeHeight="251700224" behindDoc="0" locked="0" layoutInCell="1" allowOverlap="1" wp14:anchorId="7F1B1594" wp14:editId="31BC6EAD">
                 <wp:simplePos x="0" y="0"/>
                 <wp:positionH relativeFrom="column">
                   <wp:posOffset>5878195</wp:posOffset>
@@ -2222,7 +2207,7 @@
           </mc:Choice>
           <mc:Fallback>
             <w:pict>
-              <v:shapetype w14:anchorId="649CD2D5" id="_x0000_t13" coordsize="21600,21600" o:spt="13" adj="16200,5400" path="m@0,l@0@1,0@1,0@2@0@2@0,21600,21600,10800xe">
+              <v:shapetype w14:anchorId="5ACA1DBA" id="_x0000_t13" coordsize="21600,21600" o:spt="13" adj="16200,5400" path="m@0,l@0@1,0@1,0@2@0@2@0,21600,21600,10800xe">
                 <v:stroke joinstyle="miter"/>
                 <v:formulas>
                   <v:f eqn="val #0"/>
@@ -2248,7 +2233,7 @@
       <w:pPr>
         <w:rPr>
           <w:u w:val="single"/>
-          <w:lang w:val="da-DK"/>
+          <w:lang w:val="en-US"/>
         </w:rPr>
       </w:pPr>
       <w:r>
@@ -2259,7 +2244,108 @@
         <mc:AlternateContent>
           <mc:Choice Requires="wps">
             <w:drawing>
-              <wp:anchor distT="0" distB="0" distL="114300" distR="114300" simplePos="0" relativeHeight="251761664" behindDoc="0" locked="0" layoutInCell="1" allowOverlap="1" wp14:anchorId="2B957D66" wp14:editId="70F0A2C6">
+              <wp:anchor distT="0" distB="0" distL="114300" distR="114300" simplePos="0" relativeHeight="251779072" behindDoc="0" locked="0" layoutInCell="1" allowOverlap="1" wp14:anchorId="5CD4149E" wp14:editId="24EEABC1">
+                <wp:simplePos x="0" y="0"/>
+                <wp:positionH relativeFrom="column">
+                  <wp:posOffset>2945130</wp:posOffset>
+                </wp:positionH>
+                <wp:positionV relativeFrom="paragraph">
+                  <wp:posOffset>88900</wp:posOffset>
+                </wp:positionV>
+                <wp:extent cx="876300" cy="1043940"/>
+                <wp:effectExtent l="0" t="0" r="19050" b="22860"/>
+                <wp:wrapNone/>
+                <wp:docPr id="17" name="Rechteck 17"/>
+                <wp:cNvGraphicFramePr/>
+                <a:graphic xmlns:a="http://schemas.openxmlformats.org/drawingml/2006/main">
+                  <a:graphicData uri="http://schemas.microsoft.com/office/word/2010/wordprocessingShape">
+                    <wps:wsp>
+                      <wps:cNvSpPr/>
+                      <wps:spPr>
+                        <a:xfrm>
+                          <a:off x="0" y="0"/>
+                          <a:ext cx="876300" cy="1043940"/>
+                        </a:xfrm>
+                        <a:prstGeom prst="rect">
+                          <a:avLst/>
+                        </a:prstGeom>
+                      </wps:spPr>
+                      <wps:style>
+                        <a:lnRef idx="2">
+                          <a:schemeClr val="accent6">
+                            <a:shade val="50000"/>
+                          </a:schemeClr>
+                        </a:lnRef>
+                        <a:fillRef idx="1">
+                          <a:schemeClr val="accent6"/>
+                        </a:fillRef>
+                        <a:effectRef idx="0">
+                          <a:schemeClr val="accent6"/>
+                        </a:effectRef>
+                        <a:fontRef idx="minor">
+                          <a:schemeClr val="lt1"/>
+                        </a:fontRef>
+                      </wps:style>
+                      <wps:txbx>
+                        <w:txbxContent>
+                          <w:p>
+                            <w:pPr>
+                              <w:jc w:val="center"/>
+                            </w:pPr>
+                            <w:proofErr w:type="spellStart"/>
+                            <w:r>
+                              <w:t>CalculationAPI</w:t>
+                            </w:r>
+                            <w:proofErr w:type="spellEnd"/>
+                          </w:p>
+                        </w:txbxContent>
+                      </wps:txbx>
+                      <wps:bodyPr rot="0" spcFirstLastPara="0" vertOverflow="overflow" horzOverflow="overflow" vert="horz" wrap="square" lIns="91440" tIns="45720" rIns="91440" bIns="45720" numCol="1" spcCol="0" rtlCol="0" fromWordArt="0" anchor="ctr" anchorCtr="0" forceAA="0" compatLnSpc="1">
+                        <a:prstTxWarp prst="textNoShape">
+                          <a:avLst/>
+                        </a:prstTxWarp>
+                        <a:noAutofit/>
+                      </wps:bodyPr>
+                    </wps:wsp>
+                  </a:graphicData>
+                </a:graphic>
+                <wp14:sizeRelH relativeFrom="margin">
+                  <wp14:pctWidth>0</wp14:pctWidth>
+                </wp14:sizeRelH>
+              </wp:anchor>
+            </w:drawing>
+          </mc:Choice>
+          <mc:Fallback>
+            <w:pict>
+              <v:rect w14:anchorId="5CD4149E" id="Rechteck 17" o:spid="_x0000_s1041" style="position:absolute;margin-left:231.9pt;margin-top:7pt;width:69pt;height:82.2pt;z-index:251779072;visibility:visible;mso-wrap-style:square;mso-width-percent:0;mso-wrap-distance-left:9pt;mso-wrap-distance-top:0;mso-wrap-distance-right:9pt;mso-wrap-distance-bottom:0;mso-position-horizontal:absolute;mso-position-horizontal-relative:text;mso-position-vertical:absolute;mso-position-vertical-relative:text;mso-width-percent:0;mso-width-relative:margin;v-text-anchor:middle" o:gfxdata="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" fillcolor="#70ad47 [3209]" strokecolor="#375623 [1609]" strokeweight="1pt">
+                <v:textbox>
+                  <w:txbxContent>
+                    <w:p>
+                      <w:pPr>
+                        <w:jc w:val="center"/>
+                      </w:pPr>
+                      <w:proofErr w:type="spellStart"/>
+                      <w:r>
+                        <w:t>CalculationAPI</w:t>
+                      </w:r>
+                      <w:proofErr w:type="spellEnd"/>
+                    </w:p>
+                  </w:txbxContent>
+                </v:textbox>
+              </v:rect>
+            </w:pict>
+          </mc:Fallback>
+        </mc:AlternateContent>
+      </w:r>
+      <w:r>
+        <w:rPr>
+          <w:noProof/>
+          <w:u w:val="single"/>
+        </w:rPr>
+        <mc:AlternateContent>
+          <mc:Choice Requires="wps">
+            <w:drawing>
+              <wp:anchor distT="0" distB="0" distL="114300" distR="114300" simplePos="0" relativeHeight="251761664" behindDoc="0" locked="0" layoutInCell="1" allowOverlap="1" wp14:anchorId="2B957D66" wp14:editId="733FDAD6">
                 <wp:simplePos x="0" y="0"/>
                 <wp:positionH relativeFrom="column">
                   <wp:posOffset>4064635</wp:posOffset>
@@ -2328,7 +2414,7 @@
           </mc:Choice>
           <mc:Fallback>
             <w:pict>
-              <v:rect w14:anchorId="2B957D66" id="Rechteck 55" o:spid="_x0000_s1041" style="position:absolute;margin-left:320.05pt;margin-top:11.8pt;width:61.8pt;height:81.6pt;z-index:251761664;visibility:visible;mso-wrap-style:square;mso-width-percent:0;mso-height-percent:0;mso-wrap-distance-left:9pt;mso-wrap-distance-top:0;mso-wrap-distance-right:9pt;mso-wrap-distance-bottom:0;mso-position-horizontal:absolute;mso-position-horizontal-relative:text;mso-position-vertical:absolute;mso-position-vertical-relative:text;mso-width-percent:0;mso-height-percent:0;mso-width-relative:margin;mso-height-relative:margin;v-text-anchor:middle" o:gfxdata="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" fillcolor="#9ecb81 [2169]" strokecolor="#70ad47 [3209]" strokeweight=".5pt">
+              <v:rect w14:anchorId="2B957D66" id="Rechteck 55" o:spid="_x0000_s1042" style="position:absolute;margin-left:320.05pt;margin-top:11.8pt;width:61.8pt;height:81.6pt;z-index:251761664;visibility:visible;mso-wrap-style:square;mso-width-percent:0;mso-height-percent:0;mso-wrap-distance-left:9pt;mso-wrap-distance-top:0;mso-wrap-distance-right:9pt;mso-wrap-distance-bottom:0;mso-position-horizontal:absolute;mso-position-horizontal-relative:text;mso-position-vertical:absolute;mso-position-vertical-relative:text;mso-width-percent:0;mso-height-percent:0;mso-width-relative:margin;mso-height-relative:margin;v-text-anchor:middle" o:gfxdata="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" fillcolor="#9ecb81 [2169]" strokecolor="#70ad47 [3209]" strokeweight=".5pt">
                 <v:fill color2="#8ac066 [2617]" rotate="t" colors="0 #b5d5a7;.5 #aace99;1 #9cca86" focus="100%" type="gradient">
                   <o:fill v:ext="view" type="gradientUnscaled"/>
                 </v:fill>
@@ -2354,7 +2440,7 @@
         <mc:AlternateContent>
           <mc:Choice Requires="wps">
             <w:drawing>
-              <wp:anchor distT="0" distB="0" distL="114300" distR="114300" simplePos="0" relativeHeight="251762688" behindDoc="0" locked="0" layoutInCell="1" allowOverlap="1" wp14:anchorId="0EBE46DD" wp14:editId="3E8F89A4">
+              <wp:anchor distT="0" distB="0" distL="114300" distR="114300" simplePos="0" relativeHeight="251762688" behindDoc="0" locked="0" layoutInCell="1" allowOverlap="1" wp14:anchorId="0EBE46DD" wp14:editId="73BB27C5">
                 <wp:simplePos x="0" y="0"/>
                 <wp:positionH relativeFrom="column">
                   <wp:posOffset>4011930</wp:posOffset>
@@ -2423,7 +2509,7 @@
           </mc:Choice>
           <mc:Fallback>
             <w:pict>
-              <v:rect w14:anchorId="0EBE46DD" id="Rechteck 29" o:spid="_x0000_s1042" style="position:absolute;margin-left:315.9pt;margin-top:7.9pt;width:61.8pt;height:81.6pt;z-index:251762688;visibility:visible;mso-wrap-style:square;mso-width-percent:0;mso-wrap-distance-left:9pt;mso-wrap-distance-top:0;mso-wrap-distance-right:9pt;mso-wrap-distance-bottom:0;mso-position-horizontal:absolute;mso-position-horizontal-relative:text;mso-position-vertical:absolute;mso-position-vertical-relative:text;mso-width-percent:0;mso-width-relative:margin;v-text-anchor:middle" o:gfxdata="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" fillcolor="#9ecb81 [2169]" strokecolor="#70ad47 [3209]" strokeweight=".5pt">
+              <v:rect w14:anchorId="0EBE46DD" id="Rechteck 29" o:spid="_x0000_s1043" style="position:absolute;margin-left:315.9pt;margin-top:7.9pt;width:61.8pt;height:81.6pt;z-index:251762688;visibility:visible;mso-wrap-style:square;mso-width-percent:0;mso-wrap-distance-left:9pt;mso-wrap-distance-top:0;mso-wrap-distance-right:9pt;mso-wrap-distance-bottom:0;mso-position-horizontal:absolute;mso-position-horizontal-relative:text;mso-position-vertical:absolute;mso-position-vertical-relative:text;mso-width-percent:0;mso-width-relative:margin;v-text-anchor:middle" o:gfxdata="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" fillcolor="#9ecb81 [2169]" strokecolor="#70ad47 [3209]" strokeweight=".5pt">
                 <v:fill color2="#8ac066 [2617]" rotate="t" colors="0 #b5d5a7;.5 #aace99;1 #9cca86" focus="100%" type="gradient">
                   <o:fill v:ext="view" type="gradientUnscaled"/>
                 </v:fill>
@@ -2452,286 +2538,7 @@
         <mc:AlternateContent>
           <mc:Choice Requires="wps">
             <w:drawing>
-              <wp:anchor distT="0" distB="0" distL="114300" distR="114300" simplePos="0" relativeHeight="251684864" behindDoc="0" locked="0" layoutInCell="1" allowOverlap="1" wp14:anchorId="44AF95E0" wp14:editId="035D7F36">
-                <wp:simplePos x="0" y="0"/>
-                <wp:positionH relativeFrom="column">
-                  <wp:posOffset>2895600</wp:posOffset>
-                </wp:positionH>
-                <wp:positionV relativeFrom="paragraph">
-                  <wp:posOffset>1721485</wp:posOffset>
-                </wp:positionV>
-                <wp:extent cx="1043940" cy="822960"/>
-                <wp:effectExtent l="0" t="0" r="22860" b="15240"/>
-                <wp:wrapNone/>
-                <wp:docPr id="26" name="Zylinder 26"/>
-                <wp:cNvGraphicFramePr/>
-                <a:graphic xmlns:a="http://schemas.openxmlformats.org/drawingml/2006/main">
-                  <a:graphicData uri="http://schemas.microsoft.com/office/word/2010/wordprocessingShape">
-                    <wps:wsp>
-                      <wps:cNvSpPr/>
-                      <wps:spPr>
-                        <a:xfrm>
-                          <a:off x="0" y="0"/>
-                          <a:ext cx="1043940" cy="822960"/>
-                        </a:xfrm>
-                        <a:prstGeom prst="can">
-                          <a:avLst/>
-                        </a:prstGeom>
-                        <a:solidFill>
-                          <a:srgbClr val="A5A5A5"/>
-                        </a:solidFill>
-                        <a:ln w="12700" cap="flat" cmpd="sng" algn="ctr">
-                          <a:solidFill>
-                            <a:srgbClr val="A5A5A5">
-                              <a:shade val="50000"/>
-                            </a:srgbClr>
-                          </a:solidFill>
-                          <a:prstDash val="solid"/>
-                          <a:miter lim="800000"/>
-                        </a:ln>
-                        <a:effectLst/>
-                      </wps:spPr>
-                      <wps:txbx>
-                        <w:txbxContent>
-                          <w:p>
-                            <w:pPr>
-                              <w:jc w:val="center"/>
-                            </w:pPr>
-                            <w:r>
-                              <w:t xml:space="preserve">File </w:t>
-                            </w:r>
-                            <w:proofErr w:type="spellStart"/>
-                            <w:r>
-                              <w:t>system</w:t>
-                            </w:r>
-                            <w:proofErr w:type="spellEnd"/>
-                          </w:p>
-                        </w:txbxContent>
-                      </wps:txbx>
-                      <wps:bodyPr rot="0" spcFirstLastPara="0" vertOverflow="overflow" horzOverflow="overflow" vert="horz" wrap="square" lIns="91440" tIns="45720" rIns="91440" bIns="45720" numCol="1" spcCol="0" rtlCol="0" fromWordArt="0" anchor="ctr" anchorCtr="0" forceAA="0" compatLnSpc="1">
-                        <a:prstTxWarp prst="textNoShape">
-                          <a:avLst/>
-                        </a:prstTxWarp>
-                        <a:noAutofit/>
-                      </wps:bodyPr>
-                    </wps:wsp>
-                  </a:graphicData>
-                </a:graphic>
-                <wp14:sizeRelH relativeFrom="margin">
-                  <wp14:pctWidth>0</wp14:pctWidth>
-                </wp14:sizeRelH>
-                <wp14:sizeRelV relativeFrom="margin">
-                  <wp14:pctHeight>0</wp14:pctHeight>
-                </wp14:sizeRelV>
-              </wp:anchor>
-            </w:drawing>
-          </mc:Choice>
-          <mc:Fallback>
-            <w:pict>
-              <v:shape w14:anchorId="44AF95E0" id="Zylinder 26" o:spid="_x0000_s1043" type="#_x0000_t22" style="position:absolute;margin-left:228pt;margin-top:135.55pt;width:82.2pt;height:64.8pt;z-index:251684864;visibility:visible;mso-wrap-style:square;mso-width-percent:0;mso-height-percent:0;mso-wrap-distance-left:9pt;mso-wrap-distance-top:0;mso-wrap-distance-right:9pt;mso-wrap-distance-bottom:0;mso-position-horizontal:absolute;mso-position-horizontal-relative:text;mso-position-vertical:absolute;mso-position-vertical-relative:text;mso-width-percent:0;mso-height-percent:0;mso-width-relative:margin;mso-height-relative:margin;v-text-anchor:middle" o:gfxdata="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" fillcolor="#a5a5a5" strokecolor="#787878" strokeweight="1pt">
-                <v:stroke joinstyle="miter"/>
-                <v:textbox>
-                  <w:txbxContent>
-                    <w:p>
-                      <w:pPr>
-                        <w:jc w:val="center"/>
-                      </w:pPr>
-                      <w:r>
-                        <w:t xml:space="preserve">File </w:t>
-                      </w:r>
-                      <w:proofErr w:type="spellStart"/>
-                      <w:r>
-                        <w:t>system</w:t>
-                      </w:r>
-                      <w:proofErr w:type="spellEnd"/>
-                    </w:p>
-                  </w:txbxContent>
-                </v:textbox>
-              </v:shape>
-            </w:pict>
-          </mc:Fallback>
-        </mc:AlternateContent>
-      </w:r>
-      <w:r>
-        <w:rPr>
-          <w:noProof/>
-          <w:u w:val="single"/>
-        </w:rPr>
-        <mc:AlternateContent>
-          <mc:Choice Requires="wps">
-            <w:drawing>
-              <wp:anchor distT="0" distB="0" distL="114300" distR="114300" simplePos="0" relativeHeight="251687936" behindDoc="0" locked="0" layoutInCell="1" allowOverlap="1" wp14:anchorId="3162BEF6" wp14:editId="49CE1DE4">
-                <wp:simplePos x="0" y="0"/>
-                <wp:positionH relativeFrom="margin">
-                  <wp:posOffset>3036570</wp:posOffset>
-                </wp:positionH>
-                <wp:positionV relativeFrom="paragraph">
-                  <wp:posOffset>1334770</wp:posOffset>
-                </wp:positionV>
-                <wp:extent cx="792480" cy="228600"/>
-                <wp:effectExtent l="0" t="0" r="26670" b="19050"/>
-                <wp:wrapNone/>
-                <wp:docPr id="28" name="Textfeld 28"/>
-                <wp:cNvGraphicFramePr/>
-                <a:graphic xmlns:a="http://schemas.openxmlformats.org/drawingml/2006/main">
-                  <a:graphicData uri="http://schemas.microsoft.com/office/word/2010/wordprocessingShape">
-                    <wps:wsp>
-                      <wps:cNvSpPr txBox="1"/>
-                      <wps:spPr>
-                        <a:xfrm>
-                          <a:off x="0" y="0"/>
-                          <a:ext cx="792480" cy="228600"/>
-                        </a:xfrm>
-                        <a:prstGeom prst="rect">
-                          <a:avLst/>
-                        </a:prstGeom>
-                        <a:solidFill>
-                          <a:schemeClr val="lt1"/>
-                        </a:solidFill>
-                        <a:ln w="6350">
-                          <a:solidFill>
-                            <a:prstClr val="black"/>
-                          </a:solidFill>
-                        </a:ln>
-                      </wps:spPr>
-                      <wps:txbx>
-                        <w:txbxContent>
-                          <w:p>
-                            <w:pPr>
-                              <w:rPr>
-                                <w:sz w:val="18"/>
-                                <w:szCs w:val="18"/>
-                              </w:rPr>
-                            </w:pPr>
-                            <w:proofErr w:type="spellStart"/>
-                            <w:r>
-                              <w:rPr>
-                                <w:sz w:val="18"/>
-                                <w:szCs w:val="18"/>
-                              </w:rPr>
-                              <w:t>w</w:t>
-                            </w:r>
-                            <w:r>
-                              <w:rPr>
-                                <w:sz w:val="18"/>
-                                <w:szCs w:val="18"/>
-                              </w:rPr>
-                              <w:t>rite</w:t>
-                            </w:r>
-                            <w:proofErr w:type="spellEnd"/>
-                            <w:r>
-                              <w:rPr>
-                                <w:sz w:val="18"/>
-                                <w:szCs w:val="18"/>
-                              </w:rPr>
-                              <w:t xml:space="preserve"> </w:t>
-                            </w:r>
-                            <w:proofErr w:type="spellStart"/>
-                            <w:r>
-                              <w:rPr>
-                                <w:sz w:val="18"/>
-                                <w:szCs w:val="18"/>
-                              </w:rPr>
-                              <w:t>i</w:t>
-                            </w:r>
-                            <w:r>
-                              <w:rPr>
-                                <w:sz w:val="18"/>
-                                <w:szCs w:val="18"/>
-                              </w:rPr>
-                              <w:t>mage</w:t>
-                            </w:r>
-                            <w:proofErr w:type="spellEnd"/>
-                          </w:p>
-                        </w:txbxContent>
-                      </wps:txbx>
-                      <wps:bodyPr rot="0" spcFirstLastPara="0" vertOverflow="overflow" horzOverflow="overflow" vert="horz" wrap="square" lIns="91440" tIns="45720" rIns="91440" bIns="45720" numCol="1" spcCol="0" rtlCol="0" fromWordArt="0" anchor="t" anchorCtr="0" forceAA="0" compatLnSpc="1">
-                        <a:prstTxWarp prst="textNoShape">
-                          <a:avLst/>
-                        </a:prstTxWarp>
-                        <a:noAutofit/>
-                      </wps:bodyPr>
-                    </wps:wsp>
-                  </a:graphicData>
-                </a:graphic>
-                <wp14:sizeRelH relativeFrom="margin">
-                  <wp14:pctWidth>0</wp14:pctWidth>
-                </wp14:sizeRelH>
-                <wp14:sizeRelV relativeFrom="margin">
-                  <wp14:pctHeight>0</wp14:pctHeight>
-                </wp14:sizeRelV>
-              </wp:anchor>
-            </w:drawing>
-          </mc:Choice>
-          <mc:Fallback>
-            <w:pict>
-              <v:shape w14:anchorId="3162BEF6" id="Textfeld 28" o:spid="_x0000_s1044" type="#_x0000_t202" style="position:absolute;margin-left:239.1pt;margin-top:105.1pt;width:62.4pt;height:18pt;z-index:251687936;visibility:visible;mso-wrap-style:square;mso-width-percent:0;mso-height-percent:0;mso-wrap-distance-left:9pt;mso-wrap-distance-top:0;mso-wrap-distance-right:9pt;mso-wrap-distance-bottom:0;mso-position-horizontal:absolute;mso-position-horizontal-relative:margin;mso-position-vertical:absolute;mso-position-vertical-relative:text;mso-width-percent:0;mso-height-percent:0;mso-width-relative:margin;mso-height-relative:margin;v-text-anchor:top" o:gfxdata="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" fillcolor="white [3201]" strokeweight=".5pt">
-                <v:textbox>
-                  <w:txbxContent>
-                    <w:p>
-                      <w:pPr>
-                        <w:rPr>
-                          <w:sz w:val="18"/>
-                          <w:szCs w:val="18"/>
-                        </w:rPr>
-                      </w:pPr>
-                      <w:proofErr w:type="spellStart"/>
-                      <w:r>
-                        <w:rPr>
-                          <w:sz w:val="18"/>
-                          <w:szCs w:val="18"/>
-                        </w:rPr>
-                        <w:t>w</w:t>
-                      </w:r>
-                      <w:r>
-                        <w:rPr>
-                          <w:sz w:val="18"/>
-                          <w:szCs w:val="18"/>
-                        </w:rPr>
-                        <w:t>rite</w:t>
-                      </w:r>
-                      <w:proofErr w:type="spellEnd"/>
-                      <w:r>
-                        <w:rPr>
-                          <w:sz w:val="18"/>
-                          <w:szCs w:val="18"/>
-                        </w:rPr>
-                        <w:t xml:space="preserve"> </w:t>
-                      </w:r>
-                      <w:proofErr w:type="spellStart"/>
-                      <w:r>
-                        <w:rPr>
-                          <w:sz w:val="18"/>
-                          <w:szCs w:val="18"/>
-                        </w:rPr>
-                        <w:t>i</w:t>
-                      </w:r>
-                      <w:r>
-                        <w:rPr>
-                          <w:sz w:val="18"/>
-                          <w:szCs w:val="18"/>
-                        </w:rPr>
-                        <w:t>mage</w:t>
-                      </w:r>
-                      <w:proofErr w:type="spellEnd"/>
-                    </w:p>
-                  </w:txbxContent>
-                </v:textbox>
-                <w10:wrap anchorx="margin"/>
-              </v:shape>
-            </w:pict>
-          </mc:Fallback>
-        </mc:AlternateContent>
-      </w:r>
-      <w:r>
-        <w:rPr>
-          <w:noProof/>
-          <w:u w:val="single"/>
-        </w:rPr>
-        <mc:AlternateContent>
-          <mc:Choice Requires="wps">
-            <w:drawing>
-              <wp:anchor distT="0" distB="0" distL="114300" distR="114300" simplePos="0" relativeHeight="251689984" behindDoc="0" locked="0" layoutInCell="1" allowOverlap="1" wp14:anchorId="28078B5A" wp14:editId="4C798001">
+              <wp:anchor distT="0" distB="0" distL="114300" distR="114300" simplePos="0" relativeHeight="251689984" behindDoc="0" locked="0" layoutInCell="1" allowOverlap="1" wp14:anchorId="28078B5A" wp14:editId="6DF19D49">
                 <wp:simplePos x="0" y="0"/>
                 <wp:positionH relativeFrom="column">
                   <wp:posOffset>3790950</wp:posOffset>
@@ -2783,7 +2590,7 @@
           </mc:Choice>
           <mc:Fallback>
             <w:pict>
-              <v:shapetype w14:anchorId="61AFFE76" id="_x0000_t32" coordsize="21600,21600" o:spt="32" o:oned="t" path="m,l21600,21600e" filled="f">
+              <v:shapetype w14:anchorId="34F2503B" id="_x0000_t32" coordsize="21600,21600" o:spt="32" o:oned="t" path="m,l21600,21600e" filled="f">
                 <v:path arrowok="t" fillok="f" o:connecttype="none"/>
                 <o:lock v:ext="edit" shapetype="t"/>
               </v:shapetype>
@@ -2802,101 +2609,7 @@
         <mc:AlternateContent>
           <mc:Choice Requires="wps">
             <w:drawing>
-              <wp:anchor distT="0" distB="0" distL="114300" distR="114300" simplePos="0" relativeHeight="251674624" behindDoc="0" locked="0" layoutInCell="1" allowOverlap="1" wp14:anchorId="5CD4149E" wp14:editId="6714E8E9">
-                <wp:simplePos x="0" y="0"/>
-                <wp:positionH relativeFrom="column">
-                  <wp:posOffset>3054985</wp:posOffset>
-                </wp:positionH>
-                <wp:positionV relativeFrom="paragraph">
-                  <wp:posOffset>89535</wp:posOffset>
-                </wp:positionV>
-                <wp:extent cx="769620" cy="1043940"/>
-                <wp:effectExtent l="0" t="0" r="11430" b="22860"/>
-                <wp:wrapNone/>
-                <wp:docPr id="17" name="Rechteck 17"/>
-                <wp:cNvGraphicFramePr/>
-                <a:graphic xmlns:a="http://schemas.openxmlformats.org/drawingml/2006/main">
-                  <a:graphicData uri="http://schemas.microsoft.com/office/word/2010/wordprocessingShape">
-                    <wps:wsp>
-                      <wps:cNvSpPr/>
-                      <wps:spPr>
-                        <a:xfrm>
-                          <a:off x="0" y="0"/>
-                          <a:ext cx="769620" cy="1043940"/>
-                        </a:xfrm>
-                        <a:prstGeom prst="rect">
-                          <a:avLst/>
-                        </a:prstGeom>
-                      </wps:spPr>
-                      <wps:style>
-                        <a:lnRef idx="2">
-                          <a:schemeClr val="accent6">
-                            <a:shade val="50000"/>
-                          </a:schemeClr>
-                        </a:lnRef>
-                        <a:fillRef idx="1">
-                          <a:schemeClr val="accent6"/>
-                        </a:fillRef>
-                        <a:effectRef idx="0">
-                          <a:schemeClr val="accent6"/>
-                        </a:effectRef>
-                        <a:fontRef idx="minor">
-                          <a:schemeClr val="lt1"/>
-                        </a:fontRef>
-                      </wps:style>
-                      <wps:txbx>
-                        <w:txbxContent>
-                          <w:p>
-                            <w:pPr>
-                              <w:jc w:val="center"/>
-                            </w:pPr>
-                            <w:r>
-                              <w:t>Runner</w:t>
-                            </w:r>
-                          </w:p>
-                        </w:txbxContent>
-                      </wps:txbx>
-                      <wps:bodyPr rot="0" spcFirstLastPara="0" vertOverflow="overflow" horzOverflow="overflow" vert="horz" wrap="square" lIns="91440" tIns="45720" rIns="91440" bIns="45720" numCol="1" spcCol="0" rtlCol="0" fromWordArt="0" anchor="ctr" anchorCtr="0" forceAA="0" compatLnSpc="1">
-                        <a:prstTxWarp prst="textNoShape">
-                          <a:avLst/>
-                        </a:prstTxWarp>
-                        <a:noAutofit/>
-                      </wps:bodyPr>
-                    </wps:wsp>
-                  </a:graphicData>
-                </a:graphic>
-              </wp:anchor>
-            </w:drawing>
-          </mc:Choice>
-          <mc:Fallback>
-            <w:pict>
-              <v:rect w14:anchorId="5CD4149E" id="Rechteck 17" o:spid="_x0000_s1045" style="position:absolute;margin-left:240.55pt;margin-top:7.05pt;width:60.6pt;height:82.2pt;z-index:251674624;visibility:visible;mso-wrap-style:square;mso-wrap-distance-left:9pt;mso-wrap-distance-top:0;mso-wrap-distance-right:9pt;mso-wrap-distance-bottom:0;mso-position-horizontal:absolute;mso-position-horizontal-relative:text;mso-position-vertical:absolute;mso-position-vertical-relative:text;v-text-anchor:middle" o:gfxdata="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" fillcolor="#70ad47 [3209]" strokecolor="#375623 [1609]" strokeweight="1pt">
-                <v:textbox>
-                  <w:txbxContent>
-                    <w:p>
-                      <w:pPr>
-                        <w:jc w:val="center"/>
-                      </w:pPr>
-                      <w:r>
-                        <w:t>Runner</w:t>
-                      </w:r>
-                    </w:p>
-                  </w:txbxContent>
-                </v:textbox>
-              </v:rect>
-            </w:pict>
-          </mc:Fallback>
-        </mc:AlternateContent>
-      </w:r>
-      <w:r>
-        <w:rPr>
-          <w:noProof/>
-          <w:u w:val="single"/>
-        </w:rPr>
-        <mc:AlternateContent>
-          <mc:Choice Requires="wps">
-            <w:drawing>
-              <wp:anchor distT="0" distB="0" distL="114300" distR="114300" simplePos="0" relativeHeight="251695104" behindDoc="0" locked="0" layoutInCell="1" allowOverlap="1" wp14:anchorId="461FCF8A" wp14:editId="5E5313B1">
+              <wp:anchor distT="0" distB="0" distL="114300" distR="114300" simplePos="0" relativeHeight="251695104" behindDoc="0" locked="0" layoutInCell="1" allowOverlap="1" wp14:anchorId="461FCF8A" wp14:editId="692BE8F0">
                 <wp:simplePos x="0" y="0"/>
                 <wp:positionH relativeFrom="column">
                   <wp:posOffset>5328529</wp:posOffset>
@@ -2968,7 +2681,7 @@
           </mc:Choice>
           <mc:Fallback>
             <w:pict>
-              <v:rect w14:anchorId="461FCF8A" id="Rechteck 34" o:spid="_x0000_s1046" style="position:absolute;margin-left:419.55pt;margin-top:9.45pt;width:61.8pt;height:80.2pt;z-index:251695104;visibility:visible;mso-wrap-style:square;mso-width-percent:0;mso-height-percent:0;mso-wrap-distance-left:9pt;mso-wrap-distance-top:0;mso-wrap-distance-right:9pt;mso-wrap-distance-bottom:0;mso-position-horizontal:absolute;mso-position-horizontal-relative:text;mso-position-vertical:absolute;mso-position-vertical-relative:text;mso-width-percent:0;mso-height-percent:0;mso-width-relative:margin;mso-height-relative:margin;v-text-anchor:middle" o:gfxdata="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" fillcolor="#f3a875 [2165]" strokecolor="#ed7d31 [3205]" strokeweight=".5pt">
+              <v:rect w14:anchorId="461FCF8A" id="Rechteck 34" o:spid="_x0000_s1044" style="position:absolute;margin-left:419.55pt;margin-top:9.45pt;width:61.8pt;height:80.2pt;z-index:251695104;visibility:visible;mso-wrap-style:square;mso-width-percent:0;mso-height-percent:0;mso-wrap-distance-left:9pt;mso-wrap-distance-top:0;mso-wrap-distance-right:9pt;mso-wrap-distance-bottom:0;mso-position-horizontal:absolute;mso-position-horizontal-relative:text;mso-position-vertical:absolute;mso-position-vertical-relative:text;mso-width-percent:0;mso-height-percent:0;mso-width-relative:margin;mso-height-relative:margin;v-text-anchor:middle" o:gfxdata="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" fillcolor="#f3a875 [2165]" strokecolor="#ed7d31 [3205]" strokeweight=".5pt">
                 <v:fill color2="#f09558 [2613]" rotate="t" colors="0 #f7bda4;.5 #f5b195;1 #f8a581" focus="100%" type="gradient">
                   <o:fill v:ext="view" type="gradientUnscaled"/>
                 </v:fill>
@@ -2997,7 +2710,7 @@
         <mc:AlternateContent>
           <mc:Choice Requires="wps">
             <w:drawing>
-              <wp:anchor distT="0" distB="0" distL="114300" distR="114300" simplePos="0" relativeHeight="251693056" behindDoc="0" locked="0" layoutInCell="1" allowOverlap="1" wp14:anchorId="49E63B46" wp14:editId="342744D1">
+              <wp:anchor distT="0" distB="0" distL="114300" distR="114300" simplePos="0" relativeHeight="251693056" behindDoc="0" locked="0" layoutInCell="1" allowOverlap="1" wp14:anchorId="49E63B46" wp14:editId="54941CEC">
                 <wp:simplePos x="0" y="0"/>
                 <wp:positionH relativeFrom="column">
                   <wp:posOffset>6381750</wp:posOffset>
@@ -3043,12 +2756,14 @@
                             <w:pPr>
                               <w:jc w:val="center"/>
                             </w:pPr>
+                            <w:proofErr w:type="spellStart"/>
                             <w:r>
-                              <w:t>Properties</w:t>
+                              <w:t>Attributes</w:t>
                             </w:r>
                             <w:r>
                               <w:t>DTO</w:t>
                             </w:r>
+                            <w:proofErr w:type="spellEnd"/>
                           </w:p>
                         </w:txbxContent>
                       </wps:txbx>
@@ -3069,7 +2784,7 @@
           </mc:Choice>
           <mc:Fallback>
             <w:pict>
-              <v:rect w14:anchorId="49E63B46" id="Rechteck 32" o:spid="_x0000_s1047" style="position:absolute;margin-left:502.5pt;margin-top:9.1pt;width:61.8pt;height:81.6pt;z-index:251693056;visibility:visible;mso-wrap-style:square;mso-width-percent:0;mso-wrap-distance-left:9pt;mso-wrap-distance-top:0;mso-wrap-distance-right:9pt;mso-wrap-distance-bottom:0;mso-position-horizontal:absolute;mso-position-horizontal-relative:text;mso-position-vertical:absolute;mso-position-vertical-relative:text;mso-width-percent:0;mso-width-relative:margin;v-text-anchor:middle" o:gfxdata="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" fillcolor="#ffd555 [2167]" strokecolor="#ffc000 [3207]" strokeweight=".5pt">
+              <v:rect w14:anchorId="49E63B46" id="Rechteck 32" o:spid="_x0000_s1045" style="position:absolute;margin-left:502.5pt;margin-top:9.1pt;width:61.8pt;height:81.6pt;z-index:251693056;visibility:visible;mso-wrap-style:square;mso-width-percent:0;mso-wrap-distance-left:9pt;mso-wrap-distance-top:0;mso-wrap-distance-right:9pt;mso-wrap-distance-bottom:0;mso-position-horizontal:absolute;mso-position-horizontal-relative:text;mso-position-vertical:absolute;mso-position-vertical-relative:text;mso-width-percent:0;mso-width-relative:margin;v-text-anchor:middle" o:gfxdata="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" fillcolor="#ffd555 [2167]" strokecolor="#ffc000 [3207]" strokeweight=".5pt">
                 <v:fill color2="#ffcc31 [2615]" rotate="t" colors="0 #ffdd9c;.5 #ffd78e;1 #ffd479" focus="100%" type="gradient">
                   <o:fill v:ext="view" type="gradientUnscaled"/>
                 </v:fill>
@@ -3079,12 +2794,14 @@
                       <w:pPr>
                         <w:jc w:val="center"/>
                       </w:pPr>
+                      <w:proofErr w:type="spellStart"/>
                       <w:r>
-                        <w:t>Properties</w:t>
+                        <w:t>Attributes</w:t>
                       </w:r>
                       <w:r>
                         <w:t>DTO</w:t>
                       </w:r>
+                      <w:proofErr w:type="spellEnd"/>
                     </w:p>
                   </w:txbxContent>
                 </v:textbox>
@@ -3101,7 +2818,7 @@
         <mc:AlternateContent>
           <mc:Choice Requires="wps">
             <w:drawing>
-              <wp:anchor distT="0" distB="0" distL="114300" distR="114300" simplePos="0" relativeHeight="251677696" behindDoc="0" locked="0" layoutInCell="1" allowOverlap="1" wp14:anchorId="0DFDC43D" wp14:editId="6187E5C2">
+              <wp:anchor distT="0" distB="0" distL="114300" distR="114300" simplePos="0" relativeHeight="251780096" behindDoc="0" locked="0" layoutInCell="1" allowOverlap="1" wp14:anchorId="0DFDC43D" wp14:editId="6ECCC055">
                 <wp:simplePos x="0" y="0"/>
                 <wp:positionH relativeFrom="margin">
                   <wp:posOffset>2449830</wp:posOffset>
@@ -3176,7 +2893,11 @@
           </mc:Choice>
           <mc:Fallback>
             <w:pict>
-              <v:shape w14:anchorId="0DFDC43D" id="Textfeld 21" o:spid="_x0000_s1048" type="#_x0000_t202" style="position:absolute;margin-left:192.9pt;margin-top:3.7pt;width:50.4pt;height:19.8pt;z-index:251677696;visibility:visible;mso-wrap-style:square;mso-width-percent:0;mso-height-percent:0;mso-wrap-distance-left:9pt;mso-wrap-distance-top:0;mso-wrap-distance-right:9pt;mso-wrap-distance-bottom:0;mso-position-horizontal:absolute;mso-position-horizontal-relative:margin;mso-position-vertical:absolute;mso-position-vertical-relative:text;mso-width-percent:0;mso-height-percent:0;mso-width-relative:margin;mso-height-relative:margin;v-text-anchor:top" o:gfxdata="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" fillcolor="white [3201]" strokeweight=".5pt">
+              <v:shapetype w14:anchorId="0DFDC43D" id="_x0000_t202" coordsize="21600,21600" o:spt="202" path="m,l,21600r21600,l21600,xe">
+                <v:stroke joinstyle="miter"/>
+                <v:path gradientshapeok="t" o:connecttype="rect"/>
+              </v:shapetype>
+              <v:shape id="Textfeld 21" o:spid="_x0000_s1046" type="#_x0000_t202" style="position:absolute;margin-left:192.9pt;margin-top:3.7pt;width:50.4pt;height:19.8pt;z-index:251780096;visibility:visible;mso-wrap-style:square;mso-width-percent:0;mso-height-percent:0;mso-wrap-distance-left:9pt;mso-wrap-distance-top:0;mso-wrap-distance-right:9pt;mso-wrap-distance-bottom:0;mso-position-horizontal:absolute;mso-position-horizontal-relative:margin;mso-position-vertical:absolute;mso-position-vertical-relative:text;mso-width-percent:0;mso-height-percent:0;mso-width-relative:margin;mso-height-relative:margin;v-text-anchor:top" o:gfxdata="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" fillcolor="white [3201]" strokeweight=".5pt">
                 <v:textbox>
                   <w:txbxContent>
                     <w:p>
@@ -3212,7 +2933,7 @@
         <mc:AlternateContent>
           <mc:Choice Requires="wps">
             <w:drawing>
-              <wp:anchor distT="0" distB="0" distL="114300" distR="114300" simplePos="0" relativeHeight="251673600" behindDoc="0" locked="0" layoutInCell="1" allowOverlap="1" wp14:anchorId="102EBEC6" wp14:editId="35862988">
+              <wp:anchor distT="0" distB="0" distL="114300" distR="114300" simplePos="0" relativeHeight="251673600" behindDoc="0" locked="0" layoutInCell="1" allowOverlap="1" wp14:anchorId="102EBEC6" wp14:editId="3FFB60FC">
                 <wp:simplePos x="0" y="0"/>
                 <wp:positionH relativeFrom="column">
                   <wp:posOffset>1698625</wp:posOffset>
@@ -3286,7 +3007,7 @@
           </mc:Choice>
           <mc:Fallback>
             <w:pict>
-              <v:rect w14:anchorId="102EBEC6" id="Rechteck 16" o:spid="_x0000_s1049" style="position:absolute;margin-left:133.75pt;margin-top:8.25pt;width:57.6pt;height:79.2pt;z-index:251673600;visibility:visible;mso-wrap-style:square;mso-width-percent:0;mso-height-percent:0;mso-wrap-distance-left:9pt;mso-wrap-distance-top:0;mso-wrap-distance-right:9pt;mso-wrap-distance-bottom:0;mso-position-horizontal:absolute;mso-position-horizontal-relative:text;mso-position-vertical:absolute;mso-position-vertical-relative:text;mso-width-percent:0;mso-height-percent:0;mso-width-relative:margin;mso-height-relative:margin;v-text-anchor:middle" o:gfxdata="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" fillcolor="#4472c4 [3204]" strokecolor="#1f3763 [1604]" strokeweight="1pt">
+              <v:rect w14:anchorId="102EBEC6" id="Rechteck 16" o:spid="_x0000_s1047" style="position:absolute;margin-left:133.75pt;margin-top:8.25pt;width:57.6pt;height:79.2pt;z-index:251673600;visibility:visible;mso-wrap-style:square;mso-width-percent:0;mso-height-percent:0;mso-wrap-distance-left:9pt;mso-wrap-distance-top:0;mso-wrap-distance-right:9pt;mso-wrap-distance-bottom:0;mso-position-horizontal:absolute;mso-position-horizontal-relative:text;mso-position-vertical:absolute;mso-position-vertical-relative:text;mso-width-percent:0;mso-height-percent:0;mso-width-relative:margin;mso-height-relative:margin;v-text-anchor:middle" o:gfxdata="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" fillcolor="#4472c4 [3204]" strokecolor="#1f3763 [1604]" strokeweight="1pt">
                 <v:textbox>
                   <w:txbxContent>
                     <w:p>
@@ -3312,7 +3033,7 @@
         <mc:AlternateContent>
           <mc:Choice Requires="wps">
             <w:drawing>
-              <wp:anchor distT="0" distB="0" distL="114300" distR="114300" simplePos="0" relativeHeight="251672576" behindDoc="0" locked="0" layoutInCell="1" allowOverlap="1" wp14:anchorId="58E27CBB" wp14:editId="76F40904">
+              <wp:anchor distT="0" distB="0" distL="114300" distR="114300" simplePos="0" relativeHeight="251672576" behindDoc="0" locked="0" layoutInCell="1" allowOverlap="1" wp14:anchorId="58E27CBB" wp14:editId="29C470CD">
                 <wp:simplePos x="0" y="0"/>
                 <wp:positionH relativeFrom="column">
                   <wp:posOffset>837565</wp:posOffset>
@@ -3383,7 +3104,7 @@
           </mc:Choice>
           <mc:Fallback>
             <w:pict>
-              <v:rect w14:anchorId="58E27CBB" id="Rechteck 15" o:spid="_x0000_s1050" style="position:absolute;margin-left:65.95pt;margin-top:7.85pt;width:60pt;height:79.2pt;z-index:251672576;visibility:visible;mso-wrap-style:square;mso-width-percent:0;mso-wrap-distance-left:9pt;mso-wrap-distance-top:0;mso-wrap-distance-right:9pt;mso-wrap-distance-bottom:0;mso-position-horizontal:absolute;mso-position-horizontal-relative:text;mso-position-vertical:absolute;mso-position-vertical-relative:text;mso-width-percent:0;mso-width-relative:margin;v-text-anchor:middle" o:gfxdata="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" fillcolor="#4472c4 [3204]" strokecolor="#1f3763 [1604]" strokeweight="1pt">
+              <v:rect w14:anchorId="58E27CBB" id="Rechteck 15" o:spid="_x0000_s1048" style="position:absolute;margin-left:65.95pt;margin-top:7.85pt;width:60pt;height:79.2pt;z-index:251672576;visibility:visible;mso-wrap-style:square;mso-width-percent:0;mso-wrap-distance-left:9pt;mso-wrap-distance-top:0;mso-wrap-distance-right:9pt;mso-wrap-distance-bottom:0;mso-position-horizontal:absolute;mso-position-horizontal-relative:text;mso-position-vertical:absolute;mso-position-vertical-relative:text;mso-width-percent:0;mso-width-relative:margin;v-text-anchor:middle" o:gfxdata="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" fillcolor="#4472c4 [3204]" strokecolor="#1f3763 [1604]" strokeweight="1pt">
                 <v:textbox>
                   <w:txbxContent>
                     <w:p>
@@ -3406,7 +3127,7 @@
       <w:pPr>
         <w:rPr>
           <w:u w:val="single"/>
-          <w:lang w:val="da-DK"/>
+          <w:lang w:val="en-US"/>
         </w:rPr>
       </w:pPr>
       <w:r>
@@ -3418,7 +3139,178 @@
         <mc:AlternateContent>
           <mc:Choice Requires="wps">
             <w:drawing>
-              <wp:anchor distT="0" distB="0" distL="114300" distR="114300" simplePos="0" relativeHeight="251703296" behindDoc="0" locked="0" layoutInCell="1" allowOverlap="1" wp14:anchorId="5C1AC01F" wp14:editId="09767F32">
+              <wp:anchor distT="0" distB="0" distL="114300" distR="114300" simplePos="0" relativeHeight="251778048" behindDoc="0" locked="0" layoutInCell="1" allowOverlap="1" wp14:anchorId="12CCE6FB" wp14:editId="7028265C">
+                <wp:simplePos x="0" y="0"/>
+                <wp:positionH relativeFrom="column">
+                  <wp:posOffset>7166610</wp:posOffset>
+                </wp:positionH>
+                <wp:positionV relativeFrom="paragraph">
+                  <wp:posOffset>230505</wp:posOffset>
+                </wp:positionV>
+                <wp:extent cx="411480" cy="0"/>
+                <wp:effectExtent l="38100" t="76200" r="0" b="95250"/>
+                <wp:wrapNone/>
+                <wp:docPr id="66" name="Gerade Verbindung mit Pfeil 66"/>
+                <wp:cNvGraphicFramePr/>
+                <a:graphic xmlns:a="http://schemas.openxmlformats.org/drawingml/2006/main">
+                  <a:graphicData uri="http://schemas.microsoft.com/office/word/2010/wordprocessingShape">
+                    <wps:wsp>
+                      <wps:cNvCnPr/>
+                      <wps:spPr>
+                        <a:xfrm flipH="1">
+                          <a:off x="0" y="0"/>
+                          <a:ext cx="411480" cy="0"/>
+                        </a:xfrm>
+                        <a:prstGeom prst="straightConnector1">
+                          <a:avLst/>
+                        </a:prstGeom>
+                        <a:ln>
+                          <a:tailEnd type="triangle"/>
+                        </a:ln>
+                      </wps:spPr>
+                      <wps:style>
+                        <a:lnRef idx="1">
+                          <a:schemeClr val="accent1"/>
+                        </a:lnRef>
+                        <a:fillRef idx="0">
+                          <a:schemeClr val="accent1"/>
+                        </a:fillRef>
+                        <a:effectRef idx="0">
+                          <a:schemeClr val="accent1"/>
+                        </a:effectRef>
+                        <a:fontRef idx="minor">
+                          <a:schemeClr val="tx1"/>
+                        </a:fontRef>
+                      </wps:style>
+                      <wps:bodyPr/>
+                    </wps:wsp>
+                  </a:graphicData>
+                </a:graphic>
+              </wp:anchor>
+            </w:drawing>
+          </mc:Choice>
+          <mc:Fallback>
+            <w:pict>
+              <v:shape w14:anchorId="387226EB" id="Gerade Verbindung mit Pfeil 66" o:spid="_x0000_s1026" type="#_x0000_t32" style="position:absolute;margin-left:564.3pt;margin-top:18.15pt;width:32.4pt;height:0;flip:x;z-index:251778048;visibility:visible;mso-wrap-style:square;mso-wrap-distance-left:9pt;mso-wrap-distance-top:0;mso-wrap-distance-right:9pt;mso-wrap-distance-bottom:0;mso-position-horizontal:absolute;mso-position-horizontal-relative:text;mso-position-vertical:absolute;mso-position-vertical-relative:text" o:gfxdata="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" strokecolor="#4472c4 [3204]" strokeweight=".5pt">
+                <v:stroke endarrow="block" joinstyle="miter"/>
+              </v:shape>
+            </w:pict>
+          </mc:Fallback>
+        </mc:AlternateContent>
+      </w:r>
+      <w:r>
+        <w:rPr>
+          <w:noProof/>
+          <w:u w:val="single"/>
+          <w:lang w:val="da-DK"/>
+        </w:rPr>
+        <mc:AlternateContent>
+          <mc:Choice Requires="wps">
+            <w:drawing>
+              <wp:anchor distT="0" distB="0" distL="114300" distR="114300" simplePos="0" relativeHeight="251701248" behindDoc="0" locked="0" layoutInCell="1" allowOverlap="1" wp14:anchorId="0D0125A7" wp14:editId="4F5498F9">
+                <wp:simplePos x="0" y="0"/>
+                <wp:positionH relativeFrom="margin">
+                  <wp:posOffset>7539991</wp:posOffset>
+                </wp:positionH>
+                <wp:positionV relativeFrom="paragraph">
+                  <wp:posOffset>9525</wp:posOffset>
+                </wp:positionV>
+                <wp:extent cx="883920" cy="433705"/>
+                <wp:effectExtent l="0" t="0" r="11430" b="23495"/>
+                <wp:wrapNone/>
+                <wp:docPr id="38" name="Rechteck 38"/>
+                <wp:cNvGraphicFramePr/>
+                <a:graphic xmlns:a="http://schemas.openxmlformats.org/drawingml/2006/main">
+                  <a:graphicData uri="http://schemas.microsoft.com/office/word/2010/wordprocessingShape">
+                    <wps:wsp>
+                      <wps:cNvSpPr/>
+                      <wps:spPr>
+                        <a:xfrm>
+                          <a:off x="0" y="0"/>
+                          <a:ext cx="883920" cy="433705"/>
+                        </a:xfrm>
+                        <a:prstGeom prst="rect">
+                          <a:avLst/>
+                        </a:prstGeom>
+                      </wps:spPr>
+                      <wps:style>
+                        <a:lnRef idx="1">
+                          <a:schemeClr val="accent2"/>
+                        </a:lnRef>
+                        <a:fillRef idx="3">
+                          <a:schemeClr val="accent2"/>
+                        </a:fillRef>
+                        <a:effectRef idx="2">
+                          <a:schemeClr val="accent2"/>
+                        </a:effectRef>
+                        <a:fontRef idx="minor">
+                          <a:schemeClr val="lt1"/>
+                        </a:fontRef>
+                      </wps:style>
+                      <wps:txbx>
+                        <w:txbxContent>
+                          <w:p>
+                            <w:pPr>
+                              <w:jc w:val="center"/>
+                            </w:pPr>
+                            <w:r>
+                              <w:t>CLI</w:t>
+                            </w:r>
+                          </w:p>
+                        </w:txbxContent>
+                      </wps:txbx>
+                      <wps:bodyPr rot="0" spcFirstLastPara="0" vertOverflow="overflow" horzOverflow="overflow" vert="horz" wrap="square" lIns="91440" tIns="45720" rIns="91440" bIns="45720" numCol="1" spcCol="0" rtlCol="0" fromWordArt="0" anchor="ctr" anchorCtr="0" forceAA="0" compatLnSpc="1">
+                        <a:prstTxWarp prst="textNoShape">
+                          <a:avLst/>
+                        </a:prstTxWarp>
+                        <a:noAutofit/>
+                      </wps:bodyPr>
+                    </wps:wsp>
+                  </a:graphicData>
+                </a:graphic>
+                <wp14:sizeRelH relativeFrom="margin">
+                  <wp14:pctWidth>0</wp14:pctWidth>
+                </wp14:sizeRelH>
+                <wp14:sizeRelV relativeFrom="margin">
+                  <wp14:pctHeight>0</wp14:pctHeight>
+                </wp14:sizeRelV>
+              </wp:anchor>
+            </w:drawing>
+          </mc:Choice>
+          <mc:Fallback>
+            <w:pict>
+              <v:rect w14:anchorId="0D0125A7" id="Rechteck 38" o:spid="_x0000_s1049" style="position:absolute;margin-left:593.7pt;margin-top:.75pt;width:69.6pt;height:34.15pt;z-index:251701248;visibility:visible;mso-wrap-style:square;mso-width-percent:0;mso-height-percent:0;mso-wrap-distance-left:9pt;mso-wrap-distance-top:0;mso-wrap-distance-right:9pt;mso-wrap-distance-bottom:0;mso-position-horizontal:absolute;mso-position-horizontal-relative:margin;mso-position-vertical:absolute;mso-position-vertical-relative:text;mso-width-percent:0;mso-height-percent:0;mso-width-relative:margin;mso-height-relative:margin;v-text-anchor:middle" o:gfxdata="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" fillcolor="#ee853d [3029]" strokecolor="#ed7d31 [3205]" strokeweight=".5pt">
+                <v:fill color2="#ec7a2d [3173]" rotate="t" colors="0 #f18c55;.5 #f67b28;1 #e56b17" focus="100%" type="gradient">
+                  <o:fill v:ext="view" type="gradientUnscaled"/>
+                </v:fill>
+                <v:textbox>
+                  <w:txbxContent>
+                    <w:p>
+                      <w:pPr>
+                        <w:jc w:val="center"/>
+                      </w:pPr>
+                      <w:r>
+                        <w:t>CLI</w:t>
+                      </w:r>
+                    </w:p>
+                  </w:txbxContent>
+                </v:textbox>
+                <w10:wrap anchorx="margin"/>
+              </v:rect>
+            </w:pict>
+          </mc:Fallback>
+        </mc:AlternateContent>
+      </w:r>
+      <w:r>
+        <w:rPr>
+          <w:noProof/>
+          <w:u w:val="single"/>
+          <w:lang w:val="da-DK"/>
+        </w:rPr>
+        <mc:AlternateContent>
+          <mc:Choice Requires="wps">
+            <w:drawing>
+              <wp:anchor distT="0" distB="0" distL="114300" distR="114300" simplePos="0" relativeHeight="251703296" behindDoc="0" locked="0" layoutInCell="1" allowOverlap="1" wp14:anchorId="5C1AC01F" wp14:editId="7B7D648A">
                 <wp:simplePos x="0" y="0"/>
                 <wp:positionH relativeFrom="column">
                   <wp:posOffset>2411730</wp:posOffset>
@@ -3465,16 +3357,18 @@
                     </wps:wsp>
                   </a:graphicData>
                 </a:graphic>
+                <wp14:sizeRelH relativeFrom="margin">
+                  <wp14:pctWidth>0</wp14:pctWidth>
+                </wp14:sizeRelH>
+                <wp14:sizeRelV relativeFrom="margin">
+                  <wp14:pctHeight>0</wp14:pctHeight>
+                </wp14:sizeRelV>
               </wp:anchor>
             </w:drawing>
           </mc:Choice>
           <mc:Fallback>
             <w:pict>
-              <v:shapetype w14:anchorId="765C425F" id="_x0000_t32" coordsize="21600,21600" o:spt="32" o:oned="t" path="m,l21600,21600e" filled="f">
-                <v:path arrowok="t" fillok="f" o:connecttype="none"/>
-                <o:lock v:ext="edit" shapetype="t"/>
-              </v:shapetype>
-              <v:shape id="Gerade Verbindung mit Pfeil 19" o:spid="_x0000_s1026" type="#_x0000_t32" style="position:absolute;margin-left:189.9pt;margin-top:7.35pt;width:51pt;height:.6pt;flip:x;z-index:251703296;visibility:visible;mso-wrap-style:square;mso-wrap-distance-left:9pt;mso-wrap-distance-top:0;mso-wrap-distance-right:9pt;mso-wrap-distance-bottom:0;mso-position-horizontal:absolute;mso-position-horizontal-relative:text;mso-position-vertical:absolute;mso-position-vertical-relative:text" o:gfxdata="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" strokecolor="#4472c4 [3204]" strokeweight="5pt">
+              <v:shape w14:anchorId="30448740" id="Gerade Verbindung mit Pfeil 19" o:spid="_x0000_s1026" type="#_x0000_t32" style="position:absolute;margin-left:189.9pt;margin-top:7.35pt;width:51pt;height:.6pt;flip:x;z-index:251703296;visibility:visible;mso-wrap-style:square;mso-width-percent:0;mso-height-percent:0;mso-wrap-distance-left:9pt;mso-wrap-distance-top:0;mso-wrap-distance-right:9pt;mso-wrap-distance-bottom:0;mso-position-horizontal:absolute;mso-position-horizontal-relative:text;mso-position-vertical:absolute;mso-position-vertical-relative:text;mso-width-percent:0;mso-height-percent:0;mso-width-relative:margin;mso-height-relative:margin" o:gfxdata="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" strokecolor="#4472c4 [3204]" strokeweight="5pt">
                 <v:stroke endarrow="block" joinstyle="miter"/>
               </v:shape>
             </w:pict>
@@ -3486,7 +3380,7 @@
       <w:pPr>
         <w:rPr>
           <w:u w:val="single"/>
-          <w:lang w:val="da-DK"/>
+          <w:lang w:val="en-US"/>
         </w:rPr>
       </w:pPr>
       <w:r>
@@ -3497,7 +3391,7 @@
         <mc:AlternateContent>
           <mc:Choice Requires="wps">
             <w:drawing>
-              <wp:anchor distT="0" distB="0" distL="114300" distR="114300" simplePos="0" relativeHeight="251763712" behindDoc="0" locked="0" layoutInCell="1" allowOverlap="1" wp14:anchorId="47804074" wp14:editId="4F927605">
+              <wp:anchor distT="0" distB="0" distL="114300" distR="114300" simplePos="0" relativeHeight="251763712" behindDoc="0" locked="0" layoutInCell="1" allowOverlap="1" wp14:anchorId="47804074" wp14:editId="14870B68">
                 <wp:simplePos x="0" y="0"/>
                 <wp:positionH relativeFrom="column">
                   <wp:posOffset>4789170</wp:posOffset>
@@ -3549,7 +3443,7 @@
           </mc:Choice>
           <mc:Fallback>
             <w:pict>
-              <v:shape w14:anchorId="62CADCCC" id="Gerade Verbindung mit Pfeil 42" o:spid="_x0000_s1026" type="#_x0000_t32" style="position:absolute;margin-left:377.1pt;margin-top:2.85pt;width:43.2pt;height:0;flip:x;z-index:251763712;visibility:visible;mso-wrap-style:square;mso-wrap-distance-left:9pt;mso-wrap-distance-top:0;mso-wrap-distance-right:9pt;mso-wrap-distance-bottom:0;mso-position-horizontal:absolute;mso-position-horizontal-relative:text;mso-position-vertical:absolute;mso-position-vertical-relative:text" o:gfxdata="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" strokecolor="#4472c4 [3204]" strokeweight="5pt">
+              <v:shape w14:anchorId="78B6FAD8" id="Gerade Verbindung mit Pfeil 42" o:spid="_x0000_s1026" type="#_x0000_t32" style="position:absolute;margin-left:377.1pt;margin-top:2.85pt;width:43.2pt;height:0;flip:x;z-index:251763712;visibility:visible;mso-wrap-style:square;mso-wrap-distance-left:9pt;mso-wrap-distance-top:0;mso-wrap-distance-right:9pt;mso-wrap-distance-bottom:0;mso-position-horizontal:absolute;mso-position-horizontal-relative:text;mso-position-vertical:absolute;mso-position-vertical-relative:text" o:gfxdata="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" strokecolor="#4472c4 [3204]" strokeweight="5pt">
                 <v:stroke endarrow="block" joinstyle="miter"/>
               </v:shape>
             </w:pict>
@@ -3564,7 +3458,7 @@
         <mc:AlternateContent>
           <mc:Choice Requires="wps">
             <w:drawing>
-              <wp:anchor distT="0" distB="0" distL="114300" distR="114300" simplePos="0" relativeHeight="251682816" behindDoc="0" locked="0" layoutInCell="1" allowOverlap="1" wp14:anchorId="10373D01" wp14:editId="77FB32AD">
+              <wp:anchor distT="0" distB="0" distL="114300" distR="114300" simplePos="0" relativeHeight="251781120" behindDoc="0" locked="0" layoutInCell="1" allowOverlap="1" wp14:anchorId="10373D01" wp14:editId="1BCD3F45">
                 <wp:simplePos x="0" y="0"/>
                 <wp:positionH relativeFrom="margin">
                   <wp:posOffset>2487930</wp:posOffset>
@@ -3639,7 +3533,7 @@
           </mc:Choice>
           <mc:Fallback>
             <w:pict>
-              <v:shape w14:anchorId="10373D01" id="Textfeld 25" o:spid="_x0000_s1051" type="#_x0000_t202" style="position:absolute;margin-left:195.9pt;margin-top:5.5pt;width:50.4pt;height:17.4pt;z-index:251682816;visibility:visible;mso-wrap-style:square;mso-width-percent:0;mso-height-percent:0;mso-wrap-distance-left:9pt;mso-wrap-distance-top:0;mso-wrap-distance-right:9pt;mso-wrap-distance-bottom:0;mso-position-horizontal:absolute;mso-position-horizontal-relative:margin;mso-position-vertical:absolute;mso-position-vertical-relative:text;mso-width-percent:0;mso-height-percent:0;mso-width-relative:margin;mso-height-relative:margin;v-text-anchor:top" o:gfxdata="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" fillcolor="white [3201]" strokeweight=".5pt">
+              <v:shape w14:anchorId="10373D01" id="Textfeld 25" o:spid="_x0000_s1050" type="#_x0000_t202" style="position:absolute;margin-left:195.9pt;margin-top:5.5pt;width:50.4pt;height:17.4pt;z-index:251781120;visibility:visible;mso-wrap-style:square;mso-width-percent:0;mso-height-percent:0;mso-wrap-distance-left:9pt;mso-wrap-distance-top:0;mso-wrap-distance-right:9pt;mso-wrap-distance-bottom:0;mso-position-horizontal:absolute;mso-position-horizontal-relative:margin;mso-position-vertical:absolute;mso-position-vertical-relative:text;mso-width-percent:0;mso-height-percent:0;mso-width-relative:margin;mso-height-relative:margin;v-text-anchor:top" o:gfxdata="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" fillcolor="white [3201]" strokeweight=".5pt">
                 <v:textbox>
                   <w:txbxContent>
                     <w:p>
@@ -3675,7 +3569,7 @@
         <mc:AlternateContent>
           <mc:Choice Requires="wps">
             <w:drawing>
-              <wp:anchor distT="0" distB="0" distL="114300" distR="114300" simplePos="0" relativeHeight="251698176" behindDoc="0" locked="0" layoutInCell="1" allowOverlap="1" wp14:anchorId="7869B464" wp14:editId="772BAFD4">
+              <wp:anchor distT="0" distB="0" distL="114300" distR="114300" simplePos="0" relativeHeight="251698176" behindDoc="0" locked="0" layoutInCell="1" allowOverlap="1" wp14:anchorId="7869B464" wp14:editId="2C00ED2B">
                 <wp:simplePos x="0" y="0"/>
                 <wp:positionH relativeFrom="column">
                   <wp:posOffset>6107430</wp:posOffset>
@@ -3727,7 +3621,7 @@
           </mc:Choice>
           <mc:Fallback>
             <w:pict>
-              <v:shape w14:anchorId="1A9ADAC6" id="Gerade Verbindung mit Pfeil 18" o:spid="_x0000_s1026" type="#_x0000_t32" style="position:absolute;margin-left:480.9pt;margin-top:1.05pt;width:21.85pt;height:.25pt;flip:x y;z-index:251698176;visibility:visible;mso-wrap-style:square;mso-wrap-distance-left:9pt;mso-wrap-distance-top:0;mso-wrap-distance-right:9pt;mso-wrap-distance-bottom:0;mso-position-horizontal:absolute;mso-position-horizontal-relative:text;mso-position-vertical:absolute;mso-position-vertical-relative:text" o:gfxdata="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" strokecolor="#4472c4 [3204]" strokeweight="5pt">
+              <v:shape w14:anchorId="3204002F" id="Gerade Verbindung mit Pfeil 18" o:spid="_x0000_s1026" type="#_x0000_t32" style="position:absolute;margin-left:480.9pt;margin-top:1.05pt;width:21.85pt;height:.25pt;flip:x y;z-index:251698176;visibility:visible;mso-wrap-style:square;mso-wrap-distance-left:9pt;mso-wrap-distance-top:0;mso-wrap-distance-right:9pt;mso-wrap-distance-bottom:0;mso-position-horizontal:absolute;mso-position-horizontal-relative:text;mso-position-vertical:absolute;mso-position-vertical-relative:text" o:gfxdata="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" strokecolor="#4472c4 [3204]" strokeweight="5pt">
                 <v:stroke endarrow="block" joinstyle="miter"/>
               </v:shape>
             </w:pict>
@@ -3739,7 +3633,7 @@
       <w:pPr>
         <w:rPr>
           <w:u w:val="single"/>
-          <w:lang w:val="da-DK"/>
+          <w:lang w:val="en-US"/>
         </w:rPr>
       </w:pPr>
       <w:r>
@@ -3750,7 +3644,7 @@
         <mc:AlternateContent>
           <mc:Choice Requires="wps">
             <w:drawing>
-              <wp:anchor distT="0" distB="0" distL="114300" distR="114300" simplePos="0" relativeHeight="251704320" behindDoc="0" locked="0" layoutInCell="1" allowOverlap="1" wp14:anchorId="3852AB88" wp14:editId="378B22C6">
+              <wp:anchor distT="0" distB="0" distL="114300" distR="114300" simplePos="0" relativeHeight="251704320" behindDoc="0" locked="0" layoutInCell="1" allowOverlap="1" wp14:anchorId="3852AB88" wp14:editId="541C5B63">
                 <wp:simplePos x="0" y="0"/>
                 <wp:positionH relativeFrom="column">
                   <wp:posOffset>2396490</wp:posOffset>
@@ -3797,36 +3691,171 @@
                     </wps:wsp>
                   </a:graphicData>
                 </a:graphic>
+                <wp14:sizeRelH relativeFrom="margin">
+                  <wp14:pctWidth>0</wp14:pctWidth>
+                </wp14:sizeRelH>
+                <wp14:sizeRelV relativeFrom="margin">
+                  <wp14:pctHeight>0</wp14:pctHeight>
+                </wp14:sizeRelV>
               </wp:anchor>
             </w:drawing>
           </mc:Choice>
           <mc:Fallback>
             <w:pict>
-              <v:shape w14:anchorId="2B39AE9F" id="Gerade Verbindung mit Pfeil 40" o:spid="_x0000_s1026" type="#_x0000_t32" style="position:absolute;margin-left:188.7pt;margin-top:9.75pt;width:51.9pt;height:0;flip:x;z-index:251704320;visibility:visible;mso-wrap-style:square;mso-wrap-distance-left:9pt;mso-wrap-distance-top:0;mso-wrap-distance-right:9pt;mso-wrap-distance-bottom:0;mso-position-horizontal:absolute;mso-position-horizontal-relative:text;mso-position-vertical:absolute;mso-position-vertical-relative:text" o:gfxdata="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" strokecolor="#4472c4 [3204]" strokeweight="5pt">
+              <v:shape w14:anchorId="2F246F0D" id="Gerade Verbindung mit Pfeil 40" o:spid="_x0000_s1026" type="#_x0000_t32" style="position:absolute;margin-left:188.7pt;margin-top:9.75pt;width:51.9pt;height:0;flip:x;z-index:251704320;visibility:visible;mso-wrap-style:square;mso-width-percent:0;mso-height-percent:0;mso-wrap-distance-left:9pt;mso-wrap-distance-top:0;mso-wrap-distance-right:9pt;mso-wrap-distance-bottom:0;mso-position-horizontal:absolute;mso-position-horizontal-relative:text;mso-position-vertical:absolute;mso-position-vertical-relative:text;mso-width-percent:0;mso-height-percent:0;mso-width-relative:margin;mso-height-relative:margin" o:gfxdata="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" strokecolor="#4472c4 [3204]" strokeweight="5pt">
                 <v:stroke endarrow="block" joinstyle="miter"/>
               </v:shape>
             </w:pict>
           </mc:Fallback>
         </mc:AlternateContent>
       </w:r>
+    </w:p>
+    <w:p>
+      <w:pPr>
+        <w:rPr>
+          <w:u w:val="single"/>
+          <w:lang w:val="en-US"/>
+        </w:rPr>
+      </w:pPr>
       <w:r>
         <w:rPr>
           <w:noProof/>
-          <w:u w:val="single"/>
         </w:rPr>
         <mc:AlternateContent>
           <mc:Choice Requires="wps">
             <w:drawing>
-              <wp:anchor distT="0" distB="0" distL="114300" distR="114300" simplePos="0" relativeHeight="251685888" behindDoc="0" locked="0" layoutInCell="1" allowOverlap="1" wp14:anchorId="0BD25E79" wp14:editId="0D8A3FCE">
+              <wp:anchor distT="0" distB="0" distL="114300" distR="114300" simplePos="0" relativeHeight="251770880" behindDoc="0" locked="0" layoutInCell="1" allowOverlap="1" wp14:anchorId="5124A37D" wp14:editId="18871133">
+                <wp:simplePos x="0" y="0"/>
+                <wp:positionH relativeFrom="margin">
+                  <wp:posOffset>7547610</wp:posOffset>
+                </wp:positionH>
+                <wp:positionV relativeFrom="paragraph">
+                  <wp:posOffset>24765</wp:posOffset>
+                </wp:positionV>
+                <wp:extent cx="914400" cy="1200150"/>
+                <wp:effectExtent l="0" t="552450" r="19050" b="19050"/>
+                <wp:wrapNone/>
+                <wp:docPr id="61" name="Sprechblase: rechteckig 61"/>
+                <wp:cNvGraphicFramePr/>
+                <a:graphic xmlns:a="http://schemas.openxmlformats.org/drawingml/2006/main">
+                  <a:graphicData uri="http://schemas.microsoft.com/office/word/2010/wordprocessingShape">
+                    <wps:wsp>
+                      <wps:cNvSpPr/>
+                      <wps:spPr>
+                        <a:xfrm>
+                          <a:off x="0" y="0"/>
+                          <a:ext cx="914400" cy="1200150"/>
+                        </a:xfrm>
+                        <a:prstGeom prst="wedgeRectCallout">
+                          <a:avLst>
+                            <a:gd name="adj1" fmla="val 937"/>
+                            <a:gd name="adj2" fmla="val -92104"/>
+                          </a:avLst>
+                        </a:prstGeom>
+                      </wps:spPr>
+                      <wps:style>
+                        <a:lnRef idx="2">
+                          <a:schemeClr val="accent4"/>
+                        </a:lnRef>
+                        <a:fillRef idx="1">
+                          <a:schemeClr val="lt1"/>
+                        </a:fillRef>
+                        <a:effectRef idx="0">
+                          <a:schemeClr val="accent4"/>
+                        </a:effectRef>
+                        <a:fontRef idx="minor">
+                          <a:schemeClr val="dk1"/>
+                        </a:fontRef>
+                      </wps:style>
+                      <wps:txbx>
+                        <w:txbxContent>
+                          <w:p>
+                            <w:pPr>
+                              <w:jc w:val="center"/>
+                              <w:rPr>
+                                <w:sz w:val="20"/>
+                                <w:szCs w:val="20"/>
+                                <w:lang w:val="en-US"/>
+                              </w:rPr>
+                            </w:pPr>
+                            <w:r>
+                              <w:rPr>
+                                <w:sz w:val="20"/>
+                                <w:szCs w:val="20"/>
+                                <w:lang w:val="en-US"/>
+                              </w:rPr>
+                              <w:t>(Sample) CLI application, accepting YAML files to do several calculations.</w:t>
+                            </w:r>
+                          </w:p>
+                        </w:txbxContent>
+                      </wps:txbx>
+                      <wps:bodyPr rot="0" spcFirstLastPara="0" vertOverflow="overflow" horzOverflow="overflow" vert="horz" wrap="square" lIns="91440" tIns="45720" rIns="91440" bIns="45720" numCol="1" spcCol="0" rtlCol="0" fromWordArt="0" anchor="ctr" anchorCtr="0" forceAA="0" compatLnSpc="1">
+                        <a:prstTxWarp prst="textNoShape">
+                          <a:avLst/>
+                        </a:prstTxWarp>
+                        <a:noAutofit/>
+                      </wps:bodyPr>
+                    </wps:wsp>
+                  </a:graphicData>
+                </a:graphic>
+                <wp14:sizeRelH relativeFrom="margin">
+                  <wp14:pctWidth>0</wp14:pctWidth>
+                </wp14:sizeRelH>
+                <wp14:sizeRelV relativeFrom="margin">
+                  <wp14:pctHeight>0</wp14:pctHeight>
+                </wp14:sizeRelV>
+              </wp:anchor>
+            </w:drawing>
+          </mc:Choice>
+          <mc:Fallback>
+            <w:pict>
+              <v:shape w14:anchorId="5124A37D" id="Sprechblase: rechteckig 61" o:spid="_x0000_s1051" type="#_x0000_t61" style="position:absolute;margin-left:594.3pt;margin-top:1.95pt;width:1in;height:94.5pt;z-index:251770880;visibility:visible;mso-wrap-style:square;mso-width-percent:0;mso-height-percent:0;mso-wrap-distance-left:9pt;mso-wrap-distance-top:0;mso-wrap-distance-right:9pt;mso-wrap-distance-bottom:0;mso-position-horizontal:absolute;mso-position-horizontal-relative:margin;mso-position-vertical:absolute;mso-position-vertical-relative:text;mso-width-percent:0;mso-height-percent:0;mso-width-relative:margin;mso-height-relative:margin;v-text-anchor:middle" o:gfxdata="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" adj="11002,-9094" fillcolor="white [3201]" strokecolor="#ffc000 [3207]" strokeweight="1pt">
+                <v:textbox>
+                  <w:txbxContent>
+                    <w:p>
+                      <w:pPr>
+                        <w:jc w:val="center"/>
+                        <w:rPr>
+                          <w:sz w:val="20"/>
+                          <w:szCs w:val="20"/>
+                          <w:lang w:val="en-US"/>
+                        </w:rPr>
+                      </w:pPr>
+                      <w:r>
+                        <w:rPr>
+                          <w:sz w:val="20"/>
+                          <w:szCs w:val="20"/>
+                          <w:lang w:val="en-US"/>
+                        </w:rPr>
+                        <w:t>(Sample) CLI application, accepting YAML files to do several calculations.</w:t>
+                      </w:r>
+                    </w:p>
+                  </w:txbxContent>
+                </v:textbox>
+                <w10:wrap anchorx="margin"/>
+              </v:shape>
+            </w:pict>
+          </mc:Fallback>
+        </mc:AlternateContent>
+      </w:r>
+      <w:r>
+        <w:rPr>
+          <w:noProof/>
+          <w:u w:val="single"/>
+        </w:rPr>
+        <mc:AlternateContent>
+          <mc:Choice Requires="wps">
+            <w:drawing>
+              <wp:anchor distT="0" distB="0" distL="114300" distR="114300" simplePos="0" relativeHeight="251685888" behindDoc="0" locked="0" layoutInCell="1" allowOverlap="1" wp14:anchorId="0BD25E79" wp14:editId="129EEC55">
                 <wp:simplePos x="0" y="0"/>
                 <wp:positionH relativeFrom="column">
-                  <wp:posOffset>3676650</wp:posOffset>
+                  <wp:posOffset>5769002</wp:posOffset>
                 </wp:positionH>
                 <wp:positionV relativeFrom="paragraph">
-                  <wp:posOffset>276225</wp:posOffset>
+                  <wp:posOffset>97155</wp:posOffset>
                 </wp:positionV>
-                <wp:extent cx="7620" cy="693420"/>
-                <wp:effectExtent l="114300" t="0" r="106680" b="49530"/>
+                <wp:extent cx="13243" cy="830580"/>
+                <wp:effectExtent l="114300" t="0" r="82550" b="64770"/>
                 <wp:wrapNone/>
                 <wp:docPr id="27" name="Gerade Verbindung mit Pfeil 27"/>
                 <wp:cNvGraphicFramePr/>
@@ -3837,7 +3866,7 @@
                       <wps:spPr>
                         <a:xfrm flipH="1">
                           <a:off x="0" y="0"/>
-                          <a:ext cx="7620" cy="693420"/>
+                          <a:ext cx="13243" cy="830580"/>
                         </a:xfrm>
                         <a:prstGeom prst="straightConnector1">
                           <a:avLst/>
@@ -3864,26 +3893,24 @@
                     </wps:wsp>
                   </a:graphicData>
                 </a:graphic>
+                <wp14:sizeRelH relativeFrom="margin">
+                  <wp14:pctWidth>0</wp14:pctWidth>
+                </wp14:sizeRelH>
+                <wp14:sizeRelV relativeFrom="margin">
+                  <wp14:pctHeight>0</wp14:pctHeight>
+                </wp14:sizeRelV>
               </wp:anchor>
             </w:drawing>
           </mc:Choice>
           <mc:Fallback>
             <w:pict>
-              <v:shape w14:anchorId="73253061" id="Gerade Verbindung mit Pfeil 27" o:spid="_x0000_s1026" type="#_x0000_t32" style="position:absolute;margin-left:289.5pt;margin-top:21.75pt;width:.6pt;height:54.6pt;flip:x;z-index:251685888;visibility:visible;mso-wrap-style:square;mso-wrap-distance-left:9pt;mso-wrap-distance-top:0;mso-wrap-distance-right:9pt;mso-wrap-distance-bottom:0;mso-position-horizontal:absolute;mso-position-horizontal-relative:text;mso-position-vertical:absolute;mso-position-vertical-relative:text" o:gfxdata="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" strokecolor="#4472c4 [3204]" strokeweight="5pt">
+              <v:shape w14:anchorId="58BB351D" id="Gerade Verbindung mit Pfeil 27" o:spid="_x0000_s1026" type="#_x0000_t32" style="position:absolute;margin-left:454.25pt;margin-top:7.65pt;width:1.05pt;height:65.4pt;flip:x;z-index:251685888;visibility:visible;mso-wrap-style:square;mso-width-percent:0;mso-height-percent:0;mso-wrap-distance-left:9pt;mso-wrap-distance-top:0;mso-wrap-distance-right:9pt;mso-wrap-distance-bottom:0;mso-position-horizontal:absolute;mso-position-horizontal-relative:text;mso-position-vertical:absolute;mso-position-vertical-relative:text;mso-width-percent:0;mso-height-percent:0;mso-width-relative:margin;mso-height-relative:margin" o:gfxdata="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" strokecolor="#4472c4 [3204]" strokeweight="5pt">
                 <v:stroke endarrow="block" joinstyle="miter"/>
               </v:shape>
             </w:pict>
           </mc:Fallback>
         </mc:AlternateContent>
       </w:r>
-    </w:p>
-    <w:p>
-      <w:pPr>
-        <w:rPr>
-          <w:u w:val="single"/>
-          <w:lang w:val="da-DK"/>
-        </w:rPr>
-      </w:pPr>
       <w:r>
         <w:rPr>
           <w:noProof/>
@@ -3891,7 +3918,7 @@
         <mc:AlternateContent>
           <mc:Choice Requires="wps">
             <w:drawing>
-              <wp:anchor distT="0" distB="0" distL="114300" distR="114300" simplePos="0" relativeHeight="251777024" behindDoc="0" locked="0" layoutInCell="1" allowOverlap="1" wp14:anchorId="3D8E4711" wp14:editId="7FEACE50">
+              <wp:anchor distT="0" distB="0" distL="114300" distR="114300" simplePos="0" relativeHeight="251777024" behindDoc="0" locked="0" layoutInCell="1" allowOverlap="1" wp14:anchorId="3D8E4711" wp14:editId="0F9522A2">
                 <wp:simplePos x="0" y="0"/>
                 <wp:positionH relativeFrom="margin">
                   <wp:align>left</wp:align>
@@ -4024,20 +4051,182 @@
       <w:r>
         <w:rPr>
           <w:noProof/>
+          <w:u w:val="single"/>
+          <w:lang w:val="da-DK"/>
         </w:rPr>
         <mc:AlternateContent>
           <mc:Choice Requires="wps">
             <w:drawing>
-              <wp:anchor distT="0" distB="0" distL="114300" distR="114300" simplePos="0" relativeHeight="251768832" behindDoc="0" locked="0" layoutInCell="1" allowOverlap="1" wp14:anchorId="693BBF48" wp14:editId="1A6AF6C4">
+              <wp:anchor distT="0" distB="0" distL="114300" distR="114300" simplePos="0" relativeHeight="251697152" behindDoc="0" locked="0" layoutInCell="1" allowOverlap="1" wp14:anchorId="02D5D620" wp14:editId="2AF742CD">
                 <wp:simplePos x="0" y="0"/>
                 <wp:positionH relativeFrom="column">
-                  <wp:posOffset>4103370</wp:posOffset>
+                  <wp:posOffset>6892290</wp:posOffset>
                 </wp:positionH>
                 <wp:positionV relativeFrom="paragraph">
-                  <wp:posOffset>74295</wp:posOffset>
+                  <wp:posOffset>9525</wp:posOffset>
                 </wp:positionV>
-                <wp:extent cx="1630680" cy="483870"/>
-                <wp:effectExtent l="0" t="228600" r="26670" b="11430"/>
+                <wp:extent cx="396240" cy="243840"/>
+                <wp:effectExtent l="0" t="0" r="22860" b="22860"/>
+                <wp:wrapNone/>
+                <wp:docPr id="36" name="Textfeld 36"/>
+                <wp:cNvGraphicFramePr/>
+                <a:graphic xmlns:a="http://schemas.openxmlformats.org/drawingml/2006/main">
+                  <a:graphicData uri="http://schemas.microsoft.com/office/word/2010/wordprocessingShape">
+                    <wps:wsp>
+                      <wps:cNvSpPr txBox="1"/>
+                      <wps:spPr>
+                        <a:xfrm>
+                          <a:off x="0" y="0"/>
+                          <a:ext cx="396240" cy="243840"/>
+                        </a:xfrm>
+                        <a:prstGeom prst="rect">
+                          <a:avLst/>
+                        </a:prstGeom>
+                        <a:solidFill>
+                          <a:schemeClr val="lt1"/>
+                        </a:solidFill>
+                        <a:ln w="6350">
+                          <a:solidFill>
+                            <a:prstClr val="black"/>
+                          </a:solidFill>
+                        </a:ln>
+                      </wps:spPr>
+                      <wps:txbx>
+                        <w:txbxContent>
+                          <w:p>
+                            <w:r>
+                              <w:t>1:1</w:t>
+                            </w:r>
+                          </w:p>
+                        </w:txbxContent>
+                      </wps:txbx>
+                      <wps:bodyPr rot="0" spcFirstLastPara="0" vertOverflow="overflow" horzOverflow="overflow" vert="horz" wrap="square" lIns="91440" tIns="45720" rIns="91440" bIns="45720" numCol="1" spcCol="0" rtlCol="0" fromWordArt="0" anchor="t" anchorCtr="0" forceAA="0" compatLnSpc="1">
+                        <a:prstTxWarp prst="textNoShape">
+                          <a:avLst/>
+                        </a:prstTxWarp>
+                        <a:noAutofit/>
+                      </wps:bodyPr>
+                    </wps:wsp>
+                  </a:graphicData>
+                </a:graphic>
+                <wp14:sizeRelH relativeFrom="margin">
+                  <wp14:pctWidth>0</wp14:pctWidth>
+                </wp14:sizeRelH>
+                <wp14:sizeRelV relativeFrom="margin">
+                  <wp14:pctHeight>0</wp14:pctHeight>
+                </wp14:sizeRelV>
+              </wp:anchor>
+            </w:drawing>
+          </mc:Choice>
+          <mc:Fallback>
+            <w:pict>
+              <v:shape w14:anchorId="02D5D620" id="Textfeld 36" o:spid="_x0000_s1053" type="#_x0000_t202" style="position:absolute;margin-left:542.7pt;margin-top:.75pt;width:31.2pt;height:19.2pt;z-index:251697152;visibility:visible;mso-wrap-style:square;mso-width-percent:0;mso-height-percent:0;mso-wrap-distance-left:9pt;mso-wrap-distance-top:0;mso-wrap-distance-right:9pt;mso-wrap-distance-bottom:0;mso-position-horizontal:absolute;mso-position-horizontal-relative:text;mso-position-vertical:absolute;mso-position-vertical-relative:text;mso-width-percent:0;mso-height-percent:0;mso-width-relative:margin;mso-height-relative:margin;v-text-anchor:top" o:gfxdata="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" fillcolor="white [3201]" strokeweight=".5pt">
+                <v:textbox>
+                  <w:txbxContent>
+                    <w:p>
+                      <w:r>
+                        <w:t>1:1</w:t>
+                      </w:r>
+                    </w:p>
+                  </w:txbxContent>
+                </v:textbox>
+              </v:shape>
+            </w:pict>
+          </mc:Fallback>
+        </mc:AlternateContent>
+      </w:r>
+      <w:r>
+        <w:rPr>
+          <w:noProof/>
+          <w:u w:val="single"/>
+        </w:rPr>
+        <mc:AlternateContent>
+          <mc:Choice Requires="wps">
+            <w:drawing>
+              <wp:anchor distT="0" distB="0" distL="114300" distR="114300" simplePos="0" relativeHeight="251696128" behindDoc="0" locked="0" layoutInCell="1" allowOverlap="1" wp14:anchorId="2EF19125" wp14:editId="70A27FED">
+                <wp:simplePos x="0" y="0"/>
+                <wp:positionH relativeFrom="column">
+                  <wp:posOffset>6816090</wp:posOffset>
+                </wp:positionH>
+                <wp:positionV relativeFrom="paragraph">
+                  <wp:posOffset>17145</wp:posOffset>
+                </wp:positionV>
+                <wp:extent cx="0" cy="609600"/>
+                <wp:effectExtent l="76200" t="38100" r="57150" b="19050"/>
+                <wp:wrapNone/>
+                <wp:docPr id="35" name="Gerade Verbindung mit Pfeil 35"/>
+                <wp:cNvGraphicFramePr/>
+                <a:graphic xmlns:a="http://schemas.openxmlformats.org/drawingml/2006/main">
+                  <a:graphicData uri="http://schemas.microsoft.com/office/word/2010/wordprocessingShape">
+                    <wps:wsp>
+                      <wps:cNvCnPr/>
+                      <wps:spPr>
+                        <a:xfrm flipV="1">
+                          <a:off x="0" y="0"/>
+                          <a:ext cx="0" cy="609600"/>
+                        </a:xfrm>
+                        <a:prstGeom prst="straightConnector1">
+                          <a:avLst/>
+                        </a:prstGeom>
+                        <a:ln>
+                          <a:tailEnd type="triangle"/>
+                        </a:ln>
+                      </wps:spPr>
+                      <wps:style>
+                        <a:lnRef idx="1">
+                          <a:schemeClr val="accent1"/>
+                        </a:lnRef>
+                        <a:fillRef idx="0">
+                          <a:schemeClr val="accent1"/>
+                        </a:fillRef>
+                        <a:effectRef idx="0">
+                          <a:schemeClr val="accent1"/>
+                        </a:effectRef>
+                        <a:fontRef idx="minor">
+                          <a:schemeClr val="tx1"/>
+                        </a:fontRef>
+                      </wps:style>
+                      <wps:bodyPr/>
+                    </wps:wsp>
+                  </a:graphicData>
+                </a:graphic>
+              </wp:anchor>
+            </w:drawing>
+          </mc:Choice>
+          <mc:Fallback>
+            <w:pict>
+              <v:shape w14:anchorId="25DF781E" id="Gerade Verbindung mit Pfeil 35" o:spid="_x0000_s1026" type="#_x0000_t32" style="position:absolute;margin-left:536.7pt;margin-top:1.35pt;width:0;height:48pt;flip:y;z-index:251696128;visibility:visible;mso-wrap-style:square;mso-wrap-distance-left:9pt;mso-wrap-distance-top:0;mso-wrap-distance-right:9pt;mso-wrap-distance-bottom:0;mso-position-horizontal:absolute;mso-position-horizontal-relative:text;mso-position-vertical:absolute;mso-position-vertical-relative:text" o:gfxdata="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" strokecolor="#4472c4 [3204]" strokeweight=".5pt">
+                <v:stroke endarrow="block" joinstyle="miter"/>
+              </v:shape>
+            </w:pict>
+          </mc:Fallback>
+        </mc:AlternateContent>
+      </w:r>
+    </w:p>
+    <w:p>
+      <w:pPr>
+        <w:rPr>
+          <w:u w:val="single"/>
+          <w:lang w:val="en-US"/>
+        </w:rPr>
+      </w:pPr>
+      <w:r>
+        <w:rPr>
+          <w:noProof/>
+        </w:rPr>
+        <mc:AlternateContent>
+          <mc:Choice Requires="wps">
+            <w:drawing>
+              <wp:anchor distT="0" distB="0" distL="114300" distR="114300" simplePos="0" relativeHeight="251768832" behindDoc="0" locked="0" layoutInCell="1" allowOverlap="1" wp14:anchorId="693BBF48" wp14:editId="6C44A32D">
+                <wp:simplePos x="0" y="0"/>
+                <wp:positionH relativeFrom="column">
+                  <wp:posOffset>3661410</wp:posOffset>
+                </wp:positionH>
+                <wp:positionV relativeFrom="paragraph">
+                  <wp:posOffset>9525</wp:posOffset>
+                </wp:positionV>
+                <wp:extent cx="1363980" cy="617220"/>
+                <wp:effectExtent l="0" t="495300" r="502920" b="11430"/>
                 <wp:wrapNone/>
                 <wp:docPr id="59" name="Sprechblase: rechteckig 59"/>
                 <wp:cNvGraphicFramePr/>
@@ -4048,12 +4237,12 @@
                       <wps:spPr>
                         <a:xfrm>
                           <a:off x="0" y="0"/>
-                          <a:ext cx="1630680" cy="483870"/>
+                          <a:ext cx="1363980" cy="617220"/>
                         </a:xfrm>
                         <a:prstGeom prst="wedgeRectCallout">
                           <a:avLst>
-                            <a:gd name="adj1" fmla="val 39666"/>
-                            <a:gd name="adj2" fmla="val -95685"/>
+                            <a:gd name="adj1" fmla="val 81566"/>
+                            <a:gd name="adj2" fmla="val -124081"/>
                           </a:avLst>
                         </a:prstGeom>
                       </wps:spPr>
@@ -4113,7 +4302,7 @@
           </mc:Choice>
           <mc:Fallback>
             <w:pict>
-              <v:shape w14:anchorId="693BBF48" id="Sprechblase: rechteckig 59" o:spid="_x0000_s1053" type="#_x0000_t61" style="position:absolute;margin-left:323.1pt;margin-top:5.85pt;width:128.4pt;height:38.1pt;z-index:251768832;visibility:visible;mso-wrap-style:square;mso-width-percent:0;mso-height-percent:0;mso-wrap-distance-left:9pt;mso-wrap-distance-top:0;mso-wrap-distance-right:9pt;mso-wrap-distance-bottom:0;mso-position-horizontal:absolute;mso-position-horizontal-relative:text;mso-position-vertical:absolute;mso-position-vertical-relative:text;mso-width-percent:0;mso-height-percent:0;mso-width-relative:margin;mso-height-relative:margin;v-text-anchor:middle" o:gfxdata="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" adj="19368,-9868" fillcolor="white [3201]" strokecolor="#ffc000 [3207]" strokeweight="1pt">
+              <v:shape w14:anchorId="693BBF48" id="Sprechblase: rechteckig 59" o:spid="_x0000_s1054" type="#_x0000_t61" style="position:absolute;margin-left:288.3pt;margin-top:.75pt;width:107.4pt;height:48.6pt;z-index:251768832;visibility:visible;mso-wrap-style:square;mso-width-percent:0;mso-height-percent:0;mso-wrap-distance-left:9pt;mso-wrap-distance-top:0;mso-wrap-distance-right:9pt;mso-wrap-distance-bottom:0;mso-position-horizontal:absolute;mso-position-horizontal-relative:text;mso-position-vertical:absolute;mso-position-vertical-relative:text;mso-width-percent:0;mso-height-percent:0;mso-width-relative:margin;mso-height-relative:margin;v-text-anchor:middle" o:gfxdata="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" adj="28418,-16001" fillcolor="white [3201]" strokecolor="#ffc000 [3207]" strokeweight="1pt">
                 <v:textbox>
                   <w:txbxContent>
                     <w:p>
@@ -4145,91 +4334,22 @@
         <w:rPr>
           <w:noProof/>
           <w:u w:val="single"/>
-          <w:lang w:val="da-DK"/>
         </w:rPr>
         <mc:AlternateContent>
           <mc:Choice Requires="wps">
             <w:drawing>
-              <wp:anchor distT="0" distB="0" distL="114300" distR="114300" simplePos="0" relativeHeight="251702272" behindDoc="0" locked="0" layoutInCell="1" allowOverlap="1" wp14:anchorId="5A7AF262" wp14:editId="39665508">
+              <wp:anchor distT="0" distB="0" distL="114300" distR="114300" simplePos="0" relativeHeight="251687936" behindDoc="0" locked="0" layoutInCell="1" allowOverlap="1" wp14:anchorId="3162BEF6" wp14:editId="4F9BA9F6">
                 <wp:simplePos x="0" y="0"/>
-                <wp:positionH relativeFrom="column">
-                  <wp:posOffset>5815525</wp:posOffset>
+                <wp:positionH relativeFrom="margin">
+                  <wp:posOffset>5353050</wp:posOffset>
                 </wp:positionH>
                 <wp:positionV relativeFrom="paragraph">
-                  <wp:posOffset>98913</wp:posOffset>
+                  <wp:posOffset>104140</wp:posOffset>
                 </wp:positionV>
-                <wp:extent cx="0" cy="578534"/>
-                <wp:effectExtent l="76200" t="38100" r="57150" b="12065"/>
+                <wp:extent cx="792480" cy="228600"/>
+                <wp:effectExtent l="0" t="0" r="26670" b="19050"/>
                 <wp:wrapNone/>
-                <wp:docPr id="39" name="Gerade Verbindung mit Pfeil 39"/>
-                <wp:cNvGraphicFramePr/>
-                <a:graphic xmlns:a="http://schemas.openxmlformats.org/drawingml/2006/main">
-                  <a:graphicData uri="http://schemas.microsoft.com/office/word/2010/wordprocessingShape">
-                    <wps:wsp>
-                      <wps:cNvCnPr/>
-                      <wps:spPr>
-                        <a:xfrm flipV="1">
-                          <a:off x="0" y="0"/>
-                          <a:ext cx="0" cy="578534"/>
-                        </a:xfrm>
-                        <a:prstGeom prst="straightConnector1">
-                          <a:avLst/>
-                        </a:prstGeom>
-                        <a:ln>
-                          <a:tailEnd type="triangle"/>
-                        </a:ln>
-                      </wps:spPr>
-                      <wps:style>
-                        <a:lnRef idx="1">
-                          <a:schemeClr val="accent1"/>
-                        </a:lnRef>
-                        <a:fillRef idx="0">
-                          <a:schemeClr val="accent1"/>
-                        </a:fillRef>
-                        <a:effectRef idx="0">
-                          <a:schemeClr val="accent1"/>
-                        </a:effectRef>
-                        <a:fontRef idx="minor">
-                          <a:schemeClr val="tx1"/>
-                        </a:fontRef>
-                      </wps:style>
-                      <wps:bodyPr/>
-                    </wps:wsp>
-                  </a:graphicData>
-                </a:graphic>
-              </wp:anchor>
-            </w:drawing>
-          </mc:Choice>
-          <mc:Fallback>
-            <w:pict>
-              <v:shape w14:anchorId="5A0216F9" id="Gerade Verbindung mit Pfeil 39" o:spid="_x0000_s1026" type="#_x0000_t32" style="position:absolute;margin-left:457.9pt;margin-top:7.8pt;width:0;height:45.55pt;flip:y;z-index:251702272;visibility:visible;mso-wrap-style:square;mso-wrap-distance-left:9pt;mso-wrap-distance-top:0;mso-wrap-distance-right:9pt;mso-wrap-distance-bottom:0;mso-position-horizontal:absolute;mso-position-horizontal-relative:text;mso-position-vertical:absolute;mso-position-vertical-relative:text" o:gfxdata="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" strokecolor="#4472c4 [3204]" strokeweight=".5pt">
-                <v:stroke endarrow="block" joinstyle="miter"/>
-              </v:shape>
-            </w:pict>
-          </mc:Fallback>
-        </mc:AlternateContent>
-      </w:r>
-      <w:r>
-        <w:rPr>
-          <w:noProof/>
-          <w:u w:val="single"/>
-          <w:lang w:val="da-DK"/>
-        </w:rPr>
-        <mc:AlternateContent>
-          <mc:Choice Requires="wps">
-            <w:drawing>
-              <wp:anchor distT="0" distB="0" distL="114300" distR="114300" simplePos="0" relativeHeight="251697152" behindDoc="0" locked="0" layoutInCell="1" allowOverlap="1" wp14:anchorId="02D5D620" wp14:editId="00C3BFD2">
-                <wp:simplePos x="0" y="0"/>
-                <wp:positionH relativeFrom="column">
-                  <wp:posOffset>6892290</wp:posOffset>
-                </wp:positionH>
-                <wp:positionV relativeFrom="paragraph">
-                  <wp:posOffset>9525</wp:posOffset>
-                </wp:positionV>
-                <wp:extent cx="396240" cy="243840"/>
-                <wp:effectExtent l="0" t="0" r="22860" b="22860"/>
-                <wp:wrapNone/>
-                <wp:docPr id="36" name="Textfeld 36"/>
+                <wp:docPr id="28" name="Textfeld 28"/>
                 <wp:cNvGraphicFramePr/>
                 <a:graphic xmlns:a="http://schemas.openxmlformats.org/drawingml/2006/main">
                   <a:graphicData uri="http://schemas.microsoft.com/office/word/2010/wordprocessingShape">
@@ -4238,7 +4358,7 @@
                       <wps:spPr>
                         <a:xfrm>
                           <a:off x="0" y="0"/>
-                          <a:ext cx="396240" cy="243840"/>
+                          <a:ext cx="792480" cy="228600"/>
                         </a:xfrm>
                         <a:prstGeom prst="rect">
                           <a:avLst/>
@@ -4255,9 +4375,51 @@
                       <wps:txbx>
                         <w:txbxContent>
                           <w:p>
+                            <w:pPr>
+                              <w:rPr>
+                                <w:sz w:val="18"/>
+                                <w:szCs w:val="18"/>
+                              </w:rPr>
+                            </w:pPr>
+                            <w:proofErr w:type="spellStart"/>
                             <w:r>
-                              <w:t>1:1</w:t>
+                              <w:rPr>
+                                <w:sz w:val="18"/>
+                                <w:szCs w:val="18"/>
+                              </w:rPr>
+                              <w:t>w</w:t>
                             </w:r>
+                            <w:r>
+                              <w:rPr>
+                                <w:sz w:val="18"/>
+                                <w:szCs w:val="18"/>
+                              </w:rPr>
+                              <w:t>rite</w:t>
+                            </w:r>
+                            <w:proofErr w:type="spellEnd"/>
+                            <w:r>
+                              <w:rPr>
+                                <w:sz w:val="18"/>
+                                <w:szCs w:val="18"/>
+                              </w:rPr>
+                              <w:t xml:space="preserve"> </w:t>
+                            </w:r>
+                            <w:proofErr w:type="spellStart"/>
+                            <w:r>
+                              <w:rPr>
+                                <w:sz w:val="18"/>
+                                <w:szCs w:val="18"/>
+                              </w:rPr>
+                              <w:t>i</w:t>
+                            </w:r>
+                            <w:r>
+                              <w:rPr>
+                                <w:sz w:val="18"/>
+                                <w:szCs w:val="18"/>
+                              </w:rPr>
+                              <w:t>mage</w:t>
+                            </w:r>
+                            <w:proofErr w:type="spellEnd"/>
                           </w:p>
                         </w:txbxContent>
                       </wps:txbx>
@@ -4281,16 +4443,59 @@
           </mc:Choice>
           <mc:Fallback>
             <w:pict>
-              <v:shape w14:anchorId="02D5D620" id="Textfeld 36" o:spid="_x0000_s1054" type="#_x0000_t202" style="position:absolute;margin-left:542.7pt;margin-top:.75pt;width:31.2pt;height:19.2pt;z-index:251697152;visibility:visible;mso-wrap-style:square;mso-width-percent:0;mso-height-percent:0;mso-wrap-distance-left:9pt;mso-wrap-distance-top:0;mso-wrap-distance-right:9pt;mso-wrap-distance-bottom:0;mso-position-horizontal:absolute;mso-position-horizontal-relative:text;mso-position-vertical:absolute;mso-position-vertical-relative:text;mso-width-percent:0;mso-height-percent:0;mso-width-relative:margin;mso-height-relative:margin;v-text-anchor:top" o:gfxdata="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" fillcolor="white [3201]" strokeweight=".5pt">
+              <v:shape w14:anchorId="3162BEF6" id="Textfeld 28" o:spid="_x0000_s1055" type="#_x0000_t202" style="position:absolute;margin-left:421.5pt;margin-top:8.2pt;width:62.4pt;height:18pt;z-index:251687936;visibility:visible;mso-wrap-style:square;mso-width-percent:0;mso-height-percent:0;mso-wrap-distance-left:9pt;mso-wrap-distance-top:0;mso-wrap-distance-right:9pt;mso-wrap-distance-bottom:0;mso-position-horizontal:absolute;mso-position-horizontal-relative:margin;mso-position-vertical:absolute;mso-position-vertical-relative:text;mso-width-percent:0;mso-height-percent:0;mso-width-relative:margin;mso-height-relative:margin;v-text-anchor:top" o:gfxdata="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" fillcolor="white [3201]" strokeweight=".5pt">
                 <v:textbox>
                   <w:txbxContent>
                     <w:p>
+                      <w:pPr>
+                        <w:rPr>
+                          <w:sz w:val="18"/>
+                          <w:szCs w:val="18"/>
+                        </w:rPr>
+                      </w:pPr>
+                      <w:proofErr w:type="spellStart"/>
                       <w:r>
-                        <w:t>1:1</w:t>
+                        <w:rPr>
+                          <w:sz w:val="18"/>
+                          <w:szCs w:val="18"/>
+                        </w:rPr>
+                        <w:t>w</w:t>
                       </w:r>
+                      <w:r>
+                        <w:rPr>
+                          <w:sz w:val="18"/>
+                          <w:szCs w:val="18"/>
+                        </w:rPr>
+                        <w:t>rite</w:t>
+                      </w:r>
+                      <w:proofErr w:type="spellEnd"/>
+                      <w:r>
+                        <w:rPr>
+                          <w:sz w:val="18"/>
+                          <w:szCs w:val="18"/>
+                        </w:rPr>
+                        <w:t xml:space="preserve"> </w:t>
+                      </w:r>
+                      <w:proofErr w:type="spellStart"/>
+                      <w:r>
+                        <w:rPr>
+                          <w:sz w:val="18"/>
+                          <w:szCs w:val="18"/>
+                        </w:rPr>
+                        <w:t>i</w:t>
+                      </w:r>
+                      <w:r>
+                        <w:rPr>
+                          <w:sz w:val="18"/>
+                          <w:szCs w:val="18"/>
+                        </w:rPr>
+                        <w:t>mage</w:t>
+                      </w:r>
+                      <w:proofErr w:type="spellEnd"/>
                     </w:p>
                   </w:txbxContent>
                 </v:textbox>
+                <w10:wrap anchorx="margin"/>
               </v:shape>
             </w:pict>
           </mc:Fallback>
@@ -4299,86 +4504,11 @@
       <w:r>
         <w:rPr>
           <w:noProof/>
-          <w:u w:val="single"/>
         </w:rPr>
         <mc:AlternateContent>
           <mc:Choice Requires="wps">
             <w:drawing>
-              <wp:anchor distT="0" distB="0" distL="114300" distR="114300" simplePos="0" relativeHeight="251696128" behindDoc="0" locked="0" layoutInCell="1" allowOverlap="1" wp14:anchorId="2EF19125" wp14:editId="70A27FED">
-                <wp:simplePos x="0" y="0"/>
-                <wp:positionH relativeFrom="column">
-                  <wp:posOffset>6816090</wp:posOffset>
-                </wp:positionH>
-                <wp:positionV relativeFrom="paragraph">
-                  <wp:posOffset>17145</wp:posOffset>
-                </wp:positionV>
-                <wp:extent cx="0" cy="609600"/>
-                <wp:effectExtent l="76200" t="38100" r="57150" b="19050"/>
-                <wp:wrapNone/>
-                <wp:docPr id="35" name="Gerade Verbindung mit Pfeil 35"/>
-                <wp:cNvGraphicFramePr/>
-                <a:graphic xmlns:a="http://schemas.openxmlformats.org/drawingml/2006/main">
-                  <a:graphicData uri="http://schemas.microsoft.com/office/word/2010/wordprocessingShape">
-                    <wps:wsp>
-                      <wps:cNvCnPr/>
-                      <wps:spPr>
-                        <a:xfrm flipV="1">
-                          <a:off x="0" y="0"/>
-                          <a:ext cx="0" cy="609600"/>
-                        </a:xfrm>
-                        <a:prstGeom prst="straightConnector1">
-                          <a:avLst/>
-                        </a:prstGeom>
-                        <a:ln>
-                          <a:tailEnd type="triangle"/>
-                        </a:ln>
-                      </wps:spPr>
-                      <wps:style>
-                        <a:lnRef idx="1">
-                          <a:schemeClr val="accent1"/>
-                        </a:lnRef>
-                        <a:fillRef idx="0">
-                          <a:schemeClr val="accent1"/>
-                        </a:fillRef>
-                        <a:effectRef idx="0">
-                          <a:schemeClr val="accent1"/>
-                        </a:effectRef>
-                        <a:fontRef idx="minor">
-                          <a:schemeClr val="tx1"/>
-                        </a:fontRef>
-                      </wps:style>
-                      <wps:bodyPr/>
-                    </wps:wsp>
-                  </a:graphicData>
-                </a:graphic>
-              </wp:anchor>
-            </w:drawing>
-          </mc:Choice>
-          <mc:Fallback>
-            <w:pict>
-              <v:shape w14:anchorId="25DF781E" id="Gerade Verbindung mit Pfeil 35" o:spid="_x0000_s1026" type="#_x0000_t32" style="position:absolute;margin-left:536.7pt;margin-top:1.35pt;width:0;height:48pt;flip:y;z-index:251696128;visibility:visible;mso-wrap-style:square;mso-wrap-distance-left:9pt;mso-wrap-distance-top:0;mso-wrap-distance-right:9pt;mso-wrap-distance-bottom:0;mso-position-horizontal:absolute;mso-position-horizontal-relative:text;mso-position-vertical:absolute;mso-position-vertical-relative:text" o:gfxdata="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" strokecolor="#4472c4 [3204]" strokeweight=".5pt">
-                <v:stroke endarrow="block" joinstyle="miter"/>
-              </v:shape>
-            </w:pict>
-          </mc:Fallback>
-        </mc:AlternateContent>
-      </w:r>
-    </w:p>
-    <w:p>
-      <w:pPr>
-        <w:rPr>
-          <w:u w:val="single"/>
-          <w:lang w:val="da-DK"/>
-        </w:rPr>
-      </w:pPr>
-      <w:r>
-        <w:rPr>
-          <w:noProof/>
-        </w:rPr>
-        <mc:AlternateContent>
-          <mc:Choice Requires="wps">
-            <w:drawing>
-              <wp:anchor distT="0" distB="0" distL="114300" distR="114300" simplePos="0" relativeHeight="251774976" behindDoc="0" locked="0" layoutInCell="1" allowOverlap="1" wp14:anchorId="76283704" wp14:editId="1D5C0B13">
+              <wp:anchor distT="0" distB="0" distL="114300" distR="114300" simplePos="0" relativeHeight="251774976" behindDoc="0" locked="0" layoutInCell="1" allowOverlap="1" wp14:anchorId="76283704" wp14:editId="1F227FD7">
                 <wp:simplePos x="0" y="0"/>
                 <wp:positionH relativeFrom="column">
                   <wp:posOffset>1504950</wp:posOffset>
@@ -4473,7 +4603,7 @@
           </mc:Choice>
           <mc:Fallback>
             <w:pict>
-              <v:shape w14:anchorId="76283704" id="Sprechblase: rechteckig 64" o:spid="_x0000_s1055" type="#_x0000_t61" style="position:absolute;margin-left:118.5pt;margin-top:13.05pt;width:106.8pt;height:46.5pt;z-index:251774976;visibility:visible;mso-wrap-style:square;mso-width-percent:0;mso-height-percent:0;mso-wrap-distance-left:9pt;mso-wrap-distance-top:0;mso-wrap-distance-right:9pt;mso-wrap-distance-bottom:0;mso-position-horizontal:absolute;mso-position-horizontal-relative:text;mso-position-vertical:absolute;mso-position-vertical-relative:text;mso-width-percent:0;mso-height-percent:0;mso-width-relative:margin;mso-height-relative:margin;v-text-anchor:middle" o:gfxdata="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" adj="10852,-23801" fillcolor="white [3201]" strokecolor="#ffc000 [3207]" strokeweight="1pt">
+              <v:shape w14:anchorId="76283704" id="Sprechblase: rechteckig 64" o:spid="_x0000_s1056" type="#_x0000_t61" style="position:absolute;margin-left:118.5pt;margin-top:13.05pt;width:106.8pt;height:46.5pt;z-index:251774976;visibility:visible;mso-wrap-style:square;mso-width-percent:0;mso-height-percent:0;mso-wrap-distance-left:9pt;mso-wrap-distance-top:0;mso-wrap-distance-right:9pt;mso-wrap-distance-bottom:0;mso-position-horizontal:absolute;mso-position-horizontal-relative:text;mso-position-vertical:absolute;mso-position-vertical-relative:text;mso-width-percent:0;mso-height-percent:0;mso-width-relative:margin;mso-height-relative:margin;v-text-anchor:middle" o:gfxdata="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" adj="10852,-23801" fillcolor="white [3201]" strokecolor="#ffc000 [3207]" strokeweight="1pt">
                 <v:textbox>
                   <w:txbxContent>
                     <w:p>
@@ -4516,30 +4646,29 @@
       <w:pPr>
         <w:rPr>
           <w:u w:val="single"/>
-          <w:lang w:val="da-DK"/>
+          <w:lang w:val="en-US"/>
         </w:rPr>
       </w:pPr>
       <w:r>
         <w:rPr>
           <w:noProof/>
           <w:u w:val="single"/>
-          <w:lang w:val="da-DK"/>
         </w:rPr>
         <mc:AlternateContent>
           <mc:Choice Requires="wps">
             <w:drawing>
-              <wp:anchor distT="0" distB="0" distL="114300" distR="114300" simplePos="0" relativeHeight="251701248" behindDoc="0" locked="0" layoutInCell="1" allowOverlap="1" wp14:anchorId="0D0125A7" wp14:editId="219E473E">
+              <wp:anchor distT="0" distB="0" distL="114300" distR="114300" simplePos="0" relativeHeight="251684864" behindDoc="0" locked="0" layoutInCell="1" allowOverlap="1" wp14:anchorId="44AF95E0" wp14:editId="5118E032">
                 <wp:simplePos x="0" y="0"/>
                 <wp:positionH relativeFrom="column">
-                  <wp:posOffset>5027930</wp:posOffset>
+                  <wp:posOffset>5219700</wp:posOffset>
                 </wp:positionH>
                 <wp:positionV relativeFrom="paragraph">
-                  <wp:posOffset>125730</wp:posOffset>
+                  <wp:posOffset>243840</wp:posOffset>
                 </wp:positionV>
-                <wp:extent cx="1236345" cy="433705"/>
-                <wp:effectExtent l="0" t="0" r="20955" b="23495"/>
+                <wp:extent cx="1043940" cy="822960"/>
+                <wp:effectExtent l="0" t="0" r="22860" b="15240"/>
                 <wp:wrapNone/>
-                <wp:docPr id="38" name="Rechteck 38"/>
+                <wp:docPr id="26" name="Zylinder 26"/>
                 <wp:cNvGraphicFramePr/>
                 <a:graphic xmlns:a="http://schemas.openxmlformats.org/drawingml/2006/main">
                   <a:graphicData uri="http://schemas.microsoft.com/office/word/2010/wordprocessingShape">
@@ -4548,26 +4677,25 @@
                       <wps:spPr>
                         <a:xfrm>
                           <a:off x="0" y="0"/>
-                          <a:ext cx="1236345" cy="433705"/>
+                          <a:ext cx="1043940" cy="822960"/>
                         </a:xfrm>
-                        <a:prstGeom prst="rect">
+                        <a:prstGeom prst="can">
                           <a:avLst/>
                         </a:prstGeom>
+                        <a:solidFill>
+                          <a:srgbClr val="A5A5A5"/>
+                        </a:solidFill>
+                        <a:ln w="12700" cap="flat" cmpd="sng" algn="ctr">
+                          <a:solidFill>
+                            <a:srgbClr val="A5A5A5">
+                              <a:shade val="50000"/>
+                            </a:srgbClr>
+                          </a:solidFill>
+                          <a:prstDash val="solid"/>
+                          <a:miter lim="800000"/>
+                        </a:ln>
+                        <a:effectLst/>
                       </wps:spPr>
-                      <wps:style>
-                        <a:lnRef idx="1">
-                          <a:schemeClr val="accent2"/>
-                        </a:lnRef>
-                        <a:fillRef idx="3">
-                          <a:schemeClr val="accent2"/>
-                        </a:fillRef>
-                        <a:effectRef idx="2">
-                          <a:schemeClr val="accent2"/>
-                        </a:effectRef>
-                        <a:fontRef idx="minor">
-                          <a:schemeClr val="lt1"/>
-                        </a:fontRef>
-                      </wps:style>
                       <wps:txbx>
                         <w:txbxContent>
                           <w:p>
@@ -4575,8 +4703,13 @@
                               <w:jc w:val="center"/>
                             </w:pPr>
                             <w:r>
-                              <w:t>CLI</w:t>
+                              <w:t xml:space="preserve">File </w:t>
                             </w:r>
+                            <w:proofErr w:type="spellStart"/>
+                            <w:r>
+                              <w:t>system</w:t>
+                            </w:r>
+                            <w:proofErr w:type="spellEnd"/>
                           </w:p>
                         </w:txbxContent>
                       </wps:txbx>
@@ -4589,6 +4722,9 @@
                     </wps:wsp>
                   </a:graphicData>
                 </a:graphic>
+                <wp14:sizeRelH relativeFrom="margin">
+                  <wp14:pctWidth>0</wp14:pctWidth>
+                </wp14:sizeRelH>
                 <wp14:sizeRelV relativeFrom="margin">
                   <wp14:pctHeight>0</wp14:pctHeight>
                 </wp14:sizeRelV>
@@ -4597,10 +4733,8 @@
           </mc:Choice>
           <mc:Fallback>
             <w:pict>
-              <v:rect w14:anchorId="0D0125A7" id="Rechteck 38" o:spid="_x0000_s1056" style="position:absolute;margin-left:395.9pt;margin-top:9.9pt;width:97.35pt;height:34.15pt;z-index:251701248;visibility:visible;mso-wrap-style:square;mso-height-percent:0;mso-wrap-distance-left:9pt;mso-wrap-distance-top:0;mso-wrap-distance-right:9pt;mso-wrap-distance-bottom:0;mso-position-horizontal:absolute;mso-position-horizontal-relative:text;mso-position-vertical:absolute;mso-position-vertical-relative:text;mso-height-percent:0;mso-height-relative:margin;v-text-anchor:middle" o:gfxdata="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" fillcolor="#ee853d [3029]" strokecolor="#ed7d31 [3205]" strokeweight=".5pt">
-                <v:fill color2="#ec7a2d [3173]" rotate="t" colors="0 #f18c55;.5 #f67b28;1 #e56b17" focus="100%" type="gradient">
-                  <o:fill v:ext="view" type="gradientUnscaled"/>
-                </v:fill>
+              <v:shape w14:anchorId="44AF95E0" id="Zylinder 26" o:spid="_x0000_s1057" type="#_x0000_t22" style="position:absolute;margin-left:411pt;margin-top:19.2pt;width:82.2pt;height:64.8pt;z-index:251684864;visibility:visible;mso-wrap-style:square;mso-width-percent:0;mso-height-percent:0;mso-wrap-distance-left:9pt;mso-wrap-distance-top:0;mso-wrap-distance-right:9pt;mso-wrap-distance-bottom:0;mso-position-horizontal:absolute;mso-position-horizontal-relative:text;mso-position-vertical:absolute;mso-position-vertical-relative:text;mso-width-percent:0;mso-height-percent:0;mso-width-relative:margin;mso-height-relative:margin;v-text-anchor:middle" o:gfxdata="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" fillcolor="#a5a5a5" strokecolor="#787878" strokeweight="1pt">
+                <v:stroke joinstyle="miter"/>
                 <v:textbox>
                   <w:txbxContent>
                     <w:p>
@@ -4608,12 +4742,17 @@
                         <w:jc w:val="center"/>
                       </w:pPr>
                       <w:r>
-                        <w:t>CLI</w:t>
+                        <w:t xml:space="preserve">File </w:t>
                       </w:r>
+                      <w:proofErr w:type="spellStart"/>
+                      <w:r>
+                        <w:t>system</w:t>
+                      </w:r>
+                      <w:proofErr w:type="spellEnd"/>
                     </w:p>
                   </w:txbxContent>
                 </v:textbox>
-              </v:rect>
+              </v:shape>
             </w:pict>
           </mc:Fallback>
         </mc:AlternateContent>
@@ -4627,13 +4766,13 @@
         <mc:AlternateContent>
           <mc:Choice Requires="wps">
             <w:drawing>
-              <wp:anchor distT="0" distB="0" distL="114300" distR="114300" simplePos="0" relativeHeight="251691008" behindDoc="0" locked="0" layoutInCell="1" allowOverlap="1" wp14:anchorId="2BDEDA7A" wp14:editId="0D28A677">
+              <wp:anchor distT="0" distB="0" distL="114300" distR="114300" simplePos="0" relativeHeight="251691008" behindDoc="0" locked="0" layoutInCell="1" allowOverlap="1" wp14:anchorId="2BDEDA7A" wp14:editId="5A6C5142">
                 <wp:simplePos x="0" y="0"/>
                 <wp:positionH relativeFrom="column">
-                  <wp:posOffset>6480810</wp:posOffset>
+                  <wp:posOffset>6640830</wp:posOffset>
                 </wp:positionH>
                 <wp:positionV relativeFrom="paragraph">
-                  <wp:posOffset>76835</wp:posOffset>
+                  <wp:posOffset>73025</wp:posOffset>
                 </wp:positionV>
                 <wp:extent cx="670560" cy="914400"/>
                 <wp:effectExtent l="0" t="0" r="53340" b="19050"/>
@@ -4722,7 +4861,7 @@
                 </v:handles>
                 <o:complex v:ext="view"/>
               </v:shapetype>
-              <v:shape id="Rechteck: gefaltete Ecke 31" o:spid="_x0000_s1057" type="#_x0000_t65" style="position:absolute;margin-left:510.3pt;margin-top:6.05pt;width:52.8pt;height:1in;z-index:251691008;visibility:visible;mso-wrap-style:square;mso-width-percent:0;mso-height-percent:0;mso-wrap-distance-left:9pt;mso-wrap-distance-top:0;mso-wrap-distance-right:9pt;mso-wrap-distance-bottom:0;mso-position-horizontal:absolute;mso-position-horizontal-relative:text;mso-position-vertical:absolute;mso-position-vertical-relative:text;mso-width-percent:0;mso-height-percent:0;mso-width-relative:margin;mso-height-relative:margin;v-text-anchor:middle" o:gfxdata="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" adj="18000" fillcolor="white [3201]" strokecolor="black [3200]" strokeweight="1pt">
+              <v:shape id="Rechteck: gefaltete Ecke 31" o:spid="_x0000_s1058" type="#_x0000_t65" style="position:absolute;margin-left:522.9pt;margin-top:5.75pt;width:52.8pt;height:1in;z-index:251691008;visibility:visible;mso-wrap-style:square;mso-width-percent:0;mso-height-percent:0;mso-wrap-distance-left:9pt;mso-wrap-distance-top:0;mso-wrap-distance-right:9pt;mso-wrap-distance-bottom:0;mso-position-horizontal:absolute;mso-position-horizontal-relative:text;mso-position-vertical:absolute;mso-position-vertical-relative:text;mso-width-percent:0;mso-height-percent:0;mso-width-relative:margin;mso-height-relative:margin;v-text-anchor:middle" o:gfxdata="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" adj="18000" fillcolor="white [3201]" strokecolor="black [3200]" strokeweight="1pt">
                 <v:stroke joinstyle="miter"/>
                 <v:textbox>
                   <w:txbxContent>
@@ -4746,7 +4885,7 @@
       <w:pPr>
         <w:rPr>
           <w:u w:val="single"/>
-          <w:lang w:val="da-DK"/>
+          <w:lang w:val="en-US"/>
         </w:rPr>
       </w:pPr>
     </w:p>
@@ -4754,135 +4893,7 @@
       <w:pPr>
         <w:rPr>
           <w:u w:val="single"/>
-          <w:lang w:val="da-DK"/>
-        </w:rPr>
-      </w:pPr>
-      <w:r>
-        <w:rPr>
-          <w:noProof/>
-        </w:rPr>
-        <mc:AlternateContent>
-          <mc:Choice Requires="wps">
-            <w:drawing>
-              <wp:anchor distT="0" distB="0" distL="114300" distR="114300" simplePos="0" relativeHeight="251770880" behindDoc="0" locked="0" layoutInCell="1" allowOverlap="1" wp14:anchorId="5124A37D" wp14:editId="59DC2B31">
-                <wp:simplePos x="0" y="0"/>
-                <wp:positionH relativeFrom="column">
-                  <wp:posOffset>4057650</wp:posOffset>
-                </wp:positionH>
-                <wp:positionV relativeFrom="paragraph">
-                  <wp:posOffset>109220</wp:posOffset>
-                </wp:positionV>
-                <wp:extent cx="1630680" cy="617220"/>
-                <wp:effectExtent l="0" t="304800" r="26670" b="11430"/>
-                <wp:wrapNone/>
-                <wp:docPr id="61" name="Sprechblase: rechteckig 61"/>
-                <wp:cNvGraphicFramePr/>
-                <a:graphic xmlns:a="http://schemas.openxmlformats.org/drawingml/2006/main">
-                  <a:graphicData uri="http://schemas.microsoft.com/office/word/2010/wordprocessingShape">
-                    <wps:wsp>
-                      <wps:cNvSpPr/>
-                      <wps:spPr>
-                        <a:xfrm>
-                          <a:off x="0" y="0"/>
-                          <a:ext cx="1630680" cy="617220"/>
-                        </a:xfrm>
-                        <a:prstGeom prst="wedgeRectCallout">
-                          <a:avLst>
-                            <a:gd name="adj1" fmla="val 40134"/>
-                            <a:gd name="adj2" fmla="val -95384"/>
-                          </a:avLst>
-                        </a:prstGeom>
-                      </wps:spPr>
-                      <wps:style>
-                        <a:lnRef idx="2">
-                          <a:schemeClr val="accent4"/>
-                        </a:lnRef>
-                        <a:fillRef idx="1">
-                          <a:schemeClr val="lt1"/>
-                        </a:fillRef>
-                        <a:effectRef idx="0">
-                          <a:schemeClr val="accent4"/>
-                        </a:effectRef>
-                        <a:fontRef idx="minor">
-                          <a:schemeClr val="dk1"/>
-                        </a:fontRef>
-                      </wps:style>
-                      <wps:txbx>
-                        <w:txbxContent>
-                          <w:p>
-                            <w:pPr>
-                              <w:jc w:val="center"/>
-                              <w:rPr>
-                                <w:sz w:val="20"/>
-                                <w:szCs w:val="20"/>
-                                <w:lang w:val="en-US"/>
-                              </w:rPr>
-                            </w:pPr>
-                            <w:r>
-                              <w:rPr>
-                                <w:sz w:val="20"/>
-                                <w:szCs w:val="20"/>
-                                <w:lang w:val="en-US"/>
-                              </w:rPr>
-                              <w:t>(Sample) CLI application, accepting YAML files to do several calculations.</w:t>
-                            </w:r>
-                          </w:p>
-                        </w:txbxContent>
-                      </wps:txbx>
-                      <wps:bodyPr rot="0" spcFirstLastPara="0" vertOverflow="overflow" horzOverflow="overflow" vert="horz" wrap="square" lIns="91440" tIns="45720" rIns="91440" bIns="45720" numCol="1" spcCol="0" rtlCol="0" fromWordArt="0" anchor="ctr" anchorCtr="0" forceAA="0" compatLnSpc="1">
-                        <a:prstTxWarp prst="textNoShape">
-                          <a:avLst/>
-                        </a:prstTxWarp>
-                        <a:noAutofit/>
-                      </wps:bodyPr>
-                    </wps:wsp>
-                  </a:graphicData>
-                </a:graphic>
-                <wp14:sizeRelH relativeFrom="margin">
-                  <wp14:pctWidth>0</wp14:pctWidth>
-                </wp14:sizeRelH>
-                <wp14:sizeRelV relativeFrom="margin">
-                  <wp14:pctHeight>0</wp14:pctHeight>
-                </wp14:sizeRelV>
-              </wp:anchor>
-            </w:drawing>
-          </mc:Choice>
-          <mc:Fallback>
-            <w:pict>
-              <v:shape w14:anchorId="5124A37D" id="Sprechblase: rechteckig 61" o:spid="_x0000_s1058" type="#_x0000_t61" style="position:absolute;margin-left:319.5pt;margin-top:8.6pt;width:128.4pt;height:48.6pt;z-index:251770880;visibility:visible;mso-wrap-style:square;mso-width-percent:0;mso-height-percent:0;mso-wrap-distance-left:9pt;mso-wrap-distance-top:0;mso-wrap-distance-right:9pt;mso-wrap-distance-bottom:0;mso-position-horizontal:absolute;mso-position-horizontal-relative:text;mso-position-vertical:absolute;mso-position-vertical-relative:text;mso-width-percent:0;mso-height-percent:0;mso-width-relative:margin;mso-height-relative:margin;v-text-anchor:middle" o:gfxdata="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" adj="19469,-9803" fillcolor="white [3201]" strokecolor="#ffc000 [3207]" strokeweight="1pt">
-                <v:textbox>
-                  <w:txbxContent>
-                    <w:p>
-                      <w:pPr>
-                        <w:jc w:val="center"/>
-                        <w:rPr>
-                          <w:sz w:val="20"/>
-                          <w:szCs w:val="20"/>
-                          <w:lang w:val="en-US"/>
-                        </w:rPr>
-                      </w:pPr>
-                      <w:r>
-                        <w:rPr>
-                          <w:sz w:val="20"/>
-                          <w:szCs w:val="20"/>
-                          <w:lang w:val="en-US"/>
-                        </w:rPr>
-                        <w:t>(Sample) CLI application, accepting YAML files to do several calculations.</w:t>
-                      </w:r>
-                    </w:p>
-                  </w:txbxContent>
-                </v:textbox>
-              </v:shape>
-            </w:pict>
-          </mc:Fallback>
-        </mc:AlternateContent>
-      </w:r>
-    </w:p>
-    <w:p>
-      <w:pPr>
-        <w:rPr>
-          <w:u w:val="single"/>
-          <w:lang w:val="da-DK"/>
+          <w:lang w:val="en-US"/>
         </w:rPr>
       </w:pPr>
     </w:p>
@@ -4890,7 +4901,7 @@
       <w:pPr>
         <w:rPr>
           <w:u w:val="single"/>
-          <w:lang w:val="da-DK"/>
+          <w:lang w:val="en-US"/>
         </w:rPr>
       </w:pPr>
     </w:p>
@@ -4898,7 +4909,7 @@
       <w:pPr>
         <w:rPr>
           <w:u w:val="single"/>
-          <w:lang w:val="da-DK"/>
+          <w:lang w:val="en-US"/>
         </w:rPr>
       </w:pPr>
     </w:p>
@@ -4906,13 +4917,21 @@
       <w:pPr>
         <w:rPr>
           <w:u w:val="single"/>
-          <w:lang w:val="da-DK"/>
+          <w:lang w:val="en-US"/>
+        </w:rPr>
+      </w:pPr>
+    </w:p>
+    <w:p>
+      <w:pPr>
+        <w:rPr>
+          <w:u w:val="single"/>
+          <w:lang w:val="en-US"/>
         </w:rPr>
       </w:pPr>
       <w:r>
         <w:rPr>
           <w:u w:val="single"/>
-          <w:lang w:val="da-DK"/>
+          <w:lang w:val="en-US"/>
         </w:rPr>
         <w:br w:type="page"/>
       </w:r>
@@ -4921,12 +4940,12 @@
       <w:pPr>
         <w:pStyle w:val="berschrift1"/>
         <w:rPr>
-          <w:lang w:val="da-DK"/>
+          <w:lang w:val="en-US"/>
         </w:rPr>
       </w:pPr>
       <w:r>
         <w:rPr>
-          <w:lang w:val="da-DK"/>
+          <w:lang w:val="en-US"/>
         </w:rPr>
         <w:lastRenderedPageBreak/>
         <w:t>Transitions</w:t>
@@ -4935,14 +4954,14 @@
     <w:p>
       <w:pPr>
         <w:rPr>
-          <w:lang w:val="da-DK"/>
+          <w:lang w:val="en-US"/>
         </w:rPr>
       </w:pPr>
     </w:p>
     <w:p>
       <w:pPr>
         <w:rPr>
-          <w:lang w:val="da-DK"/>
+          <w:lang w:val="en-US"/>
         </w:rPr>
       </w:pPr>
       <w:r>
@@ -5003,26 +5022,20 @@
                             <w:pPr>
                               <w:jc w:val="center"/>
                               <w:rPr>
-                                <w:lang w:val="da-DK"/>
+                                <w:lang w:val="en-US"/>
                               </w:rPr>
                             </w:pPr>
                             <w:r>
                               <w:rPr>
-                                <w:lang w:val="da-DK"/>
+                                <w:lang w:val="en-US"/>
                               </w:rPr>
                               <w:t>Variant</w:t>
                             </w:r>
                             <w:r>
                               <w:rPr>
-                                <w:lang w:val="da-DK"/>
+                                <w:lang w:val="en-US"/>
                               </w:rPr>
-                              <w:t xml:space="preserve"> for SOFT_INOUT, SOFT_</w:t>
-                            </w:r>
-                            <w:r>
-                              <w:rPr>
-                                <w:lang w:val="da-DK"/>
-                              </w:rPr>
-                              <w:t>IN and SOFT_OUT</w:t>
+                              <w:t xml:space="preserve"> for SOFT_INOUT, SOFT_IN and SOFT_OUT</w:t>
                             </w:r>
                           </w:p>
                         </w:txbxContent>
@@ -5099,26 +5112,20 @@
                       <w:pPr>
                         <w:jc w:val="center"/>
                         <w:rPr>
-                          <w:lang w:val="da-DK"/>
+                          <w:lang w:val="en-US"/>
                         </w:rPr>
                       </w:pPr>
                       <w:r>
                         <w:rPr>
-                          <w:lang w:val="da-DK"/>
+                          <w:lang w:val="en-US"/>
                         </w:rPr>
                         <w:t>Variant</w:t>
                       </w:r>
                       <w:r>
                         <w:rPr>
-                          <w:lang w:val="da-DK"/>
+                          <w:lang w:val="en-US"/>
                         </w:rPr>
-                        <w:t xml:space="preserve"> for SOFT_INOUT, SOFT_</w:t>
-                      </w:r>
-                      <w:r>
-                        <w:rPr>
-                          <w:lang w:val="da-DK"/>
-                        </w:rPr>
-                        <w:t>IN and SOFT_OUT</w:t>
+                        <w:t xml:space="preserve"> for SOFT_INOUT, SOFT_IN and SOFT_OUT</w:t>
                       </w:r>
                     </w:p>
                   </w:txbxContent>
@@ -5221,7 +5228,7 @@
     <w:p>
       <w:pPr>
         <w:rPr>
-          <w:lang w:val="da-DK"/>
+          <w:lang w:val="en-US"/>
         </w:rPr>
       </w:pPr>
       <w:r>
@@ -5320,7 +5327,7 @@
     <w:p>
       <w:pPr>
         <w:rPr>
-          <w:lang w:val="da-DK"/>
+          <w:lang w:val="en-US"/>
         </w:rPr>
       </w:pPr>
       <w:r>
@@ -5691,7 +5698,7 @@
     <w:p>
       <w:pPr>
         <w:rPr>
-          <w:lang w:val="da-DK"/>
+          <w:lang w:val="en-US"/>
         </w:rPr>
       </w:pPr>
       <w:r>
@@ -5770,7 +5777,7 @@
     <w:p>
       <w:pPr>
         <w:rPr>
-          <w:lang w:val="da-DK"/>
+          <w:lang w:val="en-US"/>
         </w:rPr>
       </w:pPr>
       <w:r>
@@ -6203,7 +6210,7 @@
     <w:p>
       <w:pPr>
         <w:rPr>
-          <w:lang w:val="da-DK"/>
+          <w:lang w:val="en-US"/>
         </w:rPr>
       </w:pPr>
       <w:r>
@@ -6277,7 +6284,7 @@
     <w:p>
       <w:pPr>
         <w:rPr>
-          <w:lang w:val="da-DK"/>
+          <w:lang w:val="en-US"/>
         </w:rPr>
       </w:pPr>
       <w:r>
@@ -6501,7 +6508,7 @@
     <w:p>
       <w:pPr>
         <w:rPr>
-          <w:lang w:val="da-DK"/>
+          <w:lang w:val="en-US"/>
         </w:rPr>
       </w:pPr>
       <w:r>
@@ -6705,7 +6712,7 @@
     <w:p>
       <w:pPr>
         <w:rPr>
-          <w:lang w:val="da-DK"/>
+          <w:lang w:val="en-US"/>
         </w:rPr>
       </w:pPr>
       <w:r>
@@ -7003,7 +7010,7 @@
       <w:pPr>
         <w:jc w:val="center"/>
         <w:rPr>
-          <w:lang w:val="da-DK"/>
+          <w:lang w:val="en-US"/>
         </w:rPr>
       </w:pPr>
       <w:r>
@@ -7340,23 +7347,9 @@
       </w:r>
       <w:r>
         <w:rPr>
-          <w:lang w:val="da-DK"/>
-        </w:rPr>
-        <w:t>&lt;&lt;</w:t>
-      </w:r>
-      <w:proofErr w:type="spellStart"/>
-      <w:r>
-        <w:rPr>
-          <w:lang w:val="da-DK"/>
-        </w:rPr>
-        <w:t>create</w:t>
-      </w:r>
-      <w:proofErr w:type="spellEnd"/>
-      <w:r>
-        <w:rPr>
-          <w:lang w:val="da-DK"/>
-        </w:rPr>
-        <w:t>&gt;&gt;</w:t>
+          <w:lang w:val="en-US"/>
+        </w:rPr>
+        <w:t>&lt;&lt;create&gt;&gt;</w:t>
       </w:r>
     </w:p>
     <w:sectPr>

</xml_diff>